<commit_message>
Add more use case for Project Overview module
</commit_message>
<xml_diff>
--- a/doc/use_cases/module_and_function_list.docx
+++ b/doc/use_cases/module_and_function_list.docx
@@ -1,6 +1,6 @@
 
 <file path=word/document.xml><?xml version="1.0" encoding="utf-8"?>
-<w:document xmlns:ve="http://schemas.openxmlformats.org/markup-compatibility/2006" xmlns:o="urn:schemas-microsoft-com:office:office" xmlns:r="http://schemas.openxmlformats.org/officeDocument/2006/relationships" xmlns:m="http://schemas.openxmlformats.org/officeDocument/2006/math" xmlns:v="urn:schemas-microsoft-com:vml" xmlns:wp="http://schemas.openxmlformats.org/drawingml/2006/wordprocessingDrawing" xmlns:w10="urn:schemas-microsoft-com:office:word" xmlns:w="http://schemas.openxmlformats.org/wordprocessingml/2006/main" xmlns:wne="http://schemas.microsoft.com/office/word/2006/wordml">
+<w:document xmlns:wpc="http://schemas.microsoft.com/office/word/2010/wordprocessingCanvas" xmlns:mo="http://schemas.microsoft.com/office/mac/office/2008/main" xmlns:mc="http://schemas.openxmlformats.org/markup-compatibility/2006" xmlns:mv="urn:schemas-microsoft-com:mac:vml" xmlns:o="urn:schemas-microsoft-com:office:office" xmlns:r="http://schemas.openxmlformats.org/officeDocument/2006/relationships" xmlns:m="http://schemas.openxmlformats.org/officeDocument/2006/math" xmlns:v="urn:schemas-microsoft-com:vml" xmlns:wp14="http://schemas.microsoft.com/office/word/2010/wordprocessingDrawing" xmlns:wp="http://schemas.openxmlformats.org/drawingml/2006/wordprocessingDrawing" xmlns:w10="urn:schemas-microsoft-com:office:word" xmlns:w="http://schemas.openxmlformats.org/wordprocessingml/2006/main" xmlns:w14="http://schemas.microsoft.com/office/word/2010/wordml" xmlns:wpg="http://schemas.microsoft.com/office/word/2010/wordprocessingGroup" xmlns:wpi="http://schemas.microsoft.com/office/word/2010/wordprocessingInk" xmlns:wne="http://schemas.microsoft.com/office/word/2006/wordml" xmlns:wps="http://schemas.microsoft.com/office/word/2010/wordprocessingShape" mc:Ignorable="w14 wp14">
   <w:body>
     <w:p>
       <w:pPr>
@@ -34,7 +34,7 @@
       <w:tblPr>
         <w:tblStyle w:val="MediumGrid3-Accent4"/>
         <w:tblW w:w="0" w:type="auto"/>
-        <w:tblLook w:val="04A0"/>
+        <w:tblLook w:val="04A0" w:firstRow="1" w:lastRow="0" w:firstColumn="1" w:lastColumn="0" w:noHBand="0" w:noVBand="1"/>
       </w:tblPr>
       <w:tblGrid>
         <w:gridCol w:w="1809"/>
@@ -43,12 +43,12 @@
       </w:tblGrid>
       <w:tr>
         <w:trPr>
-          <w:cnfStyle w:val="100000000000"/>
+          <w:cnfStyle w:val="100000000000" w:firstRow="1" w:lastRow="0" w:firstColumn="0" w:lastColumn="0" w:oddVBand="0" w:evenVBand="0" w:oddHBand="0" w:evenHBand="0" w:firstRowFirstColumn="0" w:firstRowLastColumn="0" w:lastRowFirstColumn="0" w:lastRowLastColumn="0"/>
           <w:trHeight w:val="158"/>
         </w:trPr>
         <w:tc>
           <w:tcPr>
-            <w:cnfStyle w:val="001000000000"/>
+            <w:cnfStyle w:val="001000000000" w:firstRow="0" w:lastRow="0" w:firstColumn="1" w:lastColumn="0" w:oddVBand="0" w:evenVBand="0" w:oddHBand="0" w:evenHBand="0" w:firstRowFirstColumn="0" w:firstRowLastColumn="0" w:lastRowFirstColumn="0" w:lastRowLastColumn="0"/>
             <w:tcW w:w="1809" w:type="dxa"/>
           </w:tcPr>
           <w:p>
@@ -70,7 +70,7 @@
           <w:p>
             <w:pPr>
               <w:jc w:val="center"/>
-              <w:cnfStyle w:val="100000000000"/>
+              <w:cnfStyle w:val="100000000000" w:firstRow="1" w:lastRow="0" w:firstColumn="0" w:lastColumn="0" w:oddVBand="0" w:evenVBand="0" w:oddHBand="0" w:evenHBand="0" w:firstRowFirstColumn="0" w:firstRowLastColumn="0" w:lastRowFirstColumn="0" w:lastRowLastColumn="0"/>
             </w:pPr>
             <w:r>
               <w:rPr>
@@ -87,7 +87,7 @@
           <w:p>
             <w:pPr>
               <w:jc w:val="center"/>
-              <w:cnfStyle w:val="100000000000"/>
+              <w:cnfStyle w:val="100000000000" w:firstRow="1" w:lastRow="0" w:firstColumn="0" w:lastColumn="0" w:oddVBand="0" w:evenVBand="0" w:oddHBand="0" w:evenHBand="0" w:firstRowFirstColumn="0" w:firstRowLastColumn="0" w:lastRowFirstColumn="0" w:lastRowLastColumn="0"/>
             </w:pPr>
             <w:r>
               <w:rPr>
@@ -100,12 +100,12 @@
       </w:tr>
       <w:tr>
         <w:trPr>
-          <w:cnfStyle w:val="000000100000"/>
+          <w:cnfStyle w:val="000000100000" w:firstRow="0" w:lastRow="0" w:firstColumn="0" w:lastColumn="0" w:oddVBand="0" w:evenVBand="0" w:oddHBand="1" w:evenHBand="0" w:firstRowFirstColumn="0" w:firstRowLastColumn="0" w:lastRowFirstColumn="0" w:lastRowLastColumn="0"/>
           <w:trHeight w:val="158"/>
         </w:trPr>
         <w:tc>
           <w:tcPr>
-            <w:cnfStyle w:val="001000000000"/>
+            <w:cnfStyle w:val="001000000000" w:firstRow="0" w:lastRow="0" w:firstColumn="1" w:lastColumn="0" w:oddVBand="0" w:evenVBand="0" w:oddHBand="0" w:evenHBand="0" w:firstRowFirstColumn="0" w:firstRowLastColumn="0" w:lastRowFirstColumn="0" w:lastRowLastColumn="0"/>
             <w:tcW w:w="1809" w:type="dxa"/>
             <w:vMerge w:val="restart"/>
           </w:tcPr>
@@ -131,7 +131,7 @@
           </w:tcPr>
           <w:p>
             <w:pPr>
-              <w:cnfStyle w:val="000000100000"/>
+              <w:cnfStyle w:val="000000100000" w:firstRow="0" w:lastRow="0" w:firstColumn="0" w:lastColumn="0" w:oddVBand="0" w:evenVBand="0" w:oddHBand="1" w:evenHBand="0" w:firstRowFirstColumn="0" w:firstRowLastColumn="0" w:lastRowFirstColumn="0" w:lastRowLastColumn="0"/>
               <w:rPr>
                 <w:b/>
               </w:rPr>
@@ -158,16 +158,24 @@
           </w:tcPr>
           <w:p>
             <w:pPr>
-              <w:cnfStyle w:val="000000100000"/>
+              <w:cnfStyle w:val="000000100000" w:firstRow="0" w:lastRow="0" w:firstColumn="0" w:lastColumn="0" w:oddVBand="0" w:evenVBand="0" w:oddHBand="1" w:evenHBand="0" w:firstRowFirstColumn="0" w:firstRowLastColumn="0" w:lastRowFirstColumn="0" w:lastRowLastColumn="0"/>
               <w:rPr>
                 <w:b/>
               </w:rPr>
             </w:pPr>
+            <w:proofErr w:type="gramStart"/>
             <w:r>
               <w:rPr>
                 <w:b/>
               </w:rPr>
-              <w:t>own project status &amp; external prices</w:t>
+              <w:t>own</w:t>
+            </w:r>
+            <w:proofErr w:type="gramEnd"/>
+            <w:r>
+              <w:rPr>
+                <w:b/>
+              </w:rPr>
+              <w:t xml:space="preserve"> project status &amp; external prices</w:t>
             </w:r>
           </w:p>
         </w:tc>
@@ -178,7 +186,7 @@
         </w:trPr>
         <w:tc>
           <w:tcPr>
-            <w:cnfStyle w:val="001000000000"/>
+            <w:cnfStyle w:val="001000000000" w:firstRow="0" w:lastRow="0" w:firstColumn="1" w:lastColumn="0" w:oddVBand="0" w:evenVBand="0" w:oddHBand="0" w:evenHBand="0" w:firstRowFirstColumn="0" w:firstRowLastColumn="0" w:lastRowFirstColumn="0" w:lastRowLastColumn="0"/>
             <w:tcW w:w="1809" w:type="dxa"/>
             <w:vMerge/>
           </w:tcPr>
@@ -197,7 +205,7 @@
           </w:tcPr>
           <w:p>
             <w:pPr>
-              <w:cnfStyle w:val="000000000000"/>
+              <w:cnfStyle w:val="000000000000" w:firstRow="0" w:lastRow="0" w:firstColumn="0" w:lastColumn="0" w:oddVBand="0" w:evenVBand="0" w:oddHBand="0" w:evenHBand="0" w:firstRowFirstColumn="0" w:firstRowLastColumn="0" w:lastRowFirstColumn="0" w:lastRowLastColumn="0"/>
             </w:pPr>
             <w:r>
               <w:rPr>
@@ -213,22 +221,27 @@
           </w:tcPr>
           <w:p>
             <w:pPr>
-              <w:cnfStyle w:val="000000000000"/>
-            </w:pPr>
-            <w:r>
-              <w:t>involved tasks only</w:t>
+              <w:cnfStyle w:val="000000000000" w:firstRow="0" w:lastRow="0" w:firstColumn="0" w:lastColumn="0" w:oddVBand="0" w:evenVBand="0" w:oddHBand="0" w:evenHBand="0" w:firstRowFirstColumn="0" w:firstRowLastColumn="0" w:lastRowFirstColumn="0" w:lastRowLastColumn="0"/>
+            </w:pPr>
+            <w:proofErr w:type="gramStart"/>
+            <w:r>
+              <w:t>involved</w:t>
+            </w:r>
+            <w:proofErr w:type="gramEnd"/>
+            <w:r>
+              <w:t xml:space="preserve"> tasks only</w:t>
             </w:r>
           </w:p>
         </w:tc>
       </w:tr>
       <w:tr>
         <w:trPr>
-          <w:cnfStyle w:val="000000100000"/>
+          <w:cnfStyle w:val="000000100000" w:firstRow="0" w:lastRow="0" w:firstColumn="0" w:lastColumn="0" w:oddVBand="0" w:evenVBand="0" w:oddHBand="1" w:evenHBand="0" w:firstRowFirstColumn="0" w:firstRowLastColumn="0" w:lastRowFirstColumn="0" w:lastRowLastColumn="0"/>
           <w:trHeight w:val="158"/>
         </w:trPr>
         <w:tc>
           <w:tcPr>
-            <w:cnfStyle w:val="001000000000"/>
+            <w:cnfStyle w:val="001000000000" w:firstRow="0" w:lastRow="0" w:firstColumn="1" w:lastColumn="0" w:oddVBand="0" w:evenVBand="0" w:oddHBand="0" w:evenHBand="0" w:firstRowFirstColumn="0" w:firstRowLastColumn="0" w:lastRowFirstColumn="0" w:lastRowLastColumn="0"/>
             <w:tcW w:w="1809" w:type="dxa"/>
             <w:vMerge w:val="restart"/>
           </w:tcPr>
@@ -254,7 +267,7 @@
           </w:tcPr>
           <w:p>
             <w:pPr>
-              <w:cnfStyle w:val="000000100000"/>
+              <w:cnfStyle w:val="000000100000" w:firstRow="0" w:lastRow="0" w:firstColumn="0" w:lastColumn="0" w:oddVBand="0" w:evenVBand="0" w:oddHBand="1" w:evenHBand="0" w:firstRowFirstColumn="0" w:firstRowLastColumn="0" w:lastRowFirstColumn="0" w:lastRowLastColumn="0"/>
             </w:pPr>
             <w:r>
               <w:rPr>
@@ -270,10 +283,15 @@
           </w:tcPr>
           <w:p>
             <w:pPr>
-              <w:cnfStyle w:val="000000100000"/>
-            </w:pPr>
-            <w:r>
-              <w:t>own project status  and quote submission only</w:t>
+              <w:cnfStyle w:val="000000100000" w:firstRow="0" w:lastRow="0" w:firstColumn="0" w:lastColumn="0" w:oddVBand="0" w:evenVBand="0" w:oddHBand="1" w:evenHBand="0" w:firstRowFirstColumn="0" w:firstRowLastColumn="0" w:lastRowFirstColumn="0" w:lastRowLastColumn="0"/>
+            </w:pPr>
+            <w:proofErr w:type="gramStart"/>
+            <w:r>
+              <w:t>own</w:t>
+            </w:r>
+            <w:proofErr w:type="gramEnd"/>
+            <w:r>
+              <w:t xml:space="preserve"> project status  and quote submission only</w:t>
             </w:r>
           </w:p>
         </w:tc>
@@ -284,7 +302,7 @@
         </w:trPr>
         <w:tc>
           <w:tcPr>
-            <w:cnfStyle w:val="001000000000"/>
+            <w:cnfStyle w:val="001000000000" w:firstRow="0" w:lastRow="0" w:firstColumn="1" w:lastColumn="0" w:oddVBand="0" w:evenVBand="0" w:oddHBand="0" w:evenHBand="0" w:firstRowFirstColumn="0" w:firstRowLastColumn="0" w:lastRowFirstColumn="0" w:lastRowLastColumn="0"/>
             <w:tcW w:w="1809" w:type="dxa"/>
             <w:vMerge/>
           </w:tcPr>
@@ -303,7 +321,7 @@
           </w:tcPr>
           <w:p>
             <w:pPr>
-              <w:cnfStyle w:val="000000000000"/>
+              <w:cnfStyle w:val="000000000000" w:firstRow="0" w:lastRow="0" w:firstColumn="0" w:lastColumn="0" w:oddVBand="0" w:evenVBand="0" w:oddHBand="0" w:evenHBand="0" w:firstRowFirstColumn="0" w:firstRowLastColumn="0" w:lastRowFirstColumn="0" w:lastRowLastColumn="0"/>
             </w:pPr>
             <w:r>
               <w:rPr>
@@ -319,22 +337,27 @@
           </w:tcPr>
           <w:p>
             <w:pPr>
-              <w:cnfStyle w:val="000000000000"/>
-            </w:pPr>
-            <w:r>
-              <w:t>involved task only</w:t>
+              <w:cnfStyle w:val="000000000000" w:firstRow="0" w:lastRow="0" w:firstColumn="0" w:lastColumn="0" w:oddVBand="0" w:evenVBand="0" w:oddHBand="0" w:evenHBand="0" w:firstRowFirstColumn="0" w:firstRowLastColumn="0" w:lastRowFirstColumn="0" w:lastRowLastColumn="0"/>
+            </w:pPr>
+            <w:proofErr w:type="gramStart"/>
+            <w:r>
+              <w:t>involved</w:t>
+            </w:r>
+            <w:proofErr w:type="gramEnd"/>
+            <w:r>
+              <w:t xml:space="preserve"> task only</w:t>
             </w:r>
           </w:p>
         </w:tc>
       </w:tr>
       <w:tr>
         <w:trPr>
-          <w:cnfStyle w:val="000000100000"/>
+          <w:cnfStyle w:val="000000100000" w:firstRow="0" w:lastRow="0" w:firstColumn="0" w:lastColumn="0" w:oddVBand="0" w:evenVBand="0" w:oddHBand="1" w:evenHBand="0" w:firstRowFirstColumn="0" w:firstRowLastColumn="0" w:lastRowFirstColumn="0" w:lastRowLastColumn="0"/>
           <w:trHeight w:val="63"/>
         </w:trPr>
         <w:tc>
           <w:tcPr>
-            <w:cnfStyle w:val="001000000000"/>
+            <w:cnfStyle w:val="001000000000" w:firstRow="0" w:lastRow="0" w:firstColumn="1" w:lastColumn="0" w:oddVBand="0" w:evenVBand="0" w:oddHBand="0" w:evenHBand="0" w:firstRowFirstColumn="0" w:firstRowLastColumn="0" w:lastRowFirstColumn="0" w:lastRowLastColumn="0"/>
             <w:tcW w:w="1809" w:type="dxa"/>
             <w:vMerge w:val="restart"/>
           </w:tcPr>
@@ -360,7 +383,7 @@
           </w:tcPr>
           <w:p>
             <w:pPr>
-              <w:cnfStyle w:val="000000100000"/>
+              <w:cnfStyle w:val="000000100000" w:firstRow="0" w:lastRow="0" w:firstColumn="0" w:lastColumn="0" w:oddVBand="0" w:evenVBand="0" w:oddHBand="1" w:evenHBand="0" w:firstRowFirstColumn="0" w:firstRowLastColumn="0" w:lastRowFirstColumn="0" w:lastRowLastColumn="0"/>
             </w:pPr>
             <w:r>
               <w:rPr>
@@ -376,7 +399,7 @@
           </w:tcPr>
           <w:p>
             <w:pPr>
-              <w:cnfStyle w:val="000000100000"/>
+              <w:cnfStyle w:val="000000100000" w:firstRow="0" w:lastRow="0" w:firstColumn="0" w:lastColumn="0" w:oddVBand="0" w:evenVBand="0" w:oddHBand="1" w:evenHBand="0" w:firstRowFirstColumn="0" w:firstRowLastColumn="0" w:lastRowFirstColumn="0" w:lastRowLastColumn="0"/>
             </w:pPr>
             <w:r>
               <w:rPr>
@@ -393,7 +416,7 @@
         </w:trPr>
         <w:tc>
           <w:tcPr>
-            <w:cnfStyle w:val="001000000000"/>
+            <w:cnfStyle w:val="001000000000" w:firstRow="0" w:lastRow="0" w:firstColumn="1" w:lastColumn="0" w:oddVBand="0" w:evenVBand="0" w:oddHBand="0" w:evenHBand="0" w:firstRowFirstColumn="0" w:firstRowLastColumn="0" w:lastRowFirstColumn="0" w:lastRowLastColumn="0"/>
             <w:tcW w:w="1809" w:type="dxa"/>
             <w:vMerge/>
           </w:tcPr>
@@ -405,7 +428,7 @@
           </w:tcPr>
           <w:p>
             <w:pPr>
-              <w:cnfStyle w:val="000000000000"/>
+              <w:cnfStyle w:val="000000000000" w:firstRow="0" w:lastRow="0" w:firstColumn="0" w:lastColumn="0" w:oddVBand="0" w:evenVBand="0" w:oddHBand="0" w:evenHBand="0" w:firstRowFirstColumn="0" w:firstRowLastColumn="0" w:lastRowFirstColumn="0" w:lastRowLastColumn="0"/>
             </w:pPr>
             <w:r>
               <w:rPr>
@@ -421,22 +444,27 @@
           </w:tcPr>
           <w:p>
             <w:pPr>
-              <w:cnfStyle w:val="000000000000"/>
-            </w:pPr>
-            <w:r>
-              <w:t>all database, no access to any costing or prices</w:t>
+              <w:cnfStyle w:val="000000000000" w:firstRow="0" w:lastRow="0" w:firstColumn="0" w:lastColumn="0" w:oddVBand="0" w:evenVBand="0" w:oddHBand="0" w:evenHBand="0" w:firstRowFirstColumn="0" w:firstRowLastColumn="0" w:lastRowFirstColumn="0" w:lastRowLastColumn="0"/>
+            </w:pPr>
+            <w:proofErr w:type="gramStart"/>
+            <w:r>
+              <w:t>all</w:t>
+            </w:r>
+            <w:proofErr w:type="gramEnd"/>
+            <w:r>
+              <w:t xml:space="preserve"> database, no access to any costing or prices</w:t>
             </w:r>
           </w:p>
         </w:tc>
       </w:tr>
       <w:tr>
         <w:trPr>
-          <w:cnfStyle w:val="000000100000"/>
+          <w:cnfStyle w:val="000000100000" w:firstRow="0" w:lastRow="0" w:firstColumn="0" w:lastColumn="0" w:oddVBand="0" w:evenVBand="0" w:oddHBand="1" w:evenHBand="0" w:firstRowFirstColumn="0" w:firstRowLastColumn="0" w:lastRowFirstColumn="0" w:lastRowLastColumn="0"/>
           <w:trHeight w:val="63"/>
         </w:trPr>
         <w:tc>
           <w:tcPr>
-            <w:cnfStyle w:val="001000000000"/>
+            <w:cnfStyle w:val="001000000000" w:firstRow="0" w:lastRow="0" w:firstColumn="1" w:lastColumn="0" w:oddVBand="0" w:evenVBand="0" w:oddHBand="0" w:evenHBand="0" w:firstRowFirstColumn="0" w:firstRowLastColumn="0" w:lastRowFirstColumn="0" w:lastRowLastColumn="0"/>
             <w:tcW w:w="1809" w:type="dxa"/>
             <w:vMerge/>
           </w:tcPr>
@@ -448,7 +476,7 @@
           </w:tcPr>
           <w:p>
             <w:pPr>
-              <w:cnfStyle w:val="000000100000"/>
+              <w:cnfStyle w:val="000000100000" w:firstRow="0" w:lastRow="0" w:firstColumn="0" w:lastColumn="0" w:oddVBand="0" w:evenVBand="0" w:oddHBand="1" w:evenHBand="0" w:firstRowFirstColumn="0" w:firstRowLastColumn="0" w:lastRowFirstColumn="0" w:lastRowLastColumn="0"/>
             </w:pPr>
             <w:r>
               <w:rPr>
@@ -464,10 +492,15 @@
           </w:tcPr>
           <w:p>
             <w:pPr>
-              <w:cnfStyle w:val="000000100000"/>
-            </w:pPr>
-            <w:r>
-              <w:t>all database</w:t>
+              <w:cnfStyle w:val="000000100000" w:firstRow="0" w:lastRow="0" w:firstColumn="0" w:lastColumn="0" w:oddVBand="0" w:evenVBand="0" w:oddHBand="1" w:evenHBand="0" w:firstRowFirstColumn="0" w:firstRowLastColumn="0" w:lastRowFirstColumn="0" w:lastRowLastColumn="0"/>
+            </w:pPr>
+            <w:proofErr w:type="gramStart"/>
+            <w:r>
+              <w:t>all</w:t>
+            </w:r>
+            <w:proofErr w:type="gramEnd"/>
+            <w:r>
+              <w:t xml:space="preserve"> database</w:t>
             </w:r>
           </w:p>
         </w:tc>
@@ -478,7 +511,7 @@
         </w:trPr>
         <w:tc>
           <w:tcPr>
-            <w:cnfStyle w:val="001000000000"/>
+            <w:cnfStyle w:val="001000000000" w:firstRow="0" w:lastRow="0" w:firstColumn="1" w:lastColumn="0" w:oddVBand="0" w:evenVBand="0" w:oddHBand="0" w:evenHBand="0" w:firstRowFirstColumn="0" w:firstRowLastColumn="0" w:lastRowFirstColumn="0" w:lastRowLastColumn="0"/>
             <w:tcW w:w="1809" w:type="dxa"/>
             <w:vMerge/>
           </w:tcPr>
@@ -490,7 +523,7 @@
           </w:tcPr>
           <w:p>
             <w:pPr>
-              <w:cnfStyle w:val="000000000000"/>
+              <w:cnfStyle w:val="000000000000" w:firstRow="0" w:lastRow="0" w:firstColumn="0" w:lastColumn="0" w:oddVBand="0" w:evenVBand="0" w:oddHBand="0" w:evenHBand="0" w:firstRowFirstColumn="0" w:firstRowLastColumn="0" w:lastRowFirstColumn="0" w:lastRowLastColumn="0"/>
             </w:pPr>
             <w:r>
               <w:rPr>
@@ -506,22 +539,27 @@
           </w:tcPr>
           <w:p>
             <w:pPr>
-              <w:cnfStyle w:val="000000000000"/>
-            </w:pPr>
-            <w:r>
-              <w:t>all project status &amp; internal prices only</w:t>
+              <w:cnfStyle w:val="000000000000" w:firstRow="0" w:lastRow="0" w:firstColumn="0" w:lastColumn="0" w:oddVBand="0" w:evenVBand="0" w:oddHBand="0" w:evenHBand="0" w:firstRowFirstColumn="0" w:firstRowLastColumn="0" w:lastRowFirstColumn="0" w:lastRowLastColumn="0"/>
+            </w:pPr>
+            <w:proofErr w:type="gramStart"/>
+            <w:r>
+              <w:t>all</w:t>
+            </w:r>
+            <w:proofErr w:type="gramEnd"/>
+            <w:r>
+              <w:t xml:space="preserve"> project status &amp; internal prices only</w:t>
             </w:r>
           </w:p>
         </w:tc>
       </w:tr>
       <w:tr>
         <w:trPr>
-          <w:cnfStyle w:val="000000100000"/>
+          <w:cnfStyle w:val="000000100000" w:firstRow="0" w:lastRow="0" w:firstColumn="0" w:lastColumn="0" w:oddVBand="0" w:evenVBand="0" w:oddHBand="1" w:evenHBand="0" w:firstRowFirstColumn="0" w:firstRowLastColumn="0" w:lastRowFirstColumn="0" w:lastRowLastColumn="0"/>
           <w:trHeight w:val="63"/>
         </w:trPr>
         <w:tc>
           <w:tcPr>
-            <w:cnfStyle w:val="001000000000"/>
+            <w:cnfStyle w:val="001000000000" w:firstRow="0" w:lastRow="0" w:firstColumn="1" w:lastColumn="0" w:oddVBand="0" w:evenVBand="0" w:oddHBand="0" w:evenHBand="0" w:firstRowFirstColumn="0" w:firstRowLastColumn="0" w:lastRowFirstColumn="0" w:lastRowLastColumn="0"/>
             <w:tcW w:w="1809" w:type="dxa"/>
             <w:vMerge/>
           </w:tcPr>
@@ -533,7 +571,7 @@
           </w:tcPr>
           <w:p>
             <w:pPr>
-              <w:cnfStyle w:val="000000100000"/>
+              <w:cnfStyle w:val="000000100000" w:firstRow="0" w:lastRow="0" w:firstColumn="0" w:lastColumn="0" w:oddVBand="0" w:evenVBand="0" w:oddHBand="1" w:evenHBand="0" w:firstRowFirstColumn="0" w:firstRowLastColumn="0" w:lastRowFirstColumn="0" w:lastRowLastColumn="0"/>
             </w:pPr>
             <w:r>
               <w:rPr>
@@ -552,22 +590,21 @@
           </w:tcPr>
           <w:p>
             <w:pPr>
-              <w:cnfStyle w:val="000000100000"/>
-            </w:pPr>
-            <w:r>
-              <w:t>own project status &amp; internal prices only</w:t>
+              <w:cnfStyle w:val="000000100000" w:firstRow="0" w:lastRow="0" w:firstColumn="0" w:lastColumn="0" w:oddVBand="0" w:evenVBand="0" w:oddHBand="1" w:evenHBand="0" w:firstRowFirstColumn="0" w:firstRowLastColumn="0" w:lastRowFirstColumn="0" w:lastRowLastColumn="0"/>
+            </w:pPr>
+            <w:proofErr w:type="gramStart"/>
+            <w:r>
+              <w:t>own</w:t>
+            </w:r>
+            <w:proofErr w:type="gramEnd"/>
+            <w:r>
+              <w:t xml:space="preserve"> project status &amp; internal prices only</w:t>
             </w:r>
           </w:p>
         </w:tc>
       </w:tr>
     </w:tbl>
-    <w:p>
-      <w:pPr>
-        <w:rPr>
-          <w:rFonts w:hint="eastAsia"/>
-        </w:rPr>
-      </w:pPr>
-    </w:p>
+    <w:p/>
     <w:p>
       <w:pPr>
         <w:pStyle w:val="Heading1"/>
@@ -575,9 +612,6 @@
           <w:ilvl w:val="0"/>
           <w:numId w:val="3"/>
         </w:numPr>
-        <w:rPr>
-          <w:rFonts w:hint="eastAsia"/>
-        </w:rPr>
       </w:pPr>
       <w:r>
         <w:t>Use Case Priority Definition</w:t>
@@ -587,7 +621,6 @@
       <w:pPr>
         <w:ind w:left="420"/>
         <w:rPr>
-          <w:rFonts w:hint="eastAsia"/>
           <w:b/>
           <w:i/>
         </w:rPr>
@@ -628,7 +661,6 @@
       <w:pPr>
         <w:ind w:left="420"/>
         <w:rPr>
-          <w:rFonts w:hint="eastAsia"/>
           <w:b/>
           <w:i/>
         </w:rPr>
@@ -661,7 +693,6 @@
       <w:pPr>
         <w:ind w:left="420"/>
         <w:rPr>
-          <w:rFonts w:hint="eastAsia"/>
           <w:b/>
           <w:i/>
         </w:rPr>
@@ -716,7 +747,7 @@
       <w:tblPr>
         <w:tblStyle w:val="MediumGrid3-Accent4"/>
         <w:tblW w:w="0" w:type="auto"/>
-        <w:tblLook w:val="04A0"/>
+        <w:tblLook w:val="04A0" w:firstRow="1" w:lastRow="0" w:firstColumn="1" w:lastColumn="0" w:noHBand="0" w:noVBand="1"/>
       </w:tblPr>
       <w:tblGrid>
         <w:gridCol w:w="4261"/>
@@ -724,11 +755,11 @@
       </w:tblGrid>
       <w:tr>
         <w:trPr>
-          <w:cnfStyle w:val="100000000000"/>
+          <w:cnfStyle w:val="100000000000" w:firstRow="1" w:lastRow="0" w:firstColumn="0" w:lastColumn="0" w:oddVBand="0" w:evenVBand="0" w:oddHBand="0" w:evenHBand="0" w:firstRowFirstColumn="0" w:firstRowLastColumn="0" w:lastRowFirstColumn="0" w:lastRowLastColumn="0"/>
         </w:trPr>
         <w:tc>
           <w:tcPr>
-            <w:cnfStyle w:val="001000000000"/>
+            <w:cnfStyle w:val="001000000000" w:firstRow="0" w:lastRow="0" w:firstColumn="1" w:lastColumn="0" w:oddVBand="0" w:evenVBand="0" w:oddHBand="0" w:evenHBand="0" w:firstRowFirstColumn="0" w:firstRowLastColumn="0" w:lastRowFirstColumn="0" w:lastRowLastColumn="0"/>
             <w:tcW w:w="4261" w:type="dxa"/>
             <w:vAlign w:val="center"/>
           </w:tcPr>
@@ -751,7 +782,7 @@
           <w:p>
             <w:pPr>
               <w:jc w:val="center"/>
-              <w:cnfStyle w:val="100000000000"/>
+              <w:cnfStyle w:val="100000000000" w:firstRow="1" w:lastRow="0" w:firstColumn="0" w:lastColumn="0" w:oddVBand="0" w:evenVBand="0" w:oddHBand="0" w:evenHBand="0" w:firstRowFirstColumn="0" w:firstRowLastColumn="0" w:lastRowFirstColumn="0" w:lastRowLastColumn="0"/>
             </w:pPr>
             <w:r>
               <w:rPr>
@@ -764,11 +795,11 @@
       </w:tr>
       <w:tr>
         <w:trPr>
-          <w:cnfStyle w:val="000000100000"/>
+          <w:cnfStyle w:val="000000100000" w:firstRow="0" w:lastRow="0" w:firstColumn="0" w:lastColumn="0" w:oddVBand="0" w:evenVBand="0" w:oddHBand="1" w:evenHBand="0" w:firstRowFirstColumn="0" w:firstRowLastColumn="0" w:lastRowFirstColumn="0" w:lastRowLastColumn="0"/>
         </w:trPr>
         <w:tc>
           <w:tcPr>
-            <w:cnfStyle w:val="001000000000"/>
+            <w:cnfStyle w:val="001000000000" w:firstRow="0" w:lastRow="0" w:firstColumn="1" w:lastColumn="0" w:oddVBand="0" w:evenVBand="0" w:oddHBand="0" w:evenHBand="0" w:firstRowFirstColumn="0" w:firstRowLastColumn="0" w:lastRowFirstColumn="0" w:lastRowLastColumn="0"/>
             <w:tcW w:w="4261" w:type="dxa"/>
             <w:vMerge w:val="restart"/>
             <w:vAlign w:val="center"/>
@@ -791,21 +822,32 @@
           </w:tcPr>
           <w:p>
             <w:pPr>
-              <w:cnfStyle w:val="000000100000"/>
-            </w:pPr>
-            <w:r>
-              <w:rPr>
-                <w:rFonts w:hint="eastAsia"/>
-              </w:rPr>
-              <w:t>View Project Plan(Status)</w:t>
-            </w:r>
-          </w:p>
-        </w:tc>
-      </w:tr>
-      <w:tr>
-        <w:tc>
-          <w:tcPr>
-            <w:cnfStyle w:val="001000000000"/>
+              <w:cnfStyle w:val="000000100000" w:firstRow="0" w:lastRow="0" w:firstColumn="0" w:lastColumn="0" w:oddVBand="0" w:evenVBand="0" w:oddHBand="1" w:evenHBand="0" w:firstRowFirstColumn="0" w:firstRowLastColumn="0" w:lastRowFirstColumn="0" w:lastRowLastColumn="0"/>
+            </w:pPr>
+            <w:r>
+              <w:rPr>
+                <w:rFonts w:hint="eastAsia"/>
+              </w:rPr>
+              <w:t xml:space="preserve">View Project </w:t>
+            </w:r>
+            <w:r>
+              <w:t>Plan (</w:t>
+            </w:r>
+            <w:r>
+              <w:rPr>
+                <w:rFonts w:hint="eastAsia"/>
+              </w:rPr>
+              <w:t>Status)</w:t>
+            </w:r>
+          </w:p>
+        </w:tc>
+        <w:bookmarkStart w:id="0" w:name="_GoBack"/>
+        <w:bookmarkEnd w:id="0"/>
+      </w:tr>
+      <w:tr>
+        <w:tc>
+          <w:tcPr>
+            <w:cnfStyle w:val="001000000000" w:firstRow="0" w:lastRow="0" w:firstColumn="1" w:lastColumn="0" w:oddVBand="0" w:evenVBand="0" w:oddHBand="0" w:evenHBand="0" w:firstRowFirstColumn="0" w:firstRowLastColumn="0" w:lastRowFirstColumn="0" w:lastRowLastColumn="0"/>
             <w:tcW w:w="4261" w:type="dxa"/>
             <w:vMerge/>
             <w:vAlign w:val="center"/>
@@ -822,7 +864,7 @@
           </w:tcPr>
           <w:p>
             <w:pPr>
-              <w:cnfStyle w:val="000000000000"/>
+              <w:cnfStyle w:val="000000000000" w:firstRow="0" w:lastRow="0" w:firstColumn="0" w:lastColumn="0" w:oddVBand="0" w:evenVBand="0" w:oddHBand="0" w:evenHBand="0" w:firstRowFirstColumn="0" w:firstRowLastColumn="0" w:lastRowFirstColumn="0" w:lastRowLastColumn="0"/>
             </w:pPr>
             <w:r>
               <w:rPr>
@@ -835,11 +877,11 @@
       </w:tr>
       <w:tr>
         <w:trPr>
-          <w:cnfStyle w:val="000000100000"/>
+          <w:cnfStyle w:val="000000100000" w:firstRow="0" w:lastRow="0" w:firstColumn="0" w:lastColumn="0" w:oddVBand="0" w:evenVBand="0" w:oddHBand="1" w:evenHBand="0" w:firstRowFirstColumn="0" w:firstRowLastColumn="0" w:lastRowFirstColumn="0" w:lastRowLastColumn="0"/>
         </w:trPr>
         <w:tc>
           <w:tcPr>
-            <w:cnfStyle w:val="001000000000"/>
+            <w:cnfStyle w:val="001000000000" w:firstRow="0" w:lastRow="0" w:firstColumn="1" w:lastColumn="0" w:oddVBand="0" w:evenVBand="0" w:oddHBand="0" w:evenHBand="0" w:firstRowFirstColumn="0" w:firstRowLastColumn="0" w:lastRowFirstColumn="0" w:lastRowLastColumn="0"/>
             <w:tcW w:w="4261" w:type="dxa"/>
             <w:vMerge w:val="restart"/>
             <w:vAlign w:val="center"/>
@@ -862,7 +904,7 @@
           </w:tcPr>
           <w:p>
             <w:pPr>
-              <w:cnfStyle w:val="000000100000"/>
+              <w:cnfStyle w:val="000000100000" w:firstRow="0" w:lastRow="0" w:firstColumn="0" w:lastColumn="0" w:oddVBand="0" w:evenVBand="0" w:oddHBand="1" w:evenHBand="0" w:firstRowFirstColumn="0" w:firstRowLastColumn="0" w:lastRowFirstColumn="0" w:lastRowLastColumn="0"/>
             </w:pPr>
             <w:r>
               <w:rPr>
@@ -876,7 +918,7 @@
       <w:tr>
         <w:tc>
           <w:tcPr>
-            <w:cnfStyle w:val="001000000000"/>
+            <w:cnfStyle w:val="001000000000" w:firstRow="0" w:lastRow="0" w:firstColumn="1" w:lastColumn="0" w:oddVBand="0" w:evenVBand="0" w:oddHBand="0" w:evenHBand="0" w:firstRowFirstColumn="0" w:firstRowLastColumn="0" w:lastRowFirstColumn="0" w:lastRowLastColumn="0"/>
             <w:tcW w:w="4261" w:type="dxa"/>
             <w:vMerge/>
             <w:vAlign w:val="center"/>
@@ -893,7 +935,7 @@
           </w:tcPr>
           <w:p>
             <w:pPr>
-              <w:cnfStyle w:val="000000000000"/>
+              <w:cnfStyle w:val="000000000000" w:firstRow="0" w:lastRow="0" w:firstColumn="0" w:lastColumn="0" w:oddVBand="0" w:evenVBand="0" w:oddHBand="0" w:evenHBand="0" w:firstRowFirstColumn="0" w:firstRowLastColumn="0" w:lastRowFirstColumn="0" w:lastRowLastColumn="0"/>
             </w:pPr>
             <w:r>
               <w:rPr>
@@ -906,11 +948,11 @@
       </w:tr>
       <w:tr>
         <w:trPr>
-          <w:cnfStyle w:val="000000100000"/>
+          <w:cnfStyle w:val="000000100000" w:firstRow="0" w:lastRow="0" w:firstColumn="0" w:lastColumn="0" w:oddVBand="0" w:evenVBand="0" w:oddHBand="1" w:evenHBand="0" w:firstRowFirstColumn="0" w:firstRowLastColumn="0" w:lastRowFirstColumn="0" w:lastRowLastColumn="0"/>
         </w:trPr>
         <w:tc>
           <w:tcPr>
-            <w:cnfStyle w:val="001000000000"/>
+            <w:cnfStyle w:val="001000000000" w:firstRow="0" w:lastRow="0" w:firstColumn="1" w:lastColumn="0" w:oddVBand="0" w:evenVBand="0" w:oddHBand="0" w:evenHBand="0" w:firstRowFirstColumn="0" w:firstRowLastColumn="0" w:lastRowFirstColumn="0" w:lastRowLastColumn="0"/>
             <w:tcW w:w="4261" w:type="dxa"/>
             <w:vMerge/>
             <w:vAlign w:val="center"/>
@@ -927,7 +969,7 @@
           </w:tcPr>
           <w:p>
             <w:pPr>
-              <w:cnfStyle w:val="000000100000"/>
+              <w:cnfStyle w:val="000000100000" w:firstRow="0" w:lastRow="0" w:firstColumn="0" w:lastColumn="0" w:oddVBand="0" w:evenVBand="0" w:oddHBand="1" w:evenHBand="0" w:firstRowFirstColumn="0" w:firstRowLastColumn="0" w:lastRowFirstColumn="0" w:lastRowLastColumn="0"/>
             </w:pPr>
             <w:r>
               <w:rPr>
@@ -941,7 +983,7 @@
       <w:tr>
         <w:tc>
           <w:tcPr>
-            <w:cnfStyle w:val="001000000000"/>
+            <w:cnfStyle w:val="001000000000" w:firstRow="0" w:lastRow="0" w:firstColumn="1" w:lastColumn="0" w:oddVBand="0" w:evenVBand="0" w:oddHBand="0" w:evenHBand="0" w:firstRowFirstColumn="0" w:firstRowLastColumn="0" w:lastRowFirstColumn="0" w:lastRowLastColumn="0"/>
             <w:tcW w:w="4261" w:type="dxa"/>
             <w:vMerge/>
             <w:vAlign w:val="center"/>
@@ -958,7 +1000,7 @@
           </w:tcPr>
           <w:p>
             <w:pPr>
-              <w:cnfStyle w:val="000000000000"/>
+              <w:cnfStyle w:val="000000000000" w:firstRow="0" w:lastRow="0" w:firstColumn="0" w:lastColumn="0" w:oddVBand="0" w:evenVBand="0" w:oddHBand="0" w:evenHBand="0" w:firstRowFirstColumn="0" w:firstRowLastColumn="0" w:lastRowFirstColumn="0" w:lastRowLastColumn="0"/>
             </w:pPr>
             <w:r>
               <w:rPr>
@@ -971,11 +1013,11 @@
       </w:tr>
       <w:tr>
         <w:trPr>
-          <w:cnfStyle w:val="000000100000"/>
+          <w:cnfStyle w:val="000000100000" w:firstRow="0" w:lastRow="0" w:firstColumn="0" w:lastColumn="0" w:oddVBand="0" w:evenVBand="0" w:oddHBand="1" w:evenHBand="0" w:firstRowFirstColumn="0" w:firstRowLastColumn="0" w:lastRowFirstColumn="0" w:lastRowLastColumn="0"/>
         </w:trPr>
         <w:tc>
           <w:tcPr>
-            <w:cnfStyle w:val="001000000000"/>
+            <w:cnfStyle w:val="001000000000" w:firstRow="0" w:lastRow="0" w:firstColumn="1" w:lastColumn="0" w:oddVBand="0" w:evenVBand="0" w:oddHBand="0" w:evenHBand="0" w:firstRowFirstColumn="0" w:firstRowLastColumn="0" w:lastRowFirstColumn="0" w:lastRowLastColumn="0"/>
             <w:tcW w:w="4261" w:type="dxa"/>
             <w:vMerge/>
             <w:vAlign w:val="center"/>
@@ -992,7 +1034,7 @@
           </w:tcPr>
           <w:p>
             <w:pPr>
-              <w:cnfStyle w:val="000000100000"/>
+              <w:cnfStyle w:val="000000100000" w:firstRow="0" w:lastRow="0" w:firstColumn="0" w:lastColumn="0" w:oddVBand="0" w:evenVBand="0" w:oddHBand="1" w:evenHBand="0" w:firstRowFirstColumn="0" w:firstRowLastColumn="0" w:lastRowFirstColumn="0" w:lastRowLastColumn="0"/>
             </w:pPr>
             <w:r>
               <w:rPr>
@@ -1006,7 +1048,7 @@
       <w:tr>
         <w:tc>
           <w:tcPr>
-            <w:cnfStyle w:val="001000000000"/>
+            <w:cnfStyle w:val="001000000000" w:firstRow="0" w:lastRow="0" w:firstColumn="1" w:lastColumn="0" w:oddVBand="0" w:evenVBand="0" w:oddHBand="0" w:evenHBand="0" w:firstRowFirstColumn="0" w:firstRowLastColumn="0" w:lastRowFirstColumn="0" w:lastRowLastColumn="0"/>
             <w:tcW w:w="4261" w:type="dxa"/>
             <w:vMerge w:val="restart"/>
             <w:vAlign w:val="center"/>
@@ -1032,7 +1074,7 @@
           </w:tcPr>
           <w:p>
             <w:pPr>
-              <w:cnfStyle w:val="000000000000"/>
+              <w:cnfStyle w:val="000000000000" w:firstRow="0" w:lastRow="0" w:firstColumn="0" w:lastColumn="0" w:oddVBand="0" w:evenVBand="0" w:oddHBand="0" w:evenHBand="0" w:firstRowFirstColumn="0" w:firstRowLastColumn="0" w:lastRowFirstColumn="0" w:lastRowLastColumn="0"/>
             </w:pPr>
             <w:r>
               <w:rPr>
@@ -1045,11 +1087,11 @@
       </w:tr>
       <w:tr>
         <w:trPr>
-          <w:cnfStyle w:val="000000100000"/>
+          <w:cnfStyle w:val="000000100000" w:firstRow="0" w:lastRow="0" w:firstColumn="0" w:lastColumn="0" w:oddVBand="0" w:evenVBand="0" w:oddHBand="1" w:evenHBand="0" w:firstRowFirstColumn="0" w:firstRowLastColumn="0" w:lastRowFirstColumn="0" w:lastRowLastColumn="0"/>
         </w:trPr>
         <w:tc>
           <w:tcPr>
-            <w:cnfStyle w:val="001000000000"/>
+            <w:cnfStyle w:val="001000000000" w:firstRow="0" w:lastRow="0" w:firstColumn="1" w:lastColumn="0" w:oddVBand="0" w:evenVBand="0" w:oddHBand="0" w:evenHBand="0" w:firstRowFirstColumn="0" w:firstRowLastColumn="0" w:lastRowFirstColumn="0" w:lastRowLastColumn="0"/>
             <w:tcW w:w="4261" w:type="dxa"/>
             <w:vMerge/>
             <w:vAlign w:val="center"/>
@@ -1066,7 +1108,7 @@
           </w:tcPr>
           <w:p>
             <w:pPr>
-              <w:cnfStyle w:val="000000100000"/>
+              <w:cnfStyle w:val="000000100000" w:firstRow="0" w:lastRow="0" w:firstColumn="0" w:lastColumn="0" w:oddVBand="0" w:evenVBand="0" w:oddHBand="1" w:evenHBand="0" w:firstRowFirstColumn="0" w:firstRowLastColumn="0" w:lastRowFirstColumn="0" w:lastRowLastColumn="0"/>
             </w:pPr>
             <w:r>
               <w:rPr>
@@ -1080,7 +1122,7 @@
       <w:tr>
         <w:tc>
           <w:tcPr>
-            <w:cnfStyle w:val="001000000000"/>
+            <w:cnfStyle w:val="001000000000" w:firstRow="0" w:lastRow="0" w:firstColumn="1" w:lastColumn="0" w:oddVBand="0" w:evenVBand="0" w:oddHBand="0" w:evenHBand="0" w:firstRowFirstColumn="0" w:firstRowLastColumn="0" w:lastRowFirstColumn="0" w:lastRowLastColumn="0"/>
             <w:tcW w:w="4261" w:type="dxa"/>
             <w:vMerge/>
             <w:vAlign w:val="center"/>
@@ -1097,7 +1139,7 @@
           </w:tcPr>
           <w:p>
             <w:pPr>
-              <w:cnfStyle w:val="000000000000"/>
+              <w:cnfStyle w:val="000000000000" w:firstRow="0" w:lastRow="0" w:firstColumn="0" w:lastColumn="0" w:oddVBand="0" w:evenVBand="0" w:oddHBand="0" w:evenHBand="0" w:firstRowFirstColumn="0" w:firstRowLastColumn="0" w:lastRowFirstColumn="0" w:lastRowLastColumn="0"/>
             </w:pPr>
             <w:r>
               <w:rPr>
@@ -1110,11 +1152,11 @@
       </w:tr>
       <w:tr>
         <w:trPr>
-          <w:cnfStyle w:val="000000100000"/>
+          <w:cnfStyle w:val="000000100000" w:firstRow="0" w:lastRow="0" w:firstColumn="0" w:lastColumn="0" w:oddVBand="0" w:evenVBand="0" w:oddHBand="1" w:evenHBand="0" w:firstRowFirstColumn="0" w:firstRowLastColumn="0" w:lastRowFirstColumn="0" w:lastRowLastColumn="0"/>
         </w:trPr>
         <w:tc>
           <w:tcPr>
-            <w:cnfStyle w:val="001000000000"/>
+            <w:cnfStyle w:val="001000000000" w:firstRow="0" w:lastRow="0" w:firstColumn="1" w:lastColumn="0" w:oddVBand="0" w:evenVBand="0" w:oddHBand="0" w:evenHBand="0" w:firstRowFirstColumn="0" w:firstRowLastColumn="0" w:lastRowFirstColumn="0" w:lastRowLastColumn="0"/>
             <w:tcW w:w="4261" w:type="dxa"/>
             <w:vMerge/>
             <w:vAlign w:val="center"/>
@@ -1131,7 +1173,7 @@
           </w:tcPr>
           <w:p>
             <w:pPr>
-              <w:cnfStyle w:val="000000100000"/>
+              <w:cnfStyle w:val="000000100000" w:firstRow="0" w:lastRow="0" w:firstColumn="0" w:lastColumn="0" w:oddVBand="0" w:evenVBand="0" w:oddHBand="1" w:evenHBand="0" w:firstRowFirstColumn="0" w:firstRowLastColumn="0" w:lastRowFirstColumn="0" w:lastRowLastColumn="0"/>
             </w:pPr>
             <w:r>
               <w:rPr>
@@ -1145,7 +1187,7 @@
       <w:tr>
         <w:tc>
           <w:tcPr>
-            <w:cnfStyle w:val="001000000000"/>
+            <w:cnfStyle w:val="001000000000" w:firstRow="0" w:lastRow="0" w:firstColumn="1" w:lastColumn="0" w:oddVBand="0" w:evenVBand="0" w:oddHBand="0" w:evenHBand="0" w:firstRowFirstColumn="0" w:firstRowLastColumn="0" w:lastRowFirstColumn="0" w:lastRowLastColumn="0"/>
             <w:tcW w:w="4261" w:type="dxa"/>
             <w:vMerge w:val="restart"/>
             <w:vAlign w:val="center"/>
@@ -1168,7 +1210,7 @@
           </w:tcPr>
           <w:p>
             <w:pPr>
-              <w:cnfStyle w:val="000000000000"/>
+              <w:cnfStyle w:val="000000000000" w:firstRow="0" w:lastRow="0" w:firstColumn="0" w:lastColumn="0" w:oddVBand="0" w:evenVBand="0" w:oddHBand="0" w:evenHBand="0" w:firstRowFirstColumn="0" w:firstRowLastColumn="0" w:lastRowFirstColumn="0" w:lastRowLastColumn="0"/>
             </w:pPr>
             <w:r>
               <w:rPr>
@@ -1181,11 +1223,11 @@
       </w:tr>
       <w:tr>
         <w:trPr>
-          <w:cnfStyle w:val="000000100000"/>
+          <w:cnfStyle w:val="000000100000" w:firstRow="0" w:lastRow="0" w:firstColumn="0" w:lastColumn="0" w:oddVBand="0" w:evenVBand="0" w:oddHBand="1" w:evenHBand="0" w:firstRowFirstColumn="0" w:firstRowLastColumn="0" w:lastRowFirstColumn="0" w:lastRowLastColumn="0"/>
         </w:trPr>
         <w:tc>
           <w:tcPr>
-            <w:cnfStyle w:val="001000000000"/>
+            <w:cnfStyle w:val="001000000000" w:firstRow="0" w:lastRow="0" w:firstColumn="1" w:lastColumn="0" w:oddVBand="0" w:evenVBand="0" w:oddHBand="0" w:evenHBand="0" w:firstRowFirstColumn="0" w:firstRowLastColumn="0" w:lastRowFirstColumn="0" w:lastRowLastColumn="0"/>
             <w:tcW w:w="4261" w:type="dxa"/>
             <w:vMerge/>
             <w:vAlign w:val="center"/>
@@ -1202,7 +1244,7 @@
           </w:tcPr>
           <w:p>
             <w:pPr>
-              <w:cnfStyle w:val="000000100000"/>
+              <w:cnfStyle w:val="000000100000" w:firstRow="0" w:lastRow="0" w:firstColumn="0" w:lastColumn="0" w:oddVBand="0" w:evenVBand="0" w:oddHBand="1" w:evenHBand="0" w:firstRowFirstColumn="0" w:firstRowLastColumn="0" w:lastRowFirstColumn="0" w:lastRowLastColumn="0"/>
             </w:pPr>
             <w:r>
               <w:rPr>
@@ -1216,7 +1258,7 @@
       <w:tr>
         <w:tc>
           <w:tcPr>
-            <w:cnfStyle w:val="001000000000"/>
+            <w:cnfStyle w:val="001000000000" w:firstRow="0" w:lastRow="0" w:firstColumn="1" w:lastColumn="0" w:oddVBand="0" w:evenVBand="0" w:oddHBand="0" w:evenHBand="0" w:firstRowFirstColumn="0" w:firstRowLastColumn="0" w:lastRowFirstColumn="0" w:lastRowLastColumn="0"/>
             <w:tcW w:w="4261" w:type="dxa"/>
             <w:vMerge/>
             <w:vAlign w:val="center"/>
@@ -1233,24 +1275,32 @@
           </w:tcPr>
           <w:p>
             <w:pPr>
-              <w:cnfStyle w:val="000000000000"/>
-            </w:pPr>
-            <w:r>
-              <w:rPr>
-                <w:rFonts w:hint="eastAsia"/>
-              </w:rPr>
-              <w:t>Downlaod Documents</w:t>
+              <w:cnfStyle w:val="000000000000" w:firstRow="0" w:lastRow="0" w:firstColumn="0" w:lastColumn="0" w:oddVBand="0" w:evenVBand="0" w:oddHBand="0" w:evenHBand="0" w:firstRowFirstColumn="0" w:firstRowLastColumn="0" w:lastRowFirstColumn="0" w:lastRowLastColumn="0"/>
+            </w:pPr>
+            <w:proofErr w:type="spellStart"/>
+            <w:r>
+              <w:rPr>
+                <w:rFonts w:hint="eastAsia"/>
+              </w:rPr>
+              <w:t>Downlaod</w:t>
+            </w:r>
+            <w:proofErr w:type="spellEnd"/>
+            <w:r>
+              <w:rPr>
+                <w:rFonts w:hint="eastAsia"/>
+              </w:rPr>
+              <w:t xml:space="preserve"> Documents</w:t>
             </w:r>
           </w:p>
         </w:tc>
       </w:tr>
       <w:tr>
         <w:trPr>
-          <w:cnfStyle w:val="000000100000"/>
+          <w:cnfStyle w:val="000000100000" w:firstRow="0" w:lastRow="0" w:firstColumn="0" w:lastColumn="0" w:oddVBand="0" w:evenVBand="0" w:oddHBand="1" w:evenHBand="0" w:firstRowFirstColumn="0" w:firstRowLastColumn="0" w:lastRowFirstColumn="0" w:lastRowLastColumn="0"/>
         </w:trPr>
         <w:tc>
           <w:tcPr>
-            <w:cnfStyle w:val="001000000000"/>
+            <w:cnfStyle w:val="001000000000" w:firstRow="0" w:lastRow="0" w:firstColumn="1" w:lastColumn="0" w:oddVBand="0" w:evenVBand="0" w:oddHBand="0" w:evenHBand="0" w:firstRowFirstColumn="0" w:firstRowLastColumn="0" w:lastRowFirstColumn="0" w:lastRowLastColumn="0"/>
             <w:tcW w:w="4261" w:type="dxa"/>
             <w:vMerge w:val="restart"/>
             <w:vAlign w:val="center"/>
@@ -1273,7 +1323,7 @@
           </w:tcPr>
           <w:p>
             <w:pPr>
-              <w:cnfStyle w:val="000000100000"/>
+              <w:cnfStyle w:val="000000100000" w:firstRow="0" w:lastRow="0" w:firstColumn="0" w:lastColumn="0" w:oddVBand="0" w:evenVBand="0" w:oddHBand="1" w:evenHBand="0" w:firstRowFirstColumn="0" w:firstRowLastColumn="0" w:lastRowFirstColumn="0" w:lastRowLastColumn="0"/>
             </w:pPr>
             <w:r>
               <w:rPr>
@@ -1287,7 +1337,7 @@
       <w:tr>
         <w:tc>
           <w:tcPr>
-            <w:cnfStyle w:val="001000000000"/>
+            <w:cnfStyle w:val="001000000000" w:firstRow="0" w:lastRow="0" w:firstColumn="1" w:lastColumn="0" w:oddVBand="0" w:evenVBand="0" w:oddHBand="0" w:evenHBand="0" w:firstRowFirstColumn="0" w:firstRowLastColumn="0" w:lastRowFirstColumn="0" w:lastRowLastColumn="0"/>
             <w:tcW w:w="4261" w:type="dxa"/>
             <w:vMerge/>
             <w:vAlign w:val="center"/>
@@ -1304,7 +1354,7 @@
           </w:tcPr>
           <w:p>
             <w:pPr>
-              <w:cnfStyle w:val="000000000000"/>
+              <w:cnfStyle w:val="000000000000" w:firstRow="0" w:lastRow="0" w:firstColumn="0" w:lastColumn="0" w:oddVBand="0" w:evenVBand="0" w:oddHBand="0" w:evenHBand="0" w:firstRowFirstColumn="0" w:firstRowLastColumn="0" w:lastRowFirstColumn="0" w:lastRowLastColumn="0"/>
             </w:pPr>
             <w:r>
               <w:rPr>
@@ -1317,11 +1367,11 @@
       </w:tr>
       <w:tr>
         <w:trPr>
-          <w:cnfStyle w:val="000000100000"/>
+          <w:cnfStyle w:val="000000100000" w:firstRow="0" w:lastRow="0" w:firstColumn="0" w:lastColumn="0" w:oddVBand="0" w:evenVBand="0" w:oddHBand="1" w:evenHBand="0" w:firstRowFirstColumn="0" w:firstRowLastColumn="0" w:lastRowFirstColumn="0" w:lastRowLastColumn="0"/>
         </w:trPr>
         <w:tc>
           <w:tcPr>
-            <w:cnfStyle w:val="001000000000"/>
+            <w:cnfStyle w:val="001000000000" w:firstRow="0" w:lastRow="0" w:firstColumn="1" w:lastColumn="0" w:oddVBand="0" w:evenVBand="0" w:oddHBand="0" w:evenHBand="0" w:firstRowFirstColumn="0" w:firstRowLastColumn="0" w:lastRowFirstColumn="0" w:lastRowLastColumn="0"/>
             <w:tcW w:w="4261" w:type="dxa"/>
             <w:vMerge/>
             <w:vAlign w:val="center"/>
@@ -1338,7 +1388,7 @@
           </w:tcPr>
           <w:p>
             <w:pPr>
-              <w:cnfStyle w:val="000000100000"/>
+              <w:cnfStyle w:val="000000100000" w:firstRow="0" w:lastRow="0" w:firstColumn="0" w:lastColumn="0" w:oddVBand="0" w:evenVBand="0" w:oddHBand="1" w:evenHBand="0" w:firstRowFirstColumn="0" w:firstRowLastColumn="0" w:lastRowFirstColumn="0" w:lastRowLastColumn="0"/>
             </w:pPr>
             <w:r>
               <w:rPr>
@@ -1352,7 +1402,7 @@
       <w:tr>
         <w:tc>
           <w:tcPr>
-            <w:cnfStyle w:val="001000000000"/>
+            <w:cnfStyle w:val="001000000000" w:firstRow="0" w:lastRow="0" w:firstColumn="1" w:lastColumn="0" w:oddVBand="0" w:evenVBand="0" w:oddHBand="0" w:evenHBand="0" w:firstRowFirstColumn="0" w:firstRowLastColumn="0" w:lastRowFirstColumn="0" w:lastRowLastColumn="0"/>
             <w:tcW w:w="4261" w:type="dxa"/>
             <w:vMerge/>
             <w:vAlign w:val="center"/>
@@ -1369,7 +1419,7 @@
           </w:tcPr>
           <w:p>
             <w:pPr>
-              <w:cnfStyle w:val="000000000000"/>
+              <w:cnfStyle w:val="000000000000" w:firstRow="0" w:lastRow="0" w:firstColumn="0" w:lastColumn="0" w:oddVBand="0" w:evenVBand="0" w:oddHBand="0" w:evenHBand="0" w:firstRowFirstColumn="0" w:firstRowLastColumn="0" w:lastRowFirstColumn="0" w:lastRowLastColumn="0"/>
             </w:pPr>
             <w:r>
               <w:rPr>
@@ -1382,11 +1432,11 @@
       </w:tr>
       <w:tr>
         <w:trPr>
-          <w:cnfStyle w:val="000000100000"/>
+          <w:cnfStyle w:val="000000100000" w:firstRow="0" w:lastRow="0" w:firstColumn="0" w:lastColumn="0" w:oddVBand="0" w:evenVBand="0" w:oddHBand="1" w:evenHBand="0" w:firstRowFirstColumn="0" w:firstRowLastColumn="0" w:lastRowFirstColumn="0" w:lastRowLastColumn="0"/>
         </w:trPr>
         <w:tc>
           <w:tcPr>
-            <w:cnfStyle w:val="001000000000"/>
+            <w:cnfStyle w:val="001000000000" w:firstRow="0" w:lastRow="0" w:firstColumn="1" w:lastColumn="0" w:oddVBand="0" w:evenVBand="0" w:oddHBand="0" w:evenHBand="0" w:firstRowFirstColumn="0" w:firstRowLastColumn="0" w:lastRowFirstColumn="0" w:lastRowLastColumn="0"/>
             <w:tcW w:w="4261" w:type="dxa"/>
             <w:vMerge w:val="restart"/>
             <w:vAlign w:val="center"/>
@@ -1395,21 +1445,29 @@
             <w:pPr>
               <w:jc w:val="center"/>
             </w:pPr>
-            <w:r>
-              <w:rPr>
-                <w:rFonts w:hint="eastAsia"/>
-              </w:rPr>
-              <w:t>Engineeing Drawing Process</w:t>
-            </w:r>
-          </w:p>
-        </w:tc>
-        <w:tc>
-          <w:tcPr>
-            <w:tcW w:w="4261" w:type="dxa"/>
-          </w:tcPr>
-          <w:p>
-            <w:pPr>
-              <w:cnfStyle w:val="000000100000"/>
+            <w:proofErr w:type="spellStart"/>
+            <w:r>
+              <w:rPr>
+                <w:rFonts w:hint="eastAsia"/>
+              </w:rPr>
+              <w:t>Engineeing</w:t>
+            </w:r>
+            <w:proofErr w:type="spellEnd"/>
+            <w:r>
+              <w:rPr>
+                <w:rFonts w:hint="eastAsia"/>
+              </w:rPr>
+              <w:t xml:space="preserve"> Drawing Process</w:t>
+            </w:r>
+          </w:p>
+        </w:tc>
+        <w:tc>
+          <w:tcPr>
+            <w:tcW w:w="4261" w:type="dxa"/>
+          </w:tcPr>
+          <w:p>
+            <w:pPr>
+              <w:cnfStyle w:val="000000100000" w:firstRow="0" w:lastRow="0" w:firstColumn="0" w:lastColumn="0" w:oddVBand="0" w:evenVBand="0" w:oddHBand="1" w:evenHBand="0" w:firstRowFirstColumn="0" w:firstRowLastColumn="0" w:lastRowFirstColumn="0" w:lastRowLastColumn="0"/>
             </w:pPr>
             <w:r>
               <w:rPr>
@@ -1421,15 +1479,29 @@
               <w:rPr>
                 <w:rFonts w:hint="eastAsia"/>
               </w:rPr>
-              <w:t xml:space="preserve"> Engineeing Drawing Ticket</w:t>
-            </w:r>
-          </w:p>
-        </w:tc>
-      </w:tr>
-      <w:tr>
-        <w:tc>
-          <w:tcPr>
-            <w:cnfStyle w:val="001000000000"/>
+              <w:t xml:space="preserve"> </w:t>
+            </w:r>
+            <w:proofErr w:type="spellStart"/>
+            <w:r>
+              <w:rPr>
+                <w:rFonts w:hint="eastAsia"/>
+              </w:rPr>
+              <w:t>Engineeing</w:t>
+            </w:r>
+            <w:proofErr w:type="spellEnd"/>
+            <w:r>
+              <w:rPr>
+                <w:rFonts w:hint="eastAsia"/>
+              </w:rPr>
+              <w:t xml:space="preserve"> Drawing Ticket</w:t>
+            </w:r>
+          </w:p>
+        </w:tc>
+      </w:tr>
+      <w:tr>
+        <w:tc>
+          <w:tcPr>
+            <w:cnfStyle w:val="001000000000" w:firstRow="0" w:lastRow="0" w:firstColumn="1" w:lastColumn="0" w:oddVBand="0" w:evenVBand="0" w:oddHBand="0" w:evenHBand="0" w:firstRowFirstColumn="0" w:firstRowLastColumn="0" w:lastRowFirstColumn="0" w:lastRowLastColumn="0"/>
             <w:tcW w:w="4261" w:type="dxa"/>
             <w:vMerge/>
             <w:vAlign w:val="center"/>
@@ -1446,24 +1518,38 @@
           </w:tcPr>
           <w:p>
             <w:pPr>
-              <w:cnfStyle w:val="000000000000"/>
-            </w:pPr>
-            <w:r>
-              <w:rPr>
-                <w:rFonts w:hint="eastAsia"/>
-              </w:rPr>
-              <w:t>View Engineeing Drawing Tickets</w:t>
+              <w:cnfStyle w:val="000000000000" w:firstRow="0" w:lastRow="0" w:firstColumn="0" w:lastColumn="0" w:oddVBand="0" w:evenVBand="0" w:oddHBand="0" w:evenHBand="0" w:firstRowFirstColumn="0" w:firstRowLastColumn="0" w:lastRowFirstColumn="0" w:lastRowLastColumn="0"/>
+            </w:pPr>
+            <w:r>
+              <w:rPr>
+                <w:rFonts w:hint="eastAsia"/>
+              </w:rPr>
+              <w:t xml:space="preserve">View </w:t>
+            </w:r>
+            <w:proofErr w:type="spellStart"/>
+            <w:r>
+              <w:rPr>
+                <w:rFonts w:hint="eastAsia"/>
+              </w:rPr>
+              <w:t>Engineeing</w:t>
+            </w:r>
+            <w:proofErr w:type="spellEnd"/>
+            <w:r>
+              <w:rPr>
+                <w:rFonts w:hint="eastAsia"/>
+              </w:rPr>
+              <w:t xml:space="preserve"> Drawing Tickets</w:t>
             </w:r>
           </w:p>
         </w:tc>
       </w:tr>
       <w:tr>
         <w:trPr>
-          <w:cnfStyle w:val="000000100000"/>
+          <w:cnfStyle w:val="000000100000" w:firstRow="0" w:lastRow="0" w:firstColumn="0" w:lastColumn="0" w:oddVBand="0" w:evenVBand="0" w:oddHBand="1" w:evenHBand="0" w:firstRowFirstColumn="0" w:firstRowLastColumn="0" w:lastRowFirstColumn="0" w:lastRowLastColumn="0"/>
         </w:trPr>
         <w:tc>
           <w:tcPr>
-            <w:cnfStyle w:val="001000000000"/>
+            <w:cnfStyle w:val="001000000000" w:firstRow="0" w:lastRow="0" w:firstColumn="1" w:lastColumn="0" w:oddVBand="0" w:evenVBand="0" w:oddHBand="0" w:evenHBand="0" w:firstRowFirstColumn="0" w:firstRowLastColumn="0" w:lastRowFirstColumn="0" w:lastRowLastColumn="0"/>
             <w:tcW w:w="4261" w:type="dxa"/>
             <w:vMerge/>
             <w:vAlign w:val="center"/>
@@ -1480,21 +1566,35 @@
           </w:tcPr>
           <w:p>
             <w:pPr>
-              <w:cnfStyle w:val="000000100000"/>
-            </w:pPr>
-            <w:r>
-              <w:rPr>
-                <w:rFonts w:hint="eastAsia"/>
-              </w:rPr>
-              <w:t>Edit Engineeing Drawing Ticket</w:t>
-            </w:r>
-          </w:p>
-        </w:tc>
-      </w:tr>
-      <w:tr>
-        <w:tc>
-          <w:tcPr>
-            <w:cnfStyle w:val="001000000000"/>
+              <w:cnfStyle w:val="000000100000" w:firstRow="0" w:lastRow="0" w:firstColumn="0" w:lastColumn="0" w:oddVBand="0" w:evenVBand="0" w:oddHBand="1" w:evenHBand="0" w:firstRowFirstColumn="0" w:firstRowLastColumn="0" w:lastRowFirstColumn="0" w:lastRowLastColumn="0"/>
+            </w:pPr>
+            <w:r>
+              <w:rPr>
+                <w:rFonts w:hint="eastAsia"/>
+              </w:rPr>
+              <w:t xml:space="preserve">Edit </w:t>
+            </w:r>
+            <w:proofErr w:type="spellStart"/>
+            <w:r>
+              <w:rPr>
+                <w:rFonts w:hint="eastAsia"/>
+              </w:rPr>
+              <w:t>Engineeing</w:t>
+            </w:r>
+            <w:proofErr w:type="spellEnd"/>
+            <w:r>
+              <w:rPr>
+                <w:rFonts w:hint="eastAsia"/>
+              </w:rPr>
+              <w:t xml:space="preserve"> Drawing Ticket</w:t>
+            </w:r>
+          </w:p>
+        </w:tc>
+      </w:tr>
+      <w:tr>
+        <w:tc>
+          <w:tcPr>
+            <w:cnfStyle w:val="001000000000" w:firstRow="0" w:lastRow="0" w:firstColumn="1" w:lastColumn="0" w:oddVBand="0" w:evenVBand="0" w:oddHBand="0" w:evenHBand="0" w:firstRowFirstColumn="0" w:firstRowLastColumn="0" w:lastRowFirstColumn="0" w:lastRowLastColumn="0"/>
             <w:tcW w:w="4261" w:type="dxa"/>
             <w:vMerge w:val="restart"/>
             <w:vAlign w:val="center"/>
@@ -1517,7 +1617,7 @@
           </w:tcPr>
           <w:p>
             <w:pPr>
-              <w:cnfStyle w:val="000000000000"/>
+              <w:cnfStyle w:val="000000000000" w:firstRow="0" w:lastRow="0" w:firstColumn="0" w:lastColumn="0" w:oddVBand="0" w:evenVBand="0" w:oddHBand="0" w:evenHBand="0" w:firstRowFirstColumn="0" w:firstRowLastColumn="0" w:lastRowFirstColumn="0" w:lastRowLastColumn="0"/>
             </w:pPr>
             <w:r>
               <w:rPr>
@@ -1530,11 +1630,11 @@
       </w:tr>
       <w:tr>
         <w:trPr>
-          <w:cnfStyle w:val="000000100000"/>
+          <w:cnfStyle w:val="000000100000" w:firstRow="0" w:lastRow="0" w:firstColumn="0" w:lastColumn="0" w:oddVBand="0" w:evenVBand="0" w:oddHBand="1" w:evenHBand="0" w:firstRowFirstColumn="0" w:firstRowLastColumn="0" w:lastRowFirstColumn="0" w:lastRowLastColumn="0"/>
         </w:trPr>
         <w:tc>
           <w:tcPr>
-            <w:cnfStyle w:val="001000000000"/>
+            <w:cnfStyle w:val="001000000000" w:firstRow="0" w:lastRow="0" w:firstColumn="1" w:lastColumn="0" w:oddVBand="0" w:evenVBand="0" w:oddHBand="0" w:evenHBand="0" w:firstRowFirstColumn="0" w:firstRowLastColumn="0" w:lastRowFirstColumn="0" w:lastRowLastColumn="0"/>
             <w:tcW w:w="4261" w:type="dxa"/>
             <w:vMerge/>
             <w:vAlign w:val="center"/>
@@ -1551,7 +1651,7 @@
           </w:tcPr>
           <w:p>
             <w:pPr>
-              <w:cnfStyle w:val="000000100000"/>
+              <w:cnfStyle w:val="000000100000" w:firstRow="0" w:lastRow="0" w:firstColumn="0" w:lastColumn="0" w:oddVBand="0" w:evenVBand="0" w:oddHBand="1" w:evenHBand="0" w:firstRowFirstColumn="0" w:firstRowLastColumn="0" w:lastRowFirstColumn="0" w:lastRowLastColumn="0"/>
             </w:pPr>
             <w:r>
               <w:rPr>
@@ -1565,7 +1665,7 @@
       <w:tr>
         <w:tc>
           <w:tcPr>
-            <w:cnfStyle w:val="001000000000"/>
+            <w:cnfStyle w:val="001000000000" w:firstRow="0" w:lastRow="0" w:firstColumn="1" w:lastColumn="0" w:oddVBand="0" w:evenVBand="0" w:oddHBand="0" w:evenHBand="0" w:firstRowFirstColumn="0" w:firstRowLastColumn="0" w:lastRowFirstColumn="0" w:lastRowLastColumn="0"/>
             <w:tcW w:w="4261" w:type="dxa"/>
             <w:vMerge/>
             <w:vAlign w:val="center"/>
@@ -1582,7 +1682,7 @@
           </w:tcPr>
           <w:p>
             <w:pPr>
-              <w:cnfStyle w:val="000000000000"/>
+              <w:cnfStyle w:val="000000000000" w:firstRow="0" w:lastRow="0" w:firstColumn="0" w:lastColumn="0" w:oddVBand="0" w:evenVBand="0" w:oddHBand="0" w:evenHBand="0" w:firstRowFirstColumn="0" w:firstRowLastColumn="0" w:lastRowFirstColumn="0" w:lastRowLastColumn="0"/>
             </w:pPr>
             <w:r>
               <w:rPr>
@@ -1595,11 +1695,11 @@
       </w:tr>
       <w:tr>
         <w:trPr>
-          <w:cnfStyle w:val="000000100000"/>
+          <w:cnfStyle w:val="000000100000" w:firstRow="0" w:lastRow="0" w:firstColumn="0" w:lastColumn="0" w:oddVBand="0" w:evenVBand="0" w:oddHBand="1" w:evenHBand="0" w:firstRowFirstColumn="0" w:firstRowLastColumn="0" w:lastRowFirstColumn="0" w:lastRowLastColumn="0"/>
         </w:trPr>
         <w:tc>
           <w:tcPr>
-            <w:cnfStyle w:val="001000000000"/>
+            <w:cnfStyle w:val="001000000000" w:firstRow="0" w:lastRow="0" w:firstColumn="1" w:lastColumn="0" w:oddVBand="0" w:evenVBand="0" w:oddHBand="0" w:evenHBand="0" w:firstRowFirstColumn="0" w:firstRowLastColumn="0" w:lastRowFirstColumn="0" w:lastRowLastColumn="0"/>
             <w:tcW w:w="4261" w:type="dxa"/>
             <w:vMerge w:val="restart"/>
             <w:vAlign w:val="center"/>
@@ -1622,7 +1722,7 @@
           </w:tcPr>
           <w:p>
             <w:pPr>
-              <w:cnfStyle w:val="000000100000"/>
+              <w:cnfStyle w:val="000000100000" w:firstRow="0" w:lastRow="0" w:firstColumn="0" w:lastColumn="0" w:oddVBand="0" w:evenVBand="0" w:oddHBand="1" w:evenHBand="0" w:firstRowFirstColumn="0" w:firstRowLastColumn="0" w:lastRowFirstColumn="0" w:lastRowLastColumn="0"/>
             </w:pPr>
             <w:r>
               <w:rPr>
@@ -1636,7 +1736,7 @@
       <w:tr>
         <w:tc>
           <w:tcPr>
-            <w:cnfStyle w:val="001000000000"/>
+            <w:cnfStyle w:val="001000000000" w:firstRow="0" w:lastRow="0" w:firstColumn="1" w:lastColumn="0" w:oddVBand="0" w:evenVBand="0" w:oddHBand="0" w:evenHBand="0" w:firstRowFirstColumn="0" w:firstRowLastColumn="0" w:lastRowFirstColumn="0" w:lastRowLastColumn="0"/>
             <w:tcW w:w="4261" w:type="dxa"/>
             <w:vMerge/>
           </w:tcPr>
@@ -1652,7 +1752,7 @@
           </w:tcPr>
           <w:p>
             <w:pPr>
-              <w:cnfStyle w:val="000000000000"/>
+              <w:cnfStyle w:val="000000000000" w:firstRow="0" w:lastRow="0" w:firstColumn="0" w:lastColumn="0" w:oddVBand="0" w:evenVBand="0" w:oddHBand="0" w:evenHBand="0" w:firstRowFirstColumn="0" w:firstRowLastColumn="0" w:lastRowFirstColumn="0" w:lastRowLastColumn="0"/>
             </w:pPr>
             <w:r>
               <w:rPr>
@@ -1665,11 +1765,11 @@
       </w:tr>
       <w:tr>
         <w:trPr>
-          <w:cnfStyle w:val="000000100000"/>
+          <w:cnfStyle w:val="000000100000" w:firstRow="0" w:lastRow="0" w:firstColumn="0" w:lastColumn="0" w:oddVBand="0" w:evenVBand="0" w:oddHBand="1" w:evenHBand="0" w:firstRowFirstColumn="0" w:firstRowLastColumn="0" w:lastRowFirstColumn="0" w:lastRowLastColumn="0"/>
         </w:trPr>
         <w:tc>
           <w:tcPr>
-            <w:cnfStyle w:val="001000000000"/>
+            <w:cnfStyle w:val="001000000000" w:firstRow="0" w:lastRow="0" w:firstColumn="1" w:lastColumn="0" w:oddVBand="0" w:evenVBand="0" w:oddHBand="0" w:evenHBand="0" w:firstRowFirstColumn="0" w:firstRowLastColumn="0" w:lastRowFirstColumn="0" w:lastRowLastColumn="0"/>
             <w:tcW w:w="4261" w:type="dxa"/>
             <w:vMerge/>
           </w:tcPr>
@@ -1685,7 +1785,7 @@
           </w:tcPr>
           <w:p>
             <w:pPr>
-              <w:cnfStyle w:val="000000100000"/>
+              <w:cnfStyle w:val="000000100000" w:firstRow="0" w:lastRow="0" w:firstColumn="0" w:lastColumn="0" w:oddVBand="0" w:evenVBand="0" w:oddHBand="1" w:evenHBand="0" w:firstRowFirstColumn="0" w:firstRowLastColumn="0" w:lastRowFirstColumn="0" w:lastRowLastColumn="0"/>
             </w:pPr>
             <w:r>
               <w:rPr>
@@ -1699,7 +1799,7 @@
       <w:tr>
         <w:tc>
           <w:tcPr>
-            <w:cnfStyle w:val="001000000000"/>
+            <w:cnfStyle w:val="001000000000" w:firstRow="0" w:lastRow="0" w:firstColumn="1" w:lastColumn="0" w:oddVBand="0" w:evenVBand="0" w:oddHBand="0" w:evenHBand="0" w:firstRowFirstColumn="0" w:firstRowLastColumn="0" w:lastRowFirstColumn="0" w:lastRowLastColumn="0"/>
             <w:tcW w:w="4261" w:type="dxa"/>
             <w:vMerge w:val="restart"/>
             <w:vAlign w:val="center"/>
@@ -1722,7 +1822,7 @@
           </w:tcPr>
           <w:p>
             <w:pPr>
-              <w:cnfStyle w:val="000000000000"/>
+              <w:cnfStyle w:val="000000000000" w:firstRow="0" w:lastRow="0" w:firstColumn="0" w:lastColumn="0" w:oddVBand="0" w:evenVBand="0" w:oddHBand="0" w:evenHBand="0" w:firstRowFirstColumn="0" w:firstRowLastColumn="0" w:lastRowFirstColumn="0" w:lastRowLastColumn="0"/>
             </w:pPr>
             <w:r>
               <w:rPr>
@@ -1735,11 +1835,11 @@
       </w:tr>
       <w:tr>
         <w:trPr>
-          <w:cnfStyle w:val="000000100000"/>
+          <w:cnfStyle w:val="000000100000" w:firstRow="0" w:lastRow="0" w:firstColumn="0" w:lastColumn="0" w:oddVBand="0" w:evenVBand="0" w:oddHBand="1" w:evenHBand="0" w:firstRowFirstColumn="0" w:firstRowLastColumn="0" w:lastRowFirstColumn="0" w:lastRowLastColumn="0"/>
         </w:trPr>
         <w:tc>
           <w:tcPr>
-            <w:cnfStyle w:val="001000000000"/>
+            <w:cnfStyle w:val="001000000000" w:firstRow="0" w:lastRow="0" w:firstColumn="1" w:lastColumn="0" w:oddVBand="0" w:evenVBand="0" w:oddHBand="0" w:evenHBand="0" w:firstRowFirstColumn="0" w:firstRowLastColumn="0" w:lastRowFirstColumn="0" w:lastRowLastColumn="0"/>
             <w:tcW w:w="4261" w:type="dxa"/>
             <w:vMerge/>
           </w:tcPr>
@@ -1755,7 +1855,7 @@
           </w:tcPr>
           <w:p>
             <w:pPr>
-              <w:cnfStyle w:val="000000100000"/>
+              <w:cnfStyle w:val="000000100000" w:firstRow="0" w:lastRow="0" w:firstColumn="0" w:lastColumn="0" w:oddVBand="0" w:evenVBand="0" w:oddHBand="1" w:evenHBand="0" w:firstRowFirstColumn="0" w:firstRowLastColumn="0" w:lastRowFirstColumn="0" w:lastRowLastColumn="0"/>
             </w:pPr>
             <w:r>
               <w:rPr>
@@ -1769,7 +1869,7 @@
       <w:tr>
         <w:tc>
           <w:tcPr>
-            <w:cnfStyle w:val="001000000000"/>
+            <w:cnfStyle w:val="001000000000" w:firstRow="0" w:lastRow="0" w:firstColumn="1" w:lastColumn="0" w:oddVBand="0" w:evenVBand="0" w:oddHBand="0" w:evenHBand="0" w:firstRowFirstColumn="0" w:firstRowLastColumn="0" w:lastRowFirstColumn="0" w:lastRowLastColumn="0"/>
             <w:tcW w:w="4261" w:type="dxa"/>
             <w:vMerge/>
           </w:tcPr>
@@ -1785,7 +1885,7 @@
           </w:tcPr>
           <w:p>
             <w:pPr>
-              <w:cnfStyle w:val="000000000000"/>
+              <w:cnfStyle w:val="000000000000" w:firstRow="0" w:lastRow="0" w:firstColumn="0" w:lastColumn="0" w:oddVBand="0" w:evenVBand="0" w:oddHBand="0" w:evenHBand="0" w:firstRowFirstColumn="0" w:firstRowLastColumn="0" w:lastRowFirstColumn="0" w:lastRowLastColumn="0"/>
             </w:pPr>
             <w:r>
               <w:rPr>
@@ -1798,11 +1898,11 @@
       </w:tr>
       <w:tr>
         <w:trPr>
-          <w:cnfStyle w:val="000000100000"/>
+          <w:cnfStyle w:val="000000100000" w:firstRow="0" w:lastRow="0" w:firstColumn="0" w:lastColumn="0" w:oddVBand="0" w:evenVBand="0" w:oddHBand="1" w:evenHBand="0" w:firstRowFirstColumn="0" w:firstRowLastColumn="0" w:lastRowFirstColumn="0" w:lastRowLastColumn="0"/>
         </w:trPr>
         <w:tc>
           <w:tcPr>
-            <w:cnfStyle w:val="001000000000"/>
+            <w:cnfStyle w:val="001000000000" w:firstRow="0" w:lastRow="0" w:firstColumn="1" w:lastColumn="0" w:oddVBand="0" w:evenVBand="0" w:oddHBand="0" w:evenHBand="0" w:firstRowFirstColumn="0" w:firstRowLastColumn="0" w:lastRowFirstColumn="0" w:lastRowLastColumn="0"/>
             <w:tcW w:w="4261" w:type="dxa"/>
             <w:vMerge/>
           </w:tcPr>
@@ -1818,7 +1918,7 @@
           </w:tcPr>
           <w:p>
             <w:pPr>
-              <w:cnfStyle w:val="000000100000"/>
+              <w:cnfStyle w:val="000000100000" w:firstRow="0" w:lastRow="0" w:firstColumn="0" w:lastColumn="0" w:oddVBand="0" w:evenVBand="0" w:oddHBand="1" w:evenHBand="0" w:firstRowFirstColumn="0" w:firstRowLastColumn="0" w:lastRowFirstColumn="0" w:lastRowLastColumn="0"/>
             </w:pPr>
             <w:r>
               <w:rPr>
@@ -1832,7 +1932,7 @@
       <w:tr>
         <w:tc>
           <w:tcPr>
-            <w:cnfStyle w:val="001000000000"/>
+            <w:cnfStyle w:val="001000000000" w:firstRow="0" w:lastRow="0" w:firstColumn="1" w:lastColumn="0" w:oddVBand="0" w:evenVBand="0" w:oddHBand="0" w:evenHBand="0" w:firstRowFirstColumn="0" w:firstRowLastColumn="0" w:lastRowFirstColumn="0" w:lastRowLastColumn="0"/>
             <w:tcW w:w="4261" w:type="dxa"/>
             <w:vMerge w:val="restart"/>
             <w:vAlign w:val="center"/>
@@ -1855,10 +1955,7 @@
           </w:tcPr>
           <w:p>
             <w:pPr>
-              <w:cnfStyle w:val="000000000000"/>
-              <w:rPr>
-                <w:rFonts w:hint="eastAsia"/>
-              </w:rPr>
+              <w:cnfStyle w:val="000000000000" w:firstRow="0" w:lastRow="0" w:firstColumn="0" w:lastColumn="0" w:oddVBand="0" w:evenVBand="0" w:oddHBand="0" w:evenHBand="0" w:firstRowFirstColumn="0" w:firstRowLastColumn="0" w:lastRowFirstColumn="0" w:lastRowLastColumn="0"/>
             </w:pPr>
             <w:r>
               <w:rPr>
@@ -1871,33 +1968,27 @@
       </w:tr>
       <w:tr>
         <w:trPr>
-          <w:cnfStyle w:val="000000100000"/>
+          <w:cnfStyle w:val="000000100000" w:firstRow="0" w:lastRow="0" w:firstColumn="0" w:lastColumn="0" w:oddVBand="0" w:evenVBand="0" w:oddHBand="1" w:evenHBand="0" w:firstRowFirstColumn="0" w:firstRowLastColumn="0" w:lastRowFirstColumn="0" w:lastRowLastColumn="0"/>
         </w:trPr>
         <w:tc>
           <w:tcPr>
-            <w:cnfStyle w:val="001000000000"/>
+            <w:cnfStyle w:val="001000000000" w:firstRow="0" w:lastRow="0" w:firstColumn="1" w:lastColumn="0" w:oddVBand="0" w:evenVBand="0" w:oddHBand="0" w:evenHBand="0" w:firstRowFirstColumn="0" w:firstRowLastColumn="0" w:lastRowFirstColumn="0" w:lastRowLastColumn="0"/>
             <w:tcW w:w="4261" w:type="dxa"/>
             <w:vMerge/>
           </w:tcPr>
           <w:p>
             <w:pPr>
               <w:jc w:val="center"/>
-              <w:rPr>
-                <w:rFonts w:hint="eastAsia"/>
-              </w:rPr>
-            </w:pPr>
-          </w:p>
-        </w:tc>
-        <w:tc>
-          <w:tcPr>
-            <w:tcW w:w="4261" w:type="dxa"/>
-          </w:tcPr>
-          <w:p>
-            <w:pPr>
-              <w:cnfStyle w:val="000000100000"/>
-              <w:rPr>
-                <w:rFonts w:hint="eastAsia"/>
-              </w:rPr>
+            </w:pPr>
+          </w:p>
+        </w:tc>
+        <w:tc>
+          <w:tcPr>
+            <w:tcW w:w="4261" w:type="dxa"/>
+          </w:tcPr>
+          <w:p>
+            <w:pPr>
+              <w:cnfStyle w:val="000000100000" w:firstRow="0" w:lastRow="0" w:firstColumn="0" w:lastColumn="0" w:oddVBand="0" w:evenVBand="0" w:oddHBand="1" w:evenHBand="0" w:firstRowFirstColumn="0" w:firstRowLastColumn="0" w:lastRowFirstColumn="0" w:lastRowLastColumn="0"/>
             </w:pPr>
             <w:r>
               <w:rPr>
@@ -1911,29 +2002,23 @@
       <w:tr>
         <w:tc>
           <w:tcPr>
-            <w:cnfStyle w:val="001000000000"/>
+            <w:cnfStyle w:val="001000000000" w:firstRow="0" w:lastRow="0" w:firstColumn="1" w:lastColumn="0" w:oddVBand="0" w:evenVBand="0" w:oddHBand="0" w:evenHBand="0" w:firstRowFirstColumn="0" w:firstRowLastColumn="0" w:lastRowFirstColumn="0" w:lastRowLastColumn="0"/>
             <w:tcW w:w="4261" w:type="dxa"/>
             <w:vMerge/>
           </w:tcPr>
           <w:p>
             <w:pPr>
               <w:jc w:val="center"/>
-              <w:rPr>
-                <w:rFonts w:hint="eastAsia"/>
-              </w:rPr>
-            </w:pPr>
-          </w:p>
-        </w:tc>
-        <w:tc>
-          <w:tcPr>
-            <w:tcW w:w="4261" w:type="dxa"/>
-          </w:tcPr>
-          <w:p>
-            <w:pPr>
-              <w:cnfStyle w:val="000000000000"/>
-              <w:rPr>
-                <w:rFonts w:hint="eastAsia"/>
-              </w:rPr>
+            </w:pPr>
+          </w:p>
+        </w:tc>
+        <w:tc>
+          <w:tcPr>
+            <w:tcW w:w="4261" w:type="dxa"/>
+          </w:tcPr>
+          <w:p>
+            <w:pPr>
+              <w:cnfStyle w:val="000000000000" w:firstRow="0" w:lastRow="0" w:firstColumn="0" w:lastColumn="0" w:oddVBand="0" w:evenVBand="0" w:oddHBand="0" w:evenHBand="0" w:firstRowFirstColumn="0" w:firstRowLastColumn="0" w:lastRowFirstColumn="0" w:lastRowLastColumn="0"/>
             </w:pPr>
             <w:r>
               <w:rPr>
@@ -1946,33 +2031,27 @@
       </w:tr>
       <w:tr>
         <w:trPr>
-          <w:cnfStyle w:val="000000100000"/>
+          <w:cnfStyle w:val="000000100000" w:firstRow="0" w:lastRow="0" w:firstColumn="0" w:lastColumn="0" w:oddVBand="0" w:evenVBand="0" w:oddHBand="1" w:evenHBand="0" w:firstRowFirstColumn="0" w:firstRowLastColumn="0" w:lastRowFirstColumn="0" w:lastRowLastColumn="0"/>
         </w:trPr>
         <w:tc>
           <w:tcPr>
-            <w:cnfStyle w:val="001000000000"/>
+            <w:cnfStyle w:val="001000000000" w:firstRow="0" w:lastRow="0" w:firstColumn="1" w:lastColumn="0" w:oddVBand="0" w:evenVBand="0" w:oddHBand="0" w:evenHBand="0" w:firstRowFirstColumn="0" w:firstRowLastColumn="0" w:lastRowFirstColumn="0" w:lastRowLastColumn="0"/>
             <w:tcW w:w="4261" w:type="dxa"/>
             <w:vMerge/>
           </w:tcPr>
           <w:p>
             <w:pPr>
               <w:jc w:val="center"/>
-              <w:rPr>
-                <w:rFonts w:hint="eastAsia"/>
-              </w:rPr>
-            </w:pPr>
-          </w:p>
-        </w:tc>
-        <w:tc>
-          <w:tcPr>
-            <w:tcW w:w="4261" w:type="dxa"/>
-          </w:tcPr>
-          <w:p>
-            <w:pPr>
-              <w:cnfStyle w:val="000000100000"/>
-              <w:rPr>
-                <w:rFonts w:hint="eastAsia"/>
-              </w:rPr>
+            </w:pPr>
+          </w:p>
+        </w:tc>
+        <w:tc>
+          <w:tcPr>
+            <w:tcW w:w="4261" w:type="dxa"/>
+          </w:tcPr>
+          <w:p>
+            <w:pPr>
+              <w:cnfStyle w:val="000000100000" w:firstRow="0" w:lastRow="0" w:firstColumn="0" w:lastColumn="0" w:oddVBand="0" w:evenVBand="0" w:oddHBand="1" w:evenHBand="0" w:firstRowFirstColumn="0" w:firstRowLastColumn="0" w:lastRowFirstColumn="0" w:lastRowLastColumn="0"/>
             </w:pPr>
             <w:r>
               <w:rPr>
@@ -1986,7 +2065,7 @@
       <w:tr>
         <w:tc>
           <w:tcPr>
-            <w:cnfStyle w:val="001000000000"/>
+            <w:cnfStyle w:val="001000000000" w:firstRow="0" w:lastRow="0" w:firstColumn="1" w:lastColumn="0" w:oddVBand="0" w:evenVBand="0" w:oddHBand="0" w:evenHBand="0" w:firstRowFirstColumn="0" w:firstRowLastColumn="0" w:lastRowFirstColumn="0" w:lastRowLastColumn="0"/>
             <w:tcW w:w="4261" w:type="dxa"/>
             <w:vMerge w:val="restart"/>
             <w:vAlign w:val="center"/>
@@ -1994,9 +2073,6 @@
           <w:p>
             <w:pPr>
               <w:jc w:val="center"/>
-              <w:rPr>
-                <w:rFonts w:hint="eastAsia"/>
-              </w:rPr>
             </w:pPr>
             <w:r>
               <w:rPr>
@@ -2012,10 +2088,7 @@
           </w:tcPr>
           <w:p>
             <w:pPr>
-              <w:cnfStyle w:val="000000000000"/>
-              <w:rPr>
-                <w:rFonts w:hint="eastAsia"/>
-              </w:rPr>
+              <w:cnfStyle w:val="000000000000" w:firstRow="0" w:lastRow="0" w:firstColumn="0" w:lastColumn="0" w:oddVBand="0" w:evenVBand="0" w:oddHBand="0" w:evenHBand="0" w:firstRowFirstColumn="0" w:firstRowLastColumn="0" w:lastRowFirstColumn="0" w:lastRowLastColumn="0"/>
             </w:pPr>
             <w:r>
               <w:rPr>
@@ -2028,33 +2101,27 @@
       </w:tr>
       <w:tr>
         <w:trPr>
-          <w:cnfStyle w:val="000000100000"/>
+          <w:cnfStyle w:val="000000100000" w:firstRow="0" w:lastRow="0" w:firstColumn="0" w:lastColumn="0" w:oddVBand="0" w:evenVBand="0" w:oddHBand="1" w:evenHBand="0" w:firstRowFirstColumn="0" w:firstRowLastColumn="0" w:lastRowFirstColumn="0" w:lastRowLastColumn="0"/>
         </w:trPr>
         <w:tc>
           <w:tcPr>
-            <w:cnfStyle w:val="001000000000"/>
+            <w:cnfStyle w:val="001000000000" w:firstRow="0" w:lastRow="0" w:firstColumn="1" w:lastColumn="0" w:oddVBand="0" w:evenVBand="0" w:oddHBand="0" w:evenHBand="0" w:firstRowFirstColumn="0" w:firstRowLastColumn="0" w:lastRowFirstColumn="0" w:lastRowLastColumn="0"/>
             <w:tcW w:w="4261" w:type="dxa"/>
             <w:vMerge/>
           </w:tcPr>
           <w:p>
             <w:pPr>
               <w:jc w:val="center"/>
-              <w:rPr>
-                <w:rFonts w:hint="eastAsia"/>
-              </w:rPr>
-            </w:pPr>
-          </w:p>
-        </w:tc>
-        <w:tc>
-          <w:tcPr>
-            <w:tcW w:w="4261" w:type="dxa"/>
-          </w:tcPr>
-          <w:p>
-            <w:pPr>
-              <w:cnfStyle w:val="000000100000"/>
-              <w:rPr>
-                <w:rFonts w:hint="eastAsia"/>
-              </w:rPr>
+            </w:pPr>
+          </w:p>
+        </w:tc>
+        <w:tc>
+          <w:tcPr>
+            <w:tcW w:w="4261" w:type="dxa"/>
+          </w:tcPr>
+          <w:p>
+            <w:pPr>
+              <w:cnfStyle w:val="000000100000" w:firstRow="0" w:lastRow="0" w:firstColumn="0" w:lastColumn="0" w:oddVBand="0" w:evenVBand="0" w:oddHBand="1" w:evenHBand="0" w:firstRowFirstColumn="0" w:firstRowLastColumn="0" w:lastRowFirstColumn="0" w:lastRowLastColumn="0"/>
             </w:pPr>
             <w:r>
               <w:rPr>
@@ -2068,29 +2135,23 @@
       <w:tr>
         <w:tc>
           <w:tcPr>
-            <w:cnfStyle w:val="001000000000"/>
+            <w:cnfStyle w:val="001000000000" w:firstRow="0" w:lastRow="0" w:firstColumn="1" w:lastColumn="0" w:oddVBand="0" w:evenVBand="0" w:oddHBand="0" w:evenHBand="0" w:firstRowFirstColumn="0" w:firstRowLastColumn="0" w:lastRowFirstColumn="0" w:lastRowLastColumn="0"/>
             <w:tcW w:w="4261" w:type="dxa"/>
             <w:vMerge/>
           </w:tcPr>
           <w:p>
             <w:pPr>
               <w:jc w:val="center"/>
-              <w:rPr>
-                <w:rFonts w:hint="eastAsia"/>
-              </w:rPr>
-            </w:pPr>
-          </w:p>
-        </w:tc>
-        <w:tc>
-          <w:tcPr>
-            <w:tcW w:w="4261" w:type="dxa"/>
-          </w:tcPr>
-          <w:p>
-            <w:pPr>
-              <w:cnfStyle w:val="000000000000"/>
-              <w:rPr>
-                <w:rFonts w:hint="eastAsia"/>
-              </w:rPr>
+            </w:pPr>
+          </w:p>
+        </w:tc>
+        <w:tc>
+          <w:tcPr>
+            <w:tcW w:w="4261" w:type="dxa"/>
+          </w:tcPr>
+          <w:p>
+            <w:pPr>
+              <w:cnfStyle w:val="000000000000" w:firstRow="0" w:lastRow="0" w:firstColumn="0" w:lastColumn="0" w:oddVBand="0" w:evenVBand="0" w:oddHBand="0" w:evenHBand="0" w:firstRowFirstColumn="0" w:firstRowLastColumn="0" w:lastRowFirstColumn="0" w:lastRowLastColumn="0"/>
             </w:pPr>
             <w:r>
               <w:rPr>
@@ -2103,32 +2164,26 @@
       </w:tr>
       <w:tr>
         <w:trPr>
-          <w:cnfStyle w:val="000000100000"/>
+          <w:cnfStyle w:val="000000100000" w:firstRow="0" w:lastRow="0" w:firstColumn="0" w:lastColumn="0" w:oddVBand="0" w:evenVBand="0" w:oddHBand="1" w:evenHBand="0" w:firstRowFirstColumn="0" w:firstRowLastColumn="0" w:lastRowFirstColumn="0" w:lastRowLastColumn="0"/>
         </w:trPr>
         <w:tc>
           <w:tcPr>
-            <w:cnfStyle w:val="001000000000"/>
+            <w:cnfStyle w:val="001000000000" w:firstRow="0" w:lastRow="0" w:firstColumn="1" w:lastColumn="0" w:oddVBand="0" w:evenVBand="0" w:oddHBand="0" w:evenHBand="0" w:firstRowFirstColumn="0" w:firstRowLastColumn="0" w:lastRowFirstColumn="0" w:lastRowLastColumn="0"/>
             <w:tcW w:w="4261" w:type="dxa"/>
           </w:tcPr>
           <w:p>
             <w:pPr>
               <w:jc w:val="center"/>
-              <w:rPr>
-                <w:rFonts w:hint="eastAsia"/>
-              </w:rPr>
-            </w:pPr>
-          </w:p>
-        </w:tc>
-        <w:tc>
-          <w:tcPr>
-            <w:tcW w:w="4261" w:type="dxa"/>
-          </w:tcPr>
-          <w:p>
-            <w:pPr>
-              <w:cnfStyle w:val="000000100000"/>
-              <w:rPr>
-                <w:rFonts w:hint="eastAsia"/>
-              </w:rPr>
+            </w:pPr>
+          </w:p>
+        </w:tc>
+        <w:tc>
+          <w:tcPr>
+            <w:tcW w:w="4261" w:type="dxa"/>
+          </w:tcPr>
+          <w:p>
+            <w:pPr>
+              <w:cnfStyle w:val="000000100000" w:firstRow="0" w:lastRow="0" w:firstColumn="0" w:lastColumn="0" w:oddVBand="0" w:evenVBand="0" w:oddHBand="1" w:evenHBand="0" w:firstRowFirstColumn="0" w:firstRowLastColumn="0" w:lastRowFirstColumn="0" w:lastRowLastColumn="0"/>
             </w:pPr>
           </w:p>
         </w:tc>
@@ -2153,7 +2208,7 @@
       <w:tblPr>
         <w:tblStyle w:val="MediumGrid3-Accent5"/>
         <w:tblW w:w="0" w:type="auto"/>
-        <w:tblLook w:val="04A0"/>
+        <w:tblLook w:val="04A0" w:firstRow="1" w:lastRow="0" w:firstColumn="1" w:lastColumn="0" w:noHBand="0" w:noVBand="1"/>
       </w:tblPr>
       <w:tblGrid>
         <w:gridCol w:w="2235"/>
@@ -2161,11 +2216,11 @@
       </w:tblGrid>
       <w:tr>
         <w:trPr>
-          <w:cnfStyle w:val="100000000000"/>
+          <w:cnfStyle w:val="100000000000" w:firstRow="1" w:lastRow="0" w:firstColumn="0" w:lastColumn="0" w:oddVBand="0" w:evenVBand="0" w:oddHBand="0" w:evenHBand="0" w:firstRowFirstColumn="0" w:firstRowLastColumn="0" w:lastRowFirstColumn="0" w:lastRowLastColumn="0"/>
         </w:trPr>
         <w:tc>
           <w:tcPr>
-            <w:cnfStyle w:val="001000000000"/>
+            <w:cnfStyle w:val="001000000000" w:firstRow="0" w:lastRow="0" w:firstColumn="1" w:lastColumn="0" w:oddVBand="0" w:evenVBand="0" w:oddHBand="0" w:evenHBand="0" w:firstRowFirstColumn="0" w:firstRowLastColumn="0" w:lastRowFirstColumn="0" w:lastRowLastColumn="0"/>
             <w:tcW w:w="2235" w:type="dxa"/>
           </w:tcPr>
           <w:p>
@@ -2183,18 +2238,18 @@
           </w:tcPr>
           <w:p>
             <w:pPr>
-              <w:cnfStyle w:val="100000000000"/>
+              <w:cnfStyle w:val="100000000000" w:firstRow="1" w:lastRow="0" w:firstColumn="0" w:lastColumn="0" w:oddVBand="0" w:evenVBand="0" w:oddHBand="0" w:evenHBand="0" w:firstRowFirstColumn="0" w:firstRowLastColumn="0" w:lastRowFirstColumn="0" w:lastRowLastColumn="0"/>
             </w:pPr>
           </w:p>
         </w:tc>
       </w:tr>
       <w:tr>
         <w:trPr>
-          <w:cnfStyle w:val="000000100000"/>
+          <w:cnfStyle w:val="000000100000" w:firstRow="0" w:lastRow="0" w:firstColumn="0" w:lastColumn="0" w:oddVBand="0" w:evenVBand="0" w:oddHBand="1" w:evenHBand="0" w:firstRowFirstColumn="0" w:firstRowLastColumn="0" w:lastRowFirstColumn="0" w:lastRowLastColumn="0"/>
         </w:trPr>
         <w:tc>
           <w:tcPr>
-            <w:cnfStyle w:val="001000000000"/>
+            <w:cnfStyle w:val="001000000000" w:firstRow="0" w:lastRow="0" w:firstColumn="1" w:lastColumn="0" w:oddVBand="0" w:evenVBand="0" w:oddHBand="0" w:evenHBand="0" w:firstRowFirstColumn="0" w:firstRowLastColumn="0" w:lastRowFirstColumn="0" w:lastRowLastColumn="0"/>
             <w:tcW w:w="2235" w:type="dxa"/>
           </w:tcPr>
           <w:p>
@@ -2212,15 +2267,15 @@
           </w:tcPr>
           <w:p>
             <w:pPr>
-              <w:cnfStyle w:val="000000100000"/>
-            </w:pPr>
-          </w:p>
-        </w:tc>
-      </w:tr>
-      <w:tr>
-        <w:tc>
-          <w:tcPr>
-            <w:cnfStyle w:val="001000000000"/>
+              <w:cnfStyle w:val="000000100000" w:firstRow="0" w:lastRow="0" w:firstColumn="0" w:lastColumn="0" w:oddVBand="0" w:evenVBand="0" w:oddHBand="1" w:evenHBand="0" w:firstRowFirstColumn="0" w:firstRowLastColumn="0" w:lastRowFirstColumn="0" w:lastRowLastColumn="0"/>
+            </w:pPr>
+          </w:p>
+        </w:tc>
+      </w:tr>
+      <w:tr>
+        <w:tc>
+          <w:tcPr>
+            <w:cnfStyle w:val="001000000000" w:firstRow="0" w:lastRow="0" w:firstColumn="1" w:lastColumn="0" w:oddVBand="0" w:evenVBand="0" w:oddHBand="0" w:evenHBand="0" w:firstRowFirstColumn="0" w:firstRowLastColumn="0" w:lastRowFirstColumn="0" w:lastRowLastColumn="0"/>
             <w:tcW w:w="2235" w:type="dxa"/>
           </w:tcPr>
           <w:p>
@@ -2238,18 +2293,18 @@
           </w:tcPr>
           <w:p>
             <w:pPr>
-              <w:cnfStyle w:val="000000000000"/>
+              <w:cnfStyle w:val="000000000000" w:firstRow="0" w:lastRow="0" w:firstColumn="0" w:lastColumn="0" w:oddVBand="0" w:evenVBand="0" w:oddHBand="0" w:evenHBand="0" w:firstRowFirstColumn="0" w:firstRowLastColumn="0" w:lastRowFirstColumn="0" w:lastRowLastColumn="0"/>
             </w:pPr>
           </w:p>
         </w:tc>
       </w:tr>
       <w:tr>
         <w:trPr>
-          <w:cnfStyle w:val="000000100000"/>
+          <w:cnfStyle w:val="000000100000" w:firstRow="0" w:lastRow="0" w:firstColumn="0" w:lastColumn="0" w:oddVBand="0" w:evenVBand="0" w:oddHBand="1" w:evenHBand="0" w:firstRowFirstColumn="0" w:firstRowLastColumn="0" w:lastRowFirstColumn="0" w:lastRowLastColumn="0"/>
         </w:trPr>
         <w:tc>
           <w:tcPr>
-            <w:cnfStyle w:val="001000000000"/>
+            <w:cnfStyle w:val="001000000000" w:firstRow="0" w:lastRow="0" w:firstColumn="1" w:lastColumn="0" w:oddVBand="0" w:evenVBand="0" w:oddHBand="0" w:evenHBand="0" w:firstRowFirstColumn="0" w:firstRowLastColumn="0" w:lastRowFirstColumn="0" w:lastRowLastColumn="0"/>
             <w:tcW w:w="2235" w:type="dxa"/>
           </w:tcPr>
           <w:p>
@@ -2267,15 +2322,15 @@
           </w:tcPr>
           <w:p>
             <w:pPr>
-              <w:cnfStyle w:val="000000100000"/>
-            </w:pPr>
-          </w:p>
-        </w:tc>
-      </w:tr>
-      <w:tr>
-        <w:tc>
-          <w:tcPr>
-            <w:cnfStyle w:val="001000000000"/>
+              <w:cnfStyle w:val="000000100000" w:firstRow="0" w:lastRow="0" w:firstColumn="0" w:lastColumn="0" w:oddVBand="0" w:evenVBand="0" w:oddHBand="1" w:evenHBand="0" w:firstRowFirstColumn="0" w:firstRowLastColumn="0" w:lastRowFirstColumn="0" w:lastRowLastColumn="0"/>
+            </w:pPr>
+          </w:p>
+        </w:tc>
+      </w:tr>
+      <w:tr>
+        <w:tc>
+          <w:tcPr>
+            <w:cnfStyle w:val="001000000000" w:firstRow="0" w:lastRow="0" w:firstColumn="1" w:lastColumn="0" w:oddVBand="0" w:evenVBand="0" w:oddHBand="0" w:evenHBand="0" w:firstRowFirstColumn="0" w:firstRowLastColumn="0" w:lastRowFirstColumn="0" w:lastRowLastColumn="0"/>
             <w:tcW w:w="2235" w:type="dxa"/>
           </w:tcPr>
           <w:p>
@@ -2293,18 +2348,18 @@
           </w:tcPr>
           <w:p>
             <w:pPr>
-              <w:cnfStyle w:val="000000000000"/>
+              <w:cnfStyle w:val="000000000000" w:firstRow="0" w:lastRow="0" w:firstColumn="0" w:lastColumn="0" w:oddVBand="0" w:evenVBand="0" w:oddHBand="0" w:evenHBand="0" w:firstRowFirstColumn="0" w:firstRowLastColumn="0" w:lastRowFirstColumn="0" w:lastRowLastColumn="0"/>
             </w:pPr>
           </w:p>
         </w:tc>
       </w:tr>
       <w:tr>
         <w:trPr>
-          <w:cnfStyle w:val="000000100000"/>
+          <w:cnfStyle w:val="000000100000" w:firstRow="0" w:lastRow="0" w:firstColumn="0" w:lastColumn="0" w:oddVBand="0" w:evenVBand="0" w:oddHBand="1" w:evenHBand="0" w:firstRowFirstColumn="0" w:firstRowLastColumn="0" w:lastRowFirstColumn="0" w:lastRowLastColumn="0"/>
         </w:trPr>
         <w:tc>
           <w:tcPr>
-            <w:cnfStyle w:val="001000000000"/>
+            <w:cnfStyle w:val="001000000000" w:firstRow="0" w:lastRow="0" w:firstColumn="1" w:lastColumn="0" w:oddVBand="0" w:evenVBand="0" w:oddHBand="0" w:evenHBand="0" w:firstRowFirstColumn="0" w:firstRowLastColumn="0" w:lastRowFirstColumn="0" w:lastRowLastColumn="0"/>
             <w:tcW w:w="2235" w:type="dxa"/>
           </w:tcPr>
           <w:p>
@@ -2323,15 +2378,15 @@
           </w:tcPr>
           <w:p>
             <w:pPr>
-              <w:cnfStyle w:val="000000100000"/>
-            </w:pPr>
-          </w:p>
-        </w:tc>
-      </w:tr>
-      <w:tr>
-        <w:tc>
-          <w:tcPr>
-            <w:cnfStyle w:val="001000000000"/>
+              <w:cnfStyle w:val="000000100000" w:firstRow="0" w:lastRow="0" w:firstColumn="0" w:lastColumn="0" w:oddVBand="0" w:evenVBand="0" w:oddHBand="1" w:evenHBand="0" w:firstRowFirstColumn="0" w:firstRowLastColumn="0" w:lastRowFirstColumn="0" w:lastRowLastColumn="0"/>
+            </w:pPr>
+          </w:p>
+        </w:tc>
+      </w:tr>
+      <w:tr>
+        <w:tc>
+          <w:tcPr>
+            <w:cnfStyle w:val="001000000000" w:firstRow="0" w:lastRow="0" w:firstColumn="1" w:lastColumn="0" w:oddVBand="0" w:evenVBand="0" w:oddHBand="0" w:evenHBand="0" w:firstRowFirstColumn="0" w:firstRowLastColumn="0" w:lastRowFirstColumn="0" w:lastRowLastColumn="0"/>
             <w:tcW w:w="2235" w:type="dxa"/>
           </w:tcPr>
           <w:p>
@@ -2349,18 +2404,18 @@
           </w:tcPr>
           <w:p>
             <w:pPr>
-              <w:cnfStyle w:val="000000000000"/>
+              <w:cnfStyle w:val="000000000000" w:firstRow="0" w:lastRow="0" w:firstColumn="0" w:lastColumn="0" w:oddVBand="0" w:evenVBand="0" w:oddHBand="0" w:evenHBand="0" w:firstRowFirstColumn="0" w:firstRowLastColumn="0" w:lastRowFirstColumn="0" w:lastRowLastColumn="0"/>
             </w:pPr>
           </w:p>
         </w:tc>
       </w:tr>
       <w:tr>
         <w:trPr>
-          <w:cnfStyle w:val="000000100000"/>
+          <w:cnfStyle w:val="000000100000" w:firstRow="0" w:lastRow="0" w:firstColumn="0" w:lastColumn="0" w:oddVBand="0" w:evenVBand="0" w:oddHBand="1" w:evenHBand="0" w:firstRowFirstColumn="0" w:firstRowLastColumn="0" w:lastRowFirstColumn="0" w:lastRowLastColumn="0"/>
         </w:trPr>
         <w:tc>
           <w:tcPr>
-            <w:cnfStyle w:val="001000000000"/>
+            <w:cnfStyle w:val="001000000000" w:firstRow="0" w:lastRow="0" w:firstColumn="1" w:lastColumn="0" w:oddVBand="0" w:evenVBand="0" w:oddHBand="0" w:evenHBand="0" w:firstRowFirstColumn="0" w:firstRowLastColumn="0" w:lastRowFirstColumn="0" w:lastRowLastColumn="0"/>
             <w:tcW w:w="2235" w:type="dxa"/>
           </w:tcPr>
           <w:p>
@@ -2378,15 +2433,15 @@
           </w:tcPr>
           <w:p>
             <w:pPr>
-              <w:cnfStyle w:val="000000100000"/>
-            </w:pPr>
-          </w:p>
-        </w:tc>
-      </w:tr>
-      <w:tr>
-        <w:tc>
-          <w:tcPr>
-            <w:cnfStyle w:val="001000000000"/>
+              <w:cnfStyle w:val="000000100000" w:firstRow="0" w:lastRow="0" w:firstColumn="0" w:lastColumn="0" w:oddVBand="0" w:evenVBand="0" w:oddHBand="1" w:evenHBand="0" w:firstRowFirstColumn="0" w:firstRowLastColumn="0" w:lastRowFirstColumn="0" w:lastRowLastColumn="0"/>
+            </w:pPr>
+          </w:p>
+        </w:tc>
+      </w:tr>
+      <w:tr>
+        <w:tc>
+          <w:tcPr>
+            <w:cnfStyle w:val="001000000000" w:firstRow="0" w:lastRow="0" w:firstColumn="1" w:lastColumn="0" w:oddVBand="0" w:evenVBand="0" w:oddHBand="0" w:evenHBand="0" w:firstRowFirstColumn="0" w:firstRowLastColumn="0" w:lastRowFirstColumn="0" w:lastRowLastColumn="0"/>
             <w:tcW w:w="2235" w:type="dxa"/>
           </w:tcPr>
           <w:p>
@@ -2404,18 +2459,18 @@
           </w:tcPr>
           <w:p>
             <w:pPr>
-              <w:cnfStyle w:val="000000000000"/>
+              <w:cnfStyle w:val="000000000000" w:firstRow="0" w:lastRow="0" w:firstColumn="0" w:lastColumn="0" w:oddVBand="0" w:evenVBand="0" w:oddHBand="0" w:evenHBand="0" w:firstRowFirstColumn="0" w:firstRowLastColumn="0" w:lastRowFirstColumn="0" w:lastRowLastColumn="0"/>
             </w:pPr>
           </w:p>
         </w:tc>
       </w:tr>
       <w:tr>
         <w:trPr>
-          <w:cnfStyle w:val="000000100000"/>
+          <w:cnfStyle w:val="000000100000" w:firstRow="0" w:lastRow="0" w:firstColumn="0" w:lastColumn="0" w:oddVBand="0" w:evenVBand="0" w:oddHBand="1" w:evenHBand="0" w:firstRowFirstColumn="0" w:firstRowLastColumn="0" w:lastRowFirstColumn="0" w:lastRowLastColumn="0"/>
         </w:trPr>
         <w:tc>
           <w:tcPr>
-            <w:cnfStyle w:val="001000000000"/>
+            <w:cnfStyle w:val="001000000000" w:firstRow="0" w:lastRow="0" w:firstColumn="1" w:lastColumn="0" w:oddVBand="0" w:evenVBand="0" w:oddHBand="0" w:evenHBand="0" w:firstRowFirstColumn="0" w:firstRowLastColumn="0" w:lastRowFirstColumn="0" w:lastRowLastColumn="0"/>
             <w:tcW w:w="2235" w:type="dxa"/>
           </w:tcPr>
           <w:p>
@@ -2433,15 +2488,15 @@
           </w:tcPr>
           <w:p>
             <w:pPr>
-              <w:cnfStyle w:val="000000100000"/>
-            </w:pPr>
-          </w:p>
-        </w:tc>
-      </w:tr>
-      <w:tr>
-        <w:tc>
-          <w:tcPr>
-            <w:cnfStyle w:val="001000000000"/>
+              <w:cnfStyle w:val="000000100000" w:firstRow="0" w:lastRow="0" w:firstColumn="0" w:lastColumn="0" w:oddVBand="0" w:evenVBand="0" w:oddHBand="1" w:evenHBand="0" w:firstRowFirstColumn="0" w:firstRowLastColumn="0" w:lastRowFirstColumn="0" w:lastRowLastColumn="0"/>
+            </w:pPr>
+          </w:p>
+        </w:tc>
+      </w:tr>
+      <w:tr>
+        <w:tc>
+          <w:tcPr>
+            <w:cnfStyle w:val="001000000000" w:firstRow="0" w:lastRow="0" w:firstColumn="1" w:lastColumn="0" w:oddVBand="0" w:evenVBand="0" w:oddHBand="0" w:evenHBand="0" w:firstRowFirstColumn="0" w:firstRowLastColumn="0" w:lastRowFirstColumn="0" w:lastRowLastColumn="0"/>
             <w:tcW w:w="2235" w:type="dxa"/>
           </w:tcPr>
           <w:p>
@@ -2459,18 +2514,18 @@
           </w:tcPr>
           <w:p>
             <w:pPr>
-              <w:cnfStyle w:val="000000000000"/>
+              <w:cnfStyle w:val="000000000000" w:firstRow="0" w:lastRow="0" w:firstColumn="0" w:lastColumn="0" w:oddVBand="0" w:evenVBand="0" w:oddHBand="0" w:evenHBand="0" w:firstRowFirstColumn="0" w:firstRowLastColumn="0" w:lastRowFirstColumn="0" w:lastRowLastColumn="0"/>
             </w:pPr>
           </w:p>
         </w:tc>
       </w:tr>
       <w:tr>
         <w:trPr>
-          <w:cnfStyle w:val="000000100000"/>
+          <w:cnfStyle w:val="000000100000" w:firstRow="0" w:lastRow="0" w:firstColumn="0" w:lastColumn="0" w:oddVBand="0" w:evenVBand="0" w:oddHBand="1" w:evenHBand="0" w:firstRowFirstColumn="0" w:firstRowLastColumn="0" w:lastRowFirstColumn="0" w:lastRowLastColumn="0"/>
         </w:trPr>
         <w:tc>
           <w:tcPr>
-            <w:cnfStyle w:val="001000000000"/>
+            <w:cnfStyle w:val="001000000000" w:firstRow="0" w:lastRow="0" w:firstColumn="1" w:lastColumn="0" w:oddVBand="0" w:evenVBand="0" w:oddHBand="0" w:evenHBand="0" w:firstRowFirstColumn="0" w:firstRowLastColumn="0" w:lastRowFirstColumn="0" w:lastRowLastColumn="0"/>
             <w:tcW w:w="2235" w:type="dxa"/>
           </w:tcPr>
           <w:p>
@@ -2488,15 +2543,15 @@
           </w:tcPr>
           <w:p>
             <w:pPr>
-              <w:cnfStyle w:val="000000100000"/>
-            </w:pPr>
-          </w:p>
-        </w:tc>
-      </w:tr>
-      <w:tr>
-        <w:tc>
-          <w:tcPr>
-            <w:cnfStyle w:val="001000000000"/>
+              <w:cnfStyle w:val="000000100000" w:firstRow="0" w:lastRow="0" w:firstColumn="0" w:lastColumn="0" w:oddVBand="0" w:evenVBand="0" w:oddHBand="1" w:evenHBand="0" w:firstRowFirstColumn="0" w:firstRowLastColumn="0" w:lastRowFirstColumn="0" w:lastRowLastColumn="0"/>
+            </w:pPr>
+          </w:p>
+        </w:tc>
+      </w:tr>
+      <w:tr>
+        <w:tc>
+          <w:tcPr>
+            <w:cnfStyle w:val="001000000000" w:firstRow="0" w:lastRow="0" w:firstColumn="1" w:lastColumn="0" w:oddVBand="0" w:evenVBand="0" w:oddHBand="0" w:evenHBand="0" w:firstRowFirstColumn="0" w:firstRowLastColumn="0" w:lastRowFirstColumn="0" w:lastRowLastColumn="0"/>
             <w:tcW w:w="2235" w:type="dxa"/>
           </w:tcPr>
           <w:p>
@@ -2514,18 +2569,18 @@
           </w:tcPr>
           <w:p>
             <w:pPr>
-              <w:cnfStyle w:val="000000000000"/>
+              <w:cnfStyle w:val="000000000000" w:firstRow="0" w:lastRow="0" w:firstColumn="0" w:lastColumn="0" w:oddVBand="0" w:evenVBand="0" w:oddHBand="0" w:evenHBand="0" w:firstRowFirstColumn="0" w:firstRowLastColumn="0" w:lastRowFirstColumn="0" w:lastRowLastColumn="0"/>
             </w:pPr>
           </w:p>
         </w:tc>
       </w:tr>
       <w:tr>
         <w:trPr>
-          <w:cnfStyle w:val="000000100000"/>
+          <w:cnfStyle w:val="000000100000" w:firstRow="0" w:lastRow="0" w:firstColumn="0" w:lastColumn="0" w:oddVBand="0" w:evenVBand="0" w:oddHBand="1" w:evenHBand="0" w:firstRowFirstColumn="0" w:firstRowLastColumn="0" w:lastRowFirstColumn="0" w:lastRowLastColumn="0"/>
         </w:trPr>
         <w:tc>
           <w:tcPr>
-            <w:cnfStyle w:val="001000000000"/>
+            <w:cnfStyle w:val="001000000000" w:firstRow="0" w:lastRow="0" w:firstColumn="1" w:lastColumn="0" w:oddVBand="0" w:evenVBand="0" w:oddHBand="0" w:evenHBand="0" w:firstRowFirstColumn="0" w:firstRowLastColumn="0" w:lastRowFirstColumn="0" w:lastRowLastColumn="0"/>
             <w:tcW w:w="2235" w:type="dxa"/>
           </w:tcPr>
           <w:p>
@@ -2543,7 +2598,7 @@
           </w:tcPr>
           <w:p>
             <w:pPr>
-              <w:cnfStyle w:val="000000100000"/>
+              <w:cnfStyle w:val="000000100000" w:firstRow="0" w:lastRow="0" w:firstColumn="0" w:lastColumn="0" w:oddVBand="0" w:evenVBand="0" w:oddHBand="1" w:evenHBand="0" w:firstRowFirstColumn="0" w:firstRowLastColumn="0" w:lastRowFirstColumn="0" w:lastRowLastColumn="0"/>
             </w:pPr>
           </w:p>
         </w:tc>
@@ -2555,7 +2610,7 @@
       <w:tblPr>
         <w:tblStyle w:val="MediumGrid3-Accent1"/>
         <w:tblW w:w="0" w:type="auto"/>
-        <w:tblLook w:val="04A0"/>
+        <w:tblLook w:val="04A0" w:firstRow="1" w:lastRow="0" w:firstColumn="1" w:lastColumn="0" w:noHBand="0" w:noVBand="1"/>
       </w:tblPr>
       <w:tblGrid>
         <w:gridCol w:w="2235"/>
@@ -2563,11 +2618,11 @@
       </w:tblGrid>
       <w:tr>
         <w:trPr>
-          <w:cnfStyle w:val="100000000000"/>
+          <w:cnfStyle w:val="100000000000" w:firstRow="1" w:lastRow="0" w:firstColumn="0" w:lastColumn="0" w:oddVBand="0" w:evenVBand="0" w:oddHBand="0" w:evenHBand="0" w:firstRowFirstColumn="0" w:firstRowLastColumn="0" w:lastRowFirstColumn="0" w:lastRowLastColumn="0"/>
         </w:trPr>
         <w:tc>
           <w:tcPr>
-            <w:cnfStyle w:val="001000000000"/>
+            <w:cnfStyle w:val="001000000000" w:firstRow="0" w:lastRow="0" w:firstColumn="1" w:lastColumn="0" w:oddVBand="0" w:evenVBand="0" w:oddHBand="0" w:evenHBand="0" w:firstRowFirstColumn="0" w:firstRowLastColumn="0" w:lastRowFirstColumn="0" w:lastRowLastColumn="0"/>
             <w:tcW w:w="2235" w:type="dxa"/>
           </w:tcPr>
           <w:p>
@@ -2585,18 +2640,18 @@
           </w:tcPr>
           <w:p>
             <w:pPr>
-              <w:cnfStyle w:val="100000000000"/>
+              <w:cnfStyle w:val="100000000000" w:firstRow="1" w:lastRow="0" w:firstColumn="0" w:lastColumn="0" w:oddVBand="0" w:evenVBand="0" w:oddHBand="0" w:evenHBand="0" w:firstRowFirstColumn="0" w:firstRowLastColumn="0" w:lastRowFirstColumn="0" w:lastRowLastColumn="0"/>
             </w:pPr>
           </w:p>
         </w:tc>
       </w:tr>
       <w:tr>
         <w:trPr>
-          <w:cnfStyle w:val="000000100000"/>
+          <w:cnfStyle w:val="000000100000" w:firstRow="0" w:lastRow="0" w:firstColumn="0" w:lastColumn="0" w:oddVBand="0" w:evenVBand="0" w:oddHBand="1" w:evenHBand="0" w:firstRowFirstColumn="0" w:firstRowLastColumn="0" w:lastRowFirstColumn="0" w:lastRowLastColumn="0"/>
         </w:trPr>
         <w:tc>
           <w:tcPr>
-            <w:cnfStyle w:val="001000000000"/>
+            <w:cnfStyle w:val="001000000000" w:firstRow="0" w:lastRow="0" w:firstColumn="1" w:lastColumn="0" w:oddVBand="0" w:evenVBand="0" w:oddHBand="0" w:evenHBand="0" w:firstRowFirstColumn="0" w:firstRowLastColumn="0" w:lastRowFirstColumn="0" w:lastRowLastColumn="0"/>
             <w:tcW w:w="2235" w:type="dxa"/>
           </w:tcPr>
           <w:p>
@@ -2614,15 +2669,15 @@
           </w:tcPr>
           <w:p>
             <w:pPr>
-              <w:cnfStyle w:val="000000100000"/>
-            </w:pPr>
-          </w:p>
-        </w:tc>
-      </w:tr>
-      <w:tr>
-        <w:tc>
-          <w:tcPr>
-            <w:cnfStyle w:val="001000000000"/>
+              <w:cnfStyle w:val="000000100000" w:firstRow="0" w:lastRow="0" w:firstColumn="0" w:lastColumn="0" w:oddVBand="0" w:evenVBand="0" w:oddHBand="1" w:evenHBand="0" w:firstRowFirstColumn="0" w:firstRowLastColumn="0" w:lastRowFirstColumn="0" w:lastRowLastColumn="0"/>
+            </w:pPr>
+          </w:p>
+        </w:tc>
+      </w:tr>
+      <w:tr>
+        <w:tc>
+          <w:tcPr>
+            <w:cnfStyle w:val="001000000000" w:firstRow="0" w:lastRow="0" w:firstColumn="1" w:lastColumn="0" w:oddVBand="0" w:evenVBand="0" w:oddHBand="0" w:evenHBand="0" w:firstRowFirstColumn="0" w:firstRowLastColumn="0" w:lastRowFirstColumn="0" w:lastRowLastColumn="0"/>
             <w:tcW w:w="2235" w:type="dxa"/>
           </w:tcPr>
           <w:p>
@@ -2640,18 +2695,18 @@
           </w:tcPr>
           <w:p>
             <w:pPr>
-              <w:cnfStyle w:val="000000000000"/>
+              <w:cnfStyle w:val="000000000000" w:firstRow="0" w:lastRow="0" w:firstColumn="0" w:lastColumn="0" w:oddVBand="0" w:evenVBand="0" w:oddHBand="0" w:evenHBand="0" w:firstRowFirstColumn="0" w:firstRowLastColumn="0" w:lastRowFirstColumn="0" w:lastRowLastColumn="0"/>
             </w:pPr>
           </w:p>
         </w:tc>
       </w:tr>
       <w:tr>
         <w:trPr>
-          <w:cnfStyle w:val="000000100000"/>
+          <w:cnfStyle w:val="000000100000" w:firstRow="0" w:lastRow="0" w:firstColumn="0" w:lastColumn="0" w:oddVBand="0" w:evenVBand="0" w:oddHBand="1" w:evenHBand="0" w:firstRowFirstColumn="0" w:firstRowLastColumn="0" w:lastRowFirstColumn="0" w:lastRowLastColumn="0"/>
         </w:trPr>
         <w:tc>
           <w:tcPr>
-            <w:cnfStyle w:val="001000000000"/>
+            <w:cnfStyle w:val="001000000000" w:firstRow="0" w:lastRow="0" w:firstColumn="1" w:lastColumn="0" w:oddVBand="0" w:evenVBand="0" w:oddHBand="0" w:evenHBand="0" w:firstRowFirstColumn="0" w:firstRowLastColumn="0" w:lastRowFirstColumn="0" w:lastRowLastColumn="0"/>
             <w:tcW w:w="2235" w:type="dxa"/>
           </w:tcPr>
           <w:p>
@@ -2669,15 +2724,15 @@
           </w:tcPr>
           <w:p>
             <w:pPr>
-              <w:cnfStyle w:val="000000100000"/>
-            </w:pPr>
-          </w:p>
-        </w:tc>
-      </w:tr>
-      <w:tr>
-        <w:tc>
-          <w:tcPr>
-            <w:cnfStyle w:val="001000000000"/>
+              <w:cnfStyle w:val="000000100000" w:firstRow="0" w:lastRow="0" w:firstColumn="0" w:lastColumn="0" w:oddVBand="0" w:evenVBand="0" w:oddHBand="1" w:evenHBand="0" w:firstRowFirstColumn="0" w:firstRowLastColumn="0" w:lastRowFirstColumn="0" w:lastRowLastColumn="0"/>
+            </w:pPr>
+          </w:p>
+        </w:tc>
+      </w:tr>
+      <w:tr>
+        <w:tc>
+          <w:tcPr>
+            <w:cnfStyle w:val="001000000000" w:firstRow="0" w:lastRow="0" w:firstColumn="1" w:lastColumn="0" w:oddVBand="0" w:evenVBand="0" w:oddHBand="0" w:evenHBand="0" w:firstRowFirstColumn="0" w:firstRowLastColumn="0" w:lastRowFirstColumn="0" w:lastRowLastColumn="0"/>
             <w:tcW w:w="2235" w:type="dxa"/>
           </w:tcPr>
           <w:p>
@@ -2695,18 +2750,18 @@
           </w:tcPr>
           <w:p>
             <w:pPr>
-              <w:cnfStyle w:val="000000000000"/>
+              <w:cnfStyle w:val="000000000000" w:firstRow="0" w:lastRow="0" w:firstColumn="0" w:lastColumn="0" w:oddVBand="0" w:evenVBand="0" w:oddHBand="0" w:evenHBand="0" w:firstRowFirstColumn="0" w:firstRowLastColumn="0" w:lastRowFirstColumn="0" w:lastRowLastColumn="0"/>
             </w:pPr>
           </w:p>
         </w:tc>
       </w:tr>
       <w:tr>
         <w:trPr>
-          <w:cnfStyle w:val="000000100000"/>
+          <w:cnfStyle w:val="000000100000" w:firstRow="0" w:lastRow="0" w:firstColumn="0" w:lastColumn="0" w:oddVBand="0" w:evenVBand="0" w:oddHBand="1" w:evenHBand="0" w:firstRowFirstColumn="0" w:firstRowLastColumn="0" w:lastRowFirstColumn="0" w:lastRowLastColumn="0"/>
         </w:trPr>
         <w:tc>
           <w:tcPr>
-            <w:cnfStyle w:val="001000000000"/>
+            <w:cnfStyle w:val="001000000000" w:firstRow="0" w:lastRow="0" w:firstColumn="1" w:lastColumn="0" w:oddVBand="0" w:evenVBand="0" w:oddHBand="0" w:evenHBand="0" w:firstRowFirstColumn="0" w:firstRowLastColumn="0" w:lastRowFirstColumn="0" w:lastRowLastColumn="0"/>
             <w:tcW w:w="2235" w:type="dxa"/>
           </w:tcPr>
           <w:p>
@@ -2724,15 +2779,15 @@
           </w:tcPr>
           <w:p>
             <w:pPr>
-              <w:cnfStyle w:val="000000100000"/>
-            </w:pPr>
-          </w:p>
-        </w:tc>
-      </w:tr>
-      <w:tr>
-        <w:tc>
-          <w:tcPr>
-            <w:cnfStyle w:val="001000000000"/>
+              <w:cnfStyle w:val="000000100000" w:firstRow="0" w:lastRow="0" w:firstColumn="0" w:lastColumn="0" w:oddVBand="0" w:evenVBand="0" w:oddHBand="1" w:evenHBand="0" w:firstRowFirstColumn="0" w:firstRowLastColumn="0" w:lastRowFirstColumn="0" w:lastRowLastColumn="0"/>
+            </w:pPr>
+          </w:p>
+        </w:tc>
+      </w:tr>
+      <w:tr>
+        <w:tc>
+          <w:tcPr>
+            <w:cnfStyle w:val="001000000000" w:firstRow="0" w:lastRow="0" w:firstColumn="1" w:lastColumn="0" w:oddVBand="0" w:evenVBand="0" w:oddHBand="0" w:evenHBand="0" w:firstRowFirstColumn="0" w:firstRowLastColumn="0" w:lastRowFirstColumn="0" w:lastRowLastColumn="0"/>
             <w:tcW w:w="2235" w:type="dxa"/>
           </w:tcPr>
           <w:p>
@@ -2750,18 +2805,18 @@
           </w:tcPr>
           <w:p>
             <w:pPr>
-              <w:cnfStyle w:val="000000000000"/>
+              <w:cnfStyle w:val="000000000000" w:firstRow="0" w:lastRow="0" w:firstColumn="0" w:lastColumn="0" w:oddVBand="0" w:evenVBand="0" w:oddHBand="0" w:evenHBand="0" w:firstRowFirstColumn="0" w:firstRowLastColumn="0" w:lastRowFirstColumn="0" w:lastRowLastColumn="0"/>
             </w:pPr>
           </w:p>
         </w:tc>
       </w:tr>
       <w:tr>
         <w:trPr>
-          <w:cnfStyle w:val="000000100000"/>
+          <w:cnfStyle w:val="000000100000" w:firstRow="0" w:lastRow="0" w:firstColumn="0" w:lastColumn="0" w:oddVBand="0" w:evenVBand="0" w:oddHBand="1" w:evenHBand="0" w:firstRowFirstColumn="0" w:firstRowLastColumn="0" w:lastRowFirstColumn="0" w:lastRowLastColumn="0"/>
         </w:trPr>
         <w:tc>
           <w:tcPr>
-            <w:cnfStyle w:val="001000000000"/>
+            <w:cnfStyle w:val="001000000000" w:firstRow="0" w:lastRow="0" w:firstColumn="1" w:lastColumn="0" w:oddVBand="0" w:evenVBand="0" w:oddHBand="0" w:evenHBand="0" w:firstRowFirstColumn="0" w:firstRowLastColumn="0" w:lastRowFirstColumn="0" w:lastRowLastColumn="0"/>
             <w:tcW w:w="2235" w:type="dxa"/>
           </w:tcPr>
           <w:p>
@@ -2779,7 +2834,7 @@
           </w:tcPr>
           <w:p>
             <w:pPr>
-              <w:cnfStyle w:val="000000100000"/>
+              <w:cnfStyle w:val="000000100000" w:firstRow="0" w:lastRow="0" w:firstColumn="0" w:lastColumn="0" w:oddVBand="0" w:evenVBand="0" w:oddHBand="1" w:evenHBand="0" w:firstRowFirstColumn="0" w:firstRowLastColumn="0" w:lastRowFirstColumn="0" w:lastRowLastColumn="0"/>
             </w:pPr>
           </w:p>
         </w:tc>
@@ -2799,7 +2854,7 @@
 </file>
 
 <file path=word/numbering.xml><?xml version="1.0" encoding="utf-8"?>
-<w:numbering xmlns:ve="http://schemas.openxmlformats.org/markup-compatibility/2006" xmlns:o="urn:schemas-microsoft-com:office:office" xmlns:r="http://schemas.openxmlformats.org/officeDocument/2006/relationships" xmlns:m="http://schemas.openxmlformats.org/officeDocument/2006/math" xmlns:v="urn:schemas-microsoft-com:vml" xmlns:wp="http://schemas.openxmlformats.org/drawingml/2006/wordprocessingDrawing" xmlns:w10="urn:schemas-microsoft-com:office:word" xmlns:w="http://schemas.openxmlformats.org/wordprocessingml/2006/main" xmlns:wne="http://schemas.microsoft.com/office/word/2006/wordml">
+<w:numbering xmlns:wpc="http://schemas.microsoft.com/office/word/2010/wordprocessingCanvas" xmlns:mo="http://schemas.microsoft.com/office/mac/office/2008/main" xmlns:mc="http://schemas.openxmlformats.org/markup-compatibility/2006" xmlns:mv="urn:schemas-microsoft-com:mac:vml" xmlns:o="urn:schemas-microsoft-com:office:office" xmlns:r="http://schemas.openxmlformats.org/officeDocument/2006/relationships" xmlns:m="http://schemas.openxmlformats.org/officeDocument/2006/math" xmlns:v="urn:schemas-microsoft-com:vml" xmlns:wp14="http://schemas.microsoft.com/office/word/2010/wordprocessingDrawing" xmlns:wp="http://schemas.openxmlformats.org/drawingml/2006/wordprocessingDrawing" xmlns:w10="urn:schemas-microsoft-com:office:word" xmlns:w="http://schemas.openxmlformats.org/wordprocessingml/2006/main" xmlns:w14="http://schemas.microsoft.com/office/word/2010/wordml" xmlns:wpg="http://schemas.microsoft.com/office/word/2010/wordprocessingGroup" xmlns:wpi="http://schemas.microsoft.com/office/word/2010/wordprocessingInk" xmlns:wne="http://schemas.microsoft.com/office/word/2006/wordml" xmlns:wps="http://schemas.microsoft.com/office/word/2010/wordprocessingShape" mc:Ignorable="w14 wp14">
   <w:abstractNum w:abstractNumId="0">
     <w:nsid w:val="170D75CE"/>
     <w:multiLevelType w:val="hybridMultilevel"/>
@@ -3077,7 +3132,7 @@
 </file>
 
 <file path=word/styles.xml><?xml version="1.0" encoding="utf-8"?>
-<w:styles xmlns:r="http://schemas.openxmlformats.org/officeDocument/2006/relationships" xmlns:w="http://schemas.openxmlformats.org/wordprocessingml/2006/main">
+<w:styles xmlns:mc="http://schemas.openxmlformats.org/markup-compatibility/2006" xmlns:r="http://schemas.openxmlformats.org/officeDocument/2006/relationships" xmlns:w="http://schemas.openxmlformats.org/wordprocessingml/2006/main" xmlns:w14="http://schemas.microsoft.com/office/word/2010/wordml" mc:Ignorable="w14">
   <w:docDefaults>
     <w:rPrDefault>
       <w:rPr>
@@ -3090,7 +3145,7 @@
     </w:rPrDefault>
     <w:pPrDefault/>
   </w:docDefaults>
-  <w:latentStyles w:defLockedState="0" w:defUIPriority="99" w:defSemiHidden="1" w:defUnhideWhenUsed="1" w:defQFormat="0" w:count="267">
+  <w:latentStyles w:defLockedState="0" w:defUIPriority="99" w:defSemiHidden="1" w:defUnhideWhenUsed="1" w:defQFormat="0" w:count="276">
     <w:lsdException w:name="Normal" w:semiHidden="0" w:uiPriority="0" w:unhideWhenUsed="0" w:qFormat="1"/>
     <w:lsdException w:name="heading 1" w:semiHidden="0" w:uiPriority="9" w:unhideWhenUsed="0" w:qFormat="1"/>
     <w:lsdException w:name="heading 2" w:uiPriority="9" w:qFormat="1"/>
@@ -3316,7 +3371,6 @@
     <w:uiPriority w:val="99"/>
     <w:semiHidden/>
     <w:unhideWhenUsed/>
-    <w:qFormat/>
     <w:tblPr>
       <w:tblInd w:w="0" w:type="dxa"/>
       <w:tblCellMar>
@@ -4805,6 +4859,219 @@
         <w:shd w:val="clear" w:color="auto" w:fill="BFB1D0" w:themeFill="accent4" w:themeFillTint="7F"/>
       </w:tcPr>
     </w:tblStylePr>
+  </w:style>
+  <w:style w:type="paragraph" w:styleId="DocumentMap">
+    <w:name w:val="Document Map"/>
+    <w:basedOn w:val="Normal"/>
+    <w:link w:val="DocumentMapChar"/>
+    <w:uiPriority w:val="99"/>
+    <w:semiHidden/>
+    <w:unhideWhenUsed/>
+    <w:rsid w:val="00343496"/>
+    <w:rPr>
+      <w:rFonts w:ascii="Lucida Grande" w:hAnsi="Lucida Grande"/>
+      <w:sz w:val="24"/>
+      <w:szCs w:val="24"/>
+    </w:rPr>
+  </w:style>
+  <w:style w:type="character" w:customStyle="1" w:styleId="DocumentMapChar">
+    <w:name w:val="Document Map Char"/>
+    <w:basedOn w:val="DefaultParagraphFont"/>
+    <w:link w:val="DocumentMap"/>
+    <w:uiPriority w:val="99"/>
+    <w:semiHidden/>
+    <w:rsid w:val="00343496"/>
+    <w:rPr>
+      <w:rFonts w:ascii="Lucida Grande" w:hAnsi="Lucida Grande"/>
+      <w:sz w:val="24"/>
+      <w:szCs w:val="24"/>
+    </w:rPr>
+  </w:style>
+</w:styles>
+</file>
+
+<file path=word/stylesWithEffects.xml><?xml version="1.0" encoding="utf-8"?>
+<w:styles xmlns:wpc="http://schemas.microsoft.com/office/word/2010/wordprocessingCanvas" xmlns:mo="http://schemas.microsoft.com/office/mac/office/2008/main" xmlns:mc="http://schemas.openxmlformats.org/markup-compatibility/2006" xmlns:mv="urn:schemas-microsoft-com:mac:vml" xmlns:o="urn:schemas-microsoft-com:office:office" xmlns:r="http://schemas.openxmlformats.org/officeDocument/2006/relationships" xmlns:m="http://schemas.openxmlformats.org/officeDocument/2006/math" xmlns:v="urn:schemas-microsoft-com:vml" xmlns:wp14="http://schemas.microsoft.com/office/word/2010/wordprocessingDrawing" xmlns:wp="http://schemas.openxmlformats.org/drawingml/2006/wordprocessingDrawing" xmlns:w10="urn:schemas-microsoft-com:office:word" xmlns:w="http://schemas.openxmlformats.org/wordprocessingml/2006/main" xmlns:w14="http://schemas.microsoft.com/office/word/2010/wordml" xmlns:wpg="http://schemas.microsoft.com/office/word/2010/wordprocessingGroup" xmlns:wpi="http://schemas.microsoft.com/office/word/2010/wordprocessingInk" xmlns:wne="http://schemas.microsoft.com/office/word/2006/wordml" xmlns:wps="http://schemas.microsoft.com/office/word/2010/wordprocessingShape" mc:Ignorable="w14 wp14">
+  <w:docDefaults>
+    <w:rPrDefault>
+      <w:rPr>
+        <w:rFonts w:asciiTheme="minorHAnsi" w:eastAsiaTheme="minorEastAsia" w:hAnsiTheme="minorHAnsi" w:cstheme="minorBidi"/>
+        <w:sz w:val="24"/>
+        <w:szCs w:val="24"/>
+        <w:lang w:val="en-US" w:eastAsia="ja-JP" w:bidi="ar-SA"/>
+      </w:rPr>
+    </w:rPrDefault>
+    <w:pPrDefault/>
+  </w:docDefaults>
+  <w:latentStyles w:defLockedState="0" w:defUIPriority="99" w:defSemiHidden="1" w:defUnhideWhenUsed="1" w:defQFormat="0" w:count="276">
+    <w:lsdException w:name="Normal" w:semiHidden="0" w:uiPriority="0" w:unhideWhenUsed="0" w:qFormat="1"/>
+    <w:lsdException w:name="heading 1" w:semiHidden="0" w:uiPriority="9" w:unhideWhenUsed="0" w:qFormat="1"/>
+    <w:lsdException w:name="heading 2" w:uiPriority="9" w:qFormat="1"/>
+    <w:lsdException w:name="heading 3" w:uiPriority="9" w:qFormat="1"/>
+    <w:lsdException w:name="heading 4" w:uiPriority="9" w:qFormat="1"/>
+    <w:lsdException w:name="heading 5" w:uiPriority="9" w:qFormat="1"/>
+    <w:lsdException w:name="heading 6" w:uiPriority="9" w:qFormat="1"/>
+    <w:lsdException w:name="heading 7" w:uiPriority="9" w:qFormat="1"/>
+    <w:lsdException w:name="heading 8" w:uiPriority="9" w:qFormat="1"/>
+    <w:lsdException w:name="heading 9" w:uiPriority="9" w:qFormat="1"/>
+    <w:lsdException w:name="toc 1" w:uiPriority="39"/>
+    <w:lsdException w:name="toc 2" w:uiPriority="39"/>
+    <w:lsdException w:name="toc 3" w:uiPriority="39"/>
+    <w:lsdException w:name="toc 4" w:uiPriority="39"/>
+    <w:lsdException w:name="toc 5" w:uiPriority="39"/>
+    <w:lsdException w:name="toc 6" w:uiPriority="39"/>
+    <w:lsdException w:name="toc 7" w:uiPriority="39"/>
+    <w:lsdException w:name="toc 8" w:uiPriority="39"/>
+    <w:lsdException w:name="toc 9" w:uiPriority="39"/>
+    <w:lsdException w:name="caption" w:uiPriority="35" w:qFormat="1"/>
+    <w:lsdException w:name="Title" w:semiHidden="0" w:uiPriority="10" w:unhideWhenUsed="0" w:qFormat="1"/>
+    <w:lsdException w:name="Default Paragraph Font" w:uiPriority="1"/>
+    <w:lsdException w:name="Subtitle" w:semiHidden="0" w:uiPriority="11" w:unhideWhenUsed="0" w:qFormat="1"/>
+    <w:lsdException w:name="Strong" w:semiHidden="0" w:uiPriority="22" w:unhideWhenUsed="0" w:qFormat="1"/>
+    <w:lsdException w:name="Emphasis" w:semiHidden="0" w:uiPriority="20" w:unhideWhenUsed="0" w:qFormat="1"/>
+    <w:lsdException w:name="Table Grid" w:semiHidden="0" w:uiPriority="59" w:unhideWhenUsed="0"/>
+    <w:lsdException w:name="Placeholder Text" w:unhideWhenUsed="0"/>
+    <w:lsdException w:name="No Spacing" w:semiHidden="0" w:uiPriority="1" w:unhideWhenUsed="0" w:qFormat="1"/>
+    <w:lsdException w:name="Light Shading" w:semiHidden="0" w:uiPriority="60" w:unhideWhenUsed="0"/>
+    <w:lsdException w:name="Light List" w:semiHidden="0" w:uiPriority="61" w:unhideWhenUsed="0"/>
+    <w:lsdException w:name="Light Grid" w:semiHidden="0" w:uiPriority="62" w:unhideWhenUsed="0"/>
+    <w:lsdException w:name="Medium Shading 1" w:semiHidden="0" w:uiPriority="63" w:unhideWhenUsed="0"/>
+    <w:lsdException w:name="Medium Shading 2" w:semiHidden="0" w:uiPriority="64" w:unhideWhenUsed="0"/>
+    <w:lsdException w:name="Medium List 1" w:semiHidden="0" w:uiPriority="65" w:unhideWhenUsed="0"/>
+    <w:lsdException w:name="Medium List 2" w:semiHidden="0" w:uiPriority="66" w:unhideWhenUsed="0"/>
+    <w:lsdException w:name="Medium Grid 1" w:semiHidden="0" w:uiPriority="67" w:unhideWhenUsed="0"/>
+    <w:lsdException w:name="Medium Grid 2" w:semiHidden="0" w:uiPriority="68" w:unhideWhenUsed="0"/>
+    <w:lsdException w:name="Medium Grid 3" w:semiHidden="0" w:uiPriority="69" w:unhideWhenUsed="0"/>
+    <w:lsdException w:name="Dark List" w:semiHidden="0" w:uiPriority="70" w:unhideWhenUsed="0"/>
+    <w:lsdException w:name="Colorful Shading" w:semiHidden="0" w:uiPriority="71" w:unhideWhenUsed="0"/>
+    <w:lsdException w:name="Colorful List" w:semiHidden="0" w:uiPriority="72" w:unhideWhenUsed="0"/>
+    <w:lsdException w:name="Colorful Grid" w:semiHidden="0" w:uiPriority="73" w:unhideWhenUsed="0"/>
+    <w:lsdException w:name="Light Shading Accent 1" w:semiHidden="0" w:uiPriority="60" w:unhideWhenUsed="0"/>
+    <w:lsdException w:name="Light List Accent 1" w:semiHidden="0" w:uiPriority="61" w:unhideWhenUsed="0"/>
+    <w:lsdException w:name="Light Grid Accent 1" w:semiHidden="0" w:uiPriority="62" w:unhideWhenUsed="0"/>
+    <w:lsdException w:name="Medium Shading 1 Accent 1" w:semiHidden="0" w:uiPriority="63" w:unhideWhenUsed="0"/>
+    <w:lsdException w:name="Medium Shading 2 Accent 1" w:semiHidden="0" w:uiPriority="64" w:unhideWhenUsed="0"/>
+    <w:lsdException w:name="Medium List 1 Accent 1" w:semiHidden="0" w:uiPriority="65" w:unhideWhenUsed="0"/>
+    <w:lsdException w:name="Revision" w:unhideWhenUsed="0"/>
+    <w:lsdException w:name="List Paragraph" w:semiHidden="0" w:uiPriority="34" w:unhideWhenUsed="0" w:qFormat="1"/>
+    <w:lsdException w:name="Quote" w:semiHidden="0" w:uiPriority="29" w:unhideWhenUsed="0" w:qFormat="1"/>
+    <w:lsdException w:name="Intense Quote" w:semiHidden="0" w:uiPriority="30" w:unhideWhenUsed="0" w:qFormat="1"/>
+    <w:lsdException w:name="Medium List 2 Accent 1" w:semiHidden="0" w:uiPriority="66" w:unhideWhenUsed="0"/>
+    <w:lsdException w:name="Medium Grid 1 Accent 1" w:semiHidden="0" w:uiPriority="67" w:unhideWhenUsed="0"/>
+    <w:lsdException w:name="Medium Grid 2 Accent 1" w:semiHidden="0" w:uiPriority="68" w:unhideWhenUsed="0"/>
+    <w:lsdException w:name="Medium Grid 3 Accent 1" w:semiHidden="0" w:uiPriority="69" w:unhideWhenUsed="0"/>
+    <w:lsdException w:name="Dark List Accent 1" w:semiHidden="0" w:uiPriority="70" w:unhideWhenUsed="0"/>
+    <w:lsdException w:name="Colorful Shading Accent 1" w:semiHidden="0" w:uiPriority="71" w:unhideWhenUsed="0"/>
+    <w:lsdException w:name="Colorful List Accent 1" w:semiHidden="0" w:uiPriority="72" w:unhideWhenUsed="0"/>
+    <w:lsdException w:name="Colorful Grid Accent 1" w:semiHidden="0" w:uiPriority="73" w:unhideWhenUsed="0"/>
+    <w:lsdException w:name="Light Shading Accent 2" w:semiHidden="0" w:uiPriority="60" w:unhideWhenUsed="0"/>
+    <w:lsdException w:name="Light List Accent 2" w:semiHidden="0" w:uiPriority="61" w:unhideWhenUsed="0"/>
+    <w:lsdException w:name="Light Grid Accent 2" w:semiHidden="0" w:uiPriority="62" w:unhideWhenUsed="0"/>
+    <w:lsdException w:name="Medium Shading 1 Accent 2" w:semiHidden="0" w:uiPriority="63" w:unhideWhenUsed="0"/>
+    <w:lsdException w:name="Medium Shading 2 Accent 2" w:semiHidden="0" w:uiPriority="64" w:unhideWhenUsed="0"/>
+    <w:lsdException w:name="Medium List 1 Accent 2" w:semiHidden="0" w:uiPriority="65" w:unhideWhenUsed="0"/>
+    <w:lsdException w:name="Medium List 2 Accent 2" w:semiHidden="0" w:uiPriority="66" w:unhideWhenUsed="0"/>
+    <w:lsdException w:name="Medium Grid 1 Accent 2" w:semiHidden="0" w:uiPriority="67" w:unhideWhenUsed="0"/>
+    <w:lsdException w:name="Medium Grid 2 Accent 2" w:semiHidden="0" w:uiPriority="68" w:unhideWhenUsed="0"/>
+    <w:lsdException w:name="Medium Grid 3 Accent 2" w:semiHidden="0" w:uiPriority="69" w:unhideWhenUsed="0"/>
+    <w:lsdException w:name="Dark List Accent 2" w:semiHidden="0" w:uiPriority="70" w:unhideWhenUsed="0"/>
+    <w:lsdException w:name="Colorful Shading Accent 2" w:semiHidden="0" w:uiPriority="71" w:unhideWhenUsed="0"/>
+    <w:lsdException w:name="Colorful List Accent 2" w:semiHidden="0" w:uiPriority="72" w:unhideWhenUsed="0"/>
+    <w:lsdException w:name="Colorful Grid Accent 2" w:semiHidden="0" w:uiPriority="73" w:unhideWhenUsed="0"/>
+    <w:lsdException w:name="Light Shading Accent 3" w:semiHidden="0" w:uiPriority="60" w:unhideWhenUsed="0"/>
+    <w:lsdException w:name="Light List Accent 3" w:semiHidden="0" w:uiPriority="61" w:unhideWhenUsed="0"/>
+    <w:lsdException w:name="Light Grid Accent 3" w:semiHidden="0" w:uiPriority="62" w:unhideWhenUsed="0"/>
+    <w:lsdException w:name="Medium Shading 1 Accent 3" w:semiHidden="0" w:uiPriority="63" w:unhideWhenUsed="0"/>
+    <w:lsdException w:name="Medium Shading 2 Accent 3" w:semiHidden="0" w:uiPriority="64" w:unhideWhenUsed="0"/>
+    <w:lsdException w:name="Medium List 1 Accent 3" w:semiHidden="0" w:uiPriority="65" w:unhideWhenUsed="0"/>
+    <w:lsdException w:name="Medium List 2 Accent 3" w:semiHidden="0" w:uiPriority="66" w:unhideWhenUsed="0"/>
+    <w:lsdException w:name="Medium Grid 1 Accent 3" w:semiHidden="0" w:uiPriority="67" w:unhideWhenUsed="0"/>
+    <w:lsdException w:name="Medium Grid 2 Accent 3" w:semiHidden="0" w:uiPriority="68" w:unhideWhenUsed="0"/>
+    <w:lsdException w:name="Medium Grid 3 Accent 3" w:semiHidden="0" w:uiPriority="69" w:unhideWhenUsed="0"/>
+    <w:lsdException w:name="Dark List Accent 3" w:semiHidden="0" w:uiPriority="70" w:unhideWhenUsed="0"/>
+    <w:lsdException w:name="Colorful Shading Accent 3" w:semiHidden="0" w:uiPriority="71" w:unhideWhenUsed="0"/>
+    <w:lsdException w:name="Colorful List Accent 3" w:semiHidden="0" w:uiPriority="72" w:unhideWhenUsed="0"/>
+    <w:lsdException w:name="Colorful Grid Accent 3" w:semiHidden="0" w:uiPriority="73" w:unhideWhenUsed="0"/>
+    <w:lsdException w:name="Light Shading Accent 4" w:semiHidden="0" w:uiPriority="60" w:unhideWhenUsed="0"/>
+    <w:lsdException w:name="Light List Accent 4" w:semiHidden="0" w:uiPriority="61" w:unhideWhenUsed="0"/>
+    <w:lsdException w:name="Light Grid Accent 4" w:semiHidden="0" w:uiPriority="62" w:unhideWhenUsed="0"/>
+    <w:lsdException w:name="Medium Shading 1 Accent 4" w:semiHidden="0" w:uiPriority="63" w:unhideWhenUsed="0"/>
+    <w:lsdException w:name="Medium Shading 2 Accent 4" w:semiHidden="0" w:uiPriority="64" w:unhideWhenUsed="0"/>
+    <w:lsdException w:name="Medium List 1 Accent 4" w:semiHidden="0" w:uiPriority="65" w:unhideWhenUsed="0"/>
+    <w:lsdException w:name="Medium List 2 Accent 4" w:semiHidden="0" w:uiPriority="66" w:unhideWhenUsed="0"/>
+    <w:lsdException w:name="Medium Grid 1 Accent 4" w:semiHidden="0" w:uiPriority="67" w:unhideWhenUsed="0"/>
+    <w:lsdException w:name="Medium Grid 2 Accent 4" w:semiHidden="0" w:uiPriority="68" w:unhideWhenUsed="0"/>
+    <w:lsdException w:name="Medium Grid 3 Accent 4" w:semiHidden="0" w:uiPriority="69" w:unhideWhenUsed="0"/>
+    <w:lsdException w:name="Dark List Accent 4" w:semiHidden="0" w:uiPriority="70" w:unhideWhenUsed="0"/>
+    <w:lsdException w:name="Colorful Shading Accent 4" w:semiHidden="0" w:uiPriority="71" w:unhideWhenUsed="0"/>
+    <w:lsdException w:name="Colorful List Accent 4" w:semiHidden="0" w:uiPriority="72" w:unhideWhenUsed="0"/>
+    <w:lsdException w:name="Colorful Grid Accent 4" w:semiHidden="0" w:uiPriority="73" w:unhideWhenUsed="0"/>
+    <w:lsdException w:name="Light Shading Accent 5" w:semiHidden="0" w:uiPriority="60" w:unhideWhenUsed="0"/>
+    <w:lsdException w:name="Light List Accent 5" w:semiHidden="0" w:uiPriority="61" w:unhideWhenUsed="0"/>
+    <w:lsdException w:name="Light Grid Accent 5" w:semiHidden="0" w:uiPriority="62" w:unhideWhenUsed="0"/>
+    <w:lsdException w:name="Medium Shading 1 Accent 5" w:semiHidden="0" w:uiPriority="63" w:unhideWhenUsed="0"/>
+    <w:lsdException w:name="Medium Shading 2 Accent 5" w:semiHidden="0" w:uiPriority="64" w:unhideWhenUsed="0"/>
+    <w:lsdException w:name="Medium List 1 Accent 5" w:semiHidden="0" w:uiPriority="65" w:unhideWhenUsed="0"/>
+    <w:lsdException w:name="Medium List 2 Accent 5" w:semiHidden="0" w:uiPriority="66" w:unhideWhenUsed="0"/>
+    <w:lsdException w:name="Medium Grid 1 Accent 5" w:semiHidden="0" w:uiPriority="67" w:unhideWhenUsed="0"/>
+    <w:lsdException w:name="Medium Grid 2 Accent 5" w:semiHidden="0" w:uiPriority="68" w:unhideWhenUsed="0"/>
+    <w:lsdException w:name="Medium Grid 3 Accent 5" w:semiHidden="0" w:uiPriority="69" w:unhideWhenUsed="0"/>
+    <w:lsdException w:name="Dark List Accent 5" w:semiHidden="0" w:uiPriority="70" w:unhideWhenUsed="0"/>
+    <w:lsdException w:name="Colorful Shading Accent 5" w:semiHidden="0" w:uiPriority="71" w:unhideWhenUsed="0"/>
+    <w:lsdException w:name="Colorful List Accent 5" w:semiHidden="0" w:uiPriority="72" w:unhideWhenUsed="0"/>
+    <w:lsdException w:name="Colorful Grid Accent 5" w:semiHidden="0" w:uiPriority="73" w:unhideWhenUsed="0"/>
+    <w:lsdException w:name="Light Shading Accent 6" w:semiHidden="0" w:uiPriority="60" w:unhideWhenUsed="0"/>
+    <w:lsdException w:name="Light List Accent 6" w:semiHidden="0" w:uiPriority="61" w:unhideWhenUsed="0"/>
+    <w:lsdException w:name="Light Grid Accent 6" w:semiHidden="0" w:uiPriority="62" w:unhideWhenUsed="0"/>
+    <w:lsdException w:name="Medium Shading 1 Accent 6" w:semiHidden="0" w:uiPriority="63" w:unhideWhenUsed="0"/>
+    <w:lsdException w:name="Medium Shading 2 Accent 6" w:semiHidden="0" w:uiPriority="64" w:unhideWhenUsed="0"/>
+    <w:lsdException w:name="Medium List 1 Accent 6" w:semiHidden="0" w:uiPriority="65" w:unhideWhenUsed="0"/>
+    <w:lsdException w:name="Medium List 2 Accent 6" w:semiHidden="0" w:uiPriority="66" w:unhideWhenUsed="0"/>
+    <w:lsdException w:name="Medium Grid 1 Accent 6" w:semiHidden="0" w:uiPriority="67" w:unhideWhenUsed="0"/>
+    <w:lsdException w:name="Medium Grid 2 Accent 6" w:semiHidden="0" w:uiPriority="68" w:unhideWhenUsed="0"/>
+    <w:lsdException w:name="Medium Grid 3 Accent 6" w:semiHidden="0" w:uiPriority="69" w:unhideWhenUsed="0"/>
+    <w:lsdException w:name="Dark List Accent 6" w:semiHidden="0" w:uiPriority="70" w:unhideWhenUsed="0"/>
+    <w:lsdException w:name="Colorful Shading Accent 6" w:semiHidden="0" w:uiPriority="71" w:unhideWhenUsed="0"/>
+    <w:lsdException w:name="Colorful List Accent 6" w:semiHidden="0" w:uiPriority="72" w:unhideWhenUsed="0"/>
+    <w:lsdException w:name="Colorful Grid Accent 6" w:semiHidden="0" w:uiPriority="73" w:unhideWhenUsed="0"/>
+    <w:lsdException w:name="Subtle Emphasis" w:semiHidden="0" w:uiPriority="19" w:unhideWhenUsed="0" w:qFormat="1"/>
+    <w:lsdException w:name="Intense Emphasis" w:semiHidden="0" w:uiPriority="21" w:unhideWhenUsed="0" w:qFormat="1"/>
+    <w:lsdException w:name="Subtle Reference" w:semiHidden="0" w:uiPriority="31" w:unhideWhenUsed="0" w:qFormat="1"/>
+    <w:lsdException w:name="Intense Reference" w:semiHidden="0" w:uiPriority="32" w:unhideWhenUsed="0" w:qFormat="1"/>
+    <w:lsdException w:name="Book Title" w:semiHidden="0" w:uiPriority="33" w:unhideWhenUsed="0" w:qFormat="1"/>
+    <w:lsdException w:name="Bibliography" w:uiPriority="37"/>
+    <w:lsdException w:name="TOC Heading" w:uiPriority="39" w:qFormat="1"/>
+  </w:latentStyles>
+  <w:style w:type="paragraph" w:default="1" w:styleId="Normal">
+    <w:name w:val="Normal"/>
+    <w:qFormat/>
+  </w:style>
+  <w:style w:type="character" w:default="1" w:styleId="DefaultParagraphFont">
+    <w:name w:val="Default Paragraph Font"/>
+    <w:uiPriority w:val="1"/>
+    <w:semiHidden/>
+    <w:unhideWhenUsed/>
+  </w:style>
+  <w:style w:type="table" w:default="1" w:styleId="TableNormal">
+    <w:name w:val="Normal Table"/>
+    <w:uiPriority w:val="99"/>
+    <w:semiHidden/>
+    <w:unhideWhenUsed/>
+    <w:tblPr>
+      <w:tblInd w:w="0" w:type="dxa"/>
+      <w:tblCellMar>
+        <w:top w:w="0" w:type="dxa"/>
+        <w:left w:w="108" w:type="dxa"/>
+        <w:bottom w:w="0" w:type="dxa"/>
+        <w:right w:w="108" w:type="dxa"/>
+      </w:tblCellMar>
+    </w:tblPr>
+  </w:style>
+  <w:style w:type="numbering" w:default="1" w:styleId="NoList">
+    <w:name w:val="No List"/>
+    <w:uiPriority w:val="99"/>
+    <w:semiHidden/>
+    <w:unhideWhenUsed/>
   </w:style>
 </w:styles>
 </file>

</xml_diff>

<commit_message>
ReDefine the Module and Function List according to customer's feedback.
</commit_message>
<xml_diff>
--- a/doc/use_cases/module_and_function_list.docx
+++ b/doc/use_cases/module_and_function_list.docx
@@ -1,6 +1,6 @@
 
 <file path=word/document.xml><?xml version="1.0" encoding="utf-8"?>
-<w:document xmlns:wpc="http://schemas.microsoft.com/office/word/2010/wordprocessingCanvas" xmlns:mo="http://schemas.microsoft.com/office/mac/office/2008/main" xmlns:mc="http://schemas.openxmlformats.org/markup-compatibility/2006" xmlns:mv="urn:schemas-microsoft-com:mac:vml" xmlns:o="urn:schemas-microsoft-com:office:office" xmlns:r="http://schemas.openxmlformats.org/officeDocument/2006/relationships" xmlns:m="http://schemas.openxmlformats.org/officeDocument/2006/math" xmlns:v="urn:schemas-microsoft-com:vml" xmlns:wp14="http://schemas.microsoft.com/office/word/2010/wordprocessingDrawing" xmlns:wp="http://schemas.openxmlformats.org/drawingml/2006/wordprocessingDrawing" xmlns:w10="urn:schemas-microsoft-com:office:word" xmlns:w="http://schemas.openxmlformats.org/wordprocessingml/2006/main" xmlns:w14="http://schemas.microsoft.com/office/word/2010/wordml" xmlns:wpg="http://schemas.microsoft.com/office/word/2010/wordprocessingGroup" xmlns:wpi="http://schemas.microsoft.com/office/word/2010/wordprocessingInk" xmlns:wne="http://schemas.microsoft.com/office/word/2006/wordml" xmlns:wps="http://schemas.microsoft.com/office/word/2010/wordprocessingShape" mc:Ignorable="w14 wp14">
+<w:document xmlns:ve="http://schemas.openxmlformats.org/markup-compatibility/2006" xmlns:o="urn:schemas-microsoft-com:office:office" xmlns:r="http://schemas.openxmlformats.org/officeDocument/2006/relationships" xmlns:m="http://schemas.openxmlformats.org/officeDocument/2006/math" xmlns:v="urn:schemas-microsoft-com:vml" xmlns:wp="http://schemas.openxmlformats.org/drawingml/2006/wordprocessingDrawing" xmlns:w10="urn:schemas-microsoft-com:office:word" xmlns:w="http://schemas.openxmlformats.org/wordprocessingml/2006/main" xmlns:wne="http://schemas.microsoft.com/office/word/2006/wordml">
   <w:body>
     <w:p>
       <w:pPr>
@@ -34,7 +34,7 @@
       <w:tblPr>
         <w:tblStyle w:val="MediumGrid3-Accent4"/>
         <w:tblW w:w="0" w:type="auto"/>
-        <w:tblLook w:val="04A0" w:firstRow="1" w:lastRow="0" w:firstColumn="1" w:lastColumn="0" w:noHBand="0" w:noVBand="1"/>
+        <w:tblLook w:val="04A0"/>
       </w:tblPr>
       <w:tblGrid>
         <w:gridCol w:w="1809"/>
@@ -43,12 +43,12 @@
       </w:tblGrid>
       <w:tr>
         <w:trPr>
-          <w:cnfStyle w:val="100000000000" w:firstRow="1" w:lastRow="0" w:firstColumn="0" w:lastColumn="0" w:oddVBand="0" w:evenVBand="0" w:oddHBand="0" w:evenHBand="0" w:firstRowFirstColumn="0" w:firstRowLastColumn="0" w:lastRowFirstColumn="0" w:lastRowLastColumn="0"/>
+          <w:cnfStyle w:val="100000000000"/>
           <w:trHeight w:val="158"/>
         </w:trPr>
         <w:tc>
           <w:tcPr>
-            <w:cnfStyle w:val="001000000000" w:firstRow="0" w:lastRow="0" w:firstColumn="1" w:lastColumn="0" w:oddVBand="0" w:evenVBand="0" w:oddHBand="0" w:evenHBand="0" w:firstRowFirstColumn="0" w:firstRowLastColumn="0" w:lastRowFirstColumn="0" w:lastRowLastColumn="0"/>
+            <w:cnfStyle w:val="001000000000"/>
             <w:tcW w:w="1809" w:type="dxa"/>
           </w:tcPr>
           <w:p>
@@ -70,7 +70,7 @@
           <w:p>
             <w:pPr>
               <w:jc w:val="center"/>
-              <w:cnfStyle w:val="100000000000" w:firstRow="1" w:lastRow="0" w:firstColumn="0" w:lastColumn="0" w:oddVBand="0" w:evenVBand="0" w:oddHBand="0" w:evenHBand="0" w:firstRowFirstColumn="0" w:firstRowLastColumn="0" w:lastRowFirstColumn="0" w:lastRowLastColumn="0"/>
+              <w:cnfStyle w:val="100000000000"/>
             </w:pPr>
             <w:r>
               <w:rPr>
@@ -87,7 +87,7 @@
           <w:p>
             <w:pPr>
               <w:jc w:val="center"/>
-              <w:cnfStyle w:val="100000000000" w:firstRow="1" w:lastRow="0" w:firstColumn="0" w:lastColumn="0" w:oddVBand="0" w:evenVBand="0" w:oddHBand="0" w:evenHBand="0" w:firstRowFirstColumn="0" w:firstRowLastColumn="0" w:lastRowFirstColumn="0" w:lastRowLastColumn="0"/>
+              <w:cnfStyle w:val="100000000000"/>
             </w:pPr>
             <w:r>
               <w:rPr>
@@ -100,12 +100,12 @@
       </w:tr>
       <w:tr>
         <w:trPr>
-          <w:cnfStyle w:val="000000100000" w:firstRow="0" w:lastRow="0" w:firstColumn="0" w:lastColumn="0" w:oddVBand="0" w:evenVBand="0" w:oddHBand="1" w:evenHBand="0" w:firstRowFirstColumn="0" w:firstRowLastColumn="0" w:lastRowFirstColumn="0" w:lastRowLastColumn="0"/>
+          <w:cnfStyle w:val="000000100000"/>
           <w:trHeight w:val="158"/>
         </w:trPr>
         <w:tc>
           <w:tcPr>
-            <w:cnfStyle w:val="001000000000" w:firstRow="0" w:lastRow="0" w:firstColumn="1" w:lastColumn="0" w:oddVBand="0" w:evenVBand="0" w:oddHBand="0" w:evenHBand="0" w:firstRowFirstColumn="0" w:firstRowLastColumn="0" w:lastRowFirstColumn="0" w:lastRowLastColumn="0"/>
+            <w:cnfStyle w:val="001000000000"/>
             <w:tcW w:w="1809" w:type="dxa"/>
             <w:vMerge w:val="restart"/>
           </w:tcPr>
@@ -131,7 +131,7 @@
           </w:tcPr>
           <w:p>
             <w:pPr>
-              <w:cnfStyle w:val="000000100000" w:firstRow="0" w:lastRow="0" w:firstColumn="0" w:lastColumn="0" w:oddVBand="0" w:evenVBand="0" w:oddHBand="1" w:evenHBand="0" w:firstRowFirstColumn="0" w:firstRowLastColumn="0" w:lastRowFirstColumn="0" w:lastRowLastColumn="0"/>
+              <w:cnfStyle w:val="000000100000"/>
               <w:rPr>
                 <w:b/>
               </w:rPr>
@@ -158,24 +158,16 @@
           </w:tcPr>
           <w:p>
             <w:pPr>
-              <w:cnfStyle w:val="000000100000" w:firstRow="0" w:lastRow="0" w:firstColumn="0" w:lastColumn="0" w:oddVBand="0" w:evenVBand="0" w:oddHBand="1" w:evenHBand="0" w:firstRowFirstColumn="0" w:firstRowLastColumn="0" w:lastRowFirstColumn="0" w:lastRowLastColumn="0"/>
+              <w:cnfStyle w:val="000000100000"/>
               <w:rPr>
                 <w:b/>
               </w:rPr>
             </w:pPr>
-            <w:proofErr w:type="gramStart"/>
             <w:r>
               <w:rPr>
                 <w:b/>
               </w:rPr>
-              <w:t>own</w:t>
-            </w:r>
-            <w:proofErr w:type="gramEnd"/>
-            <w:r>
-              <w:rPr>
-                <w:b/>
-              </w:rPr>
-              <w:t xml:space="preserve"> project status &amp; external prices</w:t>
+              <w:t>own project status &amp; external prices</w:t>
             </w:r>
           </w:p>
         </w:tc>
@@ -186,7 +178,7 @@
         </w:trPr>
         <w:tc>
           <w:tcPr>
-            <w:cnfStyle w:val="001000000000" w:firstRow="0" w:lastRow="0" w:firstColumn="1" w:lastColumn="0" w:oddVBand="0" w:evenVBand="0" w:oddHBand="0" w:evenHBand="0" w:firstRowFirstColumn="0" w:firstRowLastColumn="0" w:lastRowFirstColumn="0" w:lastRowLastColumn="0"/>
+            <w:cnfStyle w:val="001000000000"/>
             <w:tcW w:w="1809" w:type="dxa"/>
             <w:vMerge/>
           </w:tcPr>
@@ -205,7 +197,7 @@
           </w:tcPr>
           <w:p>
             <w:pPr>
-              <w:cnfStyle w:val="000000000000" w:firstRow="0" w:lastRow="0" w:firstColumn="0" w:lastColumn="0" w:oddVBand="0" w:evenVBand="0" w:oddHBand="0" w:evenHBand="0" w:firstRowFirstColumn="0" w:firstRowLastColumn="0" w:lastRowFirstColumn="0" w:lastRowLastColumn="0"/>
+              <w:cnfStyle w:val="000000000000"/>
             </w:pPr>
             <w:r>
               <w:rPr>
@@ -221,27 +213,22 @@
           </w:tcPr>
           <w:p>
             <w:pPr>
-              <w:cnfStyle w:val="000000000000" w:firstRow="0" w:lastRow="0" w:firstColumn="0" w:lastColumn="0" w:oddVBand="0" w:evenVBand="0" w:oddHBand="0" w:evenHBand="0" w:firstRowFirstColumn="0" w:firstRowLastColumn="0" w:lastRowFirstColumn="0" w:lastRowLastColumn="0"/>
-            </w:pPr>
-            <w:proofErr w:type="gramStart"/>
-            <w:r>
-              <w:t>involved</w:t>
-            </w:r>
-            <w:proofErr w:type="gramEnd"/>
-            <w:r>
-              <w:t xml:space="preserve"> tasks only</w:t>
-            </w:r>
-          </w:p>
-        </w:tc>
-      </w:tr>
-      <w:tr>
-        <w:trPr>
-          <w:cnfStyle w:val="000000100000" w:firstRow="0" w:lastRow="0" w:firstColumn="0" w:lastColumn="0" w:oddVBand="0" w:evenVBand="0" w:oddHBand="1" w:evenHBand="0" w:firstRowFirstColumn="0" w:firstRowLastColumn="0" w:lastRowFirstColumn="0" w:lastRowLastColumn="0"/>
+              <w:cnfStyle w:val="000000000000"/>
+            </w:pPr>
+            <w:r>
+              <w:t>involved tasks only</w:t>
+            </w:r>
+          </w:p>
+        </w:tc>
+      </w:tr>
+      <w:tr>
+        <w:trPr>
+          <w:cnfStyle w:val="000000100000"/>
           <w:trHeight w:val="158"/>
         </w:trPr>
         <w:tc>
           <w:tcPr>
-            <w:cnfStyle w:val="001000000000" w:firstRow="0" w:lastRow="0" w:firstColumn="1" w:lastColumn="0" w:oddVBand="0" w:evenVBand="0" w:oddHBand="0" w:evenHBand="0" w:firstRowFirstColumn="0" w:firstRowLastColumn="0" w:lastRowFirstColumn="0" w:lastRowLastColumn="0"/>
+            <w:cnfStyle w:val="001000000000"/>
             <w:tcW w:w="1809" w:type="dxa"/>
             <w:vMerge w:val="restart"/>
           </w:tcPr>
@@ -267,7 +254,7 @@
           </w:tcPr>
           <w:p>
             <w:pPr>
-              <w:cnfStyle w:val="000000100000" w:firstRow="0" w:lastRow="0" w:firstColumn="0" w:lastColumn="0" w:oddVBand="0" w:evenVBand="0" w:oddHBand="1" w:evenHBand="0" w:firstRowFirstColumn="0" w:firstRowLastColumn="0" w:lastRowFirstColumn="0" w:lastRowLastColumn="0"/>
+              <w:cnfStyle w:val="000000100000"/>
             </w:pPr>
             <w:r>
               <w:rPr>
@@ -283,15 +270,10 @@
           </w:tcPr>
           <w:p>
             <w:pPr>
-              <w:cnfStyle w:val="000000100000" w:firstRow="0" w:lastRow="0" w:firstColumn="0" w:lastColumn="0" w:oddVBand="0" w:evenVBand="0" w:oddHBand="1" w:evenHBand="0" w:firstRowFirstColumn="0" w:firstRowLastColumn="0" w:lastRowFirstColumn="0" w:lastRowLastColumn="0"/>
-            </w:pPr>
-            <w:proofErr w:type="gramStart"/>
-            <w:r>
-              <w:t>own</w:t>
-            </w:r>
-            <w:proofErr w:type="gramEnd"/>
-            <w:r>
-              <w:t xml:space="preserve"> project status  and quote submission only</w:t>
+              <w:cnfStyle w:val="000000100000"/>
+            </w:pPr>
+            <w:r>
+              <w:t>own project status  and quote submission only</w:t>
             </w:r>
           </w:p>
         </w:tc>
@@ -302,7 +284,7 @@
         </w:trPr>
         <w:tc>
           <w:tcPr>
-            <w:cnfStyle w:val="001000000000" w:firstRow="0" w:lastRow="0" w:firstColumn="1" w:lastColumn="0" w:oddVBand="0" w:evenVBand="0" w:oddHBand="0" w:evenHBand="0" w:firstRowFirstColumn="0" w:firstRowLastColumn="0" w:lastRowFirstColumn="0" w:lastRowLastColumn="0"/>
+            <w:cnfStyle w:val="001000000000"/>
             <w:tcW w:w="1809" w:type="dxa"/>
             <w:vMerge/>
           </w:tcPr>
@@ -321,7 +303,7 @@
           </w:tcPr>
           <w:p>
             <w:pPr>
-              <w:cnfStyle w:val="000000000000" w:firstRow="0" w:lastRow="0" w:firstColumn="0" w:lastColumn="0" w:oddVBand="0" w:evenVBand="0" w:oddHBand="0" w:evenHBand="0" w:firstRowFirstColumn="0" w:firstRowLastColumn="0" w:lastRowFirstColumn="0" w:lastRowLastColumn="0"/>
+              <w:cnfStyle w:val="000000000000"/>
             </w:pPr>
             <w:r>
               <w:rPr>
@@ -337,27 +319,22 @@
           </w:tcPr>
           <w:p>
             <w:pPr>
-              <w:cnfStyle w:val="000000000000" w:firstRow="0" w:lastRow="0" w:firstColumn="0" w:lastColumn="0" w:oddVBand="0" w:evenVBand="0" w:oddHBand="0" w:evenHBand="0" w:firstRowFirstColumn="0" w:firstRowLastColumn="0" w:lastRowFirstColumn="0" w:lastRowLastColumn="0"/>
-            </w:pPr>
-            <w:proofErr w:type="gramStart"/>
-            <w:r>
-              <w:t>involved</w:t>
-            </w:r>
-            <w:proofErr w:type="gramEnd"/>
-            <w:r>
-              <w:t xml:space="preserve"> task only</w:t>
-            </w:r>
-          </w:p>
-        </w:tc>
-      </w:tr>
-      <w:tr>
-        <w:trPr>
-          <w:cnfStyle w:val="000000100000" w:firstRow="0" w:lastRow="0" w:firstColumn="0" w:lastColumn="0" w:oddVBand="0" w:evenVBand="0" w:oddHBand="1" w:evenHBand="0" w:firstRowFirstColumn="0" w:firstRowLastColumn="0" w:lastRowFirstColumn="0" w:lastRowLastColumn="0"/>
+              <w:cnfStyle w:val="000000000000"/>
+            </w:pPr>
+            <w:r>
+              <w:t>involved task only</w:t>
+            </w:r>
+          </w:p>
+        </w:tc>
+      </w:tr>
+      <w:tr>
+        <w:trPr>
+          <w:cnfStyle w:val="000000100000"/>
           <w:trHeight w:val="63"/>
         </w:trPr>
         <w:tc>
           <w:tcPr>
-            <w:cnfStyle w:val="001000000000" w:firstRow="0" w:lastRow="0" w:firstColumn="1" w:lastColumn="0" w:oddVBand="0" w:evenVBand="0" w:oddHBand="0" w:evenHBand="0" w:firstRowFirstColumn="0" w:firstRowLastColumn="0" w:lastRowFirstColumn="0" w:lastRowLastColumn="0"/>
+            <w:cnfStyle w:val="001000000000"/>
             <w:tcW w:w="1809" w:type="dxa"/>
             <w:vMerge w:val="restart"/>
           </w:tcPr>
@@ -383,7 +360,7 @@
           </w:tcPr>
           <w:p>
             <w:pPr>
-              <w:cnfStyle w:val="000000100000" w:firstRow="0" w:lastRow="0" w:firstColumn="0" w:lastColumn="0" w:oddVBand="0" w:evenVBand="0" w:oddHBand="1" w:evenHBand="0" w:firstRowFirstColumn="0" w:firstRowLastColumn="0" w:lastRowFirstColumn="0" w:lastRowLastColumn="0"/>
+              <w:cnfStyle w:val="000000100000"/>
             </w:pPr>
             <w:r>
               <w:rPr>
@@ -399,7 +376,7 @@
           </w:tcPr>
           <w:p>
             <w:pPr>
-              <w:cnfStyle w:val="000000100000" w:firstRow="0" w:lastRow="0" w:firstColumn="0" w:lastColumn="0" w:oddVBand="0" w:evenVBand="0" w:oddHBand="1" w:evenHBand="0" w:firstRowFirstColumn="0" w:firstRowLastColumn="0" w:lastRowFirstColumn="0" w:lastRowLastColumn="0"/>
+              <w:cnfStyle w:val="000000100000"/>
             </w:pPr>
             <w:r>
               <w:rPr>
@@ -416,7 +393,7 @@
         </w:trPr>
         <w:tc>
           <w:tcPr>
-            <w:cnfStyle w:val="001000000000" w:firstRow="0" w:lastRow="0" w:firstColumn="1" w:lastColumn="0" w:oddVBand="0" w:evenVBand="0" w:oddHBand="0" w:evenHBand="0" w:firstRowFirstColumn="0" w:firstRowLastColumn="0" w:lastRowFirstColumn="0" w:lastRowLastColumn="0"/>
+            <w:cnfStyle w:val="001000000000"/>
             <w:tcW w:w="1809" w:type="dxa"/>
             <w:vMerge/>
           </w:tcPr>
@@ -428,7 +405,7 @@
           </w:tcPr>
           <w:p>
             <w:pPr>
-              <w:cnfStyle w:val="000000000000" w:firstRow="0" w:lastRow="0" w:firstColumn="0" w:lastColumn="0" w:oddVBand="0" w:evenVBand="0" w:oddHBand="0" w:evenHBand="0" w:firstRowFirstColumn="0" w:firstRowLastColumn="0" w:lastRowFirstColumn="0" w:lastRowLastColumn="0"/>
+              <w:cnfStyle w:val="000000000000"/>
             </w:pPr>
             <w:r>
               <w:rPr>
@@ -444,27 +421,22 @@
           </w:tcPr>
           <w:p>
             <w:pPr>
-              <w:cnfStyle w:val="000000000000" w:firstRow="0" w:lastRow="0" w:firstColumn="0" w:lastColumn="0" w:oddVBand="0" w:evenVBand="0" w:oddHBand="0" w:evenHBand="0" w:firstRowFirstColumn="0" w:firstRowLastColumn="0" w:lastRowFirstColumn="0" w:lastRowLastColumn="0"/>
-            </w:pPr>
-            <w:proofErr w:type="gramStart"/>
-            <w:r>
-              <w:t>all</w:t>
-            </w:r>
-            <w:proofErr w:type="gramEnd"/>
-            <w:r>
-              <w:t xml:space="preserve"> database, no access to any costing or prices</w:t>
-            </w:r>
-          </w:p>
-        </w:tc>
-      </w:tr>
-      <w:tr>
-        <w:trPr>
-          <w:cnfStyle w:val="000000100000" w:firstRow="0" w:lastRow="0" w:firstColumn="0" w:lastColumn="0" w:oddVBand="0" w:evenVBand="0" w:oddHBand="1" w:evenHBand="0" w:firstRowFirstColumn="0" w:firstRowLastColumn="0" w:lastRowFirstColumn="0" w:lastRowLastColumn="0"/>
+              <w:cnfStyle w:val="000000000000"/>
+            </w:pPr>
+            <w:r>
+              <w:t>all database, no access to any costing or prices</w:t>
+            </w:r>
+          </w:p>
+        </w:tc>
+      </w:tr>
+      <w:tr>
+        <w:trPr>
+          <w:cnfStyle w:val="000000100000"/>
           <w:trHeight w:val="63"/>
         </w:trPr>
         <w:tc>
           <w:tcPr>
-            <w:cnfStyle w:val="001000000000" w:firstRow="0" w:lastRow="0" w:firstColumn="1" w:lastColumn="0" w:oddVBand="0" w:evenVBand="0" w:oddHBand="0" w:evenHBand="0" w:firstRowFirstColumn="0" w:firstRowLastColumn="0" w:lastRowFirstColumn="0" w:lastRowLastColumn="0"/>
+            <w:cnfStyle w:val="001000000000"/>
             <w:tcW w:w="1809" w:type="dxa"/>
             <w:vMerge/>
           </w:tcPr>
@@ -476,7 +448,7 @@
           </w:tcPr>
           <w:p>
             <w:pPr>
-              <w:cnfStyle w:val="000000100000" w:firstRow="0" w:lastRow="0" w:firstColumn="0" w:lastColumn="0" w:oddVBand="0" w:evenVBand="0" w:oddHBand="1" w:evenHBand="0" w:firstRowFirstColumn="0" w:firstRowLastColumn="0" w:lastRowFirstColumn="0" w:lastRowLastColumn="0"/>
+              <w:cnfStyle w:val="000000100000"/>
             </w:pPr>
             <w:r>
               <w:rPr>
@@ -492,15 +464,10 @@
           </w:tcPr>
           <w:p>
             <w:pPr>
-              <w:cnfStyle w:val="000000100000" w:firstRow="0" w:lastRow="0" w:firstColumn="0" w:lastColumn="0" w:oddVBand="0" w:evenVBand="0" w:oddHBand="1" w:evenHBand="0" w:firstRowFirstColumn="0" w:firstRowLastColumn="0" w:lastRowFirstColumn="0" w:lastRowLastColumn="0"/>
-            </w:pPr>
-            <w:proofErr w:type="gramStart"/>
-            <w:r>
-              <w:t>all</w:t>
-            </w:r>
-            <w:proofErr w:type="gramEnd"/>
-            <w:r>
-              <w:t xml:space="preserve"> database</w:t>
+              <w:cnfStyle w:val="000000100000"/>
+            </w:pPr>
+            <w:r>
+              <w:t>all database</w:t>
             </w:r>
           </w:p>
         </w:tc>
@@ -511,7 +478,7 @@
         </w:trPr>
         <w:tc>
           <w:tcPr>
-            <w:cnfStyle w:val="001000000000" w:firstRow="0" w:lastRow="0" w:firstColumn="1" w:lastColumn="0" w:oddVBand="0" w:evenVBand="0" w:oddHBand="0" w:evenHBand="0" w:firstRowFirstColumn="0" w:firstRowLastColumn="0" w:lastRowFirstColumn="0" w:lastRowLastColumn="0"/>
+            <w:cnfStyle w:val="001000000000"/>
             <w:tcW w:w="1809" w:type="dxa"/>
             <w:vMerge/>
           </w:tcPr>
@@ -523,7 +490,7 @@
           </w:tcPr>
           <w:p>
             <w:pPr>
-              <w:cnfStyle w:val="000000000000" w:firstRow="0" w:lastRow="0" w:firstColumn="0" w:lastColumn="0" w:oddVBand="0" w:evenVBand="0" w:oddHBand="0" w:evenHBand="0" w:firstRowFirstColumn="0" w:firstRowLastColumn="0" w:lastRowFirstColumn="0" w:lastRowLastColumn="0"/>
+              <w:cnfStyle w:val="000000000000"/>
             </w:pPr>
             <w:r>
               <w:rPr>
@@ -539,27 +506,22 @@
           </w:tcPr>
           <w:p>
             <w:pPr>
-              <w:cnfStyle w:val="000000000000" w:firstRow="0" w:lastRow="0" w:firstColumn="0" w:lastColumn="0" w:oddVBand="0" w:evenVBand="0" w:oddHBand="0" w:evenHBand="0" w:firstRowFirstColumn="0" w:firstRowLastColumn="0" w:lastRowFirstColumn="0" w:lastRowLastColumn="0"/>
-            </w:pPr>
-            <w:proofErr w:type="gramStart"/>
-            <w:r>
-              <w:t>all</w:t>
-            </w:r>
-            <w:proofErr w:type="gramEnd"/>
-            <w:r>
-              <w:t xml:space="preserve"> project status &amp; internal prices only</w:t>
-            </w:r>
-          </w:p>
-        </w:tc>
-      </w:tr>
-      <w:tr>
-        <w:trPr>
-          <w:cnfStyle w:val="000000100000" w:firstRow="0" w:lastRow="0" w:firstColumn="0" w:lastColumn="0" w:oddVBand="0" w:evenVBand="0" w:oddHBand="1" w:evenHBand="0" w:firstRowFirstColumn="0" w:firstRowLastColumn="0" w:lastRowFirstColumn="0" w:lastRowLastColumn="0"/>
+              <w:cnfStyle w:val="000000000000"/>
+            </w:pPr>
+            <w:r>
+              <w:t>all project status &amp; internal prices only</w:t>
+            </w:r>
+          </w:p>
+        </w:tc>
+      </w:tr>
+      <w:tr>
+        <w:trPr>
+          <w:cnfStyle w:val="000000100000"/>
           <w:trHeight w:val="63"/>
         </w:trPr>
         <w:tc>
           <w:tcPr>
-            <w:cnfStyle w:val="001000000000" w:firstRow="0" w:lastRow="0" w:firstColumn="1" w:lastColumn="0" w:oddVBand="0" w:evenVBand="0" w:oddHBand="0" w:evenHBand="0" w:firstRowFirstColumn="0" w:firstRowLastColumn="0" w:lastRowFirstColumn="0" w:lastRowLastColumn="0"/>
+            <w:cnfStyle w:val="001000000000"/>
             <w:tcW w:w="1809" w:type="dxa"/>
             <w:vMerge/>
           </w:tcPr>
@@ -571,7 +533,7 @@
           </w:tcPr>
           <w:p>
             <w:pPr>
-              <w:cnfStyle w:val="000000100000" w:firstRow="0" w:lastRow="0" w:firstColumn="0" w:lastColumn="0" w:oddVBand="0" w:evenVBand="0" w:oddHBand="1" w:evenHBand="0" w:firstRowFirstColumn="0" w:firstRowLastColumn="0" w:lastRowFirstColumn="0" w:lastRowLastColumn="0"/>
+              <w:cnfStyle w:val="000000100000"/>
             </w:pPr>
             <w:r>
               <w:rPr>
@@ -590,15 +552,10 @@
           </w:tcPr>
           <w:p>
             <w:pPr>
-              <w:cnfStyle w:val="000000100000" w:firstRow="0" w:lastRow="0" w:firstColumn="0" w:lastColumn="0" w:oddVBand="0" w:evenVBand="0" w:oddHBand="1" w:evenHBand="0" w:firstRowFirstColumn="0" w:firstRowLastColumn="0" w:lastRowFirstColumn="0" w:lastRowLastColumn="0"/>
-            </w:pPr>
-            <w:proofErr w:type="gramStart"/>
-            <w:r>
-              <w:t>own</w:t>
-            </w:r>
-            <w:proofErr w:type="gramEnd"/>
-            <w:r>
-              <w:t xml:space="preserve"> project status &amp; internal prices only</w:t>
+              <w:cnfStyle w:val="000000100000"/>
+            </w:pPr>
+            <w:r>
+              <w:t>own project status &amp; internal prices only</w:t>
             </w:r>
           </w:p>
         </w:tc>
@@ -639,14 +596,6 @@
           <w:i/>
         </w:rPr>
         <w:t>–</w:t>
-      </w:r>
-      <w:r>
-        <w:rPr>
-          <w:rFonts w:hint="eastAsia"/>
-          <w:b/>
-          <w:i/>
-        </w:rPr>
-        <w:t xml:space="preserve"> </w:t>
       </w:r>
       <w:r>
         <w:rPr>
@@ -747,7 +696,7 @@
       <w:tblPr>
         <w:tblStyle w:val="MediumGrid3-Accent4"/>
         <w:tblW w:w="0" w:type="auto"/>
-        <w:tblLook w:val="04A0" w:firstRow="1" w:lastRow="0" w:firstColumn="1" w:lastColumn="0" w:noHBand="0" w:noVBand="1"/>
+        <w:tblLook w:val="04A0"/>
       </w:tblPr>
       <w:tblGrid>
         <w:gridCol w:w="4261"/>
@@ -755,11 +704,11 @@
       </w:tblGrid>
       <w:tr>
         <w:trPr>
-          <w:cnfStyle w:val="100000000000" w:firstRow="1" w:lastRow="0" w:firstColumn="0" w:lastColumn="0" w:oddVBand="0" w:evenVBand="0" w:oddHBand="0" w:evenHBand="0" w:firstRowFirstColumn="0" w:firstRowLastColumn="0" w:lastRowFirstColumn="0" w:lastRowLastColumn="0"/>
-        </w:trPr>
-        <w:tc>
-          <w:tcPr>
-            <w:cnfStyle w:val="001000000000" w:firstRow="0" w:lastRow="0" w:firstColumn="1" w:lastColumn="0" w:oddVBand="0" w:evenVBand="0" w:oddHBand="0" w:evenHBand="0" w:firstRowFirstColumn="0" w:firstRowLastColumn="0" w:lastRowFirstColumn="0" w:lastRowLastColumn="0"/>
+          <w:cnfStyle w:val="100000000000"/>
+        </w:trPr>
+        <w:tc>
+          <w:tcPr>
+            <w:cnfStyle w:val="001000000000"/>
             <w:tcW w:w="4261" w:type="dxa"/>
             <w:vAlign w:val="center"/>
           </w:tcPr>
@@ -782,7 +731,7 @@
           <w:p>
             <w:pPr>
               <w:jc w:val="center"/>
-              <w:cnfStyle w:val="100000000000" w:firstRow="1" w:lastRow="0" w:firstColumn="0" w:lastColumn="0" w:oddVBand="0" w:evenVBand="0" w:oddHBand="0" w:evenHBand="0" w:firstRowFirstColumn="0" w:firstRowLastColumn="0" w:lastRowFirstColumn="0" w:lastRowLastColumn="0"/>
+              <w:cnfStyle w:val="100000000000"/>
             </w:pPr>
             <w:r>
               <w:rPr>
@@ -795,11 +744,11 @@
       </w:tr>
       <w:tr>
         <w:trPr>
-          <w:cnfStyle w:val="000000100000" w:firstRow="0" w:lastRow="0" w:firstColumn="0" w:lastColumn="0" w:oddVBand="0" w:evenVBand="0" w:oddHBand="1" w:evenHBand="0" w:firstRowFirstColumn="0" w:firstRowLastColumn="0" w:lastRowFirstColumn="0" w:lastRowLastColumn="0"/>
-        </w:trPr>
-        <w:tc>
-          <w:tcPr>
-            <w:cnfStyle w:val="001000000000" w:firstRow="0" w:lastRow="0" w:firstColumn="1" w:lastColumn="0" w:oddVBand="0" w:evenVBand="0" w:oddHBand="0" w:evenHBand="0" w:firstRowFirstColumn="0" w:firstRowLastColumn="0" w:lastRowFirstColumn="0" w:lastRowLastColumn="0"/>
+          <w:cnfStyle w:val="000000100000"/>
+        </w:trPr>
+        <w:tc>
+          <w:tcPr>
+            <w:cnfStyle w:val="001000000000"/>
             <w:tcW w:w="4261" w:type="dxa"/>
             <w:vMerge w:val="restart"/>
             <w:vAlign w:val="center"/>
@@ -814,15 +763,21 @@
               </w:rPr>
               <w:t>Project Overview</w:t>
             </w:r>
-          </w:p>
-        </w:tc>
-        <w:tc>
-          <w:tcPr>
-            <w:tcW w:w="4261" w:type="dxa"/>
-          </w:tcPr>
-          <w:p>
-            <w:pPr>
-              <w:cnfStyle w:val="000000100000" w:firstRow="0" w:lastRow="0" w:firstColumn="0" w:lastColumn="0" w:oddVBand="0" w:evenVBand="0" w:oddHBand="1" w:evenHBand="0" w:firstRowFirstColumn="0" w:firstRowLastColumn="0" w:lastRowFirstColumn="0" w:lastRowLastColumn="0"/>
+            <w:r>
+              <w:rPr>
+                <w:rFonts w:hint="eastAsia"/>
+              </w:rPr>
+              <w:t>(handle)</w:t>
+            </w:r>
+          </w:p>
+        </w:tc>
+        <w:tc>
+          <w:tcPr>
+            <w:tcW w:w="4261" w:type="dxa"/>
+          </w:tcPr>
+          <w:p>
+            <w:pPr>
+              <w:cnfStyle w:val="000000100000"/>
             </w:pPr>
             <w:r>
               <w:rPr>
@@ -845,9 +800,12 @@
         <w:bookmarkEnd w:id="0"/>
       </w:tr>
       <w:tr>
-        <w:tc>
-          <w:tcPr>
-            <w:cnfStyle w:val="001000000000" w:firstRow="0" w:lastRow="0" w:firstColumn="1" w:lastColumn="0" w:oddVBand="0" w:evenVBand="0" w:oddHBand="0" w:evenHBand="0" w:firstRowFirstColumn="0" w:firstRowLastColumn="0" w:lastRowFirstColumn="0" w:lastRowLastColumn="0"/>
+        <w:trPr>
+          <w:trHeight w:val="49"/>
+        </w:trPr>
+        <w:tc>
+          <w:tcPr>
+            <w:cnfStyle w:val="001000000000"/>
             <w:tcW w:w="4261" w:type="dxa"/>
             <w:vMerge/>
             <w:vAlign w:val="center"/>
@@ -864,7 +822,7 @@
           </w:tcPr>
           <w:p>
             <w:pPr>
-              <w:cnfStyle w:val="000000000000" w:firstRow="0" w:lastRow="0" w:firstColumn="0" w:lastColumn="0" w:oddVBand="0" w:evenVBand="0" w:oddHBand="0" w:evenHBand="0" w:firstRowFirstColumn="0" w:firstRowLastColumn="0" w:lastRowFirstColumn="0" w:lastRowLastColumn="0"/>
+              <w:cnfStyle w:val="000000000000"/>
             </w:pPr>
             <w:r>
               <w:rPr>
@@ -877,11 +835,167 @@
       </w:tr>
       <w:tr>
         <w:trPr>
-          <w:cnfStyle w:val="000000100000" w:firstRow="0" w:lastRow="0" w:firstColumn="0" w:lastColumn="0" w:oddVBand="0" w:evenVBand="0" w:oddHBand="1" w:evenHBand="0" w:firstRowFirstColumn="0" w:firstRowLastColumn="0" w:lastRowFirstColumn="0" w:lastRowLastColumn="0"/>
-        </w:trPr>
-        <w:tc>
-          <w:tcPr>
-            <w:cnfStyle w:val="001000000000" w:firstRow="0" w:lastRow="0" w:firstColumn="1" w:lastColumn="0" w:oddVBand="0" w:evenVBand="0" w:oddHBand="0" w:evenHBand="0" w:firstRowFirstColumn="0" w:firstRowLastColumn="0" w:lastRowFirstColumn="0" w:lastRowLastColumn="0"/>
+          <w:cnfStyle w:val="000000100000"/>
+          <w:trHeight w:val="49"/>
+        </w:trPr>
+        <w:tc>
+          <w:tcPr>
+            <w:cnfStyle w:val="001000000000"/>
+            <w:tcW w:w="4261" w:type="dxa"/>
+            <w:vMerge/>
+            <w:vAlign w:val="center"/>
+          </w:tcPr>
+          <w:p>
+            <w:pPr>
+              <w:jc w:val="center"/>
+            </w:pPr>
+          </w:p>
+        </w:tc>
+        <w:tc>
+          <w:tcPr>
+            <w:tcW w:w="4261" w:type="dxa"/>
+          </w:tcPr>
+          <w:p>
+            <w:pPr>
+              <w:cnfStyle w:val="000000100000"/>
+              <w:rPr>
+                <w:rFonts w:hint="eastAsia"/>
+              </w:rPr>
+            </w:pPr>
+            <w:r>
+              <w:rPr>
+                <w:rFonts w:hint="eastAsia"/>
+              </w:rPr>
+              <w:t>Add Phases</w:t>
+            </w:r>
+          </w:p>
+        </w:tc>
+      </w:tr>
+      <w:tr>
+        <w:trPr>
+          <w:trHeight w:val="49"/>
+        </w:trPr>
+        <w:tc>
+          <w:tcPr>
+            <w:cnfStyle w:val="001000000000"/>
+            <w:tcW w:w="4261" w:type="dxa"/>
+            <w:vMerge/>
+            <w:vAlign w:val="center"/>
+          </w:tcPr>
+          <w:p>
+            <w:pPr>
+              <w:jc w:val="center"/>
+            </w:pPr>
+          </w:p>
+        </w:tc>
+        <w:tc>
+          <w:tcPr>
+            <w:tcW w:w="4261" w:type="dxa"/>
+          </w:tcPr>
+          <w:p>
+            <w:pPr>
+              <w:cnfStyle w:val="000000000000"/>
+              <w:rPr>
+                <w:rFonts w:hint="eastAsia"/>
+              </w:rPr>
+            </w:pPr>
+            <w:r>
+              <w:rPr>
+                <w:rFonts w:hint="eastAsia"/>
+              </w:rPr>
+              <w:t>Delete Phases</w:t>
+            </w:r>
+          </w:p>
+        </w:tc>
+      </w:tr>
+      <w:tr>
+        <w:trPr>
+          <w:cnfStyle w:val="000000100000"/>
+          <w:trHeight w:val="98"/>
+        </w:trPr>
+        <w:tc>
+          <w:tcPr>
+            <w:cnfStyle w:val="001000000000"/>
+            <w:tcW w:w="4261" w:type="dxa"/>
+            <w:vMerge/>
+            <w:vAlign w:val="center"/>
+          </w:tcPr>
+          <w:p>
+            <w:pPr>
+              <w:jc w:val="center"/>
+            </w:pPr>
+          </w:p>
+        </w:tc>
+        <w:tc>
+          <w:tcPr>
+            <w:tcW w:w="4261" w:type="dxa"/>
+          </w:tcPr>
+          <w:p>
+            <w:pPr>
+              <w:cnfStyle w:val="000000100000"/>
+              <w:rPr>
+                <w:rFonts w:hint="eastAsia"/>
+              </w:rPr>
+            </w:pPr>
+            <w:r>
+              <w:rPr>
+                <w:rFonts w:hint="eastAsia"/>
+              </w:rPr>
+              <w:t>Add deliverables</w:t>
+            </w:r>
+          </w:p>
+        </w:tc>
+      </w:tr>
+      <w:tr>
+        <w:trPr>
+          <w:trHeight w:val="98"/>
+        </w:trPr>
+        <w:tc>
+          <w:tcPr>
+            <w:cnfStyle w:val="001000000000"/>
+            <w:tcW w:w="4261" w:type="dxa"/>
+            <w:vMerge/>
+            <w:vAlign w:val="center"/>
+          </w:tcPr>
+          <w:p>
+            <w:pPr>
+              <w:jc w:val="center"/>
+            </w:pPr>
+          </w:p>
+        </w:tc>
+        <w:tc>
+          <w:tcPr>
+            <w:tcW w:w="4261" w:type="dxa"/>
+            <w:tcBorders>
+              <w:top w:val="single" w:sz="8" w:space="0" w:color="FFFFFF" w:themeColor="background1"/>
+              <w:bottom w:val="single" w:sz="8" w:space="0" w:color="FFFFFF" w:themeColor="background1"/>
+              <w:right w:val="single" w:sz="8" w:space="0" w:color="FFFFFF" w:themeColor="background1"/>
+            </w:tcBorders>
+            <w:shd w:val="clear" w:color="auto" w:fill="BFB1D0" w:themeFill="accent4" w:themeFillTint="7F"/>
+          </w:tcPr>
+          <w:p>
+            <w:pPr>
+              <w:cnfStyle w:val="000000000000"/>
+              <w:rPr>
+                <w:rFonts w:hint="eastAsia"/>
+              </w:rPr>
+            </w:pPr>
+            <w:r>
+              <w:rPr>
+                <w:rFonts w:hint="eastAsia"/>
+              </w:rPr>
+              <w:t>Delete deliverables</w:t>
+            </w:r>
+          </w:p>
+        </w:tc>
+      </w:tr>
+      <w:tr>
+        <w:trPr>
+          <w:cnfStyle w:val="000000100000"/>
+        </w:trPr>
+        <w:tc>
+          <w:tcPr>
+            <w:cnfStyle w:val="001000000000"/>
             <w:tcW w:w="4261" w:type="dxa"/>
             <w:vMerge w:val="restart"/>
             <w:vAlign w:val="center"/>
@@ -896,15 +1010,21 @@
               </w:rPr>
               <w:t>Task</w:t>
             </w:r>
-          </w:p>
-        </w:tc>
-        <w:tc>
-          <w:tcPr>
-            <w:tcW w:w="4261" w:type="dxa"/>
-          </w:tcPr>
-          <w:p>
-            <w:pPr>
-              <w:cnfStyle w:val="000000100000" w:firstRow="0" w:lastRow="0" w:firstColumn="0" w:lastColumn="0" w:oddVBand="0" w:evenVBand="0" w:oddHBand="1" w:evenHBand="0" w:firstRowFirstColumn="0" w:firstRowLastColumn="0" w:lastRowFirstColumn="0" w:lastRowLastColumn="0"/>
+            <w:r>
+              <w:rPr>
+                <w:rFonts w:hint="eastAsia"/>
+              </w:rPr>
+              <w:t>(handle)</w:t>
+            </w:r>
+          </w:p>
+        </w:tc>
+        <w:tc>
+          <w:tcPr>
+            <w:tcW w:w="4261" w:type="dxa"/>
+          </w:tcPr>
+          <w:p>
+            <w:pPr>
+              <w:cnfStyle w:val="000000100000"/>
             </w:pPr>
             <w:r>
               <w:rPr>
@@ -918,7 +1038,7 @@
       <w:tr>
         <w:tc>
           <w:tcPr>
-            <w:cnfStyle w:val="001000000000" w:firstRow="0" w:lastRow="0" w:firstColumn="1" w:lastColumn="0" w:oddVBand="0" w:evenVBand="0" w:oddHBand="0" w:evenHBand="0" w:firstRowFirstColumn="0" w:firstRowLastColumn="0" w:lastRowFirstColumn="0" w:lastRowLastColumn="0"/>
+            <w:cnfStyle w:val="001000000000"/>
             <w:tcW w:w="4261" w:type="dxa"/>
             <w:vMerge/>
             <w:vAlign w:val="center"/>
@@ -935,7 +1055,7 @@
           </w:tcPr>
           <w:p>
             <w:pPr>
-              <w:cnfStyle w:val="000000000000" w:firstRow="0" w:lastRow="0" w:firstColumn="0" w:lastColumn="0" w:oddVBand="0" w:evenVBand="0" w:oddHBand="0" w:evenHBand="0" w:firstRowFirstColumn="0" w:firstRowLastColumn="0" w:lastRowFirstColumn="0" w:lastRowLastColumn="0"/>
+              <w:cnfStyle w:val="000000000000"/>
             </w:pPr>
             <w:r>
               <w:rPr>
@@ -948,11 +1068,11 @@
       </w:tr>
       <w:tr>
         <w:trPr>
-          <w:cnfStyle w:val="000000100000" w:firstRow="0" w:lastRow="0" w:firstColumn="0" w:lastColumn="0" w:oddVBand="0" w:evenVBand="0" w:oddHBand="1" w:evenHBand="0" w:firstRowFirstColumn="0" w:firstRowLastColumn="0" w:lastRowFirstColumn="0" w:lastRowLastColumn="0"/>
-        </w:trPr>
-        <w:tc>
-          <w:tcPr>
-            <w:cnfStyle w:val="001000000000" w:firstRow="0" w:lastRow="0" w:firstColumn="1" w:lastColumn="0" w:oddVBand="0" w:evenVBand="0" w:oddHBand="0" w:evenHBand="0" w:firstRowFirstColumn="0" w:firstRowLastColumn="0" w:lastRowFirstColumn="0" w:lastRowLastColumn="0"/>
+          <w:cnfStyle w:val="000000100000"/>
+        </w:trPr>
+        <w:tc>
+          <w:tcPr>
+            <w:cnfStyle w:val="001000000000"/>
             <w:tcW w:w="4261" w:type="dxa"/>
             <w:vMerge/>
             <w:vAlign w:val="center"/>
@@ -969,7 +1089,7 @@
           </w:tcPr>
           <w:p>
             <w:pPr>
-              <w:cnfStyle w:val="000000100000" w:firstRow="0" w:lastRow="0" w:firstColumn="0" w:lastColumn="0" w:oddVBand="0" w:evenVBand="0" w:oddHBand="1" w:evenHBand="0" w:firstRowFirstColumn="0" w:firstRowLastColumn="0" w:lastRowFirstColumn="0" w:lastRowLastColumn="0"/>
+              <w:cnfStyle w:val="000000100000"/>
             </w:pPr>
             <w:r>
               <w:rPr>
@@ -983,7 +1103,7 @@
       <w:tr>
         <w:tc>
           <w:tcPr>
-            <w:cnfStyle w:val="001000000000" w:firstRow="0" w:lastRow="0" w:firstColumn="1" w:lastColumn="0" w:oddVBand="0" w:evenVBand="0" w:oddHBand="0" w:evenHBand="0" w:firstRowFirstColumn="0" w:firstRowLastColumn="0" w:lastRowFirstColumn="0" w:lastRowLastColumn="0"/>
+            <w:cnfStyle w:val="001000000000"/>
             <w:tcW w:w="4261" w:type="dxa"/>
             <w:vMerge/>
             <w:vAlign w:val="center"/>
@@ -1000,7 +1120,7 @@
           </w:tcPr>
           <w:p>
             <w:pPr>
-              <w:cnfStyle w:val="000000000000" w:firstRow="0" w:lastRow="0" w:firstColumn="0" w:lastColumn="0" w:oddVBand="0" w:evenVBand="0" w:oddHBand="0" w:evenHBand="0" w:firstRowFirstColumn="0" w:firstRowLastColumn="0" w:lastRowFirstColumn="0" w:lastRowLastColumn="0"/>
+              <w:cnfStyle w:val="000000000000"/>
             </w:pPr>
             <w:r>
               <w:rPr>
@@ -1013,11 +1133,11 @@
       </w:tr>
       <w:tr>
         <w:trPr>
-          <w:cnfStyle w:val="000000100000" w:firstRow="0" w:lastRow="0" w:firstColumn="0" w:lastColumn="0" w:oddVBand="0" w:evenVBand="0" w:oddHBand="1" w:evenHBand="0" w:firstRowFirstColumn="0" w:firstRowLastColumn="0" w:lastRowFirstColumn="0" w:lastRowLastColumn="0"/>
-        </w:trPr>
-        <w:tc>
-          <w:tcPr>
-            <w:cnfStyle w:val="001000000000" w:firstRow="0" w:lastRow="0" w:firstColumn="1" w:lastColumn="0" w:oddVBand="0" w:evenVBand="0" w:oddHBand="0" w:evenHBand="0" w:firstRowFirstColumn="0" w:firstRowLastColumn="0" w:lastRowFirstColumn="0" w:lastRowLastColumn="0"/>
+          <w:cnfStyle w:val="000000100000"/>
+        </w:trPr>
+        <w:tc>
+          <w:tcPr>
+            <w:cnfStyle w:val="001000000000"/>
             <w:tcW w:w="4261" w:type="dxa"/>
             <w:vMerge/>
             <w:vAlign w:val="center"/>
@@ -1034,7 +1154,7 @@
           </w:tcPr>
           <w:p>
             <w:pPr>
-              <w:cnfStyle w:val="000000100000" w:firstRow="0" w:lastRow="0" w:firstColumn="0" w:lastColumn="0" w:oddVBand="0" w:evenVBand="0" w:oddHBand="1" w:evenHBand="0" w:firstRowFirstColumn="0" w:firstRowLastColumn="0" w:lastRowFirstColumn="0" w:lastRowLastColumn="0"/>
+              <w:cnfStyle w:val="000000100000"/>
             </w:pPr>
             <w:r>
               <w:rPr>
@@ -1048,7 +1168,7 @@
       <w:tr>
         <w:tc>
           <w:tcPr>
-            <w:cnfStyle w:val="001000000000" w:firstRow="0" w:lastRow="0" w:firstColumn="1" w:lastColumn="0" w:oddVBand="0" w:evenVBand="0" w:oddHBand="0" w:evenHBand="0" w:firstRowFirstColumn="0" w:firstRowLastColumn="0" w:lastRowFirstColumn="0" w:lastRowLastColumn="0"/>
+            <w:cnfStyle w:val="001000000000"/>
             <w:tcW w:w="4261" w:type="dxa"/>
             <w:vMerge w:val="restart"/>
             <w:vAlign w:val="center"/>
@@ -1066,15 +1186,21 @@
             <w:r>
               <w:t>inance</w:t>
             </w:r>
-          </w:p>
-        </w:tc>
-        <w:tc>
-          <w:tcPr>
-            <w:tcW w:w="4261" w:type="dxa"/>
-          </w:tcPr>
-          <w:p>
-            <w:pPr>
-              <w:cnfStyle w:val="000000000000" w:firstRow="0" w:lastRow="0" w:firstColumn="0" w:lastColumn="0" w:oddVBand="0" w:evenVBand="0" w:oddHBand="0" w:evenHBand="0" w:firstRowFirstColumn="0" w:firstRowLastColumn="0" w:lastRowFirstColumn="0" w:lastRowLastColumn="0"/>
+            <w:r>
+              <w:rPr>
+                <w:rFonts w:hint="eastAsia"/>
+              </w:rPr>
+              <w:t>(handle)</w:t>
+            </w:r>
+          </w:p>
+        </w:tc>
+        <w:tc>
+          <w:tcPr>
+            <w:tcW w:w="4261" w:type="dxa"/>
+          </w:tcPr>
+          <w:p>
+            <w:pPr>
+              <w:cnfStyle w:val="000000000000"/>
             </w:pPr>
             <w:r>
               <w:rPr>
@@ -1087,11 +1213,11 @@
       </w:tr>
       <w:tr>
         <w:trPr>
-          <w:cnfStyle w:val="000000100000" w:firstRow="0" w:lastRow="0" w:firstColumn="0" w:lastColumn="0" w:oddVBand="0" w:evenVBand="0" w:oddHBand="1" w:evenHBand="0" w:firstRowFirstColumn="0" w:firstRowLastColumn="0" w:lastRowFirstColumn="0" w:lastRowLastColumn="0"/>
-        </w:trPr>
-        <w:tc>
-          <w:tcPr>
-            <w:cnfStyle w:val="001000000000" w:firstRow="0" w:lastRow="0" w:firstColumn="1" w:lastColumn="0" w:oddVBand="0" w:evenVBand="0" w:oddHBand="0" w:evenHBand="0" w:firstRowFirstColumn="0" w:firstRowLastColumn="0" w:lastRowFirstColumn="0" w:lastRowLastColumn="0"/>
+          <w:cnfStyle w:val="000000100000"/>
+        </w:trPr>
+        <w:tc>
+          <w:tcPr>
+            <w:cnfStyle w:val="001000000000"/>
             <w:tcW w:w="4261" w:type="dxa"/>
             <w:vMerge/>
             <w:vAlign w:val="center"/>
@@ -1108,7 +1234,7 @@
           </w:tcPr>
           <w:p>
             <w:pPr>
-              <w:cnfStyle w:val="000000100000" w:firstRow="0" w:lastRow="0" w:firstColumn="0" w:lastColumn="0" w:oddVBand="0" w:evenVBand="0" w:oddHBand="1" w:evenHBand="0" w:firstRowFirstColumn="0" w:firstRowLastColumn="0" w:lastRowFirstColumn="0" w:lastRowLastColumn="0"/>
+              <w:cnfStyle w:val="000000100000"/>
             </w:pPr>
             <w:r>
               <w:rPr>
@@ -1122,7 +1248,7 @@
       <w:tr>
         <w:tc>
           <w:tcPr>
-            <w:cnfStyle w:val="001000000000" w:firstRow="0" w:lastRow="0" w:firstColumn="1" w:lastColumn="0" w:oddVBand="0" w:evenVBand="0" w:oddHBand="0" w:evenHBand="0" w:firstRowFirstColumn="0" w:firstRowLastColumn="0" w:lastRowFirstColumn="0" w:lastRowLastColumn="0"/>
+            <w:cnfStyle w:val="001000000000"/>
             <w:tcW w:w="4261" w:type="dxa"/>
             <w:vMerge/>
             <w:vAlign w:val="center"/>
@@ -1139,7 +1265,7 @@
           </w:tcPr>
           <w:p>
             <w:pPr>
-              <w:cnfStyle w:val="000000000000" w:firstRow="0" w:lastRow="0" w:firstColumn="0" w:lastColumn="0" w:oddVBand="0" w:evenVBand="0" w:oddHBand="0" w:evenHBand="0" w:firstRowFirstColumn="0" w:firstRowLastColumn="0" w:lastRowFirstColumn="0" w:lastRowLastColumn="0"/>
+              <w:cnfStyle w:val="000000000000"/>
             </w:pPr>
             <w:r>
               <w:rPr>
@@ -1152,11 +1278,11 @@
       </w:tr>
       <w:tr>
         <w:trPr>
-          <w:cnfStyle w:val="000000100000" w:firstRow="0" w:lastRow="0" w:firstColumn="0" w:lastColumn="0" w:oddVBand="0" w:evenVBand="0" w:oddHBand="1" w:evenHBand="0" w:firstRowFirstColumn="0" w:firstRowLastColumn="0" w:lastRowFirstColumn="0" w:lastRowLastColumn="0"/>
-        </w:trPr>
-        <w:tc>
-          <w:tcPr>
-            <w:cnfStyle w:val="001000000000" w:firstRow="0" w:lastRow="0" w:firstColumn="1" w:lastColumn="0" w:oddVBand="0" w:evenVBand="0" w:oddHBand="0" w:evenHBand="0" w:firstRowFirstColumn="0" w:firstRowLastColumn="0" w:lastRowFirstColumn="0" w:lastRowLastColumn="0"/>
+          <w:cnfStyle w:val="000000100000"/>
+        </w:trPr>
+        <w:tc>
+          <w:tcPr>
+            <w:cnfStyle w:val="001000000000"/>
             <w:tcW w:w="4261" w:type="dxa"/>
             <w:vMerge/>
             <w:vAlign w:val="center"/>
@@ -1173,7 +1299,7 @@
           </w:tcPr>
           <w:p>
             <w:pPr>
-              <w:cnfStyle w:val="000000100000" w:firstRow="0" w:lastRow="0" w:firstColumn="0" w:lastColumn="0" w:oddVBand="0" w:evenVBand="0" w:oddHBand="1" w:evenHBand="0" w:firstRowFirstColumn="0" w:firstRowLastColumn="0" w:lastRowFirstColumn="0" w:lastRowLastColumn="0"/>
+              <w:cnfStyle w:val="000000100000"/>
             </w:pPr>
             <w:r>
               <w:rPr>
@@ -1187,7 +1313,7 @@
       <w:tr>
         <w:tc>
           <w:tcPr>
-            <w:cnfStyle w:val="001000000000" w:firstRow="0" w:lastRow="0" w:firstColumn="1" w:lastColumn="0" w:oddVBand="0" w:evenVBand="0" w:oddHBand="0" w:evenHBand="0" w:firstRowFirstColumn="0" w:firstRowLastColumn="0" w:lastRowFirstColumn="0" w:lastRowLastColumn="0"/>
+            <w:cnfStyle w:val="001000000000"/>
             <w:tcW w:w="4261" w:type="dxa"/>
             <w:vMerge w:val="restart"/>
             <w:vAlign w:val="center"/>
@@ -1202,15 +1328,21 @@
               </w:rPr>
               <w:t>Documents</w:t>
             </w:r>
-          </w:p>
-        </w:tc>
-        <w:tc>
-          <w:tcPr>
-            <w:tcW w:w="4261" w:type="dxa"/>
-          </w:tcPr>
-          <w:p>
-            <w:pPr>
-              <w:cnfStyle w:val="000000000000" w:firstRow="0" w:lastRow="0" w:firstColumn="0" w:lastColumn="0" w:oddVBand="0" w:evenVBand="0" w:oddHBand="0" w:evenHBand="0" w:firstRowFirstColumn="0" w:firstRowLastColumn="0" w:lastRowFirstColumn="0" w:lastRowLastColumn="0"/>
+            <w:r>
+              <w:rPr>
+                <w:rFonts w:hint="eastAsia"/>
+              </w:rPr>
+              <w:t>(handle)</w:t>
+            </w:r>
+          </w:p>
+        </w:tc>
+        <w:tc>
+          <w:tcPr>
+            <w:tcW w:w="4261" w:type="dxa"/>
+          </w:tcPr>
+          <w:p>
+            <w:pPr>
+              <w:cnfStyle w:val="000000000000"/>
             </w:pPr>
             <w:r>
               <w:rPr>
@@ -1223,11 +1355,11 @@
       </w:tr>
       <w:tr>
         <w:trPr>
-          <w:cnfStyle w:val="000000100000" w:firstRow="0" w:lastRow="0" w:firstColumn="0" w:lastColumn="0" w:oddVBand="0" w:evenVBand="0" w:oddHBand="1" w:evenHBand="0" w:firstRowFirstColumn="0" w:firstRowLastColumn="0" w:lastRowFirstColumn="0" w:lastRowLastColumn="0"/>
-        </w:trPr>
-        <w:tc>
-          <w:tcPr>
-            <w:cnfStyle w:val="001000000000" w:firstRow="0" w:lastRow="0" w:firstColumn="1" w:lastColumn="0" w:oddVBand="0" w:evenVBand="0" w:oddHBand="0" w:evenHBand="0" w:firstRowFirstColumn="0" w:firstRowLastColumn="0" w:lastRowFirstColumn="0" w:lastRowLastColumn="0"/>
+          <w:cnfStyle w:val="000000100000"/>
+        </w:trPr>
+        <w:tc>
+          <w:tcPr>
+            <w:cnfStyle w:val="001000000000"/>
             <w:tcW w:w="4261" w:type="dxa"/>
             <w:vMerge/>
             <w:vAlign w:val="center"/>
@@ -1244,7 +1376,7 @@
           </w:tcPr>
           <w:p>
             <w:pPr>
-              <w:cnfStyle w:val="000000100000" w:firstRow="0" w:lastRow="0" w:firstColumn="0" w:lastColumn="0" w:oddVBand="0" w:evenVBand="0" w:oddHBand="1" w:evenHBand="0" w:firstRowFirstColumn="0" w:firstRowLastColumn="0" w:lastRowFirstColumn="0" w:lastRowLastColumn="0"/>
+              <w:cnfStyle w:val="000000100000"/>
             </w:pPr>
             <w:r>
               <w:rPr>
@@ -1256,9 +1388,12 @@
         </w:tc>
       </w:tr>
       <w:tr>
-        <w:tc>
-          <w:tcPr>
-            <w:cnfStyle w:val="001000000000" w:firstRow="0" w:lastRow="0" w:firstColumn="1" w:lastColumn="0" w:oddVBand="0" w:evenVBand="0" w:oddHBand="0" w:evenHBand="0" w:firstRowFirstColumn="0" w:firstRowLastColumn="0" w:lastRowFirstColumn="0" w:lastRowLastColumn="0"/>
+        <w:trPr>
+          <w:trHeight w:val="66"/>
+        </w:trPr>
+        <w:tc>
+          <w:tcPr>
+            <w:cnfStyle w:val="001000000000"/>
             <w:tcW w:w="4261" w:type="dxa"/>
             <w:vMerge/>
             <w:vAlign w:val="center"/>
@@ -1275,32 +1410,134 @@
           </w:tcPr>
           <w:p>
             <w:pPr>
-              <w:cnfStyle w:val="000000000000" w:firstRow="0" w:lastRow="0" w:firstColumn="0" w:lastColumn="0" w:oddVBand="0" w:evenVBand="0" w:oddHBand="0" w:evenHBand="0" w:firstRowFirstColumn="0" w:firstRowLastColumn="0" w:lastRowFirstColumn="0" w:lastRowLastColumn="0"/>
-            </w:pPr>
-            <w:proofErr w:type="spellStart"/>
-            <w:r>
-              <w:rPr>
-                <w:rFonts w:hint="eastAsia"/>
-              </w:rPr>
-              <w:t>Downlaod</w:t>
-            </w:r>
-            <w:proofErr w:type="spellEnd"/>
-            <w:r>
-              <w:rPr>
-                <w:rFonts w:hint="eastAsia"/>
-              </w:rPr>
-              <w:t xml:space="preserve"> Documents</w:t>
-            </w:r>
-          </w:p>
-        </w:tc>
-      </w:tr>
-      <w:tr>
-        <w:trPr>
-          <w:cnfStyle w:val="000000100000" w:firstRow="0" w:lastRow="0" w:firstColumn="0" w:lastColumn="0" w:oddVBand="0" w:evenVBand="0" w:oddHBand="1" w:evenHBand="0" w:firstRowFirstColumn="0" w:firstRowLastColumn="0" w:lastRowFirstColumn="0" w:lastRowLastColumn="0"/>
-        </w:trPr>
-        <w:tc>
-          <w:tcPr>
-            <w:cnfStyle w:val="001000000000" w:firstRow="0" w:lastRow="0" w:firstColumn="1" w:lastColumn="0" w:oddVBand="0" w:evenVBand="0" w:oddHBand="0" w:evenHBand="0" w:firstRowFirstColumn="0" w:firstRowLastColumn="0" w:lastRowFirstColumn="0" w:lastRowLastColumn="0"/>
+              <w:cnfStyle w:val="000000000000"/>
+            </w:pPr>
+            <w:r>
+              <w:rPr>
+                <w:rFonts w:hint="eastAsia"/>
+              </w:rPr>
+              <w:t>Downlaod Documents</w:t>
+            </w:r>
+          </w:p>
+        </w:tc>
+      </w:tr>
+      <w:tr>
+        <w:trPr>
+          <w:cnfStyle w:val="000000100000"/>
+          <w:trHeight w:val="65"/>
+        </w:trPr>
+        <w:tc>
+          <w:tcPr>
+            <w:cnfStyle w:val="001000000000"/>
+            <w:tcW w:w="4261" w:type="dxa"/>
+            <w:vMerge/>
+            <w:vAlign w:val="center"/>
+          </w:tcPr>
+          <w:p>
+            <w:pPr>
+              <w:jc w:val="center"/>
+            </w:pPr>
+          </w:p>
+        </w:tc>
+        <w:tc>
+          <w:tcPr>
+            <w:tcW w:w="4261" w:type="dxa"/>
+          </w:tcPr>
+          <w:p>
+            <w:pPr>
+              <w:cnfStyle w:val="000000100000"/>
+              <w:rPr>
+                <w:rFonts w:hint="eastAsia"/>
+              </w:rPr>
+            </w:pPr>
+            <w:r>
+              <w:rPr>
+                <w:rFonts w:hint="eastAsia"/>
+              </w:rPr>
+              <w:t>Approve Documents</w:t>
+            </w:r>
+          </w:p>
+        </w:tc>
+      </w:tr>
+      <w:tr>
+        <w:trPr>
+          <w:trHeight w:val="98"/>
+        </w:trPr>
+        <w:tc>
+          <w:tcPr>
+            <w:cnfStyle w:val="001000000000"/>
+            <w:tcW w:w="4261" w:type="dxa"/>
+            <w:vMerge/>
+            <w:vAlign w:val="center"/>
+          </w:tcPr>
+          <w:p>
+            <w:pPr>
+              <w:jc w:val="center"/>
+            </w:pPr>
+          </w:p>
+        </w:tc>
+        <w:tc>
+          <w:tcPr>
+            <w:tcW w:w="4261" w:type="dxa"/>
+          </w:tcPr>
+          <w:p>
+            <w:pPr>
+              <w:cnfStyle w:val="000000000000"/>
+              <w:rPr>
+                <w:rFonts w:hint="eastAsia"/>
+              </w:rPr>
+            </w:pPr>
+            <w:r>
+              <w:rPr>
+                <w:rFonts w:hint="eastAsia"/>
+              </w:rPr>
+              <w:t>Edit Revision</w:t>
+            </w:r>
+          </w:p>
+        </w:tc>
+      </w:tr>
+      <w:tr>
+        <w:trPr>
+          <w:cnfStyle w:val="000000100000"/>
+          <w:trHeight w:val="98"/>
+        </w:trPr>
+        <w:tc>
+          <w:tcPr>
+            <w:cnfStyle w:val="001000000000"/>
+            <w:tcW w:w="4261" w:type="dxa"/>
+            <w:vMerge/>
+            <w:vAlign w:val="center"/>
+          </w:tcPr>
+          <w:p>
+            <w:pPr>
+              <w:jc w:val="center"/>
+            </w:pPr>
+          </w:p>
+        </w:tc>
+        <w:tc>
+          <w:tcPr>
+            <w:tcW w:w="4261" w:type="dxa"/>
+          </w:tcPr>
+          <w:p>
+            <w:pPr>
+              <w:cnfStyle w:val="000000100000"/>
+              <w:rPr>
+                <w:rFonts w:hint="eastAsia"/>
+              </w:rPr>
+            </w:pPr>
+            <w:r>
+              <w:rPr>
+                <w:rFonts w:hint="eastAsia"/>
+              </w:rPr>
+              <w:t>Edit Revision History</w:t>
+            </w:r>
+          </w:p>
+        </w:tc>
+      </w:tr>
+      <w:tr>
+        <w:tc>
+          <w:tcPr>
+            <w:cnfStyle w:val="001000000000"/>
             <w:tcW w:w="4261" w:type="dxa"/>
             <w:vMerge w:val="restart"/>
             <w:vAlign w:val="center"/>
@@ -1323,7 +1560,7 @@
           </w:tcPr>
           <w:p>
             <w:pPr>
-              <w:cnfStyle w:val="000000100000" w:firstRow="0" w:lastRow="0" w:firstColumn="0" w:lastColumn="0" w:oddVBand="0" w:evenVBand="0" w:oddHBand="1" w:evenHBand="0" w:firstRowFirstColumn="0" w:firstRowLastColumn="0" w:lastRowFirstColumn="0" w:lastRowLastColumn="0"/>
+              <w:cnfStyle w:val="000000000000"/>
             </w:pPr>
             <w:r>
               <w:rPr>
@@ -1335,9 +1572,12 @@
         </w:tc>
       </w:tr>
       <w:tr>
-        <w:tc>
-          <w:tcPr>
-            <w:cnfStyle w:val="001000000000" w:firstRow="0" w:lastRow="0" w:firstColumn="1" w:lastColumn="0" w:oddVBand="0" w:evenVBand="0" w:oddHBand="0" w:evenHBand="0" w:firstRowFirstColumn="0" w:firstRowLastColumn="0" w:lastRowFirstColumn="0" w:lastRowLastColumn="0"/>
+        <w:trPr>
+          <w:cnfStyle w:val="000000100000"/>
+        </w:trPr>
+        <w:tc>
+          <w:tcPr>
+            <w:cnfStyle w:val="001000000000"/>
             <w:tcW w:w="4261" w:type="dxa"/>
             <w:vMerge/>
             <w:vAlign w:val="center"/>
@@ -1354,7 +1594,7 @@
           </w:tcPr>
           <w:p>
             <w:pPr>
-              <w:cnfStyle w:val="000000000000" w:firstRow="0" w:lastRow="0" w:firstColumn="0" w:lastColumn="0" w:oddVBand="0" w:evenVBand="0" w:oddHBand="0" w:evenHBand="0" w:firstRowFirstColumn="0" w:firstRowLastColumn="0" w:lastRowFirstColumn="0" w:lastRowLastColumn="0"/>
+              <w:cnfStyle w:val="000000100000"/>
             </w:pPr>
             <w:r>
               <w:rPr>
@@ -1366,12 +1606,9 @@
         </w:tc>
       </w:tr>
       <w:tr>
-        <w:trPr>
-          <w:cnfStyle w:val="000000100000" w:firstRow="0" w:lastRow="0" w:firstColumn="0" w:lastColumn="0" w:oddVBand="0" w:evenVBand="0" w:oddHBand="1" w:evenHBand="0" w:firstRowFirstColumn="0" w:firstRowLastColumn="0" w:lastRowFirstColumn="0" w:lastRowLastColumn="0"/>
-        </w:trPr>
-        <w:tc>
-          <w:tcPr>
-            <w:cnfStyle w:val="001000000000" w:firstRow="0" w:lastRow="0" w:firstColumn="1" w:lastColumn="0" w:oddVBand="0" w:evenVBand="0" w:oddHBand="0" w:evenHBand="0" w:firstRowFirstColumn="0" w:firstRowLastColumn="0" w:lastRowFirstColumn="0" w:lastRowLastColumn="0"/>
+        <w:tc>
+          <w:tcPr>
+            <w:cnfStyle w:val="001000000000"/>
             <w:tcW w:w="4261" w:type="dxa"/>
             <w:vMerge/>
             <w:vAlign w:val="center"/>
@@ -1388,7 +1625,7 @@
           </w:tcPr>
           <w:p>
             <w:pPr>
-              <w:cnfStyle w:val="000000100000" w:firstRow="0" w:lastRow="0" w:firstColumn="0" w:lastColumn="0" w:oddVBand="0" w:evenVBand="0" w:oddHBand="1" w:evenHBand="0" w:firstRowFirstColumn="0" w:firstRowLastColumn="0" w:lastRowFirstColumn="0" w:lastRowLastColumn="0"/>
+              <w:cnfStyle w:val="000000000000"/>
             </w:pPr>
             <w:r>
               <w:rPr>
@@ -1400,9 +1637,12 @@
         </w:tc>
       </w:tr>
       <w:tr>
-        <w:tc>
-          <w:tcPr>
-            <w:cnfStyle w:val="001000000000" w:firstRow="0" w:lastRow="0" w:firstColumn="1" w:lastColumn="0" w:oddVBand="0" w:evenVBand="0" w:oddHBand="0" w:evenHBand="0" w:firstRowFirstColumn="0" w:firstRowLastColumn="0" w:lastRowFirstColumn="0" w:lastRowLastColumn="0"/>
+        <w:trPr>
+          <w:cnfStyle w:val="000000100000"/>
+        </w:trPr>
+        <w:tc>
+          <w:tcPr>
+            <w:cnfStyle w:val="001000000000"/>
             <w:tcW w:w="4261" w:type="dxa"/>
             <w:vMerge/>
             <w:vAlign w:val="center"/>
@@ -1419,7 +1659,7 @@
           </w:tcPr>
           <w:p>
             <w:pPr>
-              <w:cnfStyle w:val="000000000000" w:firstRow="0" w:lastRow="0" w:firstColumn="0" w:lastColumn="0" w:oddVBand="0" w:evenVBand="0" w:oddHBand="0" w:evenHBand="0" w:firstRowFirstColumn="0" w:firstRowLastColumn="0" w:lastRowFirstColumn="0" w:lastRowLastColumn="0"/>
+              <w:cnfStyle w:val="000000100000"/>
             </w:pPr>
             <w:r>
               <w:rPr>
@@ -1431,12 +1671,9 @@
         </w:tc>
       </w:tr>
       <w:tr>
-        <w:trPr>
-          <w:cnfStyle w:val="000000100000" w:firstRow="0" w:lastRow="0" w:firstColumn="0" w:lastColumn="0" w:oddVBand="0" w:evenVBand="0" w:oddHBand="1" w:evenHBand="0" w:firstRowFirstColumn="0" w:firstRowLastColumn="0" w:lastRowFirstColumn="0" w:lastRowLastColumn="0"/>
-        </w:trPr>
-        <w:tc>
-          <w:tcPr>
-            <w:cnfStyle w:val="001000000000" w:firstRow="0" w:lastRow="0" w:firstColumn="1" w:lastColumn="0" w:oddVBand="0" w:evenVBand="0" w:oddHBand="0" w:evenHBand="0" w:firstRowFirstColumn="0" w:firstRowLastColumn="0" w:lastRowFirstColumn="0" w:lastRowLastColumn="0"/>
+        <w:tc>
+          <w:tcPr>
+            <w:cnfStyle w:val="001000000000"/>
             <w:tcW w:w="4261" w:type="dxa"/>
             <w:vMerge w:val="restart"/>
             <w:vAlign w:val="center"/>
@@ -1445,63 +1682,44 @@
             <w:pPr>
               <w:jc w:val="center"/>
             </w:pPr>
-            <w:proofErr w:type="spellStart"/>
-            <w:r>
-              <w:rPr>
-                <w:rFonts w:hint="eastAsia"/>
-              </w:rPr>
-              <w:t>Engineeing</w:t>
-            </w:r>
-            <w:proofErr w:type="spellEnd"/>
-            <w:r>
-              <w:rPr>
-                <w:rFonts w:hint="eastAsia"/>
-              </w:rPr>
-              <w:t xml:space="preserve"> Drawing Process</w:t>
-            </w:r>
-          </w:p>
-        </w:tc>
-        <w:tc>
-          <w:tcPr>
-            <w:tcW w:w="4261" w:type="dxa"/>
-          </w:tcPr>
-          <w:p>
-            <w:pPr>
-              <w:cnfStyle w:val="000000100000" w:firstRow="0" w:lastRow="0" w:firstColumn="0" w:lastColumn="0" w:oddVBand="0" w:evenVBand="0" w:oddHBand="1" w:evenHBand="0" w:firstRowFirstColumn="0" w:firstRowLastColumn="0" w:lastRowFirstColumn="0" w:lastRowLastColumn="0"/>
-            </w:pPr>
-            <w:r>
-              <w:rPr>
-                <w:rFonts w:hint="eastAsia"/>
-              </w:rPr>
-              <w:t>Fire</w:t>
-            </w:r>
-            <w:r>
-              <w:rPr>
-                <w:rFonts w:hint="eastAsia"/>
-              </w:rPr>
-              <w:t xml:space="preserve"> </w:t>
-            </w:r>
-            <w:proofErr w:type="spellStart"/>
-            <w:r>
-              <w:rPr>
-                <w:rFonts w:hint="eastAsia"/>
-              </w:rPr>
-              <w:t>Engineeing</w:t>
-            </w:r>
-            <w:proofErr w:type="spellEnd"/>
-            <w:r>
-              <w:rPr>
-                <w:rFonts w:hint="eastAsia"/>
-              </w:rPr>
-              <w:t xml:space="preserve"> Drawing Ticket</w:t>
-            </w:r>
-          </w:p>
-        </w:tc>
-      </w:tr>
-      <w:tr>
-        <w:tc>
-          <w:tcPr>
-            <w:cnfStyle w:val="001000000000" w:firstRow="0" w:lastRow="0" w:firstColumn="1" w:lastColumn="0" w:oddVBand="0" w:evenVBand="0" w:oddHBand="0" w:evenHBand="0" w:firstRowFirstColumn="0" w:firstRowLastColumn="0" w:lastRowFirstColumn="0" w:lastRowLastColumn="0"/>
+            <w:r>
+              <w:rPr>
+                <w:rFonts w:hint="eastAsia"/>
+              </w:rPr>
+              <w:t>Engineeing Drawing Process</w:t>
+            </w:r>
+            <w:r>
+              <w:rPr>
+                <w:rFonts w:hint="eastAsia"/>
+              </w:rPr>
+              <w:t>(handle)</w:t>
+            </w:r>
+          </w:p>
+        </w:tc>
+        <w:tc>
+          <w:tcPr>
+            <w:tcW w:w="4261" w:type="dxa"/>
+          </w:tcPr>
+          <w:p>
+            <w:pPr>
+              <w:cnfStyle w:val="000000000000"/>
+            </w:pPr>
+            <w:r>
+              <w:rPr>
+                <w:rFonts w:hint="eastAsia"/>
+              </w:rPr>
+              <w:t>Raise Engineering Change Notice(ECN)</w:t>
+            </w:r>
+          </w:p>
+        </w:tc>
+      </w:tr>
+      <w:tr>
+        <w:trPr>
+          <w:cnfStyle w:val="000000100000"/>
+        </w:trPr>
+        <w:tc>
+          <w:tcPr>
+            <w:cnfStyle w:val="001000000000"/>
             <w:tcW w:w="4261" w:type="dxa"/>
             <w:vMerge/>
             <w:vAlign w:val="center"/>
@@ -1518,38 +1736,24 @@
           </w:tcPr>
           <w:p>
             <w:pPr>
-              <w:cnfStyle w:val="000000000000" w:firstRow="0" w:lastRow="0" w:firstColumn="0" w:lastColumn="0" w:oddVBand="0" w:evenVBand="0" w:oddHBand="0" w:evenHBand="0" w:firstRowFirstColumn="0" w:firstRowLastColumn="0" w:lastRowFirstColumn="0" w:lastRowLastColumn="0"/>
-            </w:pPr>
-            <w:r>
-              <w:rPr>
-                <w:rFonts w:hint="eastAsia"/>
-              </w:rPr>
-              <w:t xml:space="preserve">View </w:t>
-            </w:r>
-            <w:proofErr w:type="spellStart"/>
-            <w:r>
-              <w:rPr>
-                <w:rFonts w:hint="eastAsia"/>
-              </w:rPr>
-              <w:t>Engineeing</w:t>
-            </w:r>
-            <w:proofErr w:type="spellEnd"/>
-            <w:r>
-              <w:rPr>
-                <w:rFonts w:hint="eastAsia"/>
-              </w:rPr>
-              <w:t xml:space="preserve"> Drawing Tickets</w:t>
-            </w:r>
-          </w:p>
-        </w:tc>
-      </w:tr>
-      <w:tr>
-        <w:trPr>
-          <w:cnfStyle w:val="000000100000" w:firstRow="0" w:lastRow="0" w:firstColumn="0" w:lastColumn="0" w:oddVBand="0" w:evenVBand="0" w:oddHBand="1" w:evenHBand="0" w:firstRowFirstColumn="0" w:firstRowLastColumn="0" w:lastRowFirstColumn="0" w:lastRowLastColumn="0"/>
-        </w:trPr>
-        <w:tc>
-          <w:tcPr>
-            <w:cnfStyle w:val="001000000000" w:firstRow="0" w:lastRow="0" w:firstColumn="1" w:lastColumn="0" w:oddVBand="0" w:evenVBand="0" w:oddHBand="0" w:evenHBand="0" w:firstRowFirstColumn="0" w:firstRowLastColumn="0" w:lastRowFirstColumn="0" w:lastRowLastColumn="0"/>
+              <w:cnfStyle w:val="000000100000"/>
+            </w:pPr>
+            <w:r>
+              <w:rPr>
+                <w:rFonts w:hint="eastAsia"/>
+              </w:rPr>
+              <w:t>View ECN</w:t>
+            </w:r>
+          </w:p>
+        </w:tc>
+      </w:tr>
+      <w:tr>
+        <w:trPr>
+          <w:trHeight w:val="98"/>
+        </w:trPr>
+        <w:tc>
+          <w:tcPr>
+            <w:cnfStyle w:val="001000000000"/>
             <w:tcW w:w="4261" w:type="dxa"/>
             <w:vMerge/>
             <w:vAlign w:val="center"/>
@@ -1566,35 +1770,59 @@
           </w:tcPr>
           <w:p>
             <w:pPr>
-              <w:cnfStyle w:val="000000100000" w:firstRow="0" w:lastRow="0" w:firstColumn="0" w:lastColumn="0" w:oddVBand="0" w:evenVBand="0" w:oddHBand="1" w:evenHBand="0" w:firstRowFirstColumn="0" w:firstRowLastColumn="0" w:lastRowFirstColumn="0" w:lastRowLastColumn="0"/>
-            </w:pPr>
-            <w:r>
-              <w:rPr>
-                <w:rFonts w:hint="eastAsia"/>
-              </w:rPr>
-              <w:t xml:space="preserve">Edit </w:t>
-            </w:r>
-            <w:proofErr w:type="spellStart"/>
-            <w:r>
-              <w:rPr>
-                <w:rFonts w:hint="eastAsia"/>
-              </w:rPr>
-              <w:t>Engineeing</w:t>
-            </w:r>
-            <w:proofErr w:type="spellEnd"/>
-            <w:r>
-              <w:rPr>
-                <w:rFonts w:hint="eastAsia"/>
-              </w:rPr>
-              <w:t xml:space="preserve"> Drawing Ticket</w:t>
-            </w:r>
-          </w:p>
-        </w:tc>
-      </w:tr>
-      <w:tr>
-        <w:tc>
-          <w:tcPr>
-            <w:cnfStyle w:val="001000000000" w:firstRow="0" w:lastRow="0" w:firstColumn="1" w:lastColumn="0" w:oddVBand="0" w:evenVBand="0" w:oddHBand="0" w:evenHBand="0" w:firstRowFirstColumn="0" w:firstRowLastColumn="0" w:lastRowFirstColumn="0" w:lastRowLastColumn="0"/>
+              <w:cnfStyle w:val="000000000000"/>
+            </w:pPr>
+            <w:r>
+              <w:rPr>
+                <w:rFonts w:hint="eastAsia"/>
+              </w:rPr>
+              <w:t>Edit ECN</w:t>
+            </w:r>
+          </w:p>
+        </w:tc>
+      </w:tr>
+      <w:tr>
+        <w:trPr>
+          <w:cnfStyle w:val="000000100000"/>
+          <w:trHeight w:val="98"/>
+        </w:trPr>
+        <w:tc>
+          <w:tcPr>
+            <w:cnfStyle w:val="001000000000"/>
+            <w:tcW w:w="4261" w:type="dxa"/>
+            <w:vMerge/>
+            <w:vAlign w:val="center"/>
+          </w:tcPr>
+          <w:p>
+            <w:pPr>
+              <w:jc w:val="center"/>
+            </w:pPr>
+          </w:p>
+        </w:tc>
+        <w:tc>
+          <w:tcPr>
+            <w:tcW w:w="4261" w:type="dxa"/>
+          </w:tcPr>
+          <w:p>
+            <w:pPr>
+              <w:cnfStyle w:val="000000100000"/>
+              <w:rPr>
+                <w:rFonts w:hint="eastAsia"/>
+              </w:rPr>
+            </w:pPr>
+            <w:r>
+              <w:rPr>
+                <w:rFonts w:hint="eastAsia"/>
+              </w:rPr>
+              <w:t>Approve/Close ECN</w:t>
+            </w:r>
+          </w:p>
+        </w:tc>
+      </w:tr>
+      <w:tr>
+        <w:tc>
+          <w:tcPr>
+            <w:cnfStyle w:val="001000000000"/>
             <w:tcW w:w="4261" w:type="dxa"/>
             <w:vMerge w:val="restart"/>
             <w:vAlign w:val="center"/>
@@ -1609,15 +1837,21 @@
               </w:rPr>
               <w:t>Samples</w:t>
             </w:r>
-          </w:p>
-        </w:tc>
-        <w:tc>
-          <w:tcPr>
-            <w:tcW w:w="4261" w:type="dxa"/>
-          </w:tcPr>
-          <w:p>
-            <w:pPr>
-              <w:cnfStyle w:val="000000000000" w:firstRow="0" w:lastRow="0" w:firstColumn="0" w:lastColumn="0" w:oddVBand="0" w:evenVBand="0" w:oddHBand="0" w:evenHBand="0" w:firstRowFirstColumn="0" w:firstRowLastColumn="0" w:lastRowFirstColumn="0" w:lastRowLastColumn="0"/>
+            <w:r>
+              <w:rPr>
+                <w:rFonts w:hint="eastAsia"/>
+              </w:rPr>
+              <w:t>(handle)</w:t>
+            </w:r>
+          </w:p>
+        </w:tc>
+        <w:tc>
+          <w:tcPr>
+            <w:tcW w:w="4261" w:type="dxa"/>
+          </w:tcPr>
+          <w:p>
+            <w:pPr>
+              <w:cnfStyle w:val="000000000000"/>
             </w:pPr>
             <w:r>
               <w:rPr>
@@ -1630,11 +1864,11 @@
       </w:tr>
       <w:tr>
         <w:trPr>
-          <w:cnfStyle w:val="000000100000" w:firstRow="0" w:lastRow="0" w:firstColumn="0" w:lastColumn="0" w:oddVBand="0" w:evenVBand="0" w:oddHBand="1" w:evenHBand="0" w:firstRowFirstColumn="0" w:firstRowLastColumn="0" w:lastRowFirstColumn="0" w:lastRowLastColumn="0"/>
-        </w:trPr>
-        <w:tc>
-          <w:tcPr>
-            <w:cnfStyle w:val="001000000000" w:firstRow="0" w:lastRow="0" w:firstColumn="1" w:lastColumn="0" w:oddVBand="0" w:evenVBand="0" w:oddHBand="0" w:evenHBand="0" w:firstRowFirstColumn="0" w:firstRowLastColumn="0" w:lastRowFirstColumn="0" w:lastRowLastColumn="0"/>
+          <w:cnfStyle w:val="000000100000"/>
+        </w:trPr>
+        <w:tc>
+          <w:tcPr>
+            <w:cnfStyle w:val="001000000000"/>
             <w:tcW w:w="4261" w:type="dxa"/>
             <w:vMerge/>
             <w:vAlign w:val="center"/>
@@ -1651,7 +1885,7 @@
           </w:tcPr>
           <w:p>
             <w:pPr>
-              <w:cnfStyle w:val="000000100000" w:firstRow="0" w:lastRow="0" w:firstColumn="0" w:lastColumn="0" w:oddVBand="0" w:evenVBand="0" w:oddHBand="1" w:evenHBand="0" w:firstRowFirstColumn="0" w:firstRowLastColumn="0" w:lastRowFirstColumn="0" w:lastRowLastColumn="0"/>
+              <w:cnfStyle w:val="000000100000"/>
             </w:pPr>
             <w:r>
               <w:rPr>
@@ -1665,7 +1899,7 @@
       <w:tr>
         <w:tc>
           <w:tcPr>
-            <w:cnfStyle w:val="001000000000" w:firstRow="0" w:lastRow="0" w:firstColumn="1" w:lastColumn="0" w:oddVBand="0" w:evenVBand="0" w:oddHBand="0" w:evenHBand="0" w:firstRowFirstColumn="0" w:firstRowLastColumn="0" w:lastRowFirstColumn="0" w:lastRowLastColumn="0"/>
+            <w:cnfStyle w:val="001000000000"/>
             <w:tcW w:w="4261" w:type="dxa"/>
             <w:vMerge/>
             <w:vAlign w:val="center"/>
@@ -1682,24 +1916,24 @@
           </w:tcPr>
           <w:p>
             <w:pPr>
-              <w:cnfStyle w:val="000000000000" w:firstRow="0" w:lastRow="0" w:firstColumn="0" w:lastColumn="0" w:oddVBand="0" w:evenVBand="0" w:oddHBand="0" w:evenHBand="0" w:firstRowFirstColumn="0" w:firstRowLastColumn="0" w:lastRowFirstColumn="0" w:lastRowLastColumn="0"/>
-            </w:pPr>
-            <w:r>
-              <w:rPr>
-                <w:rFonts w:hint="eastAsia"/>
-              </w:rPr>
-              <w:t>Edit Samples Request Ticket</w:t>
-            </w:r>
-          </w:p>
-        </w:tc>
-      </w:tr>
-      <w:tr>
-        <w:trPr>
-          <w:cnfStyle w:val="000000100000" w:firstRow="0" w:lastRow="0" w:firstColumn="0" w:lastColumn="0" w:oddVBand="0" w:evenVBand="0" w:oddHBand="1" w:evenHBand="0" w:firstRowFirstColumn="0" w:firstRowLastColumn="0" w:lastRowFirstColumn="0" w:lastRowLastColumn="0"/>
-        </w:trPr>
-        <w:tc>
-          <w:tcPr>
-            <w:cnfStyle w:val="001000000000" w:firstRow="0" w:lastRow="0" w:firstColumn="1" w:lastColumn="0" w:oddVBand="0" w:evenVBand="0" w:oddHBand="0" w:evenHBand="0" w:firstRowFirstColumn="0" w:firstRowLastColumn="0" w:lastRowFirstColumn="0" w:lastRowLastColumn="0"/>
+              <w:cnfStyle w:val="000000000000"/>
+            </w:pPr>
+            <w:r>
+              <w:rPr>
+                <w:rFonts w:hint="eastAsia"/>
+              </w:rPr>
+              <w:t>Raise Sample Tag</w:t>
+            </w:r>
+          </w:p>
+        </w:tc>
+      </w:tr>
+      <w:tr>
+        <w:trPr>
+          <w:cnfStyle w:val="000000100000"/>
+        </w:trPr>
+        <w:tc>
+          <w:tcPr>
+            <w:cnfStyle w:val="001000000000"/>
             <w:tcW w:w="4261" w:type="dxa"/>
             <w:vMerge w:val="restart"/>
             <w:vAlign w:val="center"/>
@@ -1722,7 +1956,7 @@
           </w:tcPr>
           <w:p>
             <w:pPr>
-              <w:cnfStyle w:val="000000100000" w:firstRow="0" w:lastRow="0" w:firstColumn="0" w:lastColumn="0" w:oddVBand="0" w:evenVBand="0" w:oddHBand="1" w:evenHBand="0" w:firstRowFirstColumn="0" w:firstRowLastColumn="0" w:lastRowFirstColumn="0" w:lastRowLastColumn="0"/>
+              <w:cnfStyle w:val="000000100000"/>
             </w:pPr>
             <w:r>
               <w:rPr>
@@ -1736,7 +1970,7 @@
       <w:tr>
         <w:tc>
           <w:tcPr>
-            <w:cnfStyle w:val="001000000000" w:firstRow="0" w:lastRow="0" w:firstColumn="1" w:lastColumn="0" w:oddVBand="0" w:evenVBand="0" w:oddHBand="0" w:evenHBand="0" w:firstRowFirstColumn="0" w:firstRowLastColumn="0" w:lastRowFirstColumn="0" w:lastRowLastColumn="0"/>
+            <w:cnfStyle w:val="001000000000"/>
             <w:tcW w:w="4261" w:type="dxa"/>
             <w:vMerge/>
           </w:tcPr>
@@ -1752,7 +1986,7 @@
           </w:tcPr>
           <w:p>
             <w:pPr>
-              <w:cnfStyle w:val="000000000000" w:firstRow="0" w:lastRow="0" w:firstColumn="0" w:lastColumn="0" w:oddVBand="0" w:evenVBand="0" w:oddHBand="0" w:evenHBand="0" w:firstRowFirstColumn="0" w:firstRowLastColumn="0" w:lastRowFirstColumn="0" w:lastRowLastColumn="0"/>
+              <w:cnfStyle w:val="000000000000"/>
             </w:pPr>
             <w:r>
               <w:rPr>
@@ -1765,11 +1999,11 @@
       </w:tr>
       <w:tr>
         <w:trPr>
-          <w:cnfStyle w:val="000000100000" w:firstRow="0" w:lastRow="0" w:firstColumn="0" w:lastColumn="0" w:oddVBand="0" w:evenVBand="0" w:oddHBand="1" w:evenHBand="0" w:firstRowFirstColumn="0" w:firstRowLastColumn="0" w:lastRowFirstColumn="0" w:lastRowLastColumn="0"/>
-        </w:trPr>
-        <w:tc>
-          <w:tcPr>
-            <w:cnfStyle w:val="001000000000" w:firstRow="0" w:lastRow="0" w:firstColumn="1" w:lastColumn="0" w:oddVBand="0" w:evenVBand="0" w:oddHBand="0" w:evenHBand="0" w:firstRowFirstColumn="0" w:firstRowLastColumn="0" w:lastRowFirstColumn="0" w:lastRowLastColumn="0"/>
+          <w:cnfStyle w:val="000000100000"/>
+        </w:trPr>
+        <w:tc>
+          <w:tcPr>
+            <w:cnfStyle w:val="001000000000"/>
             <w:tcW w:w="4261" w:type="dxa"/>
             <w:vMerge/>
           </w:tcPr>
@@ -1785,7 +2019,7 @@
           </w:tcPr>
           <w:p>
             <w:pPr>
-              <w:cnfStyle w:val="000000100000" w:firstRow="0" w:lastRow="0" w:firstColumn="0" w:lastColumn="0" w:oddVBand="0" w:evenVBand="0" w:oddHBand="1" w:evenHBand="0" w:firstRowFirstColumn="0" w:firstRowLastColumn="0" w:lastRowFirstColumn="0" w:lastRowLastColumn="0"/>
+              <w:cnfStyle w:val="000000100000"/>
             </w:pPr>
             <w:r>
               <w:rPr>
@@ -1799,7 +2033,7 @@
       <w:tr>
         <w:tc>
           <w:tcPr>
-            <w:cnfStyle w:val="001000000000" w:firstRow="0" w:lastRow="0" w:firstColumn="1" w:lastColumn="0" w:oddVBand="0" w:evenVBand="0" w:oddHBand="0" w:evenHBand="0" w:firstRowFirstColumn="0" w:firstRowLastColumn="0" w:lastRowFirstColumn="0" w:lastRowLastColumn="0"/>
+            <w:cnfStyle w:val="001000000000"/>
             <w:tcW w:w="4261" w:type="dxa"/>
             <w:vMerge w:val="restart"/>
             <w:vAlign w:val="center"/>
@@ -1822,7 +2056,7 @@
           </w:tcPr>
           <w:p>
             <w:pPr>
-              <w:cnfStyle w:val="000000000000" w:firstRow="0" w:lastRow="0" w:firstColumn="0" w:lastColumn="0" w:oddVBand="0" w:evenVBand="0" w:oddHBand="0" w:evenHBand="0" w:firstRowFirstColumn="0" w:firstRowLastColumn="0" w:lastRowFirstColumn="0" w:lastRowLastColumn="0"/>
+              <w:cnfStyle w:val="000000000000"/>
             </w:pPr>
             <w:r>
               <w:rPr>
@@ -1835,11 +2069,11 @@
       </w:tr>
       <w:tr>
         <w:trPr>
-          <w:cnfStyle w:val="000000100000" w:firstRow="0" w:lastRow="0" w:firstColumn="0" w:lastColumn="0" w:oddVBand="0" w:evenVBand="0" w:oddHBand="1" w:evenHBand="0" w:firstRowFirstColumn="0" w:firstRowLastColumn="0" w:lastRowFirstColumn="0" w:lastRowLastColumn="0"/>
-        </w:trPr>
-        <w:tc>
-          <w:tcPr>
-            <w:cnfStyle w:val="001000000000" w:firstRow="0" w:lastRow="0" w:firstColumn="1" w:lastColumn="0" w:oddVBand="0" w:evenVBand="0" w:oddHBand="0" w:evenHBand="0" w:firstRowFirstColumn="0" w:firstRowLastColumn="0" w:lastRowFirstColumn="0" w:lastRowLastColumn="0"/>
+          <w:cnfStyle w:val="000000100000"/>
+        </w:trPr>
+        <w:tc>
+          <w:tcPr>
+            <w:cnfStyle w:val="001000000000"/>
             <w:tcW w:w="4261" w:type="dxa"/>
             <w:vMerge/>
           </w:tcPr>
@@ -1855,7 +2089,7 @@
           </w:tcPr>
           <w:p>
             <w:pPr>
-              <w:cnfStyle w:val="000000100000" w:firstRow="0" w:lastRow="0" w:firstColumn="0" w:lastColumn="0" w:oddVBand="0" w:evenVBand="0" w:oddHBand="1" w:evenHBand="0" w:firstRowFirstColumn="0" w:firstRowLastColumn="0" w:lastRowFirstColumn="0" w:lastRowLastColumn="0"/>
+              <w:cnfStyle w:val="000000100000"/>
             </w:pPr>
             <w:r>
               <w:rPr>
@@ -1869,7 +2103,7 @@
       <w:tr>
         <w:tc>
           <w:tcPr>
-            <w:cnfStyle w:val="001000000000" w:firstRow="0" w:lastRow="0" w:firstColumn="1" w:lastColumn="0" w:oddVBand="0" w:evenVBand="0" w:oddHBand="0" w:evenHBand="0" w:firstRowFirstColumn="0" w:firstRowLastColumn="0" w:lastRowFirstColumn="0" w:lastRowLastColumn="0"/>
+            <w:cnfStyle w:val="001000000000"/>
             <w:tcW w:w="4261" w:type="dxa"/>
             <w:vMerge/>
           </w:tcPr>
@@ -1885,7 +2119,7 @@
           </w:tcPr>
           <w:p>
             <w:pPr>
-              <w:cnfStyle w:val="000000000000" w:firstRow="0" w:lastRow="0" w:firstColumn="0" w:lastColumn="0" w:oddVBand="0" w:evenVBand="0" w:oddHBand="0" w:evenHBand="0" w:firstRowFirstColumn="0" w:firstRowLastColumn="0" w:lastRowFirstColumn="0" w:lastRowLastColumn="0"/>
+              <w:cnfStyle w:val="000000000000"/>
             </w:pPr>
             <w:r>
               <w:rPr>
@@ -1898,11 +2132,11 @@
       </w:tr>
       <w:tr>
         <w:trPr>
-          <w:cnfStyle w:val="000000100000" w:firstRow="0" w:lastRow="0" w:firstColumn="0" w:lastColumn="0" w:oddVBand="0" w:evenVBand="0" w:oddHBand="1" w:evenHBand="0" w:firstRowFirstColumn="0" w:firstRowLastColumn="0" w:lastRowFirstColumn="0" w:lastRowLastColumn="0"/>
-        </w:trPr>
-        <w:tc>
-          <w:tcPr>
-            <w:cnfStyle w:val="001000000000" w:firstRow="0" w:lastRow="0" w:firstColumn="1" w:lastColumn="0" w:oddVBand="0" w:evenVBand="0" w:oddHBand="0" w:evenHBand="0" w:firstRowFirstColumn="0" w:firstRowLastColumn="0" w:lastRowFirstColumn="0" w:lastRowLastColumn="0"/>
+          <w:cnfStyle w:val="000000100000"/>
+        </w:trPr>
+        <w:tc>
+          <w:tcPr>
+            <w:cnfStyle w:val="001000000000"/>
             <w:tcW w:w="4261" w:type="dxa"/>
             <w:vMerge/>
           </w:tcPr>
@@ -1918,7 +2152,7 @@
           </w:tcPr>
           <w:p>
             <w:pPr>
-              <w:cnfStyle w:val="000000100000" w:firstRow="0" w:lastRow="0" w:firstColumn="0" w:lastColumn="0" w:oddVBand="0" w:evenVBand="0" w:oddHBand="1" w:evenHBand="0" w:firstRowFirstColumn="0" w:firstRowLastColumn="0" w:lastRowFirstColumn="0" w:lastRowLastColumn="0"/>
+              <w:cnfStyle w:val="000000100000"/>
             </w:pPr>
             <w:r>
               <w:rPr>
@@ -1932,7 +2166,7 @@
       <w:tr>
         <w:tc>
           <w:tcPr>
-            <w:cnfStyle w:val="001000000000" w:firstRow="0" w:lastRow="0" w:firstColumn="1" w:lastColumn="0" w:oddVBand="0" w:evenVBand="0" w:oddHBand="0" w:evenHBand="0" w:firstRowFirstColumn="0" w:firstRowLastColumn="0" w:lastRowFirstColumn="0" w:lastRowLastColumn="0"/>
+            <w:cnfStyle w:val="001000000000"/>
             <w:tcW w:w="4261" w:type="dxa"/>
             <w:vMerge w:val="restart"/>
             <w:vAlign w:val="center"/>
@@ -1955,7 +2189,7 @@
           </w:tcPr>
           <w:p>
             <w:pPr>
-              <w:cnfStyle w:val="000000000000" w:firstRow="0" w:lastRow="0" w:firstColumn="0" w:lastColumn="0" w:oddVBand="0" w:evenVBand="0" w:oddHBand="0" w:evenHBand="0" w:firstRowFirstColumn="0" w:firstRowLastColumn="0" w:lastRowFirstColumn="0" w:lastRowLastColumn="0"/>
+              <w:cnfStyle w:val="000000000000"/>
             </w:pPr>
             <w:r>
               <w:rPr>
@@ -1968,11 +2202,11 @@
       </w:tr>
       <w:tr>
         <w:trPr>
-          <w:cnfStyle w:val="000000100000" w:firstRow="0" w:lastRow="0" w:firstColumn="0" w:lastColumn="0" w:oddVBand="0" w:evenVBand="0" w:oddHBand="1" w:evenHBand="0" w:firstRowFirstColumn="0" w:firstRowLastColumn="0" w:lastRowFirstColumn="0" w:lastRowLastColumn="0"/>
-        </w:trPr>
-        <w:tc>
-          <w:tcPr>
-            <w:cnfStyle w:val="001000000000" w:firstRow="0" w:lastRow="0" w:firstColumn="1" w:lastColumn="0" w:oddVBand="0" w:evenVBand="0" w:oddHBand="0" w:evenHBand="0" w:firstRowFirstColumn="0" w:firstRowLastColumn="0" w:lastRowFirstColumn="0" w:lastRowLastColumn="0"/>
+          <w:cnfStyle w:val="000000100000"/>
+        </w:trPr>
+        <w:tc>
+          <w:tcPr>
+            <w:cnfStyle w:val="001000000000"/>
             <w:tcW w:w="4261" w:type="dxa"/>
             <w:vMerge/>
           </w:tcPr>
@@ -1988,7 +2222,7 @@
           </w:tcPr>
           <w:p>
             <w:pPr>
-              <w:cnfStyle w:val="000000100000" w:firstRow="0" w:lastRow="0" w:firstColumn="0" w:lastColumn="0" w:oddVBand="0" w:evenVBand="0" w:oddHBand="1" w:evenHBand="0" w:firstRowFirstColumn="0" w:firstRowLastColumn="0" w:lastRowFirstColumn="0" w:lastRowLastColumn="0"/>
+              <w:cnfStyle w:val="000000100000"/>
             </w:pPr>
             <w:r>
               <w:rPr>
@@ -2002,7 +2236,7 @@
       <w:tr>
         <w:tc>
           <w:tcPr>
-            <w:cnfStyle w:val="001000000000" w:firstRow="0" w:lastRow="0" w:firstColumn="1" w:lastColumn="0" w:oddVBand="0" w:evenVBand="0" w:oddHBand="0" w:evenHBand="0" w:firstRowFirstColumn="0" w:firstRowLastColumn="0" w:lastRowFirstColumn="0" w:lastRowLastColumn="0"/>
+            <w:cnfStyle w:val="001000000000"/>
             <w:tcW w:w="4261" w:type="dxa"/>
             <w:vMerge/>
           </w:tcPr>
@@ -2018,7 +2252,7 @@
           </w:tcPr>
           <w:p>
             <w:pPr>
-              <w:cnfStyle w:val="000000000000" w:firstRow="0" w:lastRow="0" w:firstColumn="0" w:lastColumn="0" w:oddVBand="0" w:evenVBand="0" w:oddHBand="0" w:evenHBand="0" w:firstRowFirstColumn="0" w:firstRowLastColumn="0" w:lastRowFirstColumn="0" w:lastRowLastColumn="0"/>
+              <w:cnfStyle w:val="000000000000"/>
             </w:pPr>
             <w:r>
               <w:rPr>
@@ -2031,11 +2265,11 @@
       </w:tr>
       <w:tr>
         <w:trPr>
-          <w:cnfStyle w:val="000000100000" w:firstRow="0" w:lastRow="0" w:firstColumn="0" w:lastColumn="0" w:oddVBand="0" w:evenVBand="0" w:oddHBand="1" w:evenHBand="0" w:firstRowFirstColumn="0" w:firstRowLastColumn="0" w:lastRowFirstColumn="0" w:lastRowLastColumn="0"/>
-        </w:trPr>
-        <w:tc>
-          <w:tcPr>
-            <w:cnfStyle w:val="001000000000" w:firstRow="0" w:lastRow="0" w:firstColumn="1" w:lastColumn="0" w:oddVBand="0" w:evenVBand="0" w:oddHBand="0" w:evenHBand="0" w:firstRowFirstColumn="0" w:firstRowLastColumn="0" w:lastRowFirstColumn="0" w:lastRowLastColumn="0"/>
+          <w:cnfStyle w:val="000000100000"/>
+        </w:trPr>
+        <w:tc>
+          <w:tcPr>
+            <w:cnfStyle w:val="001000000000"/>
             <w:tcW w:w="4261" w:type="dxa"/>
             <w:vMerge/>
           </w:tcPr>
@@ -2051,7 +2285,7 @@
           </w:tcPr>
           <w:p>
             <w:pPr>
-              <w:cnfStyle w:val="000000100000" w:firstRow="0" w:lastRow="0" w:firstColumn="0" w:lastColumn="0" w:oddVBand="0" w:evenVBand="0" w:oddHBand="1" w:evenHBand="0" w:firstRowFirstColumn="0" w:firstRowLastColumn="0" w:lastRowFirstColumn="0" w:lastRowLastColumn="0"/>
+              <w:cnfStyle w:val="000000100000"/>
             </w:pPr>
             <w:r>
               <w:rPr>
@@ -2065,7 +2299,7 @@
       <w:tr>
         <w:tc>
           <w:tcPr>
-            <w:cnfStyle w:val="001000000000" w:firstRow="0" w:lastRow="0" w:firstColumn="1" w:lastColumn="0" w:oddVBand="0" w:evenVBand="0" w:oddHBand="0" w:evenHBand="0" w:firstRowFirstColumn="0" w:firstRowLastColumn="0" w:lastRowFirstColumn="0" w:lastRowLastColumn="0"/>
+            <w:cnfStyle w:val="001000000000"/>
             <w:tcW w:w="4261" w:type="dxa"/>
             <w:vMerge w:val="restart"/>
             <w:vAlign w:val="center"/>
@@ -2080,15 +2314,21 @@
               </w:rPr>
               <w:t>Dashboard</w:t>
             </w:r>
-          </w:p>
-        </w:tc>
-        <w:tc>
-          <w:tcPr>
-            <w:tcW w:w="4261" w:type="dxa"/>
-          </w:tcPr>
-          <w:p>
-            <w:pPr>
-              <w:cnfStyle w:val="000000000000" w:firstRow="0" w:lastRow="0" w:firstColumn="0" w:lastColumn="0" w:oddVBand="0" w:evenVBand="0" w:oddHBand="0" w:evenHBand="0" w:firstRowFirstColumn="0" w:firstRowLastColumn="0" w:lastRowFirstColumn="0" w:lastRowLastColumn="0"/>
+            <w:r>
+              <w:rPr>
+                <w:rFonts w:hint="eastAsia"/>
+              </w:rPr>
+              <w:t>(handle)</w:t>
+            </w:r>
+          </w:p>
+        </w:tc>
+        <w:tc>
+          <w:tcPr>
+            <w:tcW w:w="4261" w:type="dxa"/>
+          </w:tcPr>
+          <w:p>
+            <w:pPr>
+              <w:cnfStyle w:val="000000000000"/>
             </w:pPr>
             <w:r>
               <w:rPr>
@@ -2101,11 +2341,11 @@
       </w:tr>
       <w:tr>
         <w:trPr>
-          <w:cnfStyle w:val="000000100000" w:firstRow="0" w:lastRow="0" w:firstColumn="0" w:lastColumn="0" w:oddVBand="0" w:evenVBand="0" w:oddHBand="1" w:evenHBand="0" w:firstRowFirstColumn="0" w:firstRowLastColumn="0" w:lastRowFirstColumn="0" w:lastRowLastColumn="0"/>
-        </w:trPr>
-        <w:tc>
-          <w:tcPr>
-            <w:cnfStyle w:val="001000000000" w:firstRow="0" w:lastRow="0" w:firstColumn="1" w:lastColumn="0" w:oddVBand="0" w:evenVBand="0" w:oddHBand="0" w:evenHBand="0" w:firstRowFirstColumn="0" w:firstRowLastColumn="0" w:lastRowFirstColumn="0" w:lastRowLastColumn="0"/>
+          <w:cnfStyle w:val="000000100000"/>
+        </w:trPr>
+        <w:tc>
+          <w:tcPr>
+            <w:cnfStyle w:val="001000000000"/>
             <w:tcW w:w="4261" w:type="dxa"/>
             <w:vMerge/>
           </w:tcPr>
@@ -2121,7 +2361,7 @@
           </w:tcPr>
           <w:p>
             <w:pPr>
-              <w:cnfStyle w:val="000000100000" w:firstRow="0" w:lastRow="0" w:firstColumn="0" w:lastColumn="0" w:oddVBand="0" w:evenVBand="0" w:oddHBand="1" w:evenHBand="0" w:firstRowFirstColumn="0" w:firstRowLastColumn="0" w:lastRowFirstColumn="0" w:lastRowLastColumn="0"/>
+              <w:cnfStyle w:val="000000100000"/>
             </w:pPr>
             <w:r>
               <w:rPr>
@@ -2133,9 +2373,12 @@
         </w:tc>
       </w:tr>
       <w:tr>
-        <w:tc>
-          <w:tcPr>
-            <w:cnfStyle w:val="001000000000" w:firstRow="0" w:lastRow="0" w:firstColumn="1" w:lastColumn="0" w:oddVBand="0" w:evenVBand="0" w:oddHBand="0" w:evenHBand="0" w:firstRowFirstColumn="0" w:firstRowLastColumn="0" w:lastRowFirstColumn="0" w:lastRowLastColumn="0"/>
+        <w:trPr>
+          <w:trHeight w:val="98"/>
+        </w:trPr>
+        <w:tc>
+          <w:tcPr>
+            <w:cnfStyle w:val="001000000000"/>
             <w:tcW w:w="4261" w:type="dxa"/>
             <w:vMerge/>
           </w:tcPr>
@@ -2151,7 +2394,7 @@
           </w:tcPr>
           <w:p>
             <w:pPr>
-              <w:cnfStyle w:val="000000000000" w:firstRow="0" w:lastRow="0" w:firstColumn="0" w:lastColumn="0" w:oddVBand="0" w:evenVBand="0" w:oddHBand="0" w:evenHBand="0" w:firstRowFirstColumn="0" w:firstRowLastColumn="0" w:lastRowFirstColumn="0" w:lastRowLastColumn="0"/>
+              <w:cnfStyle w:val="000000000000"/>
             </w:pPr>
             <w:r>
               <w:rPr>
@@ -2164,27 +2407,239 @@
       </w:tr>
       <w:tr>
         <w:trPr>
-          <w:cnfStyle w:val="000000100000" w:firstRow="0" w:lastRow="0" w:firstColumn="0" w:lastColumn="0" w:oddVBand="0" w:evenVBand="0" w:oddHBand="1" w:evenHBand="0" w:firstRowFirstColumn="0" w:firstRowLastColumn="0" w:lastRowFirstColumn="0" w:lastRowLastColumn="0"/>
-        </w:trPr>
-        <w:tc>
-          <w:tcPr>
-            <w:cnfStyle w:val="001000000000" w:firstRow="0" w:lastRow="0" w:firstColumn="1" w:lastColumn="0" w:oddVBand="0" w:evenVBand="0" w:oddHBand="0" w:evenHBand="0" w:firstRowFirstColumn="0" w:firstRowLastColumn="0" w:lastRowFirstColumn="0" w:lastRowLastColumn="0"/>
-            <w:tcW w:w="4261" w:type="dxa"/>
-          </w:tcPr>
-          <w:p>
-            <w:pPr>
-              <w:jc w:val="center"/>
-            </w:pPr>
-          </w:p>
-        </w:tc>
-        <w:tc>
-          <w:tcPr>
-            <w:tcW w:w="4261" w:type="dxa"/>
-          </w:tcPr>
-          <w:p>
-            <w:pPr>
-              <w:cnfStyle w:val="000000100000" w:firstRow="0" w:lastRow="0" w:firstColumn="0" w:lastColumn="0" w:oddVBand="0" w:evenVBand="0" w:oddHBand="1" w:evenHBand="0" w:firstRowFirstColumn="0" w:firstRowLastColumn="0" w:lastRowFirstColumn="0" w:lastRowLastColumn="0"/>
-            </w:pPr>
+          <w:cnfStyle w:val="000000100000"/>
+          <w:trHeight w:val="98"/>
+        </w:trPr>
+        <w:tc>
+          <w:tcPr>
+            <w:cnfStyle w:val="001000000000"/>
+            <w:tcW w:w="4261" w:type="dxa"/>
+            <w:vMerge/>
+          </w:tcPr>
+          <w:p>
+            <w:pPr>
+              <w:jc w:val="center"/>
+            </w:pPr>
+          </w:p>
+        </w:tc>
+        <w:tc>
+          <w:tcPr>
+            <w:tcW w:w="4261" w:type="dxa"/>
+          </w:tcPr>
+          <w:p>
+            <w:pPr>
+              <w:cnfStyle w:val="000000100000"/>
+              <w:rPr>
+                <w:rFonts w:hint="eastAsia"/>
+              </w:rPr>
+            </w:pPr>
+            <w:r>
+              <w:rPr>
+                <w:rFonts w:hint="eastAsia"/>
+              </w:rPr>
+              <w:t>View Personal and personal calendars</w:t>
+            </w:r>
+          </w:p>
+        </w:tc>
+      </w:tr>
+      <w:tr>
+        <w:trPr>
+          <w:trHeight w:val="98"/>
+        </w:trPr>
+        <w:tc>
+          <w:tcPr>
+            <w:cnfStyle w:val="001000000000"/>
+            <w:tcW w:w="4261" w:type="dxa"/>
+            <w:vMerge/>
+          </w:tcPr>
+          <w:p>
+            <w:pPr>
+              <w:jc w:val="center"/>
+            </w:pPr>
+          </w:p>
+        </w:tc>
+        <w:tc>
+          <w:tcPr>
+            <w:tcW w:w="4261" w:type="dxa"/>
+          </w:tcPr>
+          <w:p>
+            <w:pPr>
+              <w:cnfStyle w:val="000000000000"/>
+              <w:rPr>
+                <w:rFonts w:hint="eastAsia"/>
+              </w:rPr>
+            </w:pPr>
+            <w:r>
+              <w:rPr>
+                <w:rFonts w:hint="eastAsia"/>
+              </w:rPr>
+              <w:t>View project Gantt Chart</w:t>
+            </w:r>
+          </w:p>
+        </w:tc>
+      </w:tr>
+      <w:tr>
+        <w:trPr>
+          <w:cnfStyle w:val="000000100000"/>
+          <w:trHeight w:val="49"/>
+        </w:trPr>
+        <w:tc>
+          <w:tcPr>
+            <w:cnfStyle w:val="001000000000"/>
+            <w:tcW w:w="4261" w:type="dxa"/>
+            <w:vMerge w:val="restart"/>
+            <w:vAlign w:val="center"/>
+          </w:tcPr>
+          <w:p>
+            <w:pPr>
+              <w:jc w:val="center"/>
+            </w:pPr>
+            <w:r>
+              <w:rPr>
+                <w:rFonts w:hint="eastAsia"/>
+              </w:rPr>
+              <w:t>Quality</w:t>
+            </w:r>
+          </w:p>
+        </w:tc>
+        <w:tc>
+          <w:tcPr>
+            <w:tcW w:w="4261" w:type="dxa"/>
+          </w:tcPr>
+          <w:p>
+            <w:pPr>
+              <w:cnfStyle w:val="000000100000"/>
+            </w:pPr>
+            <w:r>
+              <w:rPr>
+                <w:rFonts w:hint="eastAsia"/>
+              </w:rPr>
+              <w:t>Raise Customer Quality Complaints</w:t>
+            </w:r>
+          </w:p>
+        </w:tc>
+      </w:tr>
+      <w:tr>
+        <w:trPr>
+          <w:trHeight w:val="49"/>
+        </w:trPr>
+        <w:tc>
+          <w:tcPr>
+            <w:cnfStyle w:val="001000000000"/>
+            <w:tcW w:w="4261" w:type="dxa"/>
+            <w:vMerge/>
+          </w:tcPr>
+          <w:p>
+            <w:pPr>
+              <w:jc w:val="center"/>
+              <w:rPr>
+                <w:rFonts w:hint="eastAsia"/>
+              </w:rPr>
+            </w:pPr>
+          </w:p>
+        </w:tc>
+        <w:tc>
+          <w:tcPr>
+            <w:tcW w:w="4261" w:type="dxa"/>
+            <w:tcBorders>
+              <w:top w:val="single" w:sz="8" w:space="0" w:color="FFFFFF" w:themeColor="background1"/>
+              <w:bottom w:val="single" w:sz="8" w:space="0" w:color="FFFFFF" w:themeColor="background1"/>
+              <w:right w:val="single" w:sz="8" w:space="0" w:color="FFFFFF" w:themeColor="background1"/>
+            </w:tcBorders>
+            <w:shd w:val="clear" w:color="auto" w:fill="BFB1D0" w:themeFill="accent4" w:themeFillTint="7F"/>
+          </w:tcPr>
+          <w:p>
+            <w:pPr>
+              <w:cnfStyle w:val="000000000000"/>
+            </w:pPr>
+            <w:r>
+              <w:rPr>
+                <w:rFonts w:hint="eastAsia"/>
+              </w:rPr>
+              <w:t>Edit/Close Customer Quality Complaints.</w:t>
+            </w:r>
+          </w:p>
+        </w:tc>
+      </w:tr>
+      <w:tr>
+        <w:trPr>
+          <w:cnfStyle w:val="000000100000"/>
+          <w:trHeight w:val="49"/>
+        </w:trPr>
+        <w:tc>
+          <w:tcPr>
+            <w:cnfStyle w:val="001000000000"/>
+            <w:tcW w:w="4261" w:type="dxa"/>
+            <w:vMerge/>
+          </w:tcPr>
+          <w:p>
+            <w:pPr>
+              <w:jc w:val="center"/>
+              <w:rPr>
+                <w:rFonts w:hint="eastAsia"/>
+              </w:rPr>
+            </w:pPr>
+          </w:p>
+        </w:tc>
+        <w:tc>
+          <w:tcPr>
+            <w:tcW w:w="4261" w:type="dxa"/>
+          </w:tcPr>
+          <w:p>
+            <w:pPr>
+              <w:cnfStyle w:val="000000100000"/>
+            </w:pPr>
+            <w:r>
+              <w:rPr>
+                <w:rFonts w:hint="eastAsia"/>
+              </w:rPr>
+              <w:t>Raise Supplier Corrective ActionRequestion.</w:t>
+            </w:r>
+          </w:p>
+        </w:tc>
+      </w:tr>
+      <w:tr>
+        <w:trPr>
+          <w:trHeight w:val="49"/>
+        </w:trPr>
+        <w:tc>
+          <w:tcPr>
+            <w:cnfStyle w:val="001000000000"/>
+            <w:tcW w:w="4261" w:type="dxa"/>
+            <w:vMerge/>
+            <w:tcBorders>
+              <w:bottom w:val="single" w:sz="8" w:space="0" w:color="FFFFFF" w:themeColor="background1"/>
+            </w:tcBorders>
+          </w:tcPr>
+          <w:p>
+            <w:pPr>
+              <w:jc w:val="center"/>
+              <w:rPr>
+                <w:rFonts w:hint="eastAsia"/>
+              </w:rPr>
+            </w:pPr>
+          </w:p>
+        </w:tc>
+        <w:tc>
+          <w:tcPr>
+            <w:tcW w:w="4261" w:type="dxa"/>
+            <w:tcBorders>
+              <w:top w:val="single" w:sz="8" w:space="0" w:color="FFFFFF" w:themeColor="background1"/>
+              <w:bottom w:val="single" w:sz="8" w:space="0" w:color="FFFFFF" w:themeColor="background1"/>
+              <w:right w:val="single" w:sz="8" w:space="0" w:color="FFFFFF" w:themeColor="background1"/>
+            </w:tcBorders>
+            <w:shd w:val="clear" w:color="auto" w:fill="BFB1D0" w:themeFill="accent4" w:themeFillTint="7F"/>
+          </w:tcPr>
+          <w:p>
+            <w:pPr>
+              <w:cnfStyle w:val="000000000000"/>
+            </w:pPr>
+            <w:r>
+              <w:rPr>
+                <w:rFonts w:hint="eastAsia"/>
+              </w:rPr>
+              <w:t>Edit/Close Supplier Corrective Action Request.</w:t>
+            </w:r>
           </w:p>
         </w:tc>
       </w:tr>
@@ -2203,12 +2658,19 @@
     <w:p/>
     <w:p/>
     <w:p/>
-    <w:p/>
+    <w:p>
+      <w:r>
+        <w:rPr>
+          <w:rFonts w:hint="eastAsia"/>
+        </w:rPr>
+        <w:t>Use Case Template:</w:t>
+      </w:r>
+    </w:p>
     <w:tbl>
       <w:tblPr>
         <w:tblStyle w:val="MediumGrid3-Accent5"/>
         <w:tblW w:w="0" w:type="auto"/>
-        <w:tblLook w:val="04A0" w:firstRow="1" w:lastRow="0" w:firstColumn="1" w:lastColumn="0" w:noHBand="0" w:noVBand="1"/>
+        <w:tblLook w:val="04A0"/>
       </w:tblPr>
       <w:tblGrid>
         <w:gridCol w:w="2235"/>
@@ -2216,11 +2678,11 @@
       </w:tblGrid>
       <w:tr>
         <w:trPr>
-          <w:cnfStyle w:val="100000000000" w:firstRow="1" w:lastRow="0" w:firstColumn="0" w:lastColumn="0" w:oddVBand="0" w:evenVBand="0" w:oddHBand="0" w:evenHBand="0" w:firstRowFirstColumn="0" w:firstRowLastColumn="0" w:lastRowFirstColumn="0" w:lastRowLastColumn="0"/>
-        </w:trPr>
-        <w:tc>
-          <w:tcPr>
-            <w:cnfStyle w:val="001000000000" w:firstRow="0" w:lastRow="0" w:firstColumn="1" w:lastColumn="0" w:oddVBand="0" w:evenVBand="0" w:oddHBand="0" w:evenHBand="0" w:firstRowFirstColumn="0" w:firstRowLastColumn="0" w:lastRowFirstColumn="0" w:lastRowLastColumn="0"/>
+          <w:cnfStyle w:val="100000000000"/>
+        </w:trPr>
+        <w:tc>
+          <w:tcPr>
+            <w:cnfStyle w:val="001000000000"/>
             <w:tcW w:w="2235" w:type="dxa"/>
           </w:tcPr>
           <w:p>
@@ -2238,18 +2700,18 @@
           </w:tcPr>
           <w:p>
             <w:pPr>
-              <w:cnfStyle w:val="100000000000" w:firstRow="1" w:lastRow="0" w:firstColumn="0" w:lastColumn="0" w:oddVBand="0" w:evenVBand="0" w:oddHBand="0" w:evenHBand="0" w:firstRowFirstColumn="0" w:firstRowLastColumn="0" w:lastRowFirstColumn="0" w:lastRowLastColumn="0"/>
-            </w:pPr>
-          </w:p>
-        </w:tc>
-      </w:tr>
-      <w:tr>
-        <w:trPr>
-          <w:cnfStyle w:val="000000100000" w:firstRow="0" w:lastRow="0" w:firstColumn="0" w:lastColumn="0" w:oddVBand="0" w:evenVBand="0" w:oddHBand="1" w:evenHBand="0" w:firstRowFirstColumn="0" w:firstRowLastColumn="0" w:lastRowFirstColumn="0" w:lastRowLastColumn="0"/>
-        </w:trPr>
-        <w:tc>
-          <w:tcPr>
-            <w:cnfStyle w:val="001000000000" w:firstRow="0" w:lastRow="0" w:firstColumn="1" w:lastColumn="0" w:oddVBand="0" w:evenVBand="0" w:oddHBand="0" w:evenHBand="0" w:firstRowFirstColumn="0" w:firstRowLastColumn="0" w:lastRowFirstColumn="0" w:lastRowLastColumn="0"/>
+              <w:cnfStyle w:val="100000000000"/>
+            </w:pPr>
+          </w:p>
+        </w:tc>
+      </w:tr>
+      <w:tr>
+        <w:trPr>
+          <w:cnfStyle w:val="000000100000"/>
+        </w:trPr>
+        <w:tc>
+          <w:tcPr>
+            <w:cnfStyle w:val="001000000000"/>
             <w:tcW w:w="2235" w:type="dxa"/>
           </w:tcPr>
           <w:p>
@@ -2267,15 +2729,15 @@
           </w:tcPr>
           <w:p>
             <w:pPr>
-              <w:cnfStyle w:val="000000100000" w:firstRow="0" w:lastRow="0" w:firstColumn="0" w:lastColumn="0" w:oddVBand="0" w:evenVBand="0" w:oddHBand="1" w:evenHBand="0" w:firstRowFirstColumn="0" w:firstRowLastColumn="0" w:lastRowFirstColumn="0" w:lastRowLastColumn="0"/>
-            </w:pPr>
-          </w:p>
-        </w:tc>
-      </w:tr>
-      <w:tr>
-        <w:tc>
-          <w:tcPr>
-            <w:cnfStyle w:val="001000000000" w:firstRow="0" w:lastRow="0" w:firstColumn="1" w:lastColumn="0" w:oddVBand="0" w:evenVBand="0" w:oddHBand="0" w:evenHBand="0" w:firstRowFirstColumn="0" w:firstRowLastColumn="0" w:lastRowFirstColumn="0" w:lastRowLastColumn="0"/>
+              <w:cnfStyle w:val="000000100000"/>
+            </w:pPr>
+          </w:p>
+        </w:tc>
+      </w:tr>
+      <w:tr>
+        <w:tc>
+          <w:tcPr>
+            <w:cnfStyle w:val="001000000000"/>
             <w:tcW w:w="2235" w:type="dxa"/>
           </w:tcPr>
           <w:p>
@@ -2293,18 +2755,18 @@
           </w:tcPr>
           <w:p>
             <w:pPr>
-              <w:cnfStyle w:val="000000000000" w:firstRow="0" w:lastRow="0" w:firstColumn="0" w:lastColumn="0" w:oddVBand="0" w:evenVBand="0" w:oddHBand="0" w:evenHBand="0" w:firstRowFirstColumn="0" w:firstRowLastColumn="0" w:lastRowFirstColumn="0" w:lastRowLastColumn="0"/>
-            </w:pPr>
-          </w:p>
-        </w:tc>
-      </w:tr>
-      <w:tr>
-        <w:trPr>
-          <w:cnfStyle w:val="000000100000" w:firstRow="0" w:lastRow="0" w:firstColumn="0" w:lastColumn="0" w:oddVBand="0" w:evenVBand="0" w:oddHBand="1" w:evenHBand="0" w:firstRowFirstColumn="0" w:firstRowLastColumn="0" w:lastRowFirstColumn="0" w:lastRowLastColumn="0"/>
-        </w:trPr>
-        <w:tc>
-          <w:tcPr>
-            <w:cnfStyle w:val="001000000000" w:firstRow="0" w:lastRow="0" w:firstColumn="1" w:lastColumn="0" w:oddVBand="0" w:evenVBand="0" w:oddHBand="0" w:evenHBand="0" w:firstRowFirstColumn="0" w:firstRowLastColumn="0" w:lastRowFirstColumn="0" w:lastRowLastColumn="0"/>
+              <w:cnfStyle w:val="000000000000"/>
+            </w:pPr>
+          </w:p>
+        </w:tc>
+      </w:tr>
+      <w:tr>
+        <w:trPr>
+          <w:cnfStyle w:val="000000100000"/>
+        </w:trPr>
+        <w:tc>
+          <w:tcPr>
+            <w:cnfStyle w:val="001000000000"/>
             <w:tcW w:w="2235" w:type="dxa"/>
           </w:tcPr>
           <w:p>
@@ -2322,15 +2784,15 @@
           </w:tcPr>
           <w:p>
             <w:pPr>
-              <w:cnfStyle w:val="000000100000" w:firstRow="0" w:lastRow="0" w:firstColumn="0" w:lastColumn="0" w:oddVBand="0" w:evenVBand="0" w:oddHBand="1" w:evenHBand="0" w:firstRowFirstColumn="0" w:firstRowLastColumn="0" w:lastRowFirstColumn="0" w:lastRowLastColumn="0"/>
-            </w:pPr>
-          </w:p>
-        </w:tc>
-      </w:tr>
-      <w:tr>
-        <w:tc>
-          <w:tcPr>
-            <w:cnfStyle w:val="001000000000" w:firstRow="0" w:lastRow="0" w:firstColumn="1" w:lastColumn="0" w:oddVBand="0" w:evenVBand="0" w:oddHBand="0" w:evenHBand="0" w:firstRowFirstColumn="0" w:firstRowLastColumn="0" w:lastRowFirstColumn="0" w:lastRowLastColumn="0"/>
+              <w:cnfStyle w:val="000000100000"/>
+            </w:pPr>
+          </w:p>
+        </w:tc>
+      </w:tr>
+      <w:tr>
+        <w:tc>
+          <w:tcPr>
+            <w:cnfStyle w:val="001000000000"/>
             <w:tcW w:w="2235" w:type="dxa"/>
           </w:tcPr>
           <w:p>
@@ -2348,18 +2810,18 @@
           </w:tcPr>
           <w:p>
             <w:pPr>
-              <w:cnfStyle w:val="000000000000" w:firstRow="0" w:lastRow="0" w:firstColumn="0" w:lastColumn="0" w:oddVBand="0" w:evenVBand="0" w:oddHBand="0" w:evenHBand="0" w:firstRowFirstColumn="0" w:firstRowLastColumn="0" w:lastRowFirstColumn="0" w:lastRowLastColumn="0"/>
-            </w:pPr>
-          </w:p>
-        </w:tc>
-      </w:tr>
-      <w:tr>
-        <w:trPr>
-          <w:cnfStyle w:val="000000100000" w:firstRow="0" w:lastRow="0" w:firstColumn="0" w:lastColumn="0" w:oddVBand="0" w:evenVBand="0" w:oddHBand="1" w:evenHBand="0" w:firstRowFirstColumn="0" w:firstRowLastColumn="0" w:lastRowFirstColumn="0" w:lastRowLastColumn="0"/>
-        </w:trPr>
-        <w:tc>
-          <w:tcPr>
-            <w:cnfStyle w:val="001000000000" w:firstRow="0" w:lastRow="0" w:firstColumn="1" w:lastColumn="0" w:oddVBand="0" w:evenVBand="0" w:oddHBand="0" w:evenHBand="0" w:firstRowFirstColumn="0" w:firstRowLastColumn="0" w:lastRowFirstColumn="0" w:lastRowLastColumn="0"/>
+              <w:cnfStyle w:val="000000000000"/>
+            </w:pPr>
+          </w:p>
+        </w:tc>
+      </w:tr>
+      <w:tr>
+        <w:trPr>
+          <w:cnfStyle w:val="000000100000"/>
+        </w:trPr>
+        <w:tc>
+          <w:tcPr>
+            <w:cnfStyle w:val="001000000000"/>
             <w:tcW w:w="2235" w:type="dxa"/>
           </w:tcPr>
           <w:p>
@@ -2367,7 +2829,6 @@
               <w:rPr>
                 <w:rFonts w:hint="eastAsia"/>
               </w:rPr>
-              <w:lastRenderedPageBreak/>
               <w:t>Actor</w:t>
             </w:r>
           </w:p>
@@ -2378,15 +2839,15 @@
           </w:tcPr>
           <w:p>
             <w:pPr>
-              <w:cnfStyle w:val="000000100000" w:firstRow="0" w:lastRow="0" w:firstColumn="0" w:lastColumn="0" w:oddVBand="0" w:evenVBand="0" w:oddHBand="1" w:evenHBand="0" w:firstRowFirstColumn="0" w:firstRowLastColumn="0" w:lastRowFirstColumn="0" w:lastRowLastColumn="0"/>
-            </w:pPr>
-          </w:p>
-        </w:tc>
-      </w:tr>
-      <w:tr>
-        <w:tc>
-          <w:tcPr>
-            <w:cnfStyle w:val="001000000000" w:firstRow="0" w:lastRow="0" w:firstColumn="1" w:lastColumn="0" w:oddVBand="0" w:evenVBand="0" w:oddHBand="0" w:evenHBand="0" w:firstRowFirstColumn="0" w:firstRowLastColumn="0" w:lastRowFirstColumn="0" w:lastRowLastColumn="0"/>
+              <w:cnfStyle w:val="000000100000"/>
+            </w:pPr>
+          </w:p>
+        </w:tc>
+      </w:tr>
+      <w:tr>
+        <w:tc>
+          <w:tcPr>
+            <w:cnfStyle w:val="001000000000"/>
             <w:tcW w:w="2235" w:type="dxa"/>
           </w:tcPr>
           <w:p>
@@ -2404,18 +2865,18 @@
           </w:tcPr>
           <w:p>
             <w:pPr>
-              <w:cnfStyle w:val="000000000000" w:firstRow="0" w:lastRow="0" w:firstColumn="0" w:lastColumn="0" w:oddVBand="0" w:evenVBand="0" w:oddHBand="0" w:evenHBand="0" w:firstRowFirstColumn="0" w:firstRowLastColumn="0" w:lastRowFirstColumn="0" w:lastRowLastColumn="0"/>
-            </w:pPr>
-          </w:p>
-        </w:tc>
-      </w:tr>
-      <w:tr>
-        <w:trPr>
-          <w:cnfStyle w:val="000000100000" w:firstRow="0" w:lastRow="0" w:firstColumn="0" w:lastColumn="0" w:oddVBand="0" w:evenVBand="0" w:oddHBand="1" w:evenHBand="0" w:firstRowFirstColumn="0" w:firstRowLastColumn="0" w:lastRowFirstColumn="0" w:lastRowLastColumn="0"/>
-        </w:trPr>
-        <w:tc>
-          <w:tcPr>
-            <w:cnfStyle w:val="001000000000" w:firstRow="0" w:lastRow="0" w:firstColumn="1" w:lastColumn="0" w:oddVBand="0" w:evenVBand="0" w:oddHBand="0" w:evenHBand="0" w:firstRowFirstColumn="0" w:firstRowLastColumn="0" w:lastRowFirstColumn="0" w:lastRowLastColumn="0"/>
+              <w:cnfStyle w:val="000000000000"/>
+            </w:pPr>
+          </w:p>
+        </w:tc>
+      </w:tr>
+      <w:tr>
+        <w:trPr>
+          <w:cnfStyle w:val="000000100000"/>
+        </w:trPr>
+        <w:tc>
+          <w:tcPr>
+            <w:cnfStyle w:val="001000000000"/>
             <w:tcW w:w="2235" w:type="dxa"/>
           </w:tcPr>
           <w:p>
@@ -2433,15 +2894,15 @@
           </w:tcPr>
           <w:p>
             <w:pPr>
-              <w:cnfStyle w:val="000000100000" w:firstRow="0" w:lastRow="0" w:firstColumn="0" w:lastColumn="0" w:oddVBand="0" w:evenVBand="0" w:oddHBand="1" w:evenHBand="0" w:firstRowFirstColumn="0" w:firstRowLastColumn="0" w:lastRowFirstColumn="0" w:lastRowLastColumn="0"/>
-            </w:pPr>
-          </w:p>
-        </w:tc>
-      </w:tr>
-      <w:tr>
-        <w:tc>
-          <w:tcPr>
-            <w:cnfStyle w:val="001000000000" w:firstRow="0" w:lastRow="0" w:firstColumn="1" w:lastColumn="0" w:oddVBand="0" w:evenVBand="0" w:oddHBand="0" w:evenHBand="0" w:firstRowFirstColumn="0" w:firstRowLastColumn="0" w:lastRowFirstColumn="0" w:lastRowLastColumn="0"/>
+              <w:cnfStyle w:val="000000100000"/>
+            </w:pPr>
+          </w:p>
+        </w:tc>
+      </w:tr>
+      <w:tr>
+        <w:tc>
+          <w:tcPr>
+            <w:cnfStyle w:val="001000000000"/>
             <w:tcW w:w="2235" w:type="dxa"/>
           </w:tcPr>
           <w:p>
@@ -2459,18 +2920,18 @@
           </w:tcPr>
           <w:p>
             <w:pPr>
-              <w:cnfStyle w:val="000000000000" w:firstRow="0" w:lastRow="0" w:firstColumn="0" w:lastColumn="0" w:oddVBand="0" w:evenVBand="0" w:oddHBand="0" w:evenHBand="0" w:firstRowFirstColumn="0" w:firstRowLastColumn="0" w:lastRowFirstColumn="0" w:lastRowLastColumn="0"/>
-            </w:pPr>
-          </w:p>
-        </w:tc>
-      </w:tr>
-      <w:tr>
-        <w:trPr>
-          <w:cnfStyle w:val="000000100000" w:firstRow="0" w:lastRow="0" w:firstColumn="0" w:lastColumn="0" w:oddVBand="0" w:evenVBand="0" w:oddHBand="1" w:evenHBand="0" w:firstRowFirstColumn="0" w:firstRowLastColumn="0" w:lastRowFirstColumn="0" w:lastRowLastColumn="0"/>
-        </w:trPr>
-        <w:tc>
-          <w:tcPr>
-            <w:cnfStyle w:val="001000000000" w:firstRow="0" w:lastRow="0" w:firstColumn="1" w:lastColumn="0" w:oddVBand="0" w:evenVBand="0" w:oddHBand="0" w:evenHBand="0" w:firstRowFirstColumn="0" w:firstRowLastColumn="0" w:lastRowFirstColumn="0" w:lastRowLastColumn="0"/>
+              <w:cnfStyle w:val="000000000000"/>
+            </w:pPr>
+          </w:p>
+        </w:tc>
+      </w:tr>
+      <w:tr>
+        <w:trPr>
+          <w:cnfStyle w:val="000000100000"/>
+        </w:trPr>
+        <w:tc>
+          <w:tcPr>
+            <w:cnfStyle w:val="001000000000"/>
             <w:tcW w:w="2235" w:type="dxa"/>
           </w:tcPr>
           <w:p>
@@ -2488,15 +2949,15 @@
           </w:tcPr>
           <w:p>
             <w:pPr>
-              <w:cnfStyle w:val="000000100000" w:firstRow="0" w:lastRow="0" w:firstColumn="0" w:lastColumn="0" w:oddVBand="0" w:evenVBand="0" w:oddHBand="1" w:evenHBand="0" w:firstRowFirstColumn="0" w:firstRowLastColumn="0" w:lastRowFirstColumn="0" w:lastRowLastColumn="0"/>
-            </w:pPr>
-          </w:p>
-        </w:tc>
-      </w:tr>
-      <w:tr>
-        <w:tc>
-          <w:tcPr>
-            <w:cnfStyle w:val="001000000000" w:firstRow="0" w:lastRow="0" w:firstColumn="1" w:lastColumn="0" w:oddVBand="0" w:evenVBand="0" w:oddHBand="0" w:evenHBand="0" w:firstRowFirstColumn="0" w:firstRowLastColumn="0" w:lastRowFirstColumn="0" w:lastRowLastColumn="0"/>
+              <w:cnfStyle w:val="000000100000"/>
+            </w:pPr>
+          </w:p>
+        </w:tc>
+      </w:tr>
+      <w:tr>
+        <w:tc>
+          <w:tcPr>
+            <w:cnfStyle w:val="001000000000"/>
             <w:tcW w:w="2235" w:type="dxa"/>
           </w:tcPr>
           <w:p>
@@ -2514,18 +2975,18 @@
           </w:tcPr>
           <w:p>
             <w:pPr>
-              <w:cnfStyle w:val="000000000000" w:firstRow="0" w:lastRow="0" w:firstColumn="0" w:lastColumn="0" w:oddVBand="0" w:evenVBand="0" w:oddHBand="0" w:evenHBand="0" w:firstRowFirstColumn="0" w:firstRowLastColumn="0" w:lastRowFirstColumn="0" w:lastRowLastColumn="0"/>
-            </w:pPr>
-          </w:p>
-        </w:tc>
-      </w:tr>
-      <w:tr>
-        <w:trPr>
-          <w:cnfStyle w:val="000000100000" w:firstRow="0" w:lastRow="0" w:firstColumn="0" w:lastColumn="0" w:oddVBand="0" w:evenVBand="0" w:oddHBand="1" w:evenHBand="0" w:firstRowFirstColumn="0" w:firstRowLastColumn="0" w:lastRowFirstColumn="0" w:lastRowLastColumn="0"/>
-        </w:trPr>
-        <w:tc>
-          <w:tcPr>
-            <w:cnfStyle w:val="001000000000" w:firstRow="0" w:lastRow="0" w:firstColumn="1" w:lastColumn="0" w:oddVBand="0" w:evenVBand="0" w:oddHBand="0" w:evenHBand="0" w:firstRowFirstColumn="0" w:firstRowLastColumn="0" w:lastRowFirstColumn="0" w:lastRowLastColumn="0"/>
+              <w:cnfStyle w:val="000000000000"/>
+            </w:pPr>
+          </w:p>
+        </w:tc>
+      </w:tr>
+      <w:tr>
+        <w:trPr>
+          <w:cnfStyle w:val="000000100000"/>
+        </w:trPr>
+        <w:tc>
+          <w:tcPr>
+            <w:cnfStyle w:val="001000000000"/>
             <w:tcW w:w="2235" w:type="dxa"/>
           </w:tcPr>
           <w:p>
@@ -2543,15 +3004,15 @@
           </w:tcPr>
           <w:p>
             <w:pPr>
-              <w:cnfStyle w:val="000000100000" w:firstRow="0" w:lastRow="0" w:firstColumn="0" w:lastColumn="0" w:oddVBand="0" w:evenVBand="0" w:oddHBand="1" w:evenHBand="0" w:firstRowFirstColumn="0" w:firstRowLastColumn="0" w:lastRowFirstColumn="0" w:lastRowLastColumn="0"/>
-            </w:pPr>
-          </w:p>
-        </w:tc>
-      </w:tr>
-      <w:tr>
-        <w:tc>
-          <w:tcPr>
-            <w:cnfStyle w:val="001000000000" w:firstRow="0" w:lastRow="0" w:firstColumn="1" w:lastColumn="0" w:oddVBand="0" w:evenVBand="0" w:oddHBand="0" w:evenHBand="0" w:firstRowFirstColumn="0" w:firstRowLastColumn="0" w:lastRowFirstColumn="0" w:lastRowLastColumn="0"/>
+              <w:cnfStyle w:val="000000100000"/>
+            </w:pPr>
+          </w:p>
+        </w:tc>
+      </w:tr>
+      <w:tr>
+        <w:tc>
+          <w:tcPr>
+            <w:cnfStyle w:val="001000000000"/>
             <w:tcW w:w="2235" w:type="dxa"/>
           </w:tcPr>
           <w:p>
@@ -2569,18 +3030,18 @@
           </w:tcPr>
           <w:p>
             <w:pPr>
-              <w:cnfStyle w:val="000000000000" w:firstRow="0" w:lastRow="0" w:firstColumn="0" w:lastColumn="0" w:oddVBand="0" w:evenVBand="0" w:oddHBand="0" w:evenHBand="0" w:firstRowFirstColumn="0" w:firstRowLastColumn="0" w:lastRowFirstColumn="0" w:lastRowLastColumn="0"/>
-            </w:pPr>
-          </w:p>
-        </w:tc>
-      </w:tr>
-      <w:tr>
-        <w:trPr>
-          <w:cnfStyle w:val="000000100000" w:firstRow="0" w:lastRow="0" w:firstColumn="0" w:lastColumn="0" w:oddVBand="0" w:evenVBand="0" w:oddHBand="1" w:evenHBand="0" w:firstRowFirstColumn="0" w:firstRowLastColumn="0" w:lastRowFirstColumn="0" w:lastRowLastColumn="0"/>
-        </w:trPr>
-        <w:tc>
-          <w:tcPr>
-            <w:cnfStyle w:val="001000000000" w:firstRow="0" w:lastRow="0" w:firstColumn="1" w:lastColumn="0" w:oddVBand="0" w:evenVBand="0" w:oddHBand="0" w:evenHBand="0" w:firstRowFirstColumn="0" w:firstRowLastColumn="0" w:lastRowFirstColumn="0" w:lastRowLastColumn="0"/>
+              <w:cnfStyle w:val="000000000000"/>
+            </w:pPr>
+          </w:p>
+        </w:tc>
+      </w:tr>
+      <w:tr>
+        <w:trPr>
+          <w:cnfStyle w:val="000000100000"/>
+        </w:trPr>
+        <w:tc>
+          <w:tcPr>
+            <w:cnfStyle w:val="001000000000"/>
             <w:tcW w:w="2235" w:type="dxa"/>
           </w:tcPr>
           <w:p>
@@ -2598,7 +3059,7 @@
           </w:tcPr>
           <w:p>
             <w:pPr>
-              <w:cnfStyle w:val="000000100000" w:firstRow="0" w:lastRow="0" w:firstColumn="0" w:lastColumn="0" w:oddVBand="0" w:evenVBand="0" w:oddHBand="1" w:evenHBand="0" w:firstRowFirstColumn="0" w:firstRowLastColumn="0" w:lastRowFirstColumn="0" w:lastRowLastColumn="0"/>
+              <w:cnfStyle w:val="000000100000"/>
             </w:pPr>
           </w:p>
         </w:tc>
@@ -2610,7 +3071,7 @@
       <w:tblPr>
         <w:tblStyle w:val="MediumGrid3-Accent1"/>
         <w:tblW w:w="0" w:type="auto"/>
-        <w:tblLook w:val="04A0" w:firstRow="1" w:lastRow="0" w:firstColumn="1" w:lastColumn="0" w:noHBand="0" w:noVBand="1"/>
+        <w:tblLook w:val="04A0"/>
       </w:tblPr>
       <w:tblGrid>
         <w:gridCol w:w="2235"/>
@@ -2618,11 +3079,11 @@
       </w:tblGrid>
       <w:tr>
         <w:trPr>
-          <w:cnfStyle w:val="100000000000" w:firstRow="1" w:lastRow="0" w:firstColumn="0" w:lastColumn="0" w:oddVBand="0" w:evenVBand="0" w:oddHBand="0" w:evenHBand="0" w:firstRowFirstColumn="0" w:firstRowLastColumn="0" w:lastRowFirstColumn="0" w:lastRowLastColumn="0"/>
-        </w:trPr>
-        <w:tc>
-          <w:tcPr>
-            <w:cnfStyle w:val="001000000000" w:firstRow="0" w:lastRow="0" w:firstColumn="1" w:lastColumn="0" w:oddVBand="0" w:evenVBand="0" w:oddHBand="0" w:evenHBand="0" w:firstRowFirstColumn="0" w:firstRowLastColumn="0" w:lastRowFirstColumn="0" w:lastRowLastColumn="0"/>
+          <w:cnfStyle w:val="100000000000"/>
+        </w:trPr>
+        <w:tc>
+          <w:tcPr>
+            <w:cnfStyle w:val="001000000000"/>
             <w:tcW w:w="2235" w:type="dxa"/>
           </w:tcPr>
           <w:p>
@@ -2640,18 +3101,18 @@
           </w:tcPr>
           <w:p>
             <w:pPr>
-              <w:cnfStyle w:val="100000000000" w:firstRow="1" w:lastRow="0" w:firstColumn="0" w:lastColumn="0" w:oddVBand="0" w:evenVBand="0" w:oddHBand="0" w:evenHBand="0" w:firstRowFirstColumn="0" w:firstRowLastColumn="0" w:lastRowFirstColumn="0" w:lastRowLastColumn="0"/>
-            </w:pPr>
-          </w:p>
-        </w:tc>
-      </w:tr>
-      <w:tr>
-        <w:trPr>
-          <w:cnfStyle w:val="000000100000" w:firstRow="0" w:lastRow="0" w:firstColumn="0" w:lastColumn="0" w:oddVBand="0" w:evenVBand="0" w:oddHBand="1" w:evenHBand="0" w:firstRowFirstColumn="0" w:firstRowLastColumn="0" w:lastRowFirstColumn="0" w:lastRowLastColumn="0"/>
-        </w:trPr>
-        <w:tc>
-          <w:tcPr>
-            <w:cnfStyle w:val="001000000000" w:firstRow="0" w:lastRow="0" w:firstColumn="1" w:lastColumn="0" w:oddVBand="0" w:evenVBand="0" w:oddHBand="0" w:evenHBand="0" w:firstRowFirstColumn="0" w:firstRowLastColumn="0" w:lastRowFirstColumn="0" w:lastRowLastColumn="0"/>
+              <w:cnfStyle w:val="100000000000"/>
+            </w:pPr>
+          </w:p>
+        </w:tc>
+      </w:tr>
+      <w:tr>
+        <w:trPr>
+          <w:cnfStyle w:val="000000100000"/>
+        </w:trPr>
+        <w:tc>
+          <w:tcPr>
+            <w:cnfStyle w:val="001000000000"/>
             <w:tcW w:w="2235" w:type="dxa"/>
           </w:tcPr>
           <w:p>
@@ -2669,15 +3130,15 @@
           </w:tcPr>
           <w:p>
             <w:pPr>
-              <w:cnfStyle w:val="000000100000" w:firstRow="0" w:lastRow="0" w:firstColumn="0" w:lastColumn="0" w:oddVBand="0" w:evenVBand="0" w:oddHBand="1" w:evenHBand="0" w:firstRowFirstColumn="0" w:firstRowLastColumn="0" w:lastRowFirstColumn="0" w:lastRowLastColumn="0"/>
-            </w:pPr>
-          </w:p>
-        </w:tc>
-      </w:tr>
-      <w:tr>
-        <w:tc>
-          <w:tcPr>
-            <w:cnfStyle w:val="001000000000" w:firstRow="0" w:lastRow="0" w:firstColumn="1" w:lastColumn="0" w:oddVBand="0" w:evenVBand="0" w:oddHBand="0" w:evenHBand="0" w:firstRowFirstColumn="0" w:firstRowLastColumn="0" w:lastRowFirstColumn="0" w:lastRowLastColumn="0"/>
+              <w:cnfStyle w:val="000000100000"/>
+            </w:pPr>
+          </w:p>
+        </w:tc>
+      </w:tr>
+      <w:tr>
+        <w:tc>
+          <w:tcPr>
+            <w:cnfStyle w:val="001000000000"/>
             <w:tcW w:w="2235" w:type="dxa"/>
           </w:tcPr>
           <w:p>
@@ -2695,18 +3156,18 @@
           </w:tcPr>
           <w:p>
             <w:pPr>
-              <w:cnfStyle w:val="000000000000" w:firstRow="0" w:lastRow="0" w:firstColumn="0" w:lastColumn="0" w:oddVBand="0" w:evenVBand="0" w:oddHBand="0" w:evenHBand="0" w:firstRowFirstColumn="0" w:firstRowLastColumn="0" w:lastRowFirstColumn="0" w:lastRowLastColumn="0"/>
-            </w:pPr>
-          </w:p>
-        </w:tc>
-      </w:tr>
-      <w:tr>
-        <w:trPr>
-          <w:cnfStyle w:val="000000100000" w:firstRow="0" w:lastRow="0" w:firstColumn="0" w:lastColumn="0" w:oddVBand="0" w:evenVBand="0" w:oddHBand="1" w:evenHBand="0" w:firstRowFirstColumn="0" w:firstRowLastColumn="0" w:lastRowFirstColumn="0" w:lastRowLastColumn="0"/>
-        </w:trPr>
-        <w:tc>
-          <w:tcPr>
-            <w:cnfStyle w:val="001000000000" w:firstRow="0" w:lastRow="0" w:firstColumn="1" w:lastColumn="0" w:oddVBand="0" w:evenVBand="0" w:oddHBand="0" w:evenHBand="0" w:firstRowFirstColumn="0" w:firstRowLastColumn="0" w:lastRowFirstColumn="0" w:lastRowLastColumn="0"/>
+              <w:cnfStyle w:val="000000000000"/>
+            </w:pPr>
+          </w:p>
+        </w:tc>
+      </w:tr>
+      <w:tr>
+        <w:trPr>
+          <w:cnfStyle w:val="000000100000"/>
+        </w:trPr>
+        <w:tc>
+          <w:tcPr>
+            <w:cnfStyle w:val="001000000000"/>
             <w:tcW w:w="2235" w:type="dxa"/>
           </w:tcPr>
           <w:p>
@@ -2724,15 +3185,15 @@
           </w:tcPr>
           <w:p>
             <w:pPr>
-              <w:cnfStyle w:val="000000100000" w:firstRow="0" w:lastRow="0" w:firstColumn="0" w:lastColumn="0" w:oddVBand="0" w:evenVBand="0" w:oddHBand="1" w:evenHBand="0" w:firstRowFirstColumn="0" w:firstRowLastColumn="0" w:lastRowFirstColumn="0" w:lastRowLastColumn="0"/>
-            </w:pPr>
-          </w:p>
-        </w:tc>
-      </w:tr>
-      <w:tr>
-        <w:tc>
-          <w:tcPr>
-            <w:cnfStyle w:val="001000000000" w:firstRow="0" w:lastRow="0" w:firstColumn="1" w:lastColumn="0" w:oddVBand="0" w:evenVBand="0" w:oddHBand="0" w:evenHBand="0" w:firstRowFirstColumn="0" w:firstRowLastColumn="0" w:lastRowFirstColumn="0" w:lastRowLastColumn="0"/>
+              <w:cnfStyle w:val="000000100000"/>
+            </w:pPr>
+          </w:p>
+        </w:tc>
+      </w:tr>
+      <w:tr>
+        <w:tc>
+          <w:tcPr>
+            <w:cnfStyle w:val="001000000000"/>
             <w:tcW w:w="2235" w:type="dxa"/>
           </w:tcPr>
           <w:p>
@@ -2750,18 +3211,18 @@
           </w:tcPr>
           <w:p>
             <w:pPr>
-              <w:cnfStyle w:val="000000000000" w:firstRow="0" w:lastRow="0" w:firstColumn="0" w:lastColumn="0" w:oddVBand="0" w:evenVBand="0" w:oddHBand="0" w:evenHBand="0" w:firstRowFirstColumn="0" w:firstRowLastColumn="0" w:lastRowFirstColumn="0" w:lastRowLastColumn="0"/>
-            </w:pPr>
-          </w:p>
-        </w:tc>
-      </w:tr>
-      <w:tr>
-        <w:trPr>
-          <w:cnfStyle w:val="000000100000" w:firstRow="0" w:lastRow="0" w:firstColumn="0" w:lastColumn="0" w:oddVBand="0" w:evenVBand="0" w:oddHBand="1" w:evenHBand="0" w:firstRowFirstColumn="0" w:firstRowLastColumn="0" w:lastRowFirstColumn="0" w:lastRowLastColumn="0"/>
-        </w:trPr>
-        <w:tc>
-          <w:tcPr>
-            <w:cnfStyle w:val="001000000000" w:firstRow="0" w:lastRow="0" w:firstColumn="1" w:lastColumn="0" w:oddVBand="0" w:evenVBand="0" w:oddHBand="0" w:evenHBand="0" w:firstRowFirstColumn="0" w:firstRowLastColumn="0" w:lastRowFirstColumn="0" w:lastRowLastColumn="0"/>
+              <w:cnfStyle w:val="000000000000"/>
+            </w:pPr>
+          </w:p>
+        </w:tc>
+      </w:tr>
+      <w:tr>
+        <w:trPr>
+          <w:cnfStyle w:val="000000100000"/>
+        </w:trPr>
+        <w:tc>
+          <w:tcPr>
+            <w:cnfStyle w:val="001000000000"/>
             <w:tcW w:w="2235" w:type="dxa"/>
           </w:tcPr>
           <w:p>
@@ -2779,15 +3240,15 @@
           </w:tcPr>
           <w:p>
             <w:pPr>
-              <w:cnfStyle w:val="000000100000" w:firstRow="0" w:lastRow="0" w:firstColumn="0" w:lastColumn="0" w:oddVBand="0" w:evenVBand="0" w:oddHBand="1" w:evenHBand="0" w:firstRowFirstColumn="0" w:firstRowLastColumn="0" w:lastRowFirstColumn="0" w:lastRowLastColumn="0"/>
-            </w:pPr>
-          </w:p>
-        </w:tc>
-      </w:tr>
-      <w:tr>
-        <w:tc>
-          <w:tcPr>
-            <w:cnfStyle w:val="001000000000" w:firstRow="0" w:lastRow="0" w:firstColumn="1" w:lastColumn="0" w:oddVBand="0" w:evenVBand="0" w:oddHBand="0" w:evenHBand="0" w:firstRowFirstColumn="0" w:firstRowLastColumn="0" w:lastRowFirstColumn="0" w:lastRowLastColumn="0"/>
+              <w:cnfStyle w:val="000000100000"/>
+            </w:pPr>
+          </w:p>
+        </w:tc>
+      </w:tr>
+      <w:tr>
+        <w:tc>
+          <w:tcPr>
+            <w:cnfStyle w:val="001000000000"/>
             <w:tcW w:w="2235" w:type="dxa"/>
           </w:tcPr>
           <w:p>
@@ -2805,18 +3266,18 @@
           </w:tcPr>
           <w:p>
             <w:pPr>
-              <w:cnfStyle w:val="000000000000" w:firstRow="0" w:lastRow="0" w:firstColumn="0" w:lastColumn="0" w:oddVBand="0" w:evenVBand="0" w:oddHBand="0" w:evenHBand="0" w:firstRowFirstColumn="0" w:firstRowLastColumn="0" w:lastRowFirstColumn="0" w:lastRowLastColumn="0"/>
-            </w:pPr>
-          </w:p>
-        </w:tc>
-      </w:tr>
-      <w:tr>
-        <w:trPr>
-          <w:cnfStyle w:val="000000100000" w:firstRow="0" w:lastRow="0" w:firstColumn="0" w:lastColumn="0" w:oddVBand="0" w:evenVBand="0" w:oddHBand="1" w:evenHBand="0" w:firstRowFirstColumn="0" w:firstRowLastColumn="0" w:lastRowFirstColumn="0" w:lastRowLastColumn="0"/>
-        </w:trPr>
-        <w:tc>
-          <w:tcPr>
-            <w:cnfStyle w:val="001000000000" w:firstRow="0" w:lastRow="0" w:firstColumn="1" w:lastColumn="0" w:oddVBand="0" w:evenVBand="0" w:oddHBand="0" w:evenHBand="0" w:firstRowFirstColumn="0" w:firstRowLastColumn="0" w:lastRowFirstColumn="0" w:lastRowLastColumn="0"/>
+              <w:cnfStyle w:val="000000000000"/>
+            </w:pPr>
+          </w:p>
+        </w:tc>
+      </w:tr>
+      <w:tr>
+        <w:trPr>
+          <w:cnfStyle w:val="000000100000"/>
+        </w:trPr>
+        <w:tc>
+          <w:tcPr>
+            <w:cnfStyle w:val="001000000000"/>
             <w:tcW w:w="2235" w:type="dxa"/>
           </w:tcPr>
           <w:p>
@@ -2834,7 +3295,7 @@
           </w:tcPr>
           <w:p>
             <w:pPr>
-              <w:cnfStyle w:val="000000100000" w:firstRow="0" w:lastRow="0" w:firstColumn="0" w:lastColumn="0" w:oddVBand="0" w:evenVBand="0" w:oddHBand="1" w:evenHBand="0" w:firstRowFirstColumn="0" w:firstRowLastColumn="0" w:lastRowFirstColumn="0" w:lastRowLastColumn="0"/>
+              <w:cnfStyle w:val="000000100000"/>
             </w:pPr>
           </w:p>
         </w:tc>
@@ -2854,7 +3315,7 @@
 </file>
 
 <file path=word/numbering.xml><?xml version="1.0" encoding="utf-8"?>
-<w:numbering xmlns:wpc="http://schemas.microsoft.com/office/word/2010/wordprocessingCanvas" xmlns:mo="http://schemas.microsoft.com/office/mac/office/2008/main" xmlns:mc="http://schemas.openxmlformats.org/markup-compatibility/2006" xmlns:mv="urn:schemas-microsoft-com:mac:vml" xmlns:o="urn:schemas-microsoft-com:office:office" xmlns:r="http://schemas.openxmlformats.org/officeDocument/2006/relationships" xmlns:m="http://schemas.openxmlformats.org/officeDocument/2006/math" xmlns:v="urn:schemas-microsoft-com:vml" xmlns:wp14="http://schemas.microsoft.com/office/word/2010/wordprocessingDrawing" xmlns:wp="http://schemas.openxmlformats.org/drawingml/2006/wordprocessingDrawing" xmlns:w10="urn:schemas-microsoft-com:office:word" xmlns:w="http://schemas.openxmlformats.org/wordprocessingml/2006/main" xmlns:w14="http://schemas.microsoft.com/office/word/2010/wordml" xmlns:wpg="http://schemas.microsoft.com/office/word/2010/wordprocessingGroup" xmlns:wpi="http://schemas.microsoft.com/office/word/2010/wordprocessingInk" xmlns:wne="http://schemas.microsoft.com/office/word/2006/wordml" xmlns:wps="http://schemas.microsoft.com/office/word/2010/wordprocessingShape" mc:Ignorable="w14 wp14">
+<w:numbering xmlns:ve="http://schemas.openxmlformats.org/markup-compatibility/2006" xmlns:o="urn:schemas-microsoft-com:office:office" xmlns:r="http://schemas.openxmlformats.org/officeDocument/2006/relationships" xmlns:m="http://schemas.openxmlformats.org/officeDocument/2006/math" xmlns:v="urn:schemas-microsoft-com:vml" xmlns:wp="http://schemas.openxmlformats.org/drawingml/2006/wordprocessingDrawing" xmlns:w10="urn:schemas-microsoft-com:office:word" xmlns:w="http://schemas.openxmlformats.org/wordprocessingml/2006/main" xmlns:wne="http://schemas.microsoft.com/office/word/2006/wordml">
   <w:abstractNum w:abstractNumId="0">
     <w:nsid w:val="170D75CE"/>
     <w:multiLevelType w:val="hybridMultilevel"/>
@@ -3132,7 +3593,7 @@
 </file>
 
 <file path=word/styles.xml><?xml version="1.0" encoding="utf-8"?>
-<w:styles xmlns:mc="http://schemas.openxmlformats.org/markup-compatibility/2006" xmlns:r="http://schemas.openxmlformats.org/officeDocument/2006/relationships" xmlns:w="http://schemas.openxmlformats.org/wordprocessingml/2006/main" xmlns:w14="http://schemas.microsoft.com/office/word/2010/wordml" mc:Ignorable="w14">
+<w:styles xmlns:r="http://schemas.openxmlformats.org/officeDocument/2006/relationships" xmlns:w="http://schemas.openxmlformats.org/wordprocessingml/2006/main">
   <w:docDefaults>
     <w:rPrDefault>
       <w:rPr>
@@ -3145,7 +3606,7 @@
     </w:rPrDefault>
     <w:pPrDefault/>
   </w:docDefaults>
-  <w:latentStyles w:defLockedState="0" w:defUIPriority="99" w:defSemiHidden="1" w:defUnhideWhenUsed="1" w:defQFormat="0" w:count="276">
+  <w:latentStyles w:defLockedState="0" w:defUIPriority="99" w:defSemiHidden="1" w:defUnhideWhenUsed="1" w:defQFormat="0" w:count="267">
     <w:lsdException w:name="Normal" w:semiHidden="0" w:uiPriority="0" w:unhideWhenUsed="0" w:qFormat="1"/>
     <w:lsdException w:name="heading 1" w:semiHidden="0" w:uiPriority="9" w:unhideWhenUsed="0" w:qFormat="1"/>
     <w:lsdException w:name="heading 2" w:uiPriority="9" w:qFormat="1"/>
@@ -3371,6 +3832,7 @@
     <w:uiPriority w:val="99"/>
     <w:semiHidden/>
     <w:unhideWhenUsed/>
+    <w:qFormat/>
     <w:tblPr>
       <w:tblInd w:w="0" w:type="dxa"/>
       <w:tblCellMar>

</xml_diff>

<commit_message>
Add mockups and mockup software
</commit_message>
<xml_diff>
--- a/doc/use_cases/module_and_function_list.docx
+++ b/doc/use_cases/module_and_function_list.docx
@@ -1,6 +1,6 @@
 
 <file path=word/document.xml><?xml version="1.0" encoding="utf-8"?>
-<w:document xmlns:ve="http://schemas.openxmlformats.org/markup-compatibility/2006" xmlns:o="urn:schemas-microsoft-com:office:office" xmlns:r="http://schemas.openxmlformats.org/officeDocument/2006/relationships" xmlns:m="http://schemas.openxmlformats.org/officeDocument/2006/math" xmlns:v="urn:schemas-microsoft-com:vml" xmlns:wp="http://schemas.openxmlformats.org/drawingml/2006/wordprocessingDrawing" xmlns:w10="urn:schemas-microsoft-com:office:word" xmlns:w="http://schemas.openxmlformats.org/wordprocessingml/2006/main" xmlns:wne="http://schemas.microsoft.com/office/word/2006/wordml">
+<w:document xmlns:wpc="http://schemas.microsoft.com/office/word/2010/wordprocessingCanvas" xmlns:mo="http://schemas.microsoft.com/office/mac/office/2008/main" xmlns:mc="http://schemas.openxmlformats.org/markup-compatibility/2006" xmlns:mv="urn:schemas-microsoft-com:mac:vml" xmlns:o="urn:schemas-microsoft-com:office:office" xmlns:r="http://schemas.openxmlformats.org/officeDocument/2006/relationships" xmlns:m="http://schemas.openxmlformats.org/officeDocument/2006/math" xmlns:v="urn:schemas-microsoft-com:vml" xmlns:wp14="http://schemas.microsoft.com/office/word/2010/wordprocessingDrawing" xmlns:wp="http://schemas.openxmlformats.org/drawingml/2006/wordprocessingDrawing" xmlns:w10="urn:schemas-microsoft-com:office:word" xmlns:w="http://schemas.openxmlformats.org/wordprocessingml/2006/main" xmlns:w14="http://schemas.microsoft.com/office/word/2010/wordml" xmlns:wpg="http://schemas.microsoft.com/office/word/2010/wordprocessingGroup" xmlns:wpi="http://schemas.microsoft.com/office/word/2010/wordprocessingInk" xmlns:wne="http://schemas.microsoft.com/office/word/2006/wordml" xmlns:wps="http://schemas.microsoft.com/office/word/2010/wordprocessingShape" mc:Ignorable="w14 wp14">
   <w:body>
     <w:p>
       <w:pPr>
@@ -34,7 +34,7 @@
       <w:tblPr>
         <w:tblStyle w:val="MediumGrid3-Accent4"/>
         <w:tblW w:w="0" w:type="auto"/>
-        <w:tblLook w:val="04A0"/>
+        <w:tblLook w:val="04A0" w:firstRow="1" w:lastRow="0" w:firstColumn="1" w:lastColumn="0" w:noHBand="0" w:noVBand="1"/>
       </w:tblPr>
       <w:tblGrid>
         <w:gridCol w:w="1809"/>
@@ -43,12 +43,12 @@
       </w:tblGrid>
       <w:tr>
         <w:trPr>
-          <w:cnfStyle w:val="100000000000"/>
+          <w:cnfStyle w:val="100000000000" w:firstRow="1" w:lastRow="0" w:firstColumn="0" w:lastColumn="0" w:oddVBand="0" w:evenVBand="0" w:oddHBand="0" w:evenHBand="0" w:firstRowFirstColumn="0" w:firstRowLastColumn="0" w:lastRowFirstColumn="0" w:lastRowLastColumn="0"/>
           <w:trHeight w:val="158"/>
         </w:trPr>
         <w:tc>
           <w:tcPr>
-            <w:cnfStyle w:val="001000000000"/>
+            <w:cnfStyle w:val="001000000000" w:firstRow="0" w:lastRow="0" w:firstColumn="1" w:lastColumn="0" w:oddVBand="0" w:evenVBand="0" w:oddHBand="0" w:evenHBand="0" w:firstRowFirstColumn="0" w:firstRowLastColumn="0" w:lastRowFirstColumn="0" w:lastRowLastColumn="0"/>
             <w:tcW w:w="1809" w:type="dxa"/>
           </w:tcPr>
           <w:p>
@@ -70,7 +70,7 @@
           <w:p>
             <w:pPr>
               <w:jc w:val="center"/>
-              <w:cnfStyle w:val="100000000000"/>
+              <w:cnfStyle w:val="100000000000" w:firstRow="1" w:lastRow="0" w:firstColumn="0" w:lastColumn="0" w:oddVBand="0" w:evenVBand="0" w:oddHBand="0" w:evenHBand="0" w:firstRowFirstColumn="0" w:firstRowLastColumn="0" w:lastRowFirstColumn="0" w:lastRowLastColumn="0"/>
             </w:pPr>
             <w:r>
               <w:rPr>
@@ -87,7 +87,7 @@
           <w:p>
             <w:pPr>
               <w:jc w:val="center"/>
-              <w:cnfStyle w:val="100000000000"/>
+              <w:cnfStyle w:val="100000000000" w:firstRow="1" w:lastRow="0" w:firstColumn="0" w:lastColumn="0" w:oddVBand="0" w:evenVBand="0" w:oddHBand="0" w:evenHBand="0" w:firstRowFirstColumn="0" w:firstRowLastColumn="0" w:lastRowFirstColumn="0" w:lastRowLastColumn="0"/>
             </w:pPr>
             <w:r>
               <w:rPr>
@@ -100,12 +100,12 @@
       </w:tr>
       <w:tr>
         <w:trPr>
-          <w:cnfStyle w:val="000000100000"/>
+          <w:cnfStyle w:val="000000100000" w:firstRow="0" w:lastRow="0" w:firstColumn="0" w:lastColumn="0" w:oddVBand="0" w:evenVBand="0" w:oddHBand="1" w:evenHBand="0" w:firstRowFirstColumn="0" w:firstRowLastColumn="0" w:lastRowFirstColumn="0" w:lastRowLastColumn="0"/>
           <w:trHeight w:val="158"/>
         </w:trPr>
         <w:tc>
           <w:tcPr>
-            <w:cnfStyle w:val="001000000000"/>
+            <w:cnfStyle w:val="001000000000" w:firstRow="0" w:lastRow="0" w:firstColumn="1" w:lastColumn="0" w:oddVBand="0" w:evenVBand="0" w:oddHBand="0" w:evenHBand="0" w:firstRowFirstColumn="0" w:firstRowLastColumn="0" w:lastRowFirstColumn="0" w:lastRowLastColumn="0"/>
             <w:tcW w:w="1809" w:type="dxa"/>
             <w:vMerge w:val="restart"/>
           </w:tcPr>
@@ -131,7 +131,7 @@
           </w:tcPr>
           <w:p>
             <w:pPr>
-              <w:cnfStyle w:val="000000100000"/>
+              <w:cnfStyle w:val="000000100000" w:firstRow="0" w:lastRow="0" w:firstColumn="0" w:lastColumn="0" w:oddVBand="0" w:evenVBand="0" w:oddHBand="1" w:evenHBand="0" w:firstRowFirstColumn="0" w:firstRowLastColumn="0" w:lastRowFirstColumn="0" w:lastRowLastColumn="0"/>
               <w:rPr>
                 <w:b/>
               </w:rPr>
@@ -143,31 +143,30 @@
               </w:rPr>
               <w:t>Level 1</w:t>
             </w:r>
-            <w:r>
-              <w:rPr>
-                <w:rFonts w:hint="eastAsia"/>
+          </w:p>
+        </w:tc>
+        <w:tc>
+          <w:tcPr>
+            <w:tcW w:w="4445" w:type="dxa"/>
+          </w:tcPr>
+          <w:p>
+            <w:pPr>
+              <w:cnfStyle w:val="000000100000" w:firstRow="0" w:lastRow="0" w:firstColumn="0" w:lastColumn="0" w:oddVBand="0" w:evenVBand="0" w:oddHBand="1" w:evenHBand="0" w:firstRowFirstColumn="0" w:firstRowLastColumn="0" w:lastRowFirstColumn="0" w:lastRowLastColumn="0"/>
+              <w:rPr>
                 <w:b/>
               </w:rPr>
-              <w:t>`</w:t>
-            </w:r>
-          </w:p>
-        </w:tc>
-        <w:tc>
-          <w:tcPr>
-            <w:tcW w:w="4445" w:type="dxa"/>
-          </w:tcPr>
-          <w:p>
-            <w:pPr>
-              <w:cnfStyle w:val="000000100000"/>
+            </w:pPr>
+            <w:r>
               <w:rPr>
                 <w:b/>
               </w:rPr>
-            </w:pPr>
+              <w:t>Own</w:t>
+            </w:r>
             <w:r>
               <w:rPr>
                 <w:b/>
               </w:rPr>
-              <w:t>own project status &amp; external prices</w:t>
+              <w:t xml:space="preserve"> project status &amp; external prices</w:t>
             </w:r>
           </w:p>
         </w:tc>
@@ -178,7 +177,7 @@
         </w:trPr>
         <w:tc>
           <w:tcPr>
-            <w:cnfStyle w:val="001000000000"/>
+            <w:cnfStyle w:val="001000000000" w:firstRow="0" w:lastRow="0" w:firstColumn="1" w:lastColumn="0" w:oddVBand="0" w:evenVBand="0" w:oddHBand="0" w:evenHBand="0" w:firstRowFirstColumn="0" w:firstRowLastColumn="0" w:lastRowFirstColumn="0" w:lastRowLastColumn="0"/>
             <w:tcW w:w="1809" w:type="dxa"/>
             <w:vMerge/>
           </w:tcPr>
@@ -197,7 +196,7 @@
           </w:tcPr>
           <w:p>
             <w:pPr>
-              <w:cnfStyle w:val="000000000000"/>
+              <w:cnfStyle w:val="000000000000" w:firstRow="0" w:lastRow="0" w:firstColumn="0" w:lastColumn="0" w:oddVBand="0" w:evenVBand="0" w:oddHBand="0" w:evenHBand="0" w:firstRowFirstColumn="0" w:firstRowLastColumn="0" w:lastRowFirstColumn="0" w:lastRowLastColumn="0"/>
             </w:pPr>
             <w:r>
               <w:rPr>
@@ -213,22 +212,25 @@
           </w:tcPr>
           <w:p>
             <w:pPr>
-              <w:cnfStyle w:val="000000000000"/>
-            </w:pPr>
-            <w:r>
-              <w:t>involved tasks only</w:t>
-            </w:r>
-          </w:p>
-        </w:tc>
-      </w:tr>
-      <w:tr>
-        <w:trPr>
-          <w:cnfStyle w:val="000000100000"/>
+              <w:cnfStyle w:val="000000000000" w:firstRow="0" w:lastRow="0" w:firstColumn="0" w:lastColumn="0" w:oddVBand="0" w:evenVBand="0" w:oddHBand="0" w:evenHBand="0" w:firstRowFirstColumn="0" w:firstRowLastColumn="0" w:lastRowFirstColumn="0" w:lastRowLastColumn="0"/>
+            </w:pPr>
+            <w:r>
+              <w:t>Involved</w:t>
+            </w:r>
+            <w:r>
+              <w:t xml:space="preserve"> tasks only</w:t>
+            </w:r>
+          </w:p>
+        </w:tc>
+      </w:tr>
+      <w:tr>
+        <w:trPr>
+          <w:cnfStyle w:val="000000100000" w:firstRow="0" w:lastRow="0" w:firstColumn="0" w:lastColumn="0" w:oddVBand="0" w:evenVBand="0" w:oddHBand="1" w:evenHBand="0" w:firstRowFirstColumn="0" w:firstRowLastColumn="0" w:lastRowFirstColumn="0" w:lastRowLastColumn="0"/>
           <w:trHeight w:val="158"/>
         </w:trPr>
         <w:tc>
           <w:tcPr>
-            <w:cnfStyle w:val="001000000000"/>
+            <w:cnfStyle w:val="001000000000" w:firstRow="0" w:lastRow="0" w:firstColumn="1" w:lastColumn="0" w:oddVBand="0" w:evenVBand="0" w:oddHBand="0" w:evenHBand="0" w:firstRowFirstColumn="0" w:firstRowLastColumn="0" w:lastRowFirstColumn="0" w:lastRowLastColumn="0"/>
             <w:tcW w:w="1809" w:type="dxa"/>
             <w:vMerge w:val="restart"/>
           </w:tcPr>
@@ -254,7 +256,7 @@
           </w:tcPr>
           <w:p>
             <w:pPr>
-              <w:cnfStyle w:val="000000100000"/>
+              <w:cnfStyle w:val="000000100000" w:firstRow="0" w:lastRow="0" w:firstColumn="0" w:lastColumn="0" w:oddVBand="0" w:evenVBand="0" w:oddHBand="1" w:evenHBand="0" w:firstRowFirstColumn="0" w:firstRowLastColumn="0" w:lastRowFirstColumn="0" w:lastRowLastColumn="0"/>
             </w:pPr>
             <w:r>
               <w:rPr>
@@ -270,10 +272,19 @@
           </w:tcPr>
           <w:p>
             <w:pPr>
-              <w:cnfStyle w:val="000000100000"/>
-            </w:pPr>
-            <w:r>
-              <w:t>own project status  and quote submission only</w:t>
+              <w:cnfStyle w:val="000000100000" w:firstRow="0" w:lastRow="0" w:firstColumn="0" w:lastColumn="0" w:oddVBand="0" w:evenVBand="0" w:oddHBand="1" w:evenHBand="0" w:firstRowFirstColumn="0" w:firstRowLastColumn="0" w:lastRowFirstColumn="0" w:lastRowLastColumn="0"/>
+            </w:pPr>
+            <w:r>
+              <w:t>Own</w:t>
+            </w:r>
+            <w:r>
+              <w:t xml:space="preserve"> project </w:t>
+            </w:r>
+            <w:r>
+              <w:t>status and</w:t>
+            </w:r>
+            <w:r>
+              <w:t xml:space="preserve"> quote submission only</w:t>
             </w:r>
           </w:p>
         </w:tc>
@@ -284,7 +295,7 @@
         </w:trPr>
         <w:tc>
           <w:tcPr>
-            <w:cnfStyle w:val="001000000000"/>
+            <w:cnfStyle w:val="001000000000" w:firstRow="0" w:lastRow="0" w:firstColumn="1" w:lastColumn="0" w:oddVBand="0" w:evenVBand="0" w:oddHBand="0" w:evenHBand="0" w:firstRowFirstColumn="0" w:firstRowLastColumn="0" w:lastRowFirstColumn="0" w:lastRowLastColumn="0"/>
             <w:tcW w:w="1809" w:type="dxa"/>
             <w:vMerge/>
           </w:tcPr>
@@ -303,7 +314,7 @@
           </w:tcPr>
           <w:p>
             <w:pPr>
-              <w:cnfStyle w:val="000000000000"/>
+              <w:cnfStyle w:val="000000000000" w:firstRow="0" w:lastRow="0" w:firstColumn="0" w:lastColumn="0" w:oddVBand="0" w:evenVBand="0" w:oddHBand="0" w:evenHBand="0" w:firstRowFirstColumn="0" w:firstRowLastColumn="0" w:lastRowFirstColumn="0" w:lastRowLastColumn="0"/>
             </w:pPr>
             <w:r>
               <w:rPr>
@@ -319,22 +330,25 @@
           </w:tcPr>
           <w:p>
             <w:pPr>
-              <w:cnfStyle w:val="000000000000"/>
-            </w:pPr>
-            <w:r>
-              <w:t>involved task only</w:t>
-            </w:r>
-          </w:p>
-        </w:tc>
-      </w:tr>
-      <w:tr>
-        <w:trPr>
-          <w:cnfStyle w:val="000000100000"/>
+              <w:cnfStyle w:val="000000000000" w:firstRow="0" w:lastRow="0" w:firstColumn="0" w:lastColumn="0" w:oddVBand="0" w:evenVBand="0" w:oddHBand="0" w:evenHBand="0" w:firstRowFirstColumn="0" w:firstRowLastColumn="0" w:lastRowFirstColumn="0" w:lastRowLastColumn="0"/>
+            </w:pPr>
+            <w:r>
+              <w:t>Involved</w:t>
+            </w:r>
+            <w:r>
+              <w:t xml:space="preserve"> task only</w:t>
+            </w:r>
+          </w:p>
+        </w:tc>
+      </w:tr>
+      <w:tr>
+        <w:trPr>
+          <w:cnfStyle w:val="000000100000" w:firstRow="0" w:lastRow="0" w:firstColumn="0" w:lastColumn="0" w:oddVBand="0" w:evenVBand="0" w:oddHBand="1" w:evenHBand="0" w:firstRowFirstColumn="0" w:firstRowLastColumn="0" w:lastRowFirstColumn="0" w:lastRowLastColumn="0"/>
           <w:trHeight w:val="63"/>
         </w:trPr>
         <w:tc>
           <w:tcPr>
-            <w:cnfStyle w:val="001000000000"/>
+            <w:cnfStyle w:val="001000000000" w:firstRow="0" w:lastRow="0" w:firstColumn="1" w:lastColumn="0" w:oddVBand="0" w:evenVBand="0" w:oddHBand="0" w:evenHBand="0" w:firstRowFirstColumn="0" w:firstRowLastColumn="0" w:lastRowFirstColumn="0" w:lastRowLastColumn="0"/>
             <w:tcW w:w="1809" w:type="dxa"/>
             <w:vMerge w:val="restart"/>
           </w:tcPr>
@@ -360,7 +374,7 @@
           </w:tcPr>
           <w:p>
             <w:pPr>
-              <w:cnfStyle w:val="000000100000"/>
+              <w:cnfStyle w:val="000000100000" w:firstRow="0" w:lastRow="0" w:firstColumn="0" w:lastColumn="0" w:oddVBand="0" w:evenVBand="0" w:oddHBand="1" w:evenHBand="0" w:firstRowFirstColumn="0" w:firstRowLastColumn="0" w:lastRowFirstColumn="0" w:lastRowLastColumn="0"/>
             </w:pPr>
             <w:r>
               <w:rPr>
@@ -376,7 +390,7 @@
           </w:tcPr>
           <w:p>
             <w:pPr>
-              <w:cnfStyle w:val="000000100000"/>
+              <w:cnfStyle w:val="000000100000" w:firstRow="0" w:lastRow="0" w:firstColumn="0" w:lastColumn="0" w:oddVBand="0" w:evenVBand="0" w:oddHBand="1" w:evenHBand="0" w:firstRowFirstColumn="0" w:firstRowLastColumn="0" w:lastRowFirstColumn="0" w:lastRowLastColumn="0"/>
             </w:pPr>
             <w:r>
               <w:rPr>
@@ -393,7 +407,7 @@
         </w:trPr>
         <w:tc>
           <w:tcPr>
-            <w:cnfStyle w:val="001000000000"/>
+            <w:cnfStyle w:val="001000000000" w:firstRow="0" w:lastRow="0" w:firstColumn="1" w:lastColumn="0" w:oddVBand="0" w:evenVBand="0" w:oddHBand="0" w:evenHBand="0" w:firstRowFirstColumn="0" w:firstRowLastColumn="0" w:lastRowFirstColumn="0" w:lastRowLastColumn="0"/>
             <w:tcW w:w="1809" w:type="dxa"/>
             <w:vMerge/>
           </w:tcPr>
@@ -405,7 +419,7 @@
           </w:tcPr>
           <w:p>
             <w:pPr>
-              <w:cnfStyle w:val="000000000000"/>
+              <w:cnfStyle w:val="000000000000" w:firstRow="0" w:lastRow="0" w:firstColumn="0" w:lastColumn="0" w:oddVBand="0" w:evenVBand="0" w:oddHBand="0" w:evenHBand="0" w:firstRowFirstColumn="0" w:firstRowLastColumn="0" w:lastRowFirstColumn="0" w:lastRowLastColumn="0"/>
             </w:pPr>
             <w:r>
               <w:rPr>
@@ -421,22 +435,25 @@
           </w:tcPr>
           <w:p>
             <w:pPr>
-              <w:cnfStyle w:val="000000000000"/>
-            </w:pPr>
-            <w:r>
-              <w:t>all database, no access to any costing or prices</w:t>
-            </w:r>
-          </w:p>
-        </w:tc>
-      </w:tr>
-      <w:tr>
-        <w:trPr>
-          <w:cnfStyle w:val="000000100000"/>
+              <w:cnfStyle w:val="000000000000" w:firstRow="0" w:lastRow="0" w:firstColumn="0" w:lastColumn="0" w:oddVBand="0" w:evenVBand="0" w:oddHBand="0" w:evenHBand="0" w:firstRowFirstColumn="0" w:firstRowLastColumn="0" w:lastRowFirstColumn="0" w:lastRowLastColumn="0"/>
+            </w:pPr>
+            <w:r>
+              <w:t>All</w:t>
+            </w:r>
+            <w:r>
+              <w:t xml:space="preserve"> database, no access to any costing or prices</w:t>
+            </w:r>
+          </w:p>
+        </w:tc>
+      </w:tr>
+      <w:tr>
+        <w:trPr>
+          <w:cnfStyle w:val="000000100000" w:firstRow="0" w:lastRow="0" w:firstColumn="0" w:lastColumn="0" w:oddVBand="0" w:evenVBand="0" w:oddHBand="1" w:evenHBand="0" w:firstRowFirstColumn="0" w:firstRowLastColumn="0" w:lastRowFirstColumn="0" w:lastRowLastColumn="0"/>
           <w:trHeight w:val="63"/>
         </w:trPr>
         <w:tc>
           <w:tcPr>
-            <w:cnfStyle w:val="001000000000"/>
+            <w:cnfStyle w:val="001000000000" w:firstRow="0" w:lastRow="0" w:firstColumn="1" w:lastColumn="0" w:oddVBand="0" w:evenVBand="0" w:oddHBand="0" w:evenHBand="0" w:firstRowFirstColumn="0" w:firstRowLastColumn="0" w:lastRowFirstColumn="0" w:lastRowLastColumn="0"/>
             <w:tcW w:w="1809" w:type="dxa"/>
             <w:vMerge/>
           </w:tcPr>
@@ -448,7 +465,7 @@
           </w:tcPr>
           <w:p>
             <w:pPr>
-              <w:cnfStyle w:val="000000100000"/>
+              <w:cnfStyle w:val="000000100000" w:firstRow="0" w:lastRow="0" w:firstColumn="0" w:lastColumn="0" w:oddVBand="0" w:evenVBand="0" w:oddHBand="1" w:evenHBand="0" w:firstRowFirstColumn="0" w:firstRowLastColumn="0" w:lastRowFirstColumn="0" w:lastRowLastColumn="0"/>
             </w:pPr>
             <w:r>
               <w:rPr>
@@ -464,10 +481,13 @@
           </w:tcPr>
           <w:p>
             <w:pPr>
-              <w:cnfStyle w:val="000000100000"/>
-            </w:pPr>
-            <w:r>
-              <w:t>all database</w:t>
+              <w:cnfStyle w:val="000000100000" w:firstRow="0" w:lastRow="0" w:firstColumn="0" w:lastColumn="0" w:oddVBand="0" w:evenVBand="0" w:oddHBand="1" w:evenHBand="0" w:firstRowFirstColumn="0" w:firstRowLastColumn="0" w:lastRowFirstColumn="0" w:lastRowLastColumn="0"/>
+            </w:pPr>
+            <w:r>
+              <w:t>All</w:t>
+            </w:r>
+            <w:r>
+              <w:t xml:space="preserve"> database</w:t>
             </w:r>
           </w:p>
         </w:tc>
@@ -478,7 +498,7 @@
         </w:trPr>
         <w:tc>
           <w:tcPr>
-            <w:cnfStyle w:val="001000000000"/>
+            <w:cnfStyle w:val="001000000000" w:firstRow="0" w:lastRow="0" w:firstColumn="1" w:lastColumn="0" w:oddVBand="0" w:evenVBand="0" w:oddHBand="0" w:evenHBand="0" w:firstRowFirstColumn="0" w:firstRowLastColumn="0" w:lastRowFirstColumn="0" w:lastRowLastColumn="0"/>
             <w:tcW w:w="1809" w:type="dxa"/>
             <w:vMerge/>
           </w:tcPr>
@@ -490,7 +510,7 @@
           </w:tcPr>
           <w:p>
             <w:pPr>
-              <w:cnfStyle w:val="000000000000"/>
+              <w:cnfStyle w:val="000000000000" w:firstRow="0" w:lastRow="0" w:firstColumn="0" w:lastColumn="0" w:oddVBand="0" w:evenVBand="0" w:oddHBand="0" w:evenHBand="0" w:firstRowFirstColumn="0" w:firstRowLastColumn="0" w:lastRowFirstColumn="0" w:lastRowLastColumn="0"/>
             </w:pPr>
             <w:r>
               <w:rPr>
@@ -506,22 +526,25 @@
           </w:tcPr>
           <w:p>
             <w:pPr>
-              <w:cnfStyle w:val="000000000000"/>
-            </w:pPr>
-            <w:r>
-              <w:t>all project status &amp; internal prices only</w:t>
-            </w:r>
-          </w:p>
-        </w:tc>
-      </w:tr>
-      <w:tr>
-        <w:trPr>
-          <w:cnfStyle w:val="000000100000"/>
+              <w:cnfStyle w:val="000000000000" w:firstRow="0" w:lastRow="0" w:firstColumn="0" w:lastColumn="0" w:oddVBand="0" w:evenVBand="0" w:oddHBand="0" w:evenHBand="0" w:firstRowFirstColumn="0" w:firstRowLastColumn="0" w:lastRowFirstColumn="0" w:lastRowLastColumn="0"/>
+            </w:pPr>
+            <w:r>
+              <w:t>All</w:t>
+            </w:r>
+            <w:r>
+              <w:t xml:space="preserve"> project status &amp; internal prices only</w:t>
+            </w:r>
+          </w:p>
+        </w:tc>
+      </w:tr>
+      <w:tr>
+        <w:trPr>
+          <w:cnfStyle w:val="000000100000" w:firstRow="0" w:lastRow="0" w:firstColumn="0" w:lastColumn="0" w:oddVBand="0" w:evenVBand="0" w:oddHBand="1" w:evenHBand="0" w:firstRowFirstColumn="0" w:firstRowLastColumn="0" w:lastRowFirstColumn="0" w:lastRowLastColumn="0"/>
           <w:trHeight w:val="63"/>
         </w:trPr>
         <w:tc>
           <w:tcPr>
-            <w:cnfStyle w:val="001000000000"/>
+            <w:cnfStyle w:val="001000000000" w:firstRow="0" w:lastRow="0" w:firstColumn="1" w:lastColumn="0" w:oddVBand="0" w:evenVBand="0" w:oddHBand="0" w:evenHBand="0" w:firstRowFirstColumn="0" w:firstRowLastColumn="0" w:lastRowFirstColumn="0" w:lastRowLastColumn="0"/>
             <w:tcW w:w="1809" w:type="dxa"/>
             <w:vMerge/>
           </w:tcPr>
@@ -533,7 +556,7 @@
           </w:tcPr>
           <w:p>
             <w:pPr>
-              <w:cnfStyle w:val="000000100000"/>
+              <w:cnfStyle w:val="000000100000" w:firstRow="0" w:lastRow="0" w:firstColumn="0" w:lastColumn="0" w:oddVBand="0" w:evenVBand="0" w:oddHBand="1" w:evenHBand="0" w:firstRowFirstColumn="0" w:firstRowLastColumn="0" w:lastRowFirstColumn="0" w:lastRowLastColumn="0"/>
             </w:pPr>
             <w:r>
               <w:rPr>
@@ -552,10 +575,13 @@
           </w:tcPr>
           <w:p>
             <w:pPr>
-              <w:cnfStyle w:val="000000100000"/>
-            </w:pPr>
-            <w:r>
-              <w:t>own project status &amp; internal prices only</w:t>
+              <w:cnfStyle w:val="000000100000" w:firstRow="0" w:lastRow="0" w:firstColumn="0" w:lastColumn="0" w:oddVBand="0" w:evenVBand="0" w:oddHBand="1" w:evenHBand="0" w:firstRowFirstColumn="0" w:firstRowLastColumn="0" w:lastRowFirstColumn="0" w:lastRowLastColumn="0"/>
+            </w:pPr>
+            <w:r>
+              <w:t>Own</w:t>
+            </w:r>
+            <w:r>
+              <w:t xml:space="preserve"> project status &amp; internal prices only</w:t>
             </w:r>
           </w:p>
         </w:tc>
@@ -696,7 +722,7 @@
       <w:tblPr>
         <w:tblStyle w:val="MediumGrid3-Accent4"/>
         <w:tblW w:w="0" w:type="auto"/>
-        <w:tblLook w:val="04A0"/>
+        <w:tblLook w:val="04A0" w:firstRow="1" w:lastRow="0" w:firstColumn="1" w:lastColumn="0" w:noHBand="0" w:noVBand="1"/>
       </w:tblPr>
       <w:tblGrid>
         <w:gridCol w:w="4261"/>
@@ -704,11 +730,11 @@
       </w:tblGrid>
       <w:tr>
         <w:trPr>
-          <w:cnfStyle w:val="100000000000"/>
-        </w:trPr>
-        <w:tc>
-          <w:tcPr>
-            <w:cnfStyle w:val="001000000000"/>
+          <w:cnfStyle w:val="100000000000" w:firstRow="1" w:lastRow="0" w:firstColumn="0" w:lastColumn="0" w:oddVBand="0" w:evenVBand="0" w:oddHBand="0" w:evenHBand="0" w:firstRowFirstColumn="0" w:firstRowLastColumn="0" w:lastRowFirstColumn="0" w:lastRowLastColumn="0"/>
+        </w:trPr>
+        <w:tc>
+          <w:tcPr>
+            <w:cnfStyle w:val="001000000000" w:firstRow="0" w:lastRow="0" w:firstColumn="1" w:lastColumn="0" w:oddVBand="0" w:evenVBand="0" w:oddHBand="0" w:evenHBand="0" w:firstRowFirstColumn="0" w:firstRowLastColumn="0" w:lastRowFirstColumn="0" w:lastRowLastColumn="0"/>
             <w:tcW w:w="4261" w:type="dxa"/>
             <w:vAlign w:val="center"/>
           </w:tcPr>
@@ -731,7 +757,7 @@
           <w:p>
             <w:pPr>
               <w:jc w:val="center"/>
-              <w:cnfStyle w:val="100000000000"/>
+              <w:cnfStyle w:val="100000000000" w:firstRow="1" w:lastRow="0" w:firstColumn="0" w:lastColumn="0" w:oddVBand="0" w:evenVBand="0" w:oddHBand="0" w:evenHBand="0" w:firstRowFirstColumn="0" w:firstRowLastColumn="0" w:lastRowFirstColumn="0" w:lastRowLastColumn="0"/>
             </w:pPr>
             <w:r>
               <w:rPr>
@@ -744,11 +770,11 @@
       </w:tr>
       <w:tr>
         <w:trPr>
-          <w:cnfStyle w:val="000000100000"/>
-        </w:trPr>
-        <w:tc>
-          <w:tcPr>
-            <w:cnfStyle w:val="001000000000"/>
+          <w:cnfStyle w:val="000000100000" w:firstRow="0" w:lastRow="0" w:firstColumn="0" w:lastColumn="0" w:oddVBand="0" w:evenVBand="0" w:oddHBand="1" w:evenHBand="0" w:firstRowFirstColumn="0" w:firstRowLastColumn="0" w:lastRowFirstColumn="0" w:lastRowLastColumn="0"/>
+        </w:trPr>
+        <w:tc>
+          <w:tcPr>
+            <w:cnfStyle w:val="001000000000" w:firstRow="0" w:lastRow="0" w:firstColumn="1" w:lastColumn="0" w:oddVBand="0" w:evenVBand="0" w:oddHBand="0" w:evenHBand="0" w:firstRowFirstColumn="0" w:firstRowLastColumn="0" w:lastRowFirstColumn="0" w:lastRowLastColumn="0"/>
             <w:tcW w:w="4261" w:type="dxa"/>
             <w:vMerge w:val="restart"/>
             <w:vAlign w:val="center"/>
@@ -761,23 +787,26 @@
               <w:rPr>
                 <w:rFonts w:hint="eastAsia"/>
               </w:rPr>
-              <w:t>Project Overview</w:t>
-            </w:r>
-            <w:r>
-              <w:rPr>
-                <w:rFonts w:hint="eastAsia"/>
-              </w:rPr>
-              <w:t>(handle)</w:t>
-            </w:r>
-          </w:p>
-        </w:tc>
-        <w:tc>
-          <w:tcPr>
-            <w:tcW w:w="4261" w:type="dxa"/>
-          </w:tcPr>
-          <w:p>
-            <w:pPr>
-              <w:cnfStyle w:val="000000100000"/>
+              <w:t xml:space="preserve">Project </w:t>
+            </w:r>
+            <w:r>
+              <w:t>Overview (</w:t>
+            </w:r>
+            <w:r>
+              <w:rPr>
+                <w:rFonts w:hint="eastAsia"/>
+              </w:rPr>
+              <w:t>handle)</w:t>
+            </w:r>
+          </w:p>
+        </w:tc>
+        <w:tc>
+          <w:tcPr>
+            <w:tcW w:w="4261" w:type="dxa"/>
+          </w:tcPr>
+          <w:p>
+            <w:pPr>
+              <w:cnfStyle w:val="000000100000" w:firstRow="0" w:lastRow="0" w:firstColumn="0" w:lastColumn="0" w:oddVBand="0" w:evenVBand="0" w:oddHBand="1" w:evenHBand="0" w:firstRowFirstColumn="0" w:firstRowLastColumn="0" w:lastRowFirstColumn="0" w:lastRowLastColumn="0"/>
             </w:pPr>
             <w:r>
               <w:rPr>
@@ -796,8 +825,6 @@
             </w:r>
           </w:p>
         </w:tc>
-        <w:bookmarkStart w:id="0" w:name="_GoBack"/>
-        <w:bookmarkEnd w:id="0"/>
       </w:tr>
       <w:tr>
         <w:trPr>
@@ -805,7 +832,7 @@
         </w:trPr>
         <w:tc>
           <w:tcPr>
-            <w:cnfStyle w:val="001000000000"/>
+            <w:cnfStyle w:val="001000000000" w:firstRow="0" w:lastRow="0" w:firstColumn="1" w:lastColumn="0" w:oddVBand="0" w:evenVBand="0" w:oddHBand="0" w:evenHBand="0" w:firstRowFirstColumn="0" w:firstRowLastColumn="0" w:lastRowFirstColumn="0" w:lastRowLastColumn="0"/>
             <w:tcW w:w="4261" w:type="dxa"/>
             <w:vMerge/>
             <w:vAlign w:val="center"/>
@@ -822,7 +849,7 @@
           </w:tcPr>
           <w:p>
             <w:pPr>
-              <w:cnfStyle w:val="000000000000"/>
+              <w:cnfStyle w:val="000000000000" w:firstRow="0" w:lastRow="0" w:firstColumn="0" w:lastColumn="0" w:oddVBand="0" w:evenVBand="0" w:oddHBand="0" w:evenHBand="0" w:firstRowFirstColumn="0" w:firstRowLastColumn="0" w:lastRowFirstColumn="0" w:lastRowLastColumn="0"/>
             </w:pPr>
             <w:r>
               <w:rPr>
@@ -835,12 +862,12 @@
       </w:tr>
       <w:tr>
         <w:trPr>
-          <w:cnfStyle w:val="000000100000"/>
+          <w:cnfStyle w:val="000000100000" w:firstRow="0" w:lastRow="0" w:firstColumn="0" w:lastColumn="0" w:oddVBand="0" w:evenVBand="0" w:oddHBand="1" w:evenHBand="0" w:firstRowFirstColumn="0" w:firstRowLastColumn="0" w:lastRowFirstColumn="0" w:lastRowLastColumn="0"/>
           <w:trHeight w:val="49"/>
         </w:trPr>
         <w:tc>
           <w:tcPr>
-            <w:cnfStyle w:val="001000000000"/>
+            <w:cnfStyle w:val="001000000000" w:firstRow="0" w:lastRow="0" w:firstColumn="1" w:lastColumn="0" w:oddVBand="0" w:evenVBand="0" w:oddHBand="0" w:evenHBand="0" w:firstRowFirstColumn="0" w:firstRowLastColumn="0" w:lastRowFirstColumn="0" w:lastRowLastColumn="0"/>
             <w:tcW w:w="4261" w:type="dxa"/>
             <w:vMerge/>
             <w:vAlign w:val="center"/>
@@ -857,10 +884,7 @@
           </w:tcPr>
           <w:p>
             <w:pPr>
-              <w:cnfStyle w:val="000000100000"/>
-              <w:rPr>
-                <w:rFonts w:hint="eastAsia"/>
-              </w:rPr>
+              <w:cnfStyle w:val="000000100000" w:firstRow="0" w:lastRow="0" w:firstColumn="0" w:lastColumn="0" w:oddVBand="0" w:evenVBand="0" w:oddHBand="1" w:evenHBand="0" w:firstRowFirstColumn="0" w:firstRowLastColumn="0" w:lastRowFirstColumn="0" w:lastRowLastColumn="0"/>
             </w:pPr>
             <w:r>
               <w:rPr>
@@ -877,7 +901,7 @@
         </w:trPr>
         <w:tc>
           <w:tcPr>
-            <w:cnfStyle w:val="001000000000"/>
+            <w:cnfStyle w:val="001000000000" w:firstRow="0" w:lastRow="0" w:firstColumn="1" w:lastColumn="0" w:oddVBand="0" w:evenVBand="0" w:oddHBand="0" w:evenHBand="0" w:firstRowFirstColumn="0" w:firstRowLastColumn="0" w:lastRowFirstColumn="0" w:lastRowLastColumn="0"/>
             <w:tcW w:w="4261" w:type="dxa"/>
             <w:vMerge/>
             <w:vAlign w:val="center"/>
@@ -894,10 +918,7 @@
           </w:tcPr>
           <w:p>
             <w:pPr>
-              <w:cnfStyle w:val="000000000000"/>
-              <w:rPr>
-                <w:rFonts w:hint="eastAsia"/>
-              </w:rPr>
+              <w:cnfStyle w:val="000000000000" w:firstRow="0" w:lastRow="0" w:firstColumn="0" w:lastColumn="0" w:oddVBand="0" w:evenVBand="0" w:oddHBand="0" w:evenHBand="0" w:firstRowFirstColumn="0" w:firstRowLastColumn="0" w:lastRowFirstColumn="0" w:lastRowLastColumn="0"/>
             </w:pPr>
             <w:r>
               <w:rPr>
@@ -910,12 +931,12 @@
       </w:tr>
       <w:tr>
         <w:trPr>
-          <w:cnfStyle w:val="000000100000"/>
+          <w:cnfStyle w:val="000000100000" w:firstRow="0" w:lastRow="0" w:firstColumn="0" w:lastColumn="0" w:oddVBand="0" w:evenVBand="0" w:oddHBand="1" w:evenHBand="0" w:firstRowFirstColumn="0" w:firstRowLastColumn="0" w:lastRowFirstColumn="0" w:lastRowLastColumn="0"/>
           <w:trHeight w:val="98"/>
         </w:trPr>
         <w:tc>
           <w:tcPr>
-            <w:cnfStyle w:val="001000000000"/>
+            <w:cnfStyle w:val="001000000000" w:firstRow="0" w:lastRow="0" w:firstColumn="1" w:lastColumn="0" w:oddVBand="0" w:evenVBand="0" w:oddHBand="0" w:evenHBand="0" w:firstRowFirstColumn="0" w:firstRowLastColumn="0" w:lastRowFirstColumn="0" w:lastRowLastColumn="0"/>
             <w:tcW w:w="4261" w:type="dxa"/>
             <w:vMerge/>
             <w:vAlign w:val="center"/>
@@ -932,10 +953,7 @@
           </w:tcPr>
           <w:p>
             <w:pPr>
-              <w:cnfStyle w:val="000000100000"/>
-              <w:rPr>
-                <w:rFonts w:hint="eastAsia"/>
-              </w:rPr>
+              <w:cnfStyle w:val="000000100000" w:firstRow="0" w:lastRow="0" w:firstColumn="0" w:lastColumn="0" w:oddVBand="0" w:evenVBand="0" w:oddHBand="1" w:evenHBand="0" w:firstRowFirstColumn="0" w:firstRowLastColumn="0" w:lastRowFirstColumn="0" w:lastRowLastColumn="0"/>
             </w:pPr>
             <w:r>
               <w:rPr>
@@ -952,7 +970,7 @@
         </w:trPr>
         <w:tc>
           <w:tcPr>
-            <w:cnfStyle w:val="001000000000"/>
+            <w:cnfStyle w:val="001000000000" w:firstRow="0" w:lastRow="0" w:firstColumn="1" w:lastColumn="0" w:oddVBand="0" w:evenVBand="0" w:oddHBand="0" w:evenHBand="0" w:firstRowFirstColumn="0" w:firstRowLastColumn="0" w:lastRowFirstColumn="0" w:lastRowLastColumn="0"/>
             <w:tcW w:w="4261" w:type="dxa"/>
             <w:vMerge/>
             <w:vAlign w:val="center"/>
@@ -975,10 +993,7 @@
           </w:tcPr>
           <w:p>
             <w:pPr>
-              <w:cnfStyle w:val="000000000000"/>
-              <w:rPr>
-                <w:rFonts w:hint="eastAsia"/>
-              </w:rPr>
+              <w:cnfStyle w:val="000000000000" w:firstRow="0" w:lastRow="0" w:firstColumn="0" w:lastColumn="0" w:oddVBand="0" w:evenVBand="0" w:oddHBand="0" w:evenHBand="0" w:firstRowFirstColumn="0" w:firstRowLastColumn="0" w:lastRowFirstColumn="0" w:lastRowLastColumn="0"/>
             </w:pPr>
             <w:r>
               <w:rPr>
@@ -991,11 +1006,11 @@
       </w:tr>
       <w:tr>
         <w:trPr>
-          <w:cnfStyle w:val="000000100000"/>
-        </w:trPr>
-        <w:tc>
-          <w:tcPr>
-            <w:cnfStyle w:val="001000000000"/>
+          <w:cnfStyle w:val="000000100000" w:firstRow="0" w:lastRow="0" w:firstColumn="0" w:lastColumn="0" w:oddVBand="0" w:evenVBand="0" w:oddHBand="1" w:evenHBand="0" w:firstRowFirstColumn="0" w:firstRowLastColumn="0" w:lastRowFirstColumn="0" w:lastRowLastColumn="0"/>
+        </w:trPr>
+        <w:tc>
+          <w:tcPr>
+            <w:cnfStyle w:val="001000000000" w:firstRow="0" w:lastRow="0" w:firstColumn="1" w:lastColumn="0" w:oddVBand="0" w:evenVBand="0" w:oddHBand="0" w:evenHBand="0" w:firstRowFirstColumn="0" w:firstRowLastColumn="0" w:lastRowFirstColumn="0" w:lastRowLastColumn="0"/>
             <w:tcW w:w="4261" w:type="dxa"/>
             <w:vMerge w:val="restart"/>
             <w:vAlign w:val="center"/>
@@ -1005,26 +1020,23 @@
               <w:jc w:val="center"/>
             </w:pPr>
             <w:r>
-              <w:rPr>
-                <w:rFonts w:hint="eastAsia"/>
-              </w:rPr>
-              <w:t>Task</w:t>
-            </w:r>
-            <w:r>
-              <w:rPr>
-                <w:rFonts w:hint="eastAsia"/>
-              </w:rPr>
-              <w:t>(handle)</w:t>
-            </w:r>
-          </w:p>
-        </w:tc>
-        <w:tc>
-          <w:tcPr>
-            <w:tcW w:w="4261" w:type="dxa"/>
-          </w:tcPr>
-          <w:p>
-            <w:pPr>
-              <w:cnfStyle w:val="000000100000"/>
+              <w:t>Task (</w:t>
+            </w:r>
+            <w:r>
+              <w:rPr>
+                <w:rFonts w:hint="eastAsia"/>
+              </w:rPr>
+              <w:t>handle)</w:t>
+            </w:r>
+          </w:p>
+        </w:tc>
+        <w:tc>
+          <w:tcPr>
+            <w:tcW w:w="4261" w:type="dxa"/>
+          </w:tcPr>
+          <w:p>
+            <w:pPr>
+              <w:cnfStyle w:val="000000100000" w:firstRow="0" w:lastRow="0" w:firstColumn="0" w:lastColumn="0" w:oddVBand="0" w:evenVBand="0" w:oddHBand="1" w:evenHBand="0" w:firstRowFirstColumn="0" w:firstRowLastColumn="0" w:lastRowFirstColumn="0" w:lastRowLastColumn="0"/>
             </w:pPr>
             <w:r>
               <w:rPr>
@@ -1038,7 +1050,7 @@
       <w:tr>
         <w:tc>
           <w:tcPr>
-            <w:cnfStyle w:val="001000000000"/>
+            <w:cnfStyle w:val="001000000000" w:firstRow="0" w:lastRow="0" w:firstColumn="1" w:lastColumn="0" w:oddVBand="0" w:evenVBand="0" w:oddHBand="0" w:evenHBand="0" w:firstRowFirstColumn="0" w:firstRowLastColumn="0" w:lastRowFirstColumn="0" w:lastRowLastColumn="0"/>
             <w:tcW w:w="4261" w:type="dxa"/>
             <w:vMerge/>
             <w:vAlign w:val="center"/>
@@ -1055,7 +1067,7 @@
           </w:tcPr>
           <w:p>
             <w:pPr>
-              <w:cnfStyle w:val="000000000000"/>
+              <w:cnfStyle w:val="000000000000" w:firstRow="0" w:lastRow="0" w:firstColumn="0" w:lastColumn="0" w:oddVBand="0" w:evenVBand="0" w:oddHBand="0" w:evenHBand="0" w:firstRowFirstColumn="0" w:firstRowLastColumn="0" w:lastRowFirstColumn="0" w:lastRowLastColumn="0"/>
             </w:pPr>
             <w:r>
               <w:rPr>
@@ -1068,11 +1080,11 @@
       </w:tr>
       <w:tr>
         <w:trPr>
-          <w:cnfStyle w:val="000000100000"/>
-        </w:trPr>
-        <w:tc>
-          <w:tcPr>
-            <w:cnfStyle w:val="001000000000"/>
+          <w:cnfStyle w:val="000000100000" w:firstRow="0" w:lastRow="0" w:firstColumn="0" w:lastColumn="0" w:oddVBand="0" w:evenVBand="0" w:oddHBand="1" w:evenHBand="0" w:firstRowFirstColumn="0" w:firstRowLastColumn="0" w:lastRowFirstColumn="0" w:lastRowLastColumn="0"/>
+        </w:trPr>
+        <w:tc>
+          <w:tcPr>
+            <w:cnfStyle w:val="001000000000" w:firstRow="0" w:lastRow="0" w:firstColumn="1" w:lastColumn="0" w:oddVBand="0" w:evenVBand="0" w:oddHBand="0" w:evenHBand="0" w:firstRowFirstColumn="0" w:firstRowLastColumn="0" w:lastRowFirstColumn="0" w:lastRowLastColumn="0"/>
             <w:tcW w:w="4261" w:type="dxa"/>
             <w:vMerge/>
             <w:vAlign w:val="center"/>
@@ -1089,7 +1101,7 @@
           </w:tcPr>
           <w:p>
             <w:pPr>
-              <w:cnfStyle w:val="000000100000"/>
+              <w:cnfStyle w:val="000000100000" w:firstRow="0" w:lastRow="0" w:firstColumn="0" w:lastColumn="0" w:oddVBand="0" w:evenVBand="0" w:oddHBand="1" w:evenHBand="0" w:firstRowFirstColumn="0" w:firstRowLastColumn="0" w:lastRowFirstColumn="0" w:lastRowLastColumn="0"/>
             </w:pPr>
             <w:r>
               <w:rPr>
@@ -1103,7 +1115,7 @@
       <w:tr>
         <w:tc>
           <w:tcPr>
-            <w:cnfStyle w:val="001000000000"/>
+            <w:cnfStyle w:val="001000000000" w:firstRow="0" w:lastRow="0" w:firstColumn="1" w:lastColumn="0" w:oddVBand="0" w:evenVBand="0" w:oddHBand="0" w:evenHBand="0" w:firstRowFirstColumn="0" w:firstRowLastColumn="0" w:lastRowFirstColumn="0" w:lastRowLastColumn="0"/>
             <w:tcW w:w="4261" w:type="dxa"/>
             <w:vMerge/>
             <w:vAlign w:val="center"/>
@@ -1120,7 +1132,7 @@
           </w:tcPr>
           <w:p>
             <w:pPr>
-              <w:cnfStyle w:val="000000000000"/>
+              <w:cnfStyle w:val="000000000000" w:firstRow="0" w:lastRow="0" w:firstColumn="0" w:lastColumn="0" w:oddVBand="0" w:evenVBand="0" w:oddHBand="0" w:evenHBand="0" w:firstRowFirstColumn="0" w:firstRowLastColumn="0" w:lastRowFirstColumn="0" w:lastRowLastColumn="0"/>
             </w:pPr>
             <w:r>
               <w:rPr>
@@ -1133,11 +1145,11 @@
       </w:tr>
       <w:tr>
         <w:trPr>
-          <w:cnfStyle w:val="000000100000"/>
-        </w:trPr>
-        <w:tc>
-          <w:tcPr>
-            <w:cnfStyle w:val="001000000000"/>
+          <w:cnfStyle w:val="000000100000" w:firstRow="0" w:lastRow="0" w:firstColumn="0" w:lastColumn="0" w:oddVBand="0" w:evenVBand="0" w:oddHBand="1" w:evenHBand="0" w:firstRowFirstColumn="0" w:firstRowLastColumn="0" w:lastRowFirstColumn="0" w:lastRowLastColumn="0"/>
+        </w:trPr>
+        <w:tc>
+          <w:tcPr>
+            <w:cnfStyle w:val="001000000000" w:firstRow="0" w:lastRow="0" w:firstColumn="1" w:lastColumn="0" w:oddVBand="0" w:evenVBand="0" w:oddHBand="0" w:evenHBand="0" w:firstRowFirstColumn="0" w:firstRowLastColumn="0" w:lastRowFirstColumn="0" w:lastRowLastColumn="0"/>
             <w:tcW w:w="4261" w:type="dxa"/>
             <w:vMerge/>
             <w:vAlign w:val="center"/>
@@ -1154,7 +1166,7 @@
           </w:tcPr>
           <w:p>
             <w:pPr>
-              <w:cnfStyle w:val="000000100000"/>
+              <w:cnfStyle w:val="000000100000" w:firstRow="0" w:lastRow="0" w:firstColumn="0" w:lastColumn="0" w:oddVBand="0" w:evenVBand="0" w:oddHBand="1" w:evenHBand="0" w:firstRowFirstColumn="0" w:firstRowLastColumn="0" w:lastRowFirstColumn="0" w:lastRowLastColumn="0"/>
             </w:pPr>
             <w:r>
               <w:rPr>
@@ -1168,7 +1180,7 @@
       <w:tr>
         <w:tc>
           <w:tcPr>
-            <w:cnfStyle w:val="001000000000"/>
+            <w:cnfStyle w:val="001000000000" w:firstRow="0" w:lastRow="0" w:firstColumn="1" w:lastColumn="0" w:oddVBand="0" w:evenVBand="0" w:oddHBand="0" w:evenHBand="0" w:firstRowFirstColumn="0" w:firstRowLastColumn="0" w:lastRowFirstColumn="0" w:lastRowLastColumn="0"/>
             <w:tcW w:w="4261" w:type="dxa"/>
             <w:vMerge w:val="restart"/>
             <w:vAlign w:val="center"/>
@@ -1178,29 +1190,29 @@
               <w:jc w:val="center"/>
             </w:pPr>
             <w:r>
-              <w:rPr>
-                <w:rFonts w:hint="eastAsia"/>
-              </w:rPr>
               <w:t>F</w:t>
             </w:r>
             <w:r>
               <w:t>inance</w:t>
             </w:r>
             <w:r>
-              <w:rPr>
-                <w:rFonts w:hint="eastAsia"/>
-              </w:rPr>
-              <w:t>(handle)</w:t>
-            </w:r>
-          </w:p>
-        </w:tc>
-        <w:tc>
-          <w:tcPr>
-            <w:tcW w:w="4261" w:type="dxa"/>
-          </w:tcPr>
-          <w:p>
-            <w:pPr>
-              <w:cnfStyle w:val="000000000000"/>
+              <w:t xml:space="preserve"> (</w:t>
+            </w:r>
+            <w:r>
+              <w:rPr>
+                <w:rFonts w:hint="eastAsia"/>
+              </w:rPr>
+              <w:t>handle)</w:t>
+            </w:r>
+          </w:p>
+        </w:tc>
+        <w:tc>
+          <w:tcPr>
+            <w:tcW w:w="4261" w:type="dxa"/>
+          </w:tcPr>
+          <w:p>
+            <w:pPr>
+              <w:cnfStyle w:val="000000000000" w:firstRow="0" w:lastRow="0" w:firstColumn="0" w:lastColumn="0" w:oddVBand="0" w:evenVBand="0" w:oddHBand="0" w:evenHBand="0" w:firstRowFirstColumn="0" w:firstRowLastColumn="0" w:lastRowFirstColumn="0" w:lastRowLastColumn="0"/>
             </w:pPr>
             <w:r>
               <w:rPr>
@@ -1213,11 +1225,11 @@
       </w:tr>
       <w:tr>
         <w:trPr>
-          <w:cnfStyle w:val="000000100000"/>
-        </w:trPr>
-        <w:tc>
-          <w:tcPr>
-            <w:cnfStyle w:val="001000000000"/>
+          <w:cnfStyle w:val="000000100000" w:firstRow="0" w:lastRow="0" w:firstColumn="0" w:lastColumn="0" w:oddVBand="0" w:evenVBand="0" w:oddHBand="1" w:evenHBand="0" w:firstRowFirstColumn="0" w:firstRowLastColumn="0" w:lastRowFirstColumn="0" w:lastRowLastColumn="0"/>
+        </w:trPr>
+        <w:tc>
+          <w:tcPr>
+            <w:cnfStyle w:val="001000000000" w:firstRow="0" w:lastRow="0" w:firstColumn="1" w:lastColumn="0" w:oddVBand="0" w:evenVBand="0" w:oddHBand="0" w:evenHBand="0" w:firstRowFirstColumn="0" w:firstRowLastColumn="0" w:lastRowFirstColumn="0" w:lastRowLastColumn="0"/>
             <w:tcW w:w="4261" w:type="dxa"/>
             <w:vMerge/>
             <w:vAlign w:val="center"/>
@@ -1234,7 +1246,7 @@
           </w:tcPr>
           <w:p>
             <w:pPr>
-              <w:cnfStyle w:val="000000100000"/>
+              <w:cnfStyle w:val="000000100000" w:firstRow="0" w:lastRow="0" w:firstColumn="0" w:lastColumn="0" w:oddVBand="0" w:evenVBand="0" w:oddHBand="1" w:evenHBand="0" w:firstRowFirstColumn="0" w:firstRowLastColumn="0" w:lastRowFirstColumn="0" w:lastRowLastColumn="0"/>
             </w:pPr>
             <w:r>
               <w:rPr>
@@ -1248,7 +1260,7 @@
       <w:tr>
         <w:tc>
           <w:tcPr>
-            <w:cnfStyle w:val="001000000000"/>
+            <w:cnfStyle w:val="001000000000" w:firstRow="0" w:lastRow="0" w:firstColumn="1" w:lastColumn="0" w:oddVBand="0" w:evenVBand="0" w:oddHBand="0" w:evenHBand="0" w:firstRowFirstColumn="0" w:firstRowLastColumn="0" w:lastRowFirstColumn="0" w:lastRowLastColumn="0"/>
             <w:tcW w:w="4261" w:type="dxa"/>
             <w:vMerge/>
             <w:vAlign w:val="center"/>
@@ -1265,7 +1277,7 @@
           </w:tcPr>
           <w:p>
             <w:pPr>
-              <w:cnfStyle w:val="000000000000"/>
+              <w:cnfStyle w:val="000000000000" w:firstRow="0" w:lastRow="0" w:firstColumn="0" w:lastColumn="0" w:oddVBand="0" w:evenVBand="0" w:oddHBand="0" w:evenHBand="0" w:firstRowFirstColumn="0" w:firstRowLastColumn="0" w:lastRowFirstColumn="0" w:lastRowLastColumn="0"/>
             </w:pPr>
             <w:r>
               <w:rPr>
@@ -1278,11 +1290,11 @@
       </w:tr>
       <w:tr>
         <w:trPr>
-          <w:cnfStyle w:val="000000100000"/>
-        </w:trPr>
-        <w:tc>
-          <w:tcPr>
-            <w:cnfStyle w:val="001000000000"/>
+          <w:cnfStyle w:val="000000100000" w:firstRow="0" w:lastRow="0" w:firstColumn="0" w:lastColumn="0" w:oddVBand="0" w:evenVBand="0" w:oddHBand="1" w:evenHBand="0" w:firstRowFirstColumn="0" w:firstRowLastColumn="0" w:lastRowFirstColumn="0" w:lastRowLastColumn="0"/>
+        </w:trPr>
+        <w:tc>
+          <w:tcPr>
+            <w:cnfStyle w:val="001000000000" w:firstRow="0" w:lastRow="0" w:firstColumn="1" w:lastColumn="0" w:oddVBand="0" w:evenVBand="0" w:oddHBand="0" w:evenHBand="0" w:firstRowFirstColumn="0" w:firstRowLastColumn="0" w:lastRowFirstColumn="0" w:lastRowLastColumn="0"/>
             <w:tcW w:w="4261" w:type="dxa"/>
             <w:vMerge/>
             <w:vAlign w:val="center"/>
@@ -1299,7 +1311,7 @@
           </w:tcPr>
           <w:p>
             <w:pPr>
-              <w:cnfStyle w:val="000000100000"/>
+              <w:cnfStyle w:val="000000100000" w:firstRow="0" w:lastRow="0" w:firstColumn="0" w:lastColumn="0" w:oddVBand="0" w:evenVBand="0" w:oddHBand="1" w:evenHBand="0" w:firstRowFirstColumn="0" w:firstRowLastColumn="0" w:lastRowFirstColumn="0" w:lastRowLastColumn="0"/>
             </w:pPr>
             <w:r>
               <w:rPr>
@@ -1313,7 +1325,7 @@
       <w:tr>
         <w:tc>
           <w:tcPr>
-            <w:cnfStyle w:val="001000000000"/>
+            <w:cnfStyle w:val="001000000000" w:firstRow="0" w:lastRow="0" w:firstColumn="1" w:lastColumn="0" w:oddVBand="0" w:evenVBand="0" w:oddHBand="0" w:evenHBand="0" w:firstRowFirstColumn="0" w:firstRowLastColumn="0" w:lastRowFirstColumn="0" w:lastRowLastColumn="0"/>
             <w:tcW w:w="4261" w:type="dxa"/>
             <w:vMerge w:val="restart"/>
             <w:vAlign w:val="center"/>
@@ -1323,26 +1335,23 @@
               <w:jc w:val="center"/>
             </w:pPr>
             <w:r>
-              <w:rPr>
-                <w:rFonts w:hint="eastAsia"/>
-              </w:rPr>
-              <w:t>Documents</w:t>
-            </w:r>
-            <w:r>
-              <w:rPr>
-                <w:rFonts w:hint="eastAsia"/>
-              </w:rPr>
-              <w:t>(handle)</w:t>
-            </w:r>
-          </w:p>
-        </w:tc>
-        <w:tc>
-          <w:tcPr>
-            <w:tcW w:w="4261" w:type="dxa"/>
-          </w:tcPr>
-          <w:p>
-            <w:pPr>
-              <w:cnfStyle w:val="000000000000"/>
+              <w:t>Documents (</w:t>
+            </w:r>
+            <w:r>
+              <w:rPr>
+                <w:rFonts w:hint="eastAsia"/>
+              </w:rPr>
+              <w:t>handle)</w:t>
+            </w:r>
+          </w:p>
+        </w:tc>
+        <w:tc>
+          <w:tcPr>
+            <w:tcW w:w="4261" w:type="dxa"/>
+          </w:tcPr>
+          <w:p>
+            <w:pPr>
+              <w:cnfStyle w:val="000000000000" w:firstRow="0" w:lastRow="0" w:firstColumn="0" w:lastColumn="0" w:oddVBand="0" w:evenVBand="0" w:oddHBand="0" w:evenHBand="0" w:firstRowFirstColumn="0" w:firstRowLastColumn="0" w:lastRowFirstColumn="0" w:lastRowLastColumn="0"/>
             </w:pPr>
             <w:r>
               <w:rPr>
@@ -1355,11 +1364,11 @@
       </w:tr>
       <w:tr>
         <w:trPr>
-          <w:cnfStyle w:val="000000100000"/>
-        </w:trPr>
-        <w:tc>
-          <w:tcPr>
-            <w:cnfStyle w:val="001000000000"/>
+          <w:cnfStyle w:val="000000100000" w:firstRow="0" w:lastRow="0" w:firstColumn="0" w:lastColumn="0" w:oddVBand="0" w:evenVBand="0" w:oddHBand="1" w:evenHBand="0" w:firstRowFirstColumn="0" w:firstRowLastColumn="0" w:lastRowFirstColumn="0" w:lastRowLastColumn="0"/>
+        </w:trPr>
+        <w:tc>
+          <w:tcPr>
+            <w:cnfStyle w:val="001000000000" w:firstRow="0" w:lastRow="0" w:firstColumn="1" w:lastColumn="0" w:oddVBand="0" w:evenVBand="0" w:oddHBand="0" w:evenHBand="0" w:firstRowFirstColumn="0" w:firstRowLastColumn="0" w:lastRowFirstColumn="0" w:lastRowLastColumn="0"/>
             <w:tcW w:w="4261" w:type="dxa"/>
             <w:vMerge/>
             <w:vAlign w:val="center"/>
@@ -1376,7 +1385,7 @@
           </w:tcPr>
           <w:p>
             <w:pPr>
-              <w:cnfStyle w:val="000000100000"/>
+              <w:cnfStyle w:val="000000100000" w:firstRow="0" w:lastRow="0" w:firstColumn="0" w:lastColumn="0" w:oddVBand="0" w:evenVBand="0" w:oddHBand="1" w:evenHBand="0" w:firstRowFirstColumn="0" w:firstRowLastColumn="0" w:lastRowFirstColumn="0" w:lastRowLastColumn="0"/>
             </w:pPr>
             <w:r>
               <w:rPr>
@@ -1393,7 +1402,7 @@
         </w:trPr>
         <w:tc>
           <w:tcPr>
-            <w:cnfStyle w:val="001000000000"/>
+            <w:cnfStyle w:val="001000000000" w:firstRow="0" w:lastRow="0" w:firstColumn="1" w:lastColumn="0" w:oddVBand="0" w:evenVBand="0" w:oddHBand="0" w:evenHBand="0" w:firstRowFirstColumn="0" w:firstRowLastColumn="0" w:lastRowFirstColumn="0" w:lastRowLastColumn="0"/>
             <w:tcW w:w="4261" w:type="dxa"/>
             <w:vMerge/>
             <w:vAlign w:val="center"/>
@@ -1410,25 +1419,33 @@
           </w:tcPr>
           <w:p>
             <w:pPr>
-              <w:cnfStyle w:val="000000000000"/>
-            </w:pPr>
-            <w:r>
-              <w:rPr>
-                <w:rFonts w:hint="eastAsia"/>
-              </w:rPr>
-              <w:t>Downlaod Documents</w:t>
-            </w:r>
-          </w:p>
-        </w:tc>
-      </w:tr>
-      <w:tr>
-        <w:trPr>
-          <w:cnfStyle w:val="000000100000"/>
+              <w:cnfStyle w:val="000000000000" w:firstRow="0" w:lastRow="0" w:firstColumn="0" w:lastColumn="0" w:oddVBand="0" w:evenVBand="0" w:oddHBand="0" w:evenHBand="0" w:firstRowFirstColumn="0" w:firstRowLastColumn="0" w:lastRowFirstColumn="0" w:lastRowLastColumn="0"/>
+            </w:pPr>
+            <w:proofErr w:type="spellStart"/>
+            <w:r>
+              <w:rPr>
+                <w:rFonts w:hint="eastAsia"/>
+              </w:rPr>
+              <w:t>Downlaod</w:t>
+            </w:r>
+            <w:proofErr w:type="spellEnd"/>
+            <w:r>
+              <w:rPr>
+                <w:rFonts w:hint="eastAsia"/>
+              </w:rPr>
+              <w:t xml:space="preserve"> Documents</w:t>
+            </w:r>
+          </w:p>
+        </w:tc>
+      </w:tr>
+      <w:tr>
+        <w:trPr>
+          <w:cnfStyle w:val="000000100000" w:firstRow="0" w:lastRow="0" w:firstColumn="0" w:lastColumn="0" w:oddVBand="0" w:evenVBand="0" w:oddHBand="1" w:evenHBand="0" w:firstRowFirstColumn="0" w:firstRowLastColumn="0" w:lastRowFirstColumn="0" w:lastRowLastColumn="0"/>
           <w:trHeight w:val="65"/>
         </w:trPr>
         <w:tc>
           <w:tcPr>
-            <w:cnfStyle w:val="001000000000"/>
+            <w:cnfStyle w:val="001000000000" w:firstRow="0" w:lastRow="0" w:firstColumn="1" w:lastColumn="0" w:oddVBand="0" w:evenVBand="0" w:oddHBand="0" w:evenHBand="0" w:firstRowFirstColumn="0" w:firstRowLastColumn="0" w:lastRowFirstColumn="0" w:lastRowLastColumn="0"/>
             <w:tcW w:w="4261" w:type="dxa"/>
             <w:vMerge/>
             <w:vAlign w:val="center"/>
@@ -1445,10 +1462,7 @@
           </w:tcPr>
           <w:p>
             <w:pPr>
-              <w:cnfStyle w:val="000000100000"/>
-              <w:rPr>
-                <w:rFonts w:hint="eastAsia"/>
-              </w:rPr>
+              <w:cnfStyle w:val="000000100000" w:firstRow="0" w:lastRow="0" w:firstColumn="0" w:lastColumn="0" w:oddVBand="0" w:evenVBand="0" w:oddHBand="1" w:evenHBand="0" w:firstRowFirstColumn="0" w:firstRowLastColumn="0" w:lastRowFirstColumn="0" w:lastRowLastColumn="0"/>
             </w:pPr>
             <w:r>
               <w:rPr>
@@ -1465,7 +1479,7 @@
         </w:trPr>
         <w:tc>
           <w:tcPr>
-            <w:cnfStyle w:val="001000000000"/>
+            <w:cnfStyle w:val="001000000000" w:firstRow="0" w:lastRow="0" w:firstColumn="1" w:lastColumn="0" w:oddVBand="0" w:evenVBand="0" w:oddHBand="0" w:evenHBand="0" w:firstRowFirstColumn="0" w:firstRowLastColumn="0" w:lastRowFirstColumn="0" w:lastRowLastColumn="0"/>
             <w:tcW w:w="4261" w:type="dxa"/>
             <w:vMerge/>
             <w:vAlign w:val="center"/>
@@ -1482,10 +1496,7 @@
           </w:tcPr>
           <w:p>
             <w:pPr>
-              <w:cnfStyle w:val="000000000000"/>
-              <w:rPr>
-                <w:rFonts w:hint="eastAsia"/>
-              </w:rPr>
+              <w:cnfStyle w:val="000000000000" w:firstRow="0" w:lastRow="0" w:firstColumn="0" w:lastColumn="0" w:oddVBand="0" w:evenVBand="0" w:oddHBand="0" w:evenHBand="0" w:firstRowFirstColumn="0" w:firstRowLastColumn="0" w:lastRowFirstColumn="0" w:lastRowLastColumn="0"/>
             </w:pPr>
             <w:r>
               <w:rPr>
@@ -1498,12 +1509,12 @@
       </w:tr>
       <w:tr>
         <w:trPr>
-          <w:cnfStyle w:val="000000100000"/>
+          <w:cnfStyle w:val="000000100000" w:firstRow="0" w:lastRow="0" w:firstColumn="0" w:lastColumn="0" w:oddVBand="0" w:evenVBand="0" w:oddHBand="1" w:evenHBand="0" w:firstRowFirstColumn="0" w:firstRowLastColumn="0" w:lastRowFirstColumn="0" w:lastRowLastColumn="0"/>
           <w:trHeight w:val="98"/>
         </w:trPr>
         <w:tc>
           <w:tcPr>
-            <w:cnfStyle w:val="001000000000"/>
+            <w:cnfStyle w:val="001000000000" w:firstRow="0" w:lastRow="0" w:firstColumn="1" w:lastColumn="0" w:oddVBand="0" w:evenVBand="0" w:oddHBand="0" w:evenHBand="0" w:firstRowFirstColumn="0" w:firstRowLastColumn="0" w:lastRowFirstColumn="0" w:lastRowLastColumn="0"/>
             <w:tcW w:w="4261" w:type="dxa"/>
             <w:vMerge/>
             <w:vAlign w:val="center"/>
@@ -1520,10 +1531,7 @@
           </w:tcPr>
           <w:p>
             <w:pPr>
-              <w:cnfStyle w:val="000000100000"/>
-              <w:rPr>
-                <w:rFonts w:hint="eastAsia"/>
-              </w:rPr>
+              <w:cnfStyle w:val="000000100000" w:firstRow="0" w:lastRow="0" w:firstColumn="0" w:lastColumn="0" w:oddVBand="0" w:evenVBand="0" w:oddHBand="1" w:evenHBand="0" w:firstRowFirstColumn="0" w:firstRowLastColumn="0" w:lastRowFirstColumn="0" w:lastRowLastColumn="0"/>
             </w:pPr>
             <w:r>
               <w:rPr>
@@ -1537,7 +1545,7 @@
       <w:tr>
         <w:tc>
           <w:tcPr>
-            <w:cnfStyle w:val="001000000000"/>
+            <w:cnfStyle w:val="001000000000" w:firstRow="0" w:lastRow="0" w:firstColumn="1" w:lastColumn="0" w:oddVBand="0" w:evenVBand="0" w:oddHBand="0" w:evenHBand="0" w:firstRowFirstColumn="0" w:firstRowLastColumn="0" w:lastRowFirstColumn="0" w:lastRowLastColumn="0"/>
             <w:tcW w:w="4261" w:type="dxa"/>
             <w:vMerge w:val="restart"/>
             <w:vAlign w:val="center"/>
@@ -1560,7 +1568,7 @@
           </w:tcPr>
           <w:p>
             <w:pPr>
-              <w:cnfStyle w:val="000000000000"/>
+              <w:cnfStyle w:val="000000000000" w:firstRow="0" w:lastRow="0" w:firstColumn="0" w:lastColumn="0" w:oddVBand="0" w:evenVBand="0" w:oddHBand="0" w:evenHBand="0" w:firstRowFirstColumn="0" w:firstRowLastColumn="0" w:lastRowFirstColumn="0" w:lastRowLastColumn="0"/>
             </w:pPr>
             <w:r>
               <w:rPr>
@@ -1573,11 +1581,11 @@
       </w:tr>
       <w:tr>
         <w:trPr>
-          <w:cnfStyle w:val="000000100000"/>
-        </w:trPr>
-        <w:tc>
-          <w:tcPr>
-            <w:cnfStyle w:val="001000000000"/>
+          <w:cnfStyle w:val="000000100000" w:firstRow="0" w:lastRow="0" w:firstColumn="0" w:lastColumn="0" w:oddVBand="0" w:evenVBand="0" w:oddHBand="1" w:evenHBand="0" w:firstRowFirstColumn="0" w:firstRowLastColumn="0" w:lastRowFirstColumn="0" w:lastRowLastColumn="0"/>
+        </w:trPr>
+        <w:tc>
+          <w:tcPr>
+            <w:cnfStyle w:val="001000000000" w:firstRow="0" w:lastRow="0" w:firstColumn="1" w:lastColumn="0" w:oddVBand="0" w:evenVBand="0" w:oddHBand="0" w:evenHBand="0" w:firstRowFirstColumn="0" w:firstRowLastColumn="0" w:lastRowFirstColumn="0" w:lastRowLastColumn="0"/>
             <w:tcW w:w="4261" w:type="dxa"/>
             <w:vMerge/>
             <w:vAlign w:val="center"/>
@@ -1594,7 +1602,7 @@
           </w:tcPr>
           <w:p>
             <w:pPr>
-              <w:cnfStyle w:val="000000100000"/>
+              <w:cnfStyle w:val="000000100000" w:firstRow="0" w:lastRow="0" w:firstColumn="0" w:lastColumn="0" w:oddVBand="0" w:evenVBand="0" w:oddHBand="1" w:evenHBand="0" w:firstRowFirstColumn="0" w:firstRowLastColumn="0" w:lastRowFirstColumn="0" w:lastRowLastColumn="0"/>
             </w:pPr>
             <w:r>
               <w:rPr>
@@ -1608,7 +1616,7 @@
       <w:tr>
         <w:tc>
           <w:tcPr>
-            <w:cnfStyle w:val="001000000000"/>
+            <w:cnfStyle w:val="001000000000" w:firstRow="0" w:lastRow="0" w:firstColumn="1" w:lastColumn="0" w:oddVBand="0" w:evenVBand="0" w:oddHBand="0" w:evenHBand="0" w:firstRowFirstColumn="0" w:firstRowLastColumn="0" w:lastRowFirstColumn="0" w:lastRowLastColumn="0"/>
             <w:tcW w:w="4261" w:type="dxa"/>
             <w:vMerge/>
             <w:vAlign w:val="center"/>
@@ -1625,7 +1633,7 @@
           </w:tcPr>
           <w:p>
             <w:pPr>
-              <w:cnfStyle w:val="000000000000"/>
+              <w:cnfStyle w:val="000000000000" w:firstRow="0" w:lastRow="0" w:firstColumn="0" w:lastColumn="0" w:oddVBand="0" w:evenVBand="0" w:oddHBand="0" w:evenHBand="0" w:firstRowFirstColumn="0" w:firstRowLastColumn="0" w:lastRowFirstColumn="0" w:lastRowLastColumn="0"/>
             </w:pPr>
             <w:r>
               <w:rPr>
@@ -1638,11 +1646,11 @@
       </w:tr>
       <w:tr>
         <w:trPr>
-          <w:cnfStyle w:val="000000100000"/>
-        </w:trPr>
-        <w:tc>
-          <w:tcPr>
-            <w:cnfStyle w:val="001000000000"/>
+          <w:cnfStyle w:val="000000100000" w:firstRow="0" w:lastRow="0" w:firstColumn="0" w:lastColumn="0" w:oddVBand="0" w:evenVBand="0" w:oddHBand="1" w:evenHBand="0" w:firstRowFirstColumn="0" w:firstRowLastColumn="0" w:lastRowFirstColumn="0" w:lastRowLastColumn="0"/>
+        </w:trPr>
+        <w:tc>
+          <w:tcPr>
+            <w:cnfStyle w:val="001000000000" w:firstRow="0" w:lastRow="0" w:firstColumn="1" w:lastColumn="0" w:oddVBand="0" w:evenVBand="0" w:oddHBand="0" w:evenHBand="0" w:firstRowFirstColumn="0" w:firstRowLastColumn="0" w:lastRowFirstColumn="0" w:lastRowLastColumn="0"/>
             <w:tcW w:w="4261" w:type="dxa"/>
             <w:vMerge/>
             <w:vAlign w:val="center"/>
@@ -1659,7 +1667,7 @@
           </w:tcPr>
           <w:p>
             <w:pPr>
-              <w:cnfStyle w:val="000000100000"/>
+              <w:cnfStyle w:val="000000100000" w:firstRow="0" w:lastRow="0" w:firstColumn="0" w:lastColumn="0" w:oddVBand="0" w:evenVBand="0" w:oddHBand="1" w:evenHBand="0" w:firstRowFirstColumn="0" w:firstRowLastColumn="0" w:lastRowFirstColumn="0" w:lastRowLastColumn="0"/>
             </w:pPr>
             <w:r>
               <w:rPr>
@@ -1673,7 +1681,7 @@
       <w:tr>
         <w:tc>
           <w:tcPr>
-            <w:cnfStyle w:val="001000000000"/>
+            <w:cnfStyle w:val="001000000000" w:firstRow="0" w:lastRow="0" w:firstColumn="1" w:lastColumn="0" w:oddVBand="0" w:evenVBand="0" w:oddHBand="0" w:evenHBand="0" w:firstRowFirstColumn="0" w:firstRowLastColumn="0" w:lastRowFirstColumn="0" w:lastRowLastColumn="0"/>
             <w:tcW w:w="4261" w:type="dxa"/>
             <w:vMerge w:val="restart"/>
             <w:vAlign w:val="center"/>
@@ -1683,43 +1691,63 @@
               <w:jc w:val="center"/>
             </w:pPr>
             <w:r>
-              <w:rPr>
-                <w:rFonts w:hint="eastAsia"/>
-              </w:rPr>
-              <w:t>Engineeing Drawing Process</w:t>
-            </w:r>
-            <w:r>
-              <w:rPr>
-                <w:rFonts w:hint="eastAsia"/>
-              </w:rPr>
-              <w:t>(handle)</w:t>
-            </w:r>
-          </w:p>
-        </w:tc>
-        <w:tc>
-          <w:tcPr>
-            <w:tcW w:w="4261" w:type="dxa"/>
-          </w:tcPr>
-          <w:p>
-            <w:pPr>
-              <w:cnfStyle w:val="000000000000"/>
-            </w:pPr>
-            <w:r>
-              <w:rPr>
-                <w:rFonts w:hint="eastAsia"/>
-              </w:rPr>
-              <w:t>Raise Engineering Change Notice(ECN)</w:t>
-            </w:r>
-          </w:p>
-        </w:tc>
-      </w:tr>
-      <w:tr>
-        <w:trPr>
-          <w:cnfStyle w:val="000000100000"/>
-        </w:trPr>
-        <w:tc>
-          <w:tcPr>
-            <w:cnfStyle w:val="001000000000"/>
+              <w:t>Engineering</w:t>
+            </w:r>
+            <w:r>
+              <w:rPr>
+                <w:rFonts w:hint="eastAsia"/>
+              </w:rPr>
+              <w:t xml:space="preserve"> Drawing </w:t>
+            </w:r>
+            <w:r>
+              <w:t>Process (</w:t>
+            </w:r>
+            <w:r>
+              <w:rPr>
+                <w:rFonts w:hint="eastAsia"/>
+              </w:rPr>
+              <w:t>handle)</w:t>
+            </w:r>
+          </w:p>
+        </w:tc>
+        <w:tc>
+          <w:tcPr>
+            <w:tcW w:w="4261" w:type="dxa"/>
+          </w:tcPr>
+          <w:p>
+            <w:pPr>
+              <w:cnfStyle w:val="000000000000" w:firstRow="0" w:lastRow="0" w:firstColumn="0" w:lastColumn="0" w:oddVBand="0" w:evenVBand="0" w:oddHBand="0" w:evenHBand="0" w:firstRowFirstColumn="0" w:firstRowLastColumn="0" w:lastRowFirstColumn="0" w:lastRowLastColumn="0"/>
+            </w:pPr>
+            <w:r>
+              <w:rPr>
+                <w:rFonts w:hint="eastAsia"/>
+              </w:rPr>
+              <w:t xml:space="preserve">Raise Engineering Change </w:t>
+            </w:r>
+            <w:proofErr w:type="gramStart"/>
+            <w:r>
+              <w:rPr>
+                <w:rFonts w:hint="eastAsia"/>
+              </w:rPr>
+              <w:t>Notice(</w:t>
+            </w:r>
+            <w:proofErr w:type="gramEnd"/>
+            <w:r>
+              <w:rPr>
+                <w:rFonts w:hint="eastAsia"/>
+              </w:rPr>
+              <w:t>ECN)</w:t>
+            </w:r>
+          </w:p>
+        </w:tc>
+      </w:tr>
+      <w:tr>
+        <w:trPr>
+          <w:cnfStyle w:val="000000100000" w:firstRow="0" w:lastRow="0" w:firstColumn="0" w:lastColumn="0" w:oddVBand="0" w:evenVBand="0" w:oddHBand="1" w:evenHBand="0" w:firstRowFirstColumn="0" w:firstRowLastColumn="0" w:lastRowFirstColumn="0" w:lastRowLastColumn="0"/>
+        </w:trPr>
+        <w:tc>
+          <w:tcPr>
+            <w:cnfStyle w:val="001000000000" w:firstRow="0" w:lastRow="0" w:firstColumn="1" w:lastColumn="0" w:oddVBand="0" w:evenVBand="0" w:oddHBand="0" w:evenHBand="0" w:firstRowFirstColumn="0" w:firstRowLastColumn="0" w:lastRowFirstColumn="0" w:lastRowLastColumn="0"/>
             <w:tcW w:w="4261" w:type="dxa"/>
             <w:vMerge/>
             <w:vAlign w:val="center"/>
@@ -1736,7 +1764,7 @@
           </w:tcPr>
           <w:p>
             <w:pPr>
-              <w:cnfStyle w:val="000000100000"/>
+              <w:cnfStyle w:val="000000100000" w:firstRow="0" w:lastRow="0" w:firstColumn="0" w:lastColumn="0" w:oddVBand="0" w:evenVBand="0" w:oddHBand="1" w:evenHBand="0" w:firstRowFirstColumn="0" w:firstRowLastColumn="0" w:lastRowFirstColumn="0" w:lastRowLastColumn="0"/>
             </w:pPr>
             <w:r>
               <w:rPr>
@@ -1753,7 +1781,7 @@
         </w:trPr>
         <w:tc>
           <w:tcPr>
-            <w:cnfStyle w:val="001000000000"/>
+            <w:cnfStyle w:val="001000000000" w:firstRow="0" w:lastRow="0" w:firstColumn="1" w:lastColumn="0" w:oddVBand="0" w:evenVBand="0" w:oddHBand="0" w:evenHBand="0" w:firstRowFirstColumn="0" w:firstRowLastColumn="0" w:lastRowFirstColumn="0" w:lastRowLastColumn="0"/>
             <w:tcW w:w="4261" w:type="dxa"/>
             <w:vMerge/>
             <w:vAlign w:val="center"/>
@@ -1770,7 +1798,7 @@
           </w:tcPr>
           <w:p>
             <w:pPr>
-              <w:cnfStyle w:val="000000000000"/>
+              <w:cnfStyle w:val="000000000000" w:firstRow="0" w:lastRow="0" w:firstColumn="0" w:lastColumn="0" w:oddVBand="0" w:evenVBand="0" w:oddHBand="0" w:evenHBand="0" w:firstRowFirstColumn="0" w:firstRowLastColumn="0" w:lastRowFirstColumn="0" w:lastRowLastColumn="0"/>
             </w:pPr>
             <w:r>
               <w:rPr>
@@ -1783,12 +1811,12 @@
       </w:tr>
       <w:tr>
         <w:trPr>
-          <w:cnfStyle w:val="000000100000"/>
+          <w:cnfStyle w:val="000000100000" w:firstRow="0" w:lastRow="0" w:firstColumn="0" w:lastColumn="0" w:oddVBand="0" w:evenVBand="0" w:oddHBand="1" w:evenHBand="0" w:firstRowFirstColumn="0" w:firstRowLastColumn="0" w:lastRowFirstColumn="0" w:lastRowLastColumn="0"/>
           <w:trHeight w:val="98"/>
         </w:trPr>
         <w:tc>
           <w:tcPr>
-            <w:cnfStyle w:val="001000000000"/>
+            <w:cnfStyle w:val="001000000000" w:firstRow="0" w:lastRow="0" w:firstColumn="1" w:lastColumn="0" w:oddVBand="0" w:evenVBand="0" w:oddHBand="0" w:evenHBand="0" w:firstRowFirstColumn="0" w:firstRowLastColumn="0" w:lastRowFirstColumn="0" w:lastRowLastColumn="0"/>
             <w:tcW w:w="4261" w:type="dxa"/>
             <w:vMerge/>
             <w:vAlign w:val="center"/>
@@ -1805,10 +1833,7 @@
           </w:tcPr>
           <w:p>
             <w:pPr>
-              <w:cnfStyle w:val="000000100000"/>
-              <w:rPr>
-                <w:rFonts w:hint="eastAsia"/>
-              </w:rPr>
+              <w:cnfStyle w:val="000000100000" w:firstRow="0" w:lastRow="0" w:firstColumn="0" w:lastColumn="0" w:oddVBand="0" w:evenVBand="0" w:oddHBand="1" w:evenHBand="0" w:firstRowFirstColumn="0" w:firstRowLastColumn="0" w:lastRowFirstColumn="0" w:lastRowLastColumn="0"/>
             </w:pPr>
             <w:r>
               <w:rPr>
@@ -1822,7 +1847,7 @@
       <w:tr>
         <w:tc>
           <w:tcPr>
-            <w:cnfStyle w:val="001000000000"/>
+            <w:cnfStyle w:val="001000000000" w:firstRow="0" w:lastRow="0" w:firstColumn="1" w:lastColumn="0" w:oddVBand="0" w:evenVBand="0" w:oddHBand="0" w:evenHBand="0" w:firstRowFirstColumn="0" w:firstRowLastColumn="0" w:lastRowFirstColumn="0" w:lastRowLastColumn="0"/>
             <w:tcW w:w="4261" w:type="dxa"/>
             <w:vMerge w:val="restart"/>
             <w:vAlign w:val="center"/>
@@ -1832,26 +1857,23 @@
               <w:jc w:val="center"/>
             </w:pPr>
             <w:r>
-              <w:rPr>
-                <w:rFonts w:hint="eastAsia"/>
-              </w:rPr>
-              <w:t>Samples</w:t>
-            </w:r>
-            <w:r>
-              <w:rPr>
-                <w:rFonts w:hint="eastAsia"/>
-              </w:rPr>
-              <w:t>(handle)</w:t>
-            </w:r>
-          </w:p>
-        </w:tc>
-        <w:tc>
-          <w:tcPr>
-            <w:tcW w:w="4261" w:type="dxa"/>
-          </w:tcPr>
-          <w:p>
-            <w:pPr>
-              <w:cnfStyle w:val="000000000000"/>
+              <w:t>Samples (</w:t>
+            </w:r>
+            <w:r>
+              <w:rPr>
+                <w:rFonts w:hint="eastAsia"/>
+              </w:rPr>
+              <w:t>handle)</w:t>
+            </w:r>
+          </w:p>
+        </w:tc>
+        <w:tc>
+          <w:tcPr>
+            <w:tcW w:w="4261" w:type="dxa"/>
+          </w:tcPr>
+          <w:p>
+            <w:pPr>
+              <w:cnfStyle w:val="000000000000" w:firstRow="0" w:lastRow="0" w:firstColumn="0" w:lastColumn="0" w:oddVBand="0" w:evenVBand="0" w:oddHBand="0" w:evenHBand="0" w:firstRowFirstColumn="0" w:firstRowLastColumn="0" w:lastRowFirstColumn="0" w:lastRowLastColumn="0"/>
             </w:pPr>
             <w:r>
               <w:rPr>
@@ -1864,11 +1886,11 @@
       </w:tr>
       <w:tr>
         <w:trPr>
-          <w:cnfStyle w:val="000000100000"/>
-        </w:trPr>
-        <w:tc>
-          <w:tcPr>
-            <w:cnfStyle w:val="001000000000"/>
+          <w:cnfStyle w:val="000000100000" w:firstRow="0" w:lastRow="0" w:firstColumn="0" w:lastColumn="0" w:oddVBand="0" w:evenVBand="0" w:oddHBand="1" w:evenHBand="0" w:firstRowFirstColumn="0" w:firstRowLastColumn="0" w:lastRowFirstColumn="0" w:lastRowLastColumn="0"/>
+        </w:trPr>
+        <w:tc>
+          <w:tcPr>
+            <w:cnfStyle w:val="001000000000" w:firstRow="0" w:lastRow="0" w:firstColumn="1" w:lastColumn="0" w:oddVBand="0" w:evenVBand="0" w:oddHBand="0" w:evenHBand="0" w:firstRowFirstColumn="0" w:firstRowLastColumn="0" w:lastRowFirstColumn="0" w:lastRowLastColumn="0"/>
             <w:tcW w:w="4261" w:type="dxa"/>
             <w:vMerge/>
             <w:vAlign w:val="center"/>
@@ -1885,7 +1907,7 @@
           </w:tcPr>
           <w:p>
             <w:pPr>
-              <w:cnfStyle w:val="000000100000"/>
+              <w:cnfStyle w:val="000000100000" w:firstRow="0" w:lastRow="0" w:firstColumn="0" w:lastColumn="0" w:oddVBand="0" w:evenVBand="0" w:oddHBand="1" w:evenHBand="0" w:firstRowFirstColumn="0" w:firstRowLastColumn="0" w:lastRowFirstColumn="0" w:lastRowLastColumn="0"/>
             </w:pPr>
             <w:r>
               <w:rPr>
@@ -1899,7 +1921,7 @@
       <w:tr>
         <w:tc>
           <w:tcPr>
-            <w:cnfStyle w:val="001000000000"/>
+            <w:cnfStyle w:val="001000000000" w:firstRow="0" w:lastRow="0" w:firstColumn="1" w:lastColumn="0" w:oddVBand="0" w:evenVBand="0" w:oddHBand="0" w:evenHBand="0" w:firstRowFirstColumn="0" w:firstRowLastColumn="0" w:lastRowFirstColumn="0" w:lastRowLastColumn="0"/>
             <w:tcW w:w="4261" w:type="dxa"/>
             <w:vMerge/>
             <w:vAlign w:val="center"/>
@@ -1916,7 +1938,7 @@
           </w:tcPr>
           <w:p>
             <w:pPr>
-              <w:cnfStyle w:val="000000000000"/>
+              <w:cnfStyle w:val="000000000000" w:firstRow="0" w:lastRow="0" w:firstColumn="0" w:lastColumn="0" w:oddVBand="0" w:evenVBand="0" w:oddHBand="0" w:evenHBand="0" w:firstRowFirstColumn="0" w:firstRowLastColumn="0" w:lastRowFirstColumn="0" w:lastRowLastColumn="0"/>
             </w:pPr>
             <w:r>
               <w:rPr>
@@ -1929,11 +1951,11 @@
       </w:tr>
       <w:tr>
         <w:trPr>
-          <w:cnfStyle w:val="000000100000"/>
-        </w:trPr>
-        <w:tc>
-          <w:tcPr>
-            <w:cnfStyle w:val="001000000000"/>
+          <w:cnfStyle w:val="000000100000" w:firstRow="0" w:lastRow="0" w:firstColumn="0" w:lastColumn="0" w:oddVBand="0" w:evenVBand="0" w:oddHBand="1" w:evenHBand="0" w:firstRowFirstColumn="0" w:firstRowLastColumn="0" w:lastRowFirstColumn="0" w:lastRowLastColumn="0"/>
+        </w:trPr>
+        <w:tc>
+          <w:tcPr>
+            <w:cnfStyle w:val="001000000000" w:firstRow="0" w:lastRow="0" w:firstColumn="1" w:lastColumn="0" w:oddVBand="0" w:evenVBand="0" w:oddHBand="0" w:evenHBand="0" w:firstRowFirstColumn="0" w:firstRowLastColumn="0" w:lastRowFirstColumn="0" w:lastRowLastColumn="0"/>
             <w:tcW w:w="4261" w:type="dxa"/>
             <w:vMerge w:val="restart"/>
             <w:vAlign w:val="center"/>
@@ -1956,7 +1978,7 @@
           </w:tcPr>
           <w:p>
             <w:pPr>
-              <w:cnfStyle w:val="000000100000"/>
+              <w:cnfStyle w:val="000000100000" w:firstRow="0" w:lastRow="0" w:firstColumn="0" w:lastColumn="0" w:oddVBand="0" w:evenVBand="0" w:oddHBand="1" w:evenHBand="0" w:firstRowFirstColumn="0" w:firstRowLastColumn="0" w:lastRowFirstColumn="0" w:lastRowLastColumn="0"/>
             </w:pPr>
             <w:r>
               <w:rPr>
@@ -1970,7 +1992,7 @@
       <w:tr>
         <w:tc>
           <w:tcPr>
-            <w:cnfStyle w:val="001000000000"/>
+            <w:cnfStyle w:val="001000000000" w:firstRow="0" w:lastRow="0" w:firstColumn="1" w:lastColumn="0" w:oddVBand="0" w:evenVBand="0" w:oddHBand="0" w:evenHBand="0" w:firstRowFirstColumn="0" w:firstRowLastColumn="0" w:lastRowFirstColumn="0" w:lastRowLastColumn="0"/>
             <w:tcW w:w="4261" w:type="dxa"/>
             <w:vMerge/>
           </w:tcPr>
@@ -1986,7 +2008,7 @@
           </w:tcPr>
           <w:p>
             <w:pPr>
-              <w:cnfStyle w:val="000000000000"/>
+              <w:cnfStyle w:val="000000000000" w:firstRow="0" w:lastRow="0" w:firstColumn="0" w:lastColumn="0" w:oddVBand="0" w:evenVBand="0" w:oddHBand="0" w:evenHBand="0" w:firstRowFirstColumn="0" w:firstRowLastColumn="0" w:lastRowFirstColumn="0" w:lastRowLastColumn="0"/>
             </w:pPr>
             <w:r>
               <w:rPr>
@@ -1999,11 +2021,11 @@
       </w:tr>
       <w:tr>
         <w:trPr>
-          <w:cnfStyle w:val="000000100000"/>
-        </w:trPr>
-        <w:tc>
-          <w:tcPr>
-            <w:cnfStyle w:val="001000000000"/>
+          <w:cnfStyle w:val="000000100000" w:firstRow="0" w:lastRow="0" w:firstColumn="0" w:lastColumn="0" w:oddVBand="0" w:evenVBand="0" w:oddHBand="1" w:evenHBand="0" w:firstRowFirstColumn="0" w:firstRowLastColumn="0" w:lastRowFirstColumn="0" w:lastRowLastColumn="0"/>
+        </w:trPr>
+        <w:tc>
+          <w:tcPr>
+            <w:cnfStyle w:val="001000000000" w:firstRow="0" w:lastRow="0" w:firstColumn="1" w:lastColumn="0" w:oddVBand="0" w:evenVBand="0" w:oddHBand="0" w:evenHBand="0" w:firstRowFirstColumn="0" w:firstRowLastColumn="0" w:lastRowFirstColumn="0" w:lastRowLastColumn="0"/>
             <w:tcW w:w="4261" w:type="dxa"/>
             <w:vMerge/>
           </w:tcPr>
@@ -2019,7 +2041,7 @@
           </w:tcPr>
           <w:p>
             <w:pPr>
-              <w:cnfStyle w:val="000000100000"/>
+              <w:cnfStyle w:val="000000100000" w:firstRow="0" w:lastRow="0" w:firstColumn="0" w:lastColumn="0" w:oddVBand="0" w:evenVBand="0" w:oddHBand="1" w:evenHBand="0" w:firstRowFirstColumn="0" w:firstRowLastColumn="0" w:lastRowFirstColumn="0" w:lastRowLastColumn="0"/>
             </w:pPr>
             <w:r>
               <w:rPr>
@@ -2033,7 +2055,7 @@
       <w:tr>
         <w:tc>
           <w:tcPr>
-            <w:cnfStyle w:val="001000000000"/>
+            <w:cnfStyle w:val="001000000000" w:firstRow="0" w:lastRow="0" w:firstColumn="1" w:lastColumn="0" w:oddVBand="0" w:evenVBand="0" w:oddHBand="0" w:evenHBand="0" w:firstRowFirstColumn="0" w:firstRowLastColumn="0" w:lastRowFirstColumn="0" w:lastRowLastColumn="0"/>
             <w:tcW w:w="4261" w:type="dxa"/>
             <w:vMerge w:val="restart"/>
             <w:vAlign w:val="center"/>
@@ -2056,7 +2078,7 @@
           </w:tcPr>
           <w:p>
             <w:pPr>
-              <w:cnfStyle w:val="000000000000"/>
+              <w:cnfStyle w:val="000000000000" w:firstRow="0" w:lastRow="0" w:firstColumn="0" w:lastColumn="0" w:oddVBand="0" w:evenVBand="0" w:oddHBand="0" w:evenHBand="0" w:firstRowFirstColumn="0" w:firstRowLastColumn="0" w:lastRowFirstColumn="0" w:lastRowLastColumn="0"/>
             </w:pPr>
             <w:r>
               <w:rPr>
@@ -2069,11 +2091,11 @@
       </w:tr>
       <w:tr>
         <w:trPr>
-          <w:cnfStyle w:val="000000100000"/>
-        </w:trPr>
-        <w:tc>
-          <w:tcPr>
-            <w:cnfStyle w:val="001000000000"/>
+          <w:cnfStyle w:val="000000100000" w:firstRow="0" w:lastRow="0" w:firstColumn="0" w:lastColumn="0" w:oddVBand="0" w:evenVBand="0" w:oddHBand="1" w:evenHBand="0" w:firstRowFirstColumn="0" w:firstRowLastColumn="0" w:lastRowFirstColumn="0" w:lastRowLastColumn="0"/>
+        </w:trPr>
+        <w:tc>
+          <w:tcPr>
+            <w:cnfStyle w:val="001000000000" w:firstRow="0" w:lastRow="0" w:firstColumn="1" w:lastColumn="0" w:oddVBand="0" w:evenVBand="0" w:oddHBand="0" w:evenHBand="0" w:firstRowFirstColumn="0" w:firstRowLastColumn="0" w:lastRowFirstColumn="0" w:lastRowLastColumn="0"/>
             <w:tcW w:w="4261" w:type="dxa"/>
             <w:vMerge/>
           </w:tcPr>
@@ -2089,7 +2111,7 @@
           </w:tcPr>
           <w:p>
             <w:pPr>
-              <w:cnfStyle w:val="000000100000"/>
+              <w:cnfStyle w:val="000000100000" w:firstRow="0" w:lastRow="0" w:firstColumn="0" w:lastColumn="0" w:oddVBand="0" w:evenVBand="0" w:oddHBand="1" w:evenHBand="0" w:firstRowFirstColumn="0" w:firstRowLastColumn="0" w:lastRowFirstColumn="0" w:lastRowLastColumn="0"/>
             </w:pPr>
             <w:r>
               <w:rPr>
@@ -2103,7 +2125,7 @@
       <w:tr>
         <w:tc>
           <w:tcPr>
-            <w:cnfStyle w:val="001000000000"/>
+            <w:cnfStyle w:val="001000000000" w:firstRow="0" w:lastRow="0" w:firstColumn="1" w:lastColumn="0" w:oddVBand="0" w:evenVBand="0" w:oddHBand="0" w:evenHBand="0" w:firstRowFirstColumn="0" w:firstRowLastColumn="0" w:lastRowFirstColumn="0" w:lastRowLastColumn="0"/>
             <w:tcW w:w="4261" w:type="dxa"/>
             <w:vMerge/>
           </w:tcPr>
@@ -2119,7 +2141,7 @@
           </w:tcPr>
           <w:p>
             <w:pPr>
-              <w:cnfStyle w:val="000000000000"/>
+              <w:cnfStyle w:val="000000000000" w:firstRow="0" w:lastRow="0" w:firstColumn="0" w:lastColumn="0" w:oddVBand="0" w:evenVBand="0" w:oddHBand="0" w:evenHBand="0" w:firstRowFirstColumn="0" w:firstRowLastColumn="0" w:lastRowFirstColumn="0" w:lastRowLastColumn="0"/>
             </w:pPr>
             <w:r>
               <w:rPr>
@@ -2132,11 +2154,11 @@
       </w:tr>
       <w:tr>
         <w:trPr>
-          <w:cnfStyle w:val="000000100000"/>
-        </w:trPr>
-        <w:tc>
-          <w:tcPr>
-            <w:cnfStyle w:val="001000000000"/>
+          <w:cnfStyle w:val="000000100000" w:firstRow="0" w:lastRow="0" w:firstColumn="0" w:lastColumn="0" w:oddVBand="0" w:evenVBand="0" w:oddHBand="1" w:evenHBand="0" w:firstRowFirstColumn="0" w:firstRowLastColumn="0" w:lastRowFirstColumn="0" w:lastRowLastColumn="0"/>
+        </w:trPr>
+        <w:tc>
+          <w:tcPr>
+            <w:cnfStyle w:val="001000000000" w:firstRow="0" w:lastRow="0" w:firstColumn="1" w:lastColumn="0" w:oddVBand="0" w:evenVBand="0" w:oddHBand="0" w:evenHBand="0" w:firstRowFirstColumn="0" w:firstRowLastColumn="0" w:lastRowFirstColumn="0" w:lastRowLastColumn="0"/>
             <w:tcW w:w="4261" w:type="dxa"/>
             <w:vMerge/>
           </w:tcPr>
@@ -2152,7 +2174,7 @@
           </w:tcPr>
           <w:p>
             <w:pPr>
-              <w:cnfStyle w:val="000000100000"/>
+              <w:cnfStyle w:val="000000100000" w:firstRow="0" w:lastRow="0" w:firstColumn="0" w:lastColumn="0" w:oddVBand="0" w:evenVBand="0" w:oddHBand="1" w:evenHBand="0" w:firstRowFirstColumn="0" w:firstRowLastColumn="0" w:lastRowFirstColumn="0" w:lastRowLastColumn="0"/>
             </w:pPr>
             <w:r>
               <w:rPr>
@@ -2166,7 +2188,7 @@
       <w:tr>
         <w:tc>
           <w:tcPr>
-            <w:cnfStyle w:val="001000000000"/>
+            <w:cnfStyle w:val="001000000000" w:firstRow="0" w:lastRow="0" w:firstColumn="1" w:lastColumn="0" w:oddVBand="0" w:evenVBand="0" w:oddHBand="0" w:evenHBand="0" w:firstRowFirstColumn="0" w:firstRowLastColumn="0" w:lastRowFirstColumn="0" w:lastRowLastColumn="0"/>
             <w:tcW w:w="4261" w:type="dxa"/>
             <w:vMerge w:val="restart"/>
             <w:vAlign w:val="center"/>
@@ -2189,7 +2211,7 @@
           </w:tcPr>
           <w:p>
             <w:pPr>
-              <w:cnfStyle w:val="000000000000"/>
+              <w:cnfStyle w:val="000000000000" w:firstRow="0" w:lastRow="0" w:firstColumn="0" w:lastColumn="0" w:oddVBand="0" w:evenVBand="0" w:oddHBand="0" w:evenHBand="0" w:firstRowFirstColumn="0" w:firstRowLastColumn="0" w:lastRowFirstColumn="0" w:lastRowLastColumn="0"/>
             </w:pPr>
             <w:r>
               <w:rPr>
@@ -2202,11 +2224,11 @@
       </w:tr>
       <w:tr>
         <w:trPr>
-          <w:cnfStyle w:val="000000100000"/>
-        </w:trPr>
-        <w:tc>
-          <w:tcPr>
-            <w:cnfStyle w:val="001000000000"/>
+          <w:cnfStyle w:val="000000100000" w:firstRow="0" w:lastRow="0" w:firstColumn="0" w:lastColumn="0" w:oddVBand="0" w:evenVBand="0" w:oddHBand="1" w:evenHBand="0" w:firstRowFirstColumn="0" w:firstRowLastColumn="0" w:lastRowFirstColumn="0" w:lastRowLastColumn="0"/>
+        </w:trPr>
+        <w:tc>
+          <w:tcPr>
+            <w:cnfStyle w:val="001000000000" w:firstRow="0" w:lastRow="0" w:firstColumn="1" w:lastColumn="0" w:oddVBand="0" w:evenVBand="0" w:oddHBand="0" w:evenHBand="0" w:firstRowFirstColumn="0" w:firstRowLastColumn="0" w:lastRowFirstColumn="0" w:lastRowLastColumn="0"/>
             <w:tcW w:w="4261" w:type="dxa"/>
             <w:vMerge/>
           </w:tcPr>
@@ -2222,7 +2244,7 @@
           </w:tcPr>
           <w:p>
             <w:pPr>
-              <w:cnfStyle w:val="000000100000"/>
+              <w:cnfStyle w:val="000000100000" w:firstRow="0" w:lastRow="0" w:firstColumn="0" w:lastColumn="0" w:oddVBand="0" w:evenVBand="0" w:oddHBand="1" w:evenHBand="0" w:firstRowFirstColumn="0" w:firstRowLastColumn="0" w:lastRowFirstColumn="0" w:lastRowLastColumn="0"/>
             </w:pPr>
             <w:r>
               <w:rPr>
@@ -2236,7 +2258,7 @@
       <w:tr>
         <w:tc>
           <w:tcPr>
-            <w:cnfStyle w:val="001000000000"/>
+            <w:cnfStyle w:val="001000000000" w:firstRow="0" w:lastRow="0" w:firstColumn="1" w:lastColumn="0" w:oddVBand="0" w:evenVBand="0" w:oddHBand="0" w:evenHBand="0" w:firstRowFirstColumn="0" w:firstRowLastColumn="0" w:lastRowFirstColumn="0" w:lastRowLastColumn="0"/>
             <w:tcW w:w="4261" w:type="dxa"/>
             <w:vMerge/>
           </w:tcPr>
@@ -2252,7 +2274,7 @@
           </w:tcPr>
           <w:p>
             <w:pPr>
-              <w:cnfStyle w:val="000000000000"/>
+              <w:cnfStyle w:val="000000000000" w:firstRow="0" w:lastRow="0" w:firstColumn="0" w:lastColumn="0" w:oddVBand="0" w:evenVBand="0" w:oddHBand="0" w:evenHBand="0" w:firstRowFirstColumn="0" w:firstRowLastColumn="0" w:lastRowFirstColumn="0" w:lastRowLastColumn="0"/>
             </w:pPr>
             <w:r>
               <w:rPr>
@@ -2265,11 +2287,11 @@
       </w:tr>
       <w:tr>
         <w:trPr>
-          <w:cnfStyle w:val="000000100000"/>
-        </w:trPr>
-        <w:tc>
-          <w:tcPr>
-            <w:cnfStyle w:val="001000000000"/>
+          <w:cnfStyle w:val="000000100000" w:firstRow="0" w:lastRow="0" w:firstColumn="0" w:lastColumn="0" w:oddVBand="0" w:evenVBand="0" w:oddHBand="1" w:evenHBand="0" w:firstRowFirstColumn="0" w:firstRowLastColumn="0" w:lastRowFirstColumn="0" w:lastRowLastColumn="0"/>
+        </w:trPr>
+        <w:tc>
+          <w:tcPr>
+            <w:cnfStyle w:val="001000000000" w:firstRow="0" w:lastRow="0" w:firstColumn="1" w:lastColumn="0" w:oddVBand="0" w:evenVBand="0" w:oddHBand="0" w:evenHBand="0" w:firstRowFirstColumn="0" w:firstRowLastColumn="0" w:lastRowFirstColumn="0" w:lastRowLastColumn="0"/>
             <w:tcW w:w="4261" w:type="dxa"/>
             <w:vMerge/>
           </w:tcPr>
@@ -2285,7 +2307,7 @@
           </w:tcPr>
           <w:p>
             <w:pPr>
-              <w:cnfStyle w:val="000000100000"/>
+              <w:cnfStyle w:val="000000100000" w:firstRow="0" w:lastRow="0" w:firstColumn="0" w:lastColumn="0" w:oddVBand="0" w:evenVBand="0" w:oddHBand="1" w:evenHBand="0" w:firstRowFirstColumn="0" w:firstRowLastColumn="0" w:lastRowFirstColumn="0" w:lastRowLastColumn="0"/>
             </w:pPr>
             <w:r>
               <w:rPr>
@@ -2299,7 +2321,7 @@
       <w:tr>
         <w:tc>
           <w:tcPr>
-            <w:cnfStyle w:val="001000000000"/>
+            <w:cnfStyle w:val="001000000000" w:firstRow="0" w:lastRow="0" w:firstColumn="1" w:lastColumn="0" w:oddVBand="0" w:evenVBand="0" w:oddHBand="0" w:evenHBand="0" w:firstRowFirstColumn="0" w:firstRowLastColumn="0" w:lastRowFirstColumn="0" w:lastRowLastColumn="0"/>
             <w:tcW w:w="4261" w:type="dxa"/>
             <w:vMerge w:val="restart"/>
             <w:vAlign w:val="center"/>
@@ -2308,27 +2330,26 @@
             <w:pPr>
               <w:jc w:val="center"/>
             </w:pPr>
-            <w:r>
-              <w:rPr>
-                <w:rFonts w:hint="eastAsia"/>
-              </w:rPr>
-              <w:t>Dashboard</w:t>
-            </w:r>
-            <w:r>
-              <w:rPr>
-                <w:rFonts w:hint="eastAsia"/>
-              </w:rPr>
-              <w:t>(handle)</w:t>
-            </w:r>
-          </w:p>
-        </w:tc>
-        <w:tc>
-          <w:tcPr>
-            <w:tcW w:w="4261" w:type="dxa"/>
-          </w:tcPr>
-          <w:p>
-            <w:pPr>
-              <w:cnfStyle w:val="000000000000"/>
+            <w:bookmarkStart w:id="0" w:name="_GoBack"/>
+            <w:bookmarkEnd w:id="0"/>
+            <w:r>
+              <w:t>Dashboard (</w:t>
+            </w:r>
+            <w:r>
+              <w:rPr>
+                <w:rFonts w:hint="eastAsia"/>
+              </w:rPr>
+              <w:t>handle)</w:t>
+            </w:r>
+          </w:p>
+        </w:tc>
+        <w:tc>
+          <w:tcPr>
+            <w:tcW w:w="4261" w:type="dxa"/>
+          </w:tcPr>
+          <w:p>
+            <w:pPr>
+              <w:cnfStyle w:val="000000000000" w:firstRow="0" w:lastRow="0" w:firstColumn="0" w:lastColumn="0" w:oddVBand="0" w:evenVBand="0" w:oddHBand="0" w:evenHBand="0" w:firstRowFirstColumn="0" w:firstRowLastColumn="0" w:lastRowFirstColumn="0" w:lastRowLastColumn="0"/>
             </w:pPr>
             <w:r>
               <w:rPr>
@@ -2341,11 +2362,11 @@
       </w:tr>
       <w:tr>
         <w:trPr>
-          <w:cnfStyle w:val="000000100000"/>
-        </w:trPr>
-        <w:tc>
-          <w:tcPr>
-            <w:cnfStyle w:val="001000000000"/>
+          <w:cnfStyle w:val="000000100000" w:firstRow="0" w:lastRow="0" w:firstColumn="0" w:lastColumn="0" w:oddVBand="0" w:evenVBand="0" w:oddHBand="1" w:evenHBand="0" w:firstRowFirstColumn="0" w:firstRowLastColumn="0" w:lastRowFirstColumn="0" w:lastRowLastColumn="0"/>
+        </w:trPr>
+        <w:tc>
+          <w:tcPr>
+            <w:cnfStyle w:val="001000000000" w:firstRow="0" w:lastRow="0" w:firstColumn="1" w:lastColumn="0" w:oddVBand="0" w:evenVBand="0" w:oddHBand="0" w:evenHBand="0" w:firstRowFirstColumn="0" w:firstRowLastColumn="0" w:lastRowFirstColumn="0" w:lastRowLastColumn="0"/>
             <w:tcW w:w="4261" w:type="dxa"/>
             <w:vMerge/>
           </w:tcPr>
@@ -2361,7 +2382,7 @@
           </w:tcPr>
           <w:p>
             <w:pPr>
-              <w:cnfStyle w:val="000000100000"/>
+              <w:cnfStyle w:val="000000100000" w:firstRow="0" w:lastRow="0" w:firstColumn="0" w:lastColumn="0" w:oddVBand="0" w:evenVBand="0" w:oddHBand="1" w:evenHBand="0" w:firstRowFirstColumn="0" w:firstRowLastColumn="0" w:lastRowFirstColumn="0" w:lastRowLastColumn="0"/>
             </w:pPr>
             <w:r>
               <w:rPr>
@@ -2378,7 +2399,7 @@
         </w:trPr>
         <w:tc>
           <w:tcPr>
-            <w:cnfStyle w:val="001000000000"/>
+            <w:cnfStyle w:val="001000000000" w:firstRow="0" w:lastRow="0" w:firstColumn="1" w:lastColumn="0" w:oddVBand="0" w:evenVBand="0" w:oddHBand="0" w:evenHBand="0" w:firstRowFirstColumn="0" w:firstRowLastColumn="0" w:lastRowFirstColumn="0" w:lastRowLastColumn="0"/>
             <w:tcW w:w="4261" w:type="dxa"/>
             <w:vMerge/>
           </w:tcPr>
@@ -2394,7 +2415,7 @@
           </w:tcPr>
           <w:p>
             <w:pPr>
-              <w:cnfStyle w:val="000000000000"/>
+              <w:cnfStyle w:val="000000000000" w:firstRow="0" w:lastRow="0" w:firstColumn="0" w:lastColumn="0" w:oddVBand="0" w:evenVBand="0" w:oddHBand="0" w:evenHBand="0" w:firstRowFirstColumn="0" w:firstRowLastColumn="0" w:lastRowFirstColumn="0" w:lastRowLastColumn="0"/>
             </w:pPr>
             <w:r>
               <w:rPr>
@@ -2407,12 +2428,12 @@
       </w:tr>
       <w:tr>
         <w:trPr>
-          <w:cnfStyle w:val="000000100000"/>
+          <w:cnfStyle w:val="000000100000" w:firstRow="0" w:lastRow="0" w:firstColumn="0" w:lastColumn="0" w:oddVBand="0" w:evenVBand="0" w:oddHBand="1" w:evenHBand="0" w:firstRowFirstColumn="0" w:firstRowLastColumn="0" w:lastRowFirstColumn="0" w:lastRowLastColumn="0"/>
           <w:trHeight w:val="98"/>
         </w:trPr>
         <w:tc>
           <w:tcPr>
-            <w:cnfStyle w:val="001000000000"/>
+            <w:cnfStyle w:val="001000000000" w:firstRow="0" w:lastRow="0" w:firstColumn="1" w:lastColumn="0" w:oddVBand="0" w:evenVBand="0" w:oddHBand="0" w:evenHBand="0" w:firstRowFirstColumn="0" w:firstRowLastColumn="0" w:lastRowFirstColumn="0" w:lastRowLastColumn="0"/>
             <w:tcW w:w="4261" w:type="dxa"/>
             <w:vMerge/>
           </w:tcPr>
@@ -2428,10 +2449,7 @@
           </w:tcPr>
           <w:p>
             <w:pPr>
-              <w:cnfStyle w:val="000000100000"/>
-              <w:rPr>
-                <w:rFonts w:hint="eastAsia"/>
-              </w:rPr>
+              <w:cnfStyle w:val="000000100000" w:firstRow="0" w:lastRow="0" w:firstColumn="0" w:lastColumn="0" w:oddVBand="0" w:evenVBand="0" w:oddHBand="1" w:evenHBand="0" w:firstRowFirstColumn="0" w:firstRowLastColumn="0" w:lastRowFirstColumn="0" w:lastRowLastColumn="0"/>
             </w:pPr>
             <w:r>
               <w:rPr>
@@ -2448,7 +2466,7 @@
         </w:trPr>
         <w:tc>
           <w:tcPr>
-            <w:cnfStyle w:val="001000000000"/>
+            <w:cnfStyle w:val="001000000000" w:firstRow="0" w:lastRow="0" w:firstColumn="1" w:lastColumn="0" w:oddVBand="0" w:evenVBand="0" w:oddHBand="0" w:evenHBand="0" w:firstRowFirstColumn="0" w:firstRowLastColumn="0" w:lastRowFirstColumn="0" w:lastRowLastColumn="0"/>
             <w:tcW w:w="4261" w:type="dxa"/>
             <w:vMerge/>
           </w:tcPr>
@@ -2464,10 +2482,7 @@
           </w:tcPr>
           <w:p>
             <w:pPr>
-              <w:cnfStyle w:val="000000000000"/>
-              <w:rPr>
-                <w:rFonts w:hint="eastAsia"/>
-              </w:rPr>
+              <w:cnfStyle w:val="000000000000" w:firstRow="0" w:lastRow="0" w:firstColumn="0" w:lastColumn="0" w:oddVBand="0" w:evenVBand="0" w:oddHBand="0" w:evenHBand="0" w:firstRowFirstColumn="0" w:firstRowLastColumn="0" w:lastRowFirstColumn="0" w:lastRowLastColumn="0"/>
             </w:pPr>
             <w:r>
               <w:rPr>
@@ -2480,12 +2495,12 @@
       </w:tr>
       <w:tr>
         <w:trPr>
-          <w:cnfStyle w:val="000000100000"/>
+          <w:cnfStyle w:val="000000100000" w:firstRow="0" w:lastRow="0" w:firstColumn="0" w:lastColumn="0" w:oddVBand="0" w:evenVBand="0" w:oddHBand="1" w:evenHBand="0" w:firstRowFirstColumn="0" w:firstRowLastColumn="0" w:lastRowFirstColumn="0" w:lastRowLastColumn="0"/>
           <w:trHeight w:val="49"/>
         </w:trPr>
         <w:tc>
           <w:tcPr>
-            <w:cnfStyle w:val="001000000000"/>
+            <w:cnfStyle w:val="001000000000" w:firstRow="0" w:lastRow="0" w:firstColumn="1" w:lastColumn="0" w:oddVBand="0" w:evenVBand="0" w:oddHBand="0" w:evenHBand="0" w:firstRowFirstColumn="0" w:firstRowLastColumn="0" w:lastRowFirstColumn="0" w:lastRowLastColumn="0"/>
             <w:tcW w:w="4261" w:type="dxa"/>
             <w:vMerge w:val="restart"/>
             <w:vAlign w:val="center"/>
@@ -2508,7 +2523,7 @@
           </w:tcPr>
           <w:p>
             <w:pPr>
-              <w:cnfStyle w:val="000000100000"/>
+              <w:cnfStyle w:val="000000100000" w:firstRow="0" w:lastRow="0" w:firstColumn="0" w:lastColumn="0" w:oddVBand="0" w:evenVBand="0" w:oddHBand="1" w:evenHBand="0" w:firstRowFirstColumn="0" w:firstRowLastColumn="0" w:lastRowFirstColumn="0" w:lastRowLastColumn="0"/>
             </w:pPr>
             <w:r>
               <w:rPr>
@@ -2525,16 +2540,13 @@
         </w:trPr>
         <w:tc>
           <w:tcPr>
-            <w:cnfStyle w:val="001000000000"/>
+            <w:cnfStyle w:val="001000000000" w:firstRow="0" w:lastRow="0" w:firstColumn="1" w:lastColumn="0" w:oddVBand="0" w:evenVBand="0" w:oddHBand="0" w:evenHBand="0" w:firstRowFirstColumn="0" w:firstRowLastColumn="0" w:lastRowFirstColumn="0" w:lastRowLastColumn="0"/>
             <w:tcW w:w="4261" w:type="dxa"/>
             <w:vMerge/>
           </w:tcPr>
           <w:p>
             <w:pPr>
               <w:jc w:val="center"/>
-              <w:rPr>
-                <w:rFonts w:hint="eastAsia"/>
-              </w:rPr>
             </w:pPr>
           </w:p>
         </w:tc>
@@ -2550,7 +2562,7 @@
           </w:tcPr>
           <w:p>
             <w:pPr>
-              <w:cnfStyle w:val="000000000000"/>
+              <w:cnfStyle w:val="000000000000" w:firstRow="0" w:lastRow="0" w:firstColumn="0" w:lastColumn="0" w:oddVBand="0" w:evenVBand="0" w:oddHBand="0" w:evenHBand="0" w:firstRowFirstColumn="0" w:firstRowLastColumn="0" w:lastRowFirstColumn="0" w:lastRowLastColumn="0"/>
             </w:pPr>
             <w:r>
               <w:rPr>
@@ -2563,37 +2575,48 @@
       </w:tr>
       <w:tr>
         <w:trPr>
-          <w:cnfStyle w:val="000000100000"/>
+          <w:cnfStyle w:val="000000100000" w:firstRow="0" w:lastRow="0" w:firstColumn="0" w:lastColumn="0" w:oddVBand="0" w:evenVBand="0" w:oddHBand="1" w:evenHBand="0" w:firstRowFirstColumn="0" w:firstRowLastColumn="0" w:lastRowFirstColumn="0" w:lastRowLastColumn="0"/>
           <w:trHeight w:val="49"/>
         </w:trPr>
         <w:tc>
           <w:tcPr>
-            <w:cnfStyle w:val="001000000000"/>
+            <w:cnfStyle w:val="001000000000" w:firstRow="0" w:lastRow="0" w:firstColumn="1" w:lastColumn="0" w:oddVBand="0" w:evenVBand="0" w:oddHBand="0" w:evenHBand="0" w:firstRowFirstColumn="0" w:firstRowLastColumn="0" w:lastRowFirstColumn="0" w:lastRowLastColumn="0"/>
             <w:tcW w:w="4261" w:type="dxa"/>
             <w:vMerge/>
           </w:tcPr>
           <w:p>
             <w:pPr>
               <w:jc w:val="center"/>
-              <w:rPr>
-                <w:rFonts w:hint="eastAsia"/>
-              </w:rPr>
-            </w:pPr>
-          </w:p>
-        </w:tc>
-        <w:tc>
-          <w:tcPr>
-            <w:tcW w:w="4261" w:type="dxa"/>
-          </w:tcPr>
-          <w:p>
-            <w:pPr>
-              <w:cnfStyle w:val="000000100000"/>
-            </w:pPr>
-            <w:r>
-              <w:rPr>
-                <w:rFonts w:hint="eastAsia"/>
-              </w:rPr>
-              <w:t>Raise Supplier Corrective ActionRequestion.</w:t>
+            </w:pPr>
+          </w:p>
+        </w:tc>
+        <w:tc>
+          <w:tcPr>
+            <w:tcW w:w="4261" w:type="dxa"/>
+          </w:tcPr>
+          <w:p>
+            <w:pPr>
+              <w:cnfStyle w:val="000000100000" w:firstRow="0" w:lastRow="0" w:firstColumn="0" w:lastColumn="0" w:oddVBand="0" w:evenVBand="0" w:oddHBand="1" w:evenHBand="0" w:firstRowFirstColumn="0" w:firstRowLastColumn="0" w:lastRowFirstColumn="0" w:lastRowLastColumn="0"/>
+            </w:pPr>
+            <w:r>
+              <w:rPr>
+                <w:rFonts w:hint="eastAsia"/>
+              </w:rPr>
+              <w:t xml:space="preserve">Raise Supplier Corrective </w:t>
+            </w:r>
+            <w:proofErr w:type="spellStart"/>
+            <w:r>
+              <w:rPr>
+                <w:rFonts w:hint="eastAsia"/>
+              </w:rPr>
+              <w:t>ActionRequestion</w:t>
+            </w:r>
+            <w:proofErr w:type="spellEnd"/>
+            <w:r>
+              <w:rPr>
+                <w:rFonts w:hint="eastAsia"/>
+              </w:rPr>
+              <w:t>.</w:t>
             </w:r>
           </w:p>
         </w:tc>
@@ -2604,7 +2627,7 @@
         </w:trPr>
         <w:tc>
           <w:tcPr>
-            <w:cnfStyle w:val="001000000000"/>
+            <w:cnfStyle w:val="001000000000" w:firstRow="0" w:lastRow="0" w:firstColumn="1" w:lastColumn="0" w:oddVBand="0" w:evenVBand="0" w:oddHBand="0" w:evenHBand="0" w:firstRowFirstColumn="0" w:firstRowLastColumn="0" w:lastRowFirstColumn="0" w:lastRowLastColumn="0"/>
             <w:tcW w:w="4261" w:type="dxa"/>
             <w:vMerge/>
             <w:tcBorders>
@@ -2614,9 +2637,6 @@
           <w:p>
             <w:pPr>
               <w:jc w:val="center"/>
-              <w:rPr>
-                <w:rFonts w:hint="eastAsia"/>
-              </w:rPr>
             </w:pPr>
           </w:p>
         </w:tc>
@@ -2632,7 +2652,7 @@
           </w:tcPr>
           <w:p>
             <w:pPr>
-              <w:cnfStyle w:val="000000000000"/>
+              <w:cnfStyle w:val="000000000000" w:firstRow="0" w:lastRow="0" w:firstColumn="0" w:lastColumn="0" w:oddVBand="0" w:evenVBand="0" w:oddHBand="0" w:evenHBand="0" w:firstRowFirstColumn="0" w:firstRowLastColumn="0" w:lastRowFirstColumn="0" w:lastRowLastColumn="0"/>
             </w:pPr>
             <w:r>
               <w:rPr>
@@ -2670,7 +2690,7 @@
       <w:tblPr>
         <w:tblStyle w:val="MediumGrid3-Accent5"/>
         <w:tblW w:w="0" w:type="auto"/>
-        <w:tblLook w:val="04A0"/>
+        <w:tblLook w:val="04A0" w:firstRow="1" w:lastRow="0" w:firstColumn="1" w:lastColumn="0" w:noHBand="0" w:noVBand="1"/>
       </w:tblPr>
       <w:tblGrid>
         <w:gridCol w:w="2235"/>
@@ -2678,11 +2698,11 @@
       </w:tblGrid>
       <w:tr>
         <w:trPr>
-          <w:cnfStyle w:val="100000000000"/>
-        </w:trPr>
-        <w:tc>
-          <w:tcPr>
-            <w:cnfStyle w:val="001000000000"/>
+          <w:cnfStyle w:val="100000000000" w:firstRow="1" w:lastRow="0" w:firstColumn="0" w:lastColumn="0" w:oddVBand="0" w:evenVBand="0" w:oddHBand="0" w:evenHBand="0" w:firstRowFirstColumn="0" w:firstRowLastColumn="0" w:lastRowFirstColumn="0" w:lastRowLastColumn="0"/>
+        </w:trPr>
+        <w:tc>
+          <w:tcPr>
+            <w:cnfStyle w:val="001000000000" w:firstRow="0" w:lastRow="0" w:firstColumn="1" w:lastColumn="0" w:oddVBand="0" w:evenVBand="0" w:oddHBand="0" w:evenHBand="0" w:firstRowFirstColumn="0" w:firstRowLastColumn="0" w:lastRowFirstColumn="0" w:lastRowLastColumn="0"/>
             <w:tcW w:w="2235" w:type="dxa"/>
           </w:tcPr>
           <w:p>
@@ -2700,18 +2720,18 @@
           </w:tcPr>
           <w:p>
             <w:pPr>
-              <w:cnfStyle w:val="100000000000"/>
-            </w:pPr>
-          </w:p>
-        </w:tc>
-      </w:tr>
-      <w:tr>
-        <w:trPr>
-          <w:cnfStyle w:val="000000100000"/>
-        </w:trPr>
-        <w:tc>
-          <w:tcPr>
-            <w:cnfStyle w:val="001000000000"/>
+              <w:cnfStyle w:val="100000000000" w:firstRow="1" w:lastRow="0" w:firstColumn="0" w:lastColumn="0" w:oddVBand="0" w:evenVBand="0" w:oddHBand="0" w:evenHBand="0" w:firstRowFirstColumn="0" w:firstRowLastColumn="0" w:lastRowFirstColumn="0" w:lastRowLastColumn="0"/>
+            </w:pPr>
+          </w:p>
+        </w:tc>
+      </w:tr>
+      <w:tr>
+        <w:trPr>
+          <w:cnfStyle w:val="000000100000" w:firstRow="0" w:lastRow="0" w:firstColumn="0" w:lastColumn="0" w:oddVBand="0" w:evenVBand="0" w:oddHBand="1" w:evenHBand="0" w:firstRowFirstColumn="0" w:firstRowLastColumn="0" w:lastRowFirstColumn="0" w:lastRowLastColumn="0"/>
+        </w:trPr>
+        <w:tc>
+          <w:tcPr>
+            <w:cnfStyle w:val="001000000000" w:firstRow="0" w:lastRow="0" w:firstColumn="1" w:lastColumn="0" w:oddVBand="0" w:evenVBand="0" w:oddHBand="0" w:evenHBand="0" w:firstRowFirstColumn="0" w:firstRowLastColumn="0" w:lastRowFirstColumn="0" w:lastRowLastColumn="0"/>
             <w:tcW w:w="2235" w:type="dxa"/>
           </w:tcPr>
           <w:p>
@@ -2729,15 +2749,15 @@
           </w:tcPr>
           <w:p>
             <w:pPr>
-              <w:cnfStyle w:val="000000100000"/>
-            </w:pPr>
-          </w:p>
-        </w:tc>
-      </w:tr>
-      <w:tr>
-        <w:tc>
-          <w:tcPr>
-            <w:cnfStyle w:val="001000000000"/>
+              <w:cnfStyle w:val="000000100000" w:firstRow="0" w:lastRow="0" w:firstColumn="0" w:lastColumn="0" w:oddVBand="0" w:evenVBand="0" w:oddHBand="1" w:evenHBand="0" w:firstRowFirstColumn="0" w:firstRowLastColumn="0" w:lastRowFirstColumn="0" w:lastRowLastColumn="0"/>
+            </w:pPr>
+          </w:p>
+        </w:tc>
+      </w:tr>
+      <w:tr>
+        <w:tc>
+          <w:tcPr>
+            <w:cnfStyle w:val="001000000000" w:firstRow="0" w:lastRow="0" w:firstColumn="1" w:lastColumn="0" w:oddVBand="0" w:evenVBand="0" w:oddHBand="0" w:evenHBand="0" w:firstRowFirstColumn="0" w:firstRowLastColumn="0" w:lastRowFirstColumn="0" w:lastRowLastColumn="0"/>
             <w:tcW w:w="2235" w:type="dxa"/>
           </w:tcPr>
           <w:p>
@@ -2755,18 +2775,18 @@
           </w:tcPr>
           <w:p>
             <w:pPr>
-              <w:cnfStyle w:val="000000000000"/>
-            </w:pPr>
-          </w:p>
-        </w:tc>
-      </w:tr>
-      <w:tr>
-        <w:trPr>
-          <w:cnfStyle w:val="000000100000"/>
-        </w:trPr>
-        <w:tc>
-          <w:tcPr>
-            <w:cnfStyle w:val="001000000000"/>
+              <w:cnfStyle w:val="000000000000" w:firstRow="0" w:lastRow="0" w:firstColumn="0" w:lastColumn="0" w:oddVBand="0" w:evenVBand="0" w:oddHBand="0" w:evenHBand="0" w:firstRowFirstColumn="0" w:firstRowLastColumn="0" w:lastRowFirstColumn="0" w:lastRowLastColumn="0"/>
+            </w:pPr>
+          </w:p>
+        </w:tc>
+      </w:tr>
+      <w:tr>
+        <w:trPr>
+          <w:cnfStyle w:val="000000100000" w:firstRow="0" w:lastRow="0" w:firstColumn="0" w:lastColumn="0" w:oddVBand="0" w:evenVBand="0" w:oddHBand="1" w:evenHBand="0" w:firstRowFirstColumn="0" w:firstRowLastColumn="0" w:lastRowFirstColumn="0" w:lastRowLastColumn="0"/>
+        </w:trPr>
+        <w:tc>
+          <w:tcPr>
+            <w:cnfStyle w:val="001000000000" w:firstRow="0" w:lastRow="0" w:firstColumn="1" w:lastColumn="0" w:oddVBand="0" w:evenVBand="0" w:oddHBand="0" w:evenHBand="0" w:firstRowFirstColumn="0" w:firstRowLastColumn="0" w:lastRowFirstColumn="0" w:lastRowLastColumn="0"/>
             <w:tcW w:w="2235" w:type="dxa"/>
           </w:tcPr>
           <w:p>
@@ -2784,15 +2804,15 @@
           </w:tcPr>
           <w:p>
             <w:pPr>
-              <w:cnfStyle w:val="000000100000"/>
-            </w:pPr>
-          </w:p>
-        </w:tc>
-      </w:tr>
-      <w:tr>
-        <w:tc>
-          <w:tcPr>
-            <w:cnfStyle w:val="001000000000"/>
+              <w:cnfStyle w:val="000000100000" w:firstRow="0" w:lastRow="0" w:firstColumn="0" w:lastColumn="0" w:oddVBand="0" w:evenVBand="0" w:oddHBand="1" w:evenHBand="0" w:firstRowFirstColumn="0" w:firstRowLastColumn="0" w:lastRowFirstColumn="0" w:lastRowLastColumn="0"/>
+            </w:pPr>
+          </w:p>
+        </w:tc>
+      </w:tr>
+      <w:tr>
+        <w:tc>
+          <w:tcPr>
+            <w:cnfStyle w:val="001000000000" w:firstRow="0" w:lastRow="0" w:firstColumn="1" w:lastColumn="0" w:oddVBand="0" w:evenVBand="0" w:oddHBand="0" w:evenHBand="0" w:firstRowFirstColumn="0" w:firstRowLastColumn="0" w:lastRowFirstColumn="0" w:lastRowLastColumn="0"/>
             <w:tcW w:w="2235" w:type="dxa"/>
           </w:tcPr>
           <w:p>
@@ -2810,18 +2830,18 @@
           </w:tcPr>
           <w:p>
             <w:pPr>
-              <w:cnfStyle w:val="000000000000"/>
-            </w:pPr>
-          </w:p>
-        </w:tc>
-      </w:tr>
-      <w:tr>
-        <w:trPr>
-          <w:cnfStyle w:val="000000100000"/>
-        </w:trPr>
-        <w:tc>
-          <w:tcPr>
-            <w:cnfStyle w:val="001000000000"/>
+              <w:cnfStyle w:val="000000000000" w:firstRow="0" w:lastRow="0" w:firstColumn="0" w:lastColumn="0" w:oddVBand="0" w:evenVBand="0" w:oddHBand="0" w:evenHBand="0" w:firstRowFirstColumn="0" w:firstRowLastColumn="0" w:lastRowFirstColumn="0" w:lastRowLastColumn="0"/>
+            </w:pPr>
+          </w:p>
+        </w:tc>
+      </w:tr>
+      <w:tr>
+        <w:trPr>
+          <w:cnfStyle w:val="000000100000" w:firstRow="0" w:lastRow="0" w:firstColumn="0" w:lastColumn="0" w:oddVBand="0" w:evenVBand="0" w:oddHBand="1" w:evenHBand="0" w:firstRowFirstColumn="0" w:firstRowLastColumn="0" w:lastRowFirstColumn="0" w:lastRowLastColumn="0"/>
+        </w:trPr>
+        <w:tc>
+          <w:tcPr>
+            <w:cnfStyle w:val="001000000000" w:firstRow="0" w:lastRow="0" w:firstColumn="1" w:lastColumn="0" w:oddVBand="0" w:evenVBand="0" w:oddHBand="0" w:evenHBand="0" w:firstRowFirstColumn="0" w:firstRowLastColumn="0" w:lastRowFirstColumn="0" w:lastRowLastColumn="0"/>
             <w:tcW w:w="2235" w:type="dxa"/>
           </w:tcPr>
           <w:p>
@@ -2839,15 +2859,15 @@
           </w:tcPr>
           <w:p>
             <w:pPr>
-              <w:cnfStyle w:val="000000100000"/>
-            </w:pPr>
-          </w:p>
-        </w:tc>
-      </w:tr>
-      <w:tr>
-        <w:tc>
-          <w:tcPr>
-            <w:cnfStyle w:val="001000000000"/>
+              <w:cnfStyle w:val="000000100000" w:firstRow="0" w:lastRow="0" w:firstColumn="0" w:lastColumn="0" w:oddVBand="0" w:evenVBand="0" w:oddHBand="1" w:evenHBand="0" w:firstRowFirstColumn="0" w:firstRowLastColumn="0" w:lastRowFirstColumn="0" w:lastRowLastColumn="0"/>
+            </w:pPr>
+          </w:p>
+        </w:tc>
+      </w:tr>
+      <w:tr>
+        <w:tc>
+          <w:tcPr>
+            <w:cnfStyle w:val="001000000000" w:firstRow="0" w:lastRow="0" w:firstColumn="1" w:lastColumn="0" w:oddVBand="0" w:evenVBand="0" w:oddHBand="0" w:evenHBand="0" w:firstRowFirstColumn="0" w:firstRowLastColumn="0" w:lastRowFirstColumn="0" w:lastRowLastColumn="0"/>
             <w:tcW w:w="2235" w:type="dxa"/>
           </w:tcPr>
           <w:p>
@@ -2865,18 +2885,18 @@
           </w:tcPr>
           <w:p>
             <w:pPr>
-              <w:cnfStyle w:val="000000000000"/>
-            </w:pPr>
-          </w:p>
-        </w:tc>
-      </w:tr>
-      <w:tr>
-        <w:trPr>
-          <w:cnfStyle w:val="000000100000"/>
-        </w:trPr>
-        <w:tc>
-          <w:tcPr>
-            <w:cnfStyle w:val="001000000000"/>
+              <w:cnfStyle w:val="000000000000" w:firstRow="0" w:lastRow="0" w:firstColumn="0" w:lastColumn="0" w:oddVBand="0" w:evenVBand="0" w:oddHBand="0" w:evenHBand="0" w:firstRowFirstColumn="0" w:firstRowLastColumn="0" w:lastRowFirstColumn="0" w:lastRowLastColumn="0"/>
+            </w:pPr>
+          </w:p>
+        </w:tc>
+      </w:tr>
+      <w:tr>
+        <w:trPr>
+          <w:cnfStyle w:val="000000100000" w:firstRow="0" w:lastRow="0" w:firstColumn="0" w:lastColumn="0" w:oddVBand="0" w:evenVBand="0" w:oddHBand="1" w:evenHBand="0" w:firstRowFirstColumn="0" w:firstRowLastColumn="0" w:lastRowFirstColumn="0" w:lastRowLastColumn="0"/>
+        </w:trPr>
+        <w:tc>
+          <w:tcPr>
+            <w:cnfStyle w:val="001000000000" w:firstRow="0" w:lastRow="0" w:firstColumn="1" w:lastColumn="0" w:oddVBand="0" w:evenVBand="0" w:oddHBand="0" w:evenHBand="0" w:firstRowFirstColumn="0" w:firstRowLastColumn="0" w:lastRowFirstColumn="0" w:lastRowLastColumn="0"/>
             <w:tcW w:w="2235" w:type="dxa"/>
           </w:tcPr>
           <w:p>
@@ -2894,15 +2914,15 @@
           </w:tcPr>
           <w:p>
             <w:pPr>
-              <w:cnfStyle w:val="000000100000"/>
-            </w:pPr>
-          </w:p>
-        </w:tc>
-      </w:tr>
-      <w:tr>
-        <w:tc>
-          <w:tcPr>
-            <w:cnfStyle w:val="001000000000"/>
+              <w:cnfStyle w:val="000000100000" w:firstRow="0" w:lastRow="0" w:firstColumn="0" w:lastColumn="0" w:oddVBand="0" w:evenVBand="0" w:oddHBand="1" w:evenHBand="0" w:firstRowFirstColumn="0" w:firstRowLastColumn="0" w:lastRowFirstColumn="0" w:lastRowLastColumn="0"/>
+            </w:pPr>
+          </w:p>
+        </w:tc>
+      </w:tr>
+      <w:tr>
+        <w:tc>
+          <w:tcPr>
+            <w:cnfStyle w:val="001000000000" w:firstRow="0" w:lastRow="0" w:firstColumn="1" w:lastColumn="0" w:oddVBand="0" w:evenVBand="0" w:oddHBand="0" w:evenHBand="0" w:firstRowFirstColumn="0" w:firstRowLastColumn="0" w:lastRowFirstColumn="0" w:lastRowLastColumn="0"/>
             <w:tcW w:w="2235" w:type="dxa"/>
           </w:tcPr>
           <w:p>
@@ -2920,18 +2940,18 @@
           </w:tcPr>
           <w:p>
             <w:pPr>
-              <w:cnfStyle w:val="000000000000"/>
-            </w:pPr>
-          </w:p>
-        </w:tc>
-      </w:tr>
-      <w:tr>
-        <w:trPr>
-          <w:cnfStyle w:val="000000100000"/>
-        </w:trPr>
-        <w:tc>
-          <w:tcPr>
-            <w:cnfStyle w:val="001000000000"/>
+              <w:cnfStyle w:val="000000000000" w:firstRow="0" w:lastRow="0" w:firstColumn="0" w:lastColumn="0" w:oddVBand="0" w:evenVBand="0" w:oddHBand="0" w:evenHBand="0" w:firstRowFirstColumn="0" w:firstRowLastColumn="0" w:lastRowFirstColumn="0" w:lastRowLastColumn="0"/>
+            </w:pPr>
+          </w:p>
+        </w:tc>
+      </w:tr>
+      <w:tr>
+        <w:trPr>
+          <w:cnfStyle w:val="000000100000" w:firstRow="0" w:lastRow="0" w:firstColumn="0" w:lastColumn="0" w:oddVBand="0" w:evenVBand="0" w:oddHBand="1" w:evenHBand="0" w:firstRowFirstColumn="0" w:firstRowLastColumn="0" w:lastRowFirstColumn="0" w:lastRowLastColumn="0"/>
+        </w:trPr>
+        <w:tc>
+          <w:tcPr>
+            <w:cnfStyle w:val="001000000000" w:firstRow="0" w:lastRow="0" w:firstColumn="1" w:lastColumn="0" w:oddVBand="0" w:evenVBand="0" w:oddHBand="0" w:evenHBand="0" w:firstRowFirstColumn="0" w:firstRowLastColumn="0" w:lastRowFirstColumn="0" w:lastRowLastColumn="0"/>
             <w:tcW w:w="2235" w:type="dxa"/>
           </w:tcPr>
           <w:p>
@@ -2949,15 +2969,15 @@
           </w:tcPr>
           <w:p>
             <w:pPr>
-              <w:cnfStyle w:val="000000100000"/>
-            </w:pPr>
-          </w:p>
-        </w:tc>
-      </w:tr>
-      <w:tr>
-        <w:tc>
-          <w:tcPr>
-            <w:cnfStyle w:val="001000000000"/>
+              <w:cnfStyle w:val="000000100000" w:firstRow="0" w:lastRow="0" w:firstColumn="0" w:lastColumn="0" w:oddVBand="0" w:evenVBand="0" w:oddHBand="1" w:evenHBand="0" w:firstRowFirstColumn="0" w:firstRowLastColumn="0" w:lastRowFirstColumn="0" w:lastRowLastColumn="0"/>
+            </w:pPr>
+          </w:p>
+        </w:tc>
+      </w:tr>
+      <w:tr>
+        <w:tc>
+          <w:tcPr>
+            <w:cnfStyle w:val="001000000000" w:firstRow="0" w:lastRow="0" w:firstColumn="1" w:lastColumn="0" w:oddVBand="0" w:evenVBand="0" w:oddHBand="0" w:evenHBand="0" w:firstRowFirstColumn="0" w:firstRowLastColumn="0" w:lastRowFirstColumn="0" w:lastRowLastColumn="0"/>
             <w:tcW w:w="2235" w:type="dxa"/>
           </w:tcPr>
           <w:p>
@@ -2975,18 +2995,18 @@
           </w:tcPr>
           <w:p>
             <w:pPr>
-              <w:cnfStyle w:val="000000000000"/>
-            </w:pPr>
-          </w:p>
-        </w:tc>
-      </w:tr>
-      <w:tr>
-        <w:trPr>
-          <w:cnfStyle w:val="000000100000"/>
-        </w:trPr>
-        <w:tc>
-          <w:tcPr>
-            <w:cnfStyle w:val="001000000000"/>
+              <w:cnfStyle w:val="000000000000" w:firstRow="0" w:lastRow="0" w:firstColumn="0" w:lastColumn="0" w:oddVBand="0" w:evenVBand="0" w:oddHBand="0" w:evenHBand="0" w:firstRowFirstColumn="0" w:firstRowLastColumn="0" w:lastRowFirstColumn="0" w:lastRowLastColumn="0"/>
+            </w:pPr>
+          </w:p>
+        </w:tc>
+      </w:tr>
+      <w:tr>
+        <w:trPr>
+          <w:cnfStyle w:val="000000100000" w:firstRow="0" w:lastRow="0" w:firstColumn="0" w:lastColumn="0" w:oddVBand="0" w:evenVBand="0" w:oddHBand="1" w:evenHBand="0" w:firstRowFirstColumn="0" w:firstRowLastColumn="0" w:lastRowFirstColumn="0" w:lastRowLastColumn="0"/>
+        </w:trPr>
+        <w:tc>
+          <w:tcPr>
+            <w:cnfStyle w:val="001000000000" w:firstRow="0" w:lastRow="0" w:firstColumn="1" w:lastColumn="0" w:oddVBand="0" w:evenVBand="0" w:oddHBand="0" w:evenHBand="0" w:firstRowFirstColumn="0" w:firstRowLastColumn="0" w:lastRowFirstColumn="0" w:lastRowLastColumn="0"/>
             <w:tcW w:w="2235" w:type="dxa"/>
           </w:tcPr>
           <w:p>
@@ -3004,15 +3024,15 @@
           </w:tcPr>
           <w:p>
             <w:pPr>
-              <w:cnfStyle w:val="000000100000"/>
-            </w:pPr>
-          </w:p>
-        </w:tc>
-      </w:tr>
-      <w:tr>
-        <w:tc>
-          <w:tcPr>
-            <w:cnfStyle w:val="001000000000"/>
+              <w:cnfStyle w:val="000000100000" w:firstRow="0" w:lastRow="0" w:firstColumn="0" w:lastColumn="0" w:oddVBand="0" w:evenVBand="0" w:oddHBand="1" w:evenHBand="0" w:firstRowFirstColumn="0" w:firstRowLastColumn="0" w:lastRowFirstColumn="0" w:lastRowLastColumn="0"/>
+            </w:pPr>
+          </w:p>
+        </w:tc>
+      </w:tr>
+      <w:tr>
+        <w:tc>
+          <w:tcPr>
+            <w:cnfStyle w:val="001000000000" w:firstRow="0" w:lastRow="0" w:firstColumn="1" w:lastColumn="0" w:oddVBand="0" w:evenVBand="0" w:oddHBand="0" w:evenHBand="0" w:firstRowFirstColumn="0" w:firstRowLastColumn="0" w:lastRowFirstColumn="0" w:lastRowLastColumn="0"/>
             <w:tcW w:w="2235" w:type="dxa"/>
           </w:tcPr>
           <w:p>
@@ -3030,18 +3050,18 @@
           </w:tcPr>
           <w:p>
             <w:pPr>
-              <w:cnfStyle w:val="000000000000"/>
-            </w:pPr>
-          </w:p>
-        </w:tc>
-      </w:tr>
-      <w:tr>
-        <w:trPr>
-          <w:cnfStyle w:val="000000100000"/>
-        </w:trPr>
-        <w:tc>
-          <w:tcPr>
-            <w:cnfStyle w:val="001000000000"/>
+              <w:cnfStyle w:val="000000000000" w:firstRow="0" w:lastRow="0" w:firstColumn="0" w:lastColumn="0" w:oddVBand="0" w:evenVBand="0" w:oddHBand="0" w:evenHBand="0" w:firstRowFirstColumn="0" w:firstRowLastColumn="0" w:lastRowFirstColumn="0" w:lastRowLastColumn="0"/>
+            </w:pPr>
+          </w:p>
+        </w:tc>
+      </w:tr>
+      <w:tr>
+        <w:trPr>
+          <w:cnfStyle w:val="000000100000" w:firstRow="0" w:lastRow="0" w:firstColumn="0" w:lastColumn="0" w:oddVBand="0" w:evenVBand="0" w:oddHBand="1" w:evenHBand="0" w:firstRowFirstColumn="0" w:firstRowLastColumn="0" w:lastRowFirstColumn="0" w:lastRowLastColumn="0"/>
+        </w:trPr>
+        <w:tc>
+          <w:tcPr>
+            <w:cnfStyle w:val="001000000000" w:firstRow="0" w:lastRow="0" w:firstColumn="1" w:lastColumn="0" w:oddVBand="0" w:evenVBand="0" w:oddHBand="0" w:evenHBand="0" w:firstRowFirstColumn="0" w:firstRowLastColumn="0" w:lastRowFirstColumn="0" w:lastRowLastColumn="0"/>
             <w:tcW w:w="2235" w:type="dxa"/>
           </w:tcPr>
           <w:p>
@@ -3059,7 +3079,7 @@
           </w:tcPr>
           <w:p>
             <w:pPr>
-              <w:cnfStyle w:val="000000100000"/>
+              <w:cnfStyle w:val="000000100000" w:firstRow="0" w:lastRow="0" w:firstColumn="0" w:lastColumn="0" w:oddVBand="0" w:evenVBand="0" w:oddHBand="1" w:evenHBand="0" w:firstRowFirstColumn="0" w:firstRowLastColumn="0" w:lastRowFirstColumn="0" w:lastRowLastColumn="0"/>
             </w:pPr>
           </w:p>
         </w:tc>
@@ -3071,7 +3091,7 @@
       <w:tblPr>
         <w:tblStyle w:val="MediumGrid3-Accent1"/>
         <w:tblW w:w="0" w:type="auto"/>
-        <w:tblLook w:val="04A0"/>
+        <w:tblLook w:val="04A0" w:firstRow="1" w:lastRow="0" w:firstColumn="1" w:lastColumn="0" w:noHBand="0" w:noVBand="1"/>
       </w:tblPr>
       <w:tblGrid>
         <w:gridCol w:w="2235"/>
@@ -3079,11 +3099,11 @@
       </w:tblGrid>
       <w:tr>
         <w:trPr>
-          <w:cnfStyle w:val="100000000000"/>
-        </w:trPr>
-        <w:tc>
-          <w:tcPr>
-            <w:cnfStyle w:val="001000000000"/>
+          <w:cnfStyle w:val="100000000000" w:firstRow="1" w:lastRow="0" w:firstColumn="0" w:lastColumn="0" w:oddVBand="0" w:evenVBand="0" w:oddHBand="0" w:evenHBand="0" w:firstRowFirstColumn="0" w:firstRowLastColumn="0" w:lastRowFirstColumn="0" w:lastRowLastColumn="0"/>
+        </w:trPr>
+        <w:tc>
+          <w:tcPr>
+            <w:cnfStyle w:val="001000000000" w:firstRow="0" w:lastRow="0" w:firstColumn="1" w:lastColumn="0" w:oddVBand="0" w:evenVBand="0" w:oddHBand="0" w:evenHBand="0" w:firstRowFirstColumn="0" w:firstRowLastColumn="0" w:lastRowFirstColumn="0" w:lastRowLastColumn="0"/>
             <w:tcW w:w="2235" w:type="dxa"/>
           </w:tcPr>
           <w:p>
@@ -3101,18 +3121,18 @@
           </w:tcPr>
           <w:p>
             <w:pPr>
-              <w:cnfStyle w:val="100000000000"/>
-            </w:pPr>
-          </w:p>
-        </w:tc>
-      </w:tr>
-      <w:tr>
-        <w:trPr>
-          <w:cnfStyle w:val="000000100000"/>
-        </w:trPr>
-        <w:tc>
-          <w:tcPr>
-            <w:cnfStyle w:val="001000000000"/>
+              <w:cnfStyle w:val="100000000000" w:firstRow="1" w:lastRow="0" w:firstColumn="0" w:lastColumn="0" w:oddVBand="0" w:evenVBand="0" w:oddHBand="0" w:evenHBand="0" w:firstRowFirstColumn="0" w:firstRowLastColumn="0" w:lastRowFirstColumn="0" w:lastRowLastColumn="0"/>
+            </w:pPr>
+          </w:p>
+        </w:tc>
+      </w:tr>
+      <w:tr>
+        <w:trPr>
+          <w:cnfStyle w:val="000000100000" w:firstRow="0" w:lastRow="0" w:firstColumn="0" w:lastColumn="0" w:oddVBand="0" w:evenVBand="0" w:oddHBand="1" w:evenHBand="0" w:firstRowFirstColumn="0" w:firstRowLastColumn="0" w:lastRowFirstColumn="0" w:lastRowLastColumn="0"/>
+        </w:trPr>
+        <w:tc>
+          <w:tcPr>
+            <w:cnfStyle w:val="001000000000" w:firstRow="0" w:lastRow="0" w:firstColumn="1" w:lastColumn="0" w:oddVBand="0" w:evenVBand="0" w:oddHBand="0" w:evenHBand="0" w:firstRowFirstColumn="0" w:firstRowLastColumn="0" w:lastRowFirstColumn="0" w:lastRowLastColumn="0"/>
             <w:tcW w:w="2235" w:type="dxa"/>
           </w:tcPr>
           <w:p>
@@ -3130,15 +3150,15 @@
           </w:tcPr>
           <w:p>
             <w:pPr>
-              <w:cnfStyle w:val="000000100000"/>
-            </w:pPr>
-          </w:p>
-        </w:tc>
-      </w:tr>
-      <w:tr>
-        <w:tc>
-          <w:tcPr>
-            <w:cnfStyle w:val="001000000000"/>
+              <w:cnfStyle w:val="000000100000" w:firstRow="0" w:lastRow="0" w:firstColumn="0" w:lastColumn="0" w:oddVBand="0" w:evenVBand="0" w:oddHBand="1" w:evenHBand="0" w:firstRowFirstColumn="0" w:firstRowLastColumn="0" w:lastRowFirstColumn="0" w:lastRowLastColumn="0"/>
+            </w:pPr>
+          </w:p>
+        </w:tc>
+      </w:tr>
+      <w:tr>
+        <w:tc>
+          <w:tcPr>
+            <w:cnfStyle w:val="001000000000" w:firstRow="0" w:lastRow="0" w:firstColumn="1" w:lastColumn="0" w:oddVBand="0" w:evenVBand="0" w:oddHBand="0" w:evenHBand="0" w:firstRowFirstColumn="0" w:firstRowLastColumn="0" w:lastRowFirstColumn="0" w:lastRowLastColumn="0"/>
             <w:tcW w:w="2235" w:type="dxa"/>
           </w:tcPr>
           <w:p>
@@ -3156,18 +3176,18 @@
           </w:tcPr>
           <w:p>
             <w:pPr>
-              <w:cnfStyle w:val="000000000000"/>
-            </w:pPr>
-          </w:p>
-        </w:tc>
-      </w:tr>
-      <w:tr>
-        <w:trPr>
-          <w:cnfStyle w:val="000000100000"/>
-        </w:trPr>
-        <w:tc>
-          <w:tcPr>
-            <w:cnfStyle w:val="001000000000"/>
+              <w:cnfStyle w:val="000000000000" w:firstRow="0" w:lastRow="0" w:firstColumn="0" w:lastColumn="0" w:oddVBand="0" w:evenVBand="0" w:oddHBand="0" w:evenHBand="0" w:firstRowFirstColumn="0" w:firstRowLastColumn="0" w:lastRowFirstColumn="0" w:lastRowLastColumn="0"/>
+            </w:pPr>
+          </w:p>
+        </w:tc>
+      </w:tr>
+      <w:tr>
+        <w:trPr>
+          <w:cnfStyle w:val="000000100000" w:firstRow="0" w:lastRow="0" w:firstColumn="0" w:lastColumn="0" w:oddVBand="0" w:evenVBand="0" w:oddHBand="1" w:evenHBand="0" w:firstRowFirstColumn="0" w:firstRowLastColumn="0" w:lastRowFirstColumn="0" w:lastRowLastColumn="0"/>
+        </w:trPr>
+        <w:tc>
+          <w:tcPr>
+            <w:cnfStyle w:val="001000000000" w:firstRow="0" w:lastRow="0" w:firstColumn="1" w:lastColumn="0" w:oddVBand="0" w:evenVBand="0" w:oddHBand="0" w:evenHBand="0" w:firstRowFirstColumn="0" w:firstRowLastColumn="0" w:lastRowFirstColumn="0" w:lastRowLastColumn="0"/>
             <w:tcW w:w="2235" w:type="dxa"/>
           </w:tcPr>
           <w:p>
@@ -3185,15 +3205,15 @@
           </w:tcPr>
           <w:p>
             <w:pPr>
-              <w:cnfStyle w:val="000000100000"/>
-            </w:pPr>
-          </w:p>
-        </w:tc>
-      </w:tr>
-      <w:tr>
-        <w:tc>
-          <w:tcPr>
-            <w:cnfStyle w:val="001000000000"/>
+              <w:cnfStyle w:val="000000100000" w:firstRow="0" w:lastRow="0" w:firstColumn="0" w:lastColumn="0" w:oddVBand="0" w:evenVBand="0" w:oddHBand="1" w:evenHBand="0" w:firstRowFirstColumn="0" w:firstRowLastColumn="0" w:lastRowFirstColumn="0" w:lastRowLastColumn="0"/>
+            </w:pPr>
+          </w:p>
+        </w:tc>
+      </w:tr>
+      <w:tr>
+        <w:tc>
+          <w:tcPr>
+            <w:cnfStyle w:val="001000000000" w:firstRow="0" w:lastRow="0" w:firstColumn="1" w:lastColumn="0" w:oddVBand="0" w:evenVBand="0" w:oddHBand="0" w:evenHBand="0" w:firstRowFirstColumn="0" w:firstRowLastColumn="0" w:lastRowFirstColumn="0" w:lastRowLastColumn="0"/>
             <w:tcW w:w="2235" w:type="dxa"/>
           </w:tcPr>
           <w:p>
@@ -3211,18 +3231,18 @@
           </w:tcPr>
           <w:p>
             <w:pPr>
-              <w:cnfStyle w:val="000000000000"/>
-            </w:pPr>
-          </w:p>
-        </w:tc>
-      </w:tr>
-      <w:tr>
-        <w:trPr>
-          <w:cnfStyle w:val="000000100000"/>
-        </w:trPr>
-        <w:tc>
-          <w:tcPr>
-            <w:cnfStyle w:val="001000000000"/>
+              <w:cnfStyle w:val="000000000000" w:firstRow="0" w:lastRow="0" w:firstColumn="0" w:lastColumn="0" w:oddVBand="0" w:evenVBand="0" w:oddHBand="0" w:evenHBand="0" w:firstRowFirstColumn="0" w:firstRowLastColumn="0" w:lastRowFirstColumn="0" w:lastRowLastColumn="0"/>
+            </w:pPr>
+          </w:p>
+        </w:tc>
+      </w:tr>
+      <w:tr>
+        <w:trPr>
+          <w:cnfStyle w:val="000000100000" w:firstRow="0" w:lastRow="0" w:firstColumn="0" w:lastColumn="0" w:oddVBand="0" w:evenVBand="0" w:oddHBand="1" w:evenHBand="0" w:firstRowFirstColumn="0" w:firstRowLastColumn="0" w:lastRowFirstColumn="0" w:lastRowLastColumn="0"/>
+        </w:trPr>
+        <w:tc>
+          <w:tcPr>
+            <w:cnfStyle w:val="001000000000" w:firstRow="0" w:lastRow="0" w:firstColumn="1" w:lastColumn="0" w:oddVBand="0" w:evenVBand="0" w:oddHBand="0" w:evenHBand="0" w:firstRowFirstColumn="0" w:firstRowLastColumn="0" w:lastRowFirstColumn="0" w:lastRowLastColumn="0"/>
             <w:tcW w:w="2235" w:type="dxa"/>
           </w:tcPr>
           <w:p>
@@ -3240,15 +3260,15 @@
           </w:tcPr>
           <w:p>
             <w:pPr>
-              <w:cnfStyle w:val="000000100000"/>
-            </w:pPr>
-          </w:p>
-        </w:tc>
-      </w:tr>
-      <w:tr>
-        <w:tc>
-          <w:tcPr>
-            <w:cnfStyle w:val="001000000000"/>
+              <w:cnfStyle w:val="000000100000" w:firstRow="0" w:lastRow="0" w:firstColumn="0" w:lastColumn="0" w:oddVBand="0" w:evenVBand="0" w:oddHBand="1" w:evenHBand="0" w:firstRowFirstColumn="0" w:firstRowLastColumn="0" w:lastRowFirstColumn="0" w:lastRowLastColumn="0"/>
+            </w:pPr>
+          </w:p>
+        </w:tc>
+      </w:tr>
+      <w:tr>
+        <w:tc>
+          <w:tcPr>
+            <w:cnfStyle w:val="001000000000" w:firstRow="0" w:lastRow="0" w:firstColumn="1" w:lastColumn="0" w:oddVBand="0" w:evenVBand="0" w:oddHBand="0" w:evenHBand="0" w:firstRowFirstColumn="0" w:firstRowLastColumn="0" w:lastRowFirstColumn="0" w:lastRowLastColumn="0"/>
             <w:tcW w:w="2235" w:type="dxa"/>
           </w:tcPr>
           <w:p>
@@ -3266,18 +3286,18 @@
           </w:tcPr>
           <w:p>
             <w:pPr>
-              <w:cnfStyle w:val="000000000000"/>
-            </w:pPr>
-          </w:p>
-        </w:tc>
-      </w:tr>
-      <w:tr>
-        <w:trPr>
-          <w:cnfStyle w:val="000000100000"/>
-        </w:trPr>
-        <w:tc>
-          <w:tcPr>
-            <w:cnfStyle w:val="001000000000"/>
+              <w:cnfStyle w:val="000000000000" w:firstRow="0" w:lastRow="0" w:firstColumn="0" w:lastColumn="0" w:oddVBand="0" w:evenVBand="0" w:oddHBand="0" w:evenHBand="0" w:firstRowFirstColumn="0" w:firstRowLastColumn="0" w:lastRowFirstColumn="0" w:lastRowLastColumn="0"/>
+            </w:pPr>
+          </w:p>
+        </w:tc>
+      </w:tr>
+      <w:tr>
+        <w:trPr>
+          <w:cnfStyle w:val="000000100000" w:firstRow="0" w:lastRow="0" w:firstColumn="0" w:lastColumn="0" w:oddVBand="0" w:evenVBand="0" w:oddHBand="1" w:evenHBand="0" w:firstRowFirstColumn="0" w:firstRowLastColumn="0" w:lastRowFirstColumn="0" w:lastRowLastColumn="0"/>
+        </w:trPr>
+        <w:tc>
+          <w:tcPr>
+            <w:cnfStyle w:val="001000000000" w:firstRow="0" w:lastRow="0" w:firstColumn="1" w:lastColumn="0" w:oddVBand="0" w:evenVBand="0" w:oddHBand="0" w:evenHBand="0" w:firstRowFirstColumn="0" w:firstRowLastColumn="0" w:lastRowFirstColumn="0" w:lastRowLastColumn="0"/>
             <w:tcW w:w="2235" w:type="dxa"/>
           </w:tcPr>
           <w:p>
@@ -3295,7 +3315,7 @@
           </w:tcPr>
           <w:p>
             <w:pPr>
-              <w:cnfStyle w:val="000000100000"/>
+              <w:cnfStyle w:val="000000100000" w:firstRow="0" w:lastRow="0" w:firstColumn="0" w:lastColumn="0" w:oddVBand="0" w:evenVBand="0" w:oddHBand="1" w:evenHBand="0" w:firstRowFirstColumn="0" w:firstRowLastColumn="0" w:lastRowFirstColumn="0" w:lastRowLastColumn="0"/>
             </w:pPr>
           </w:p>
         </w:tc>
@@ -3315,7 +3335,7 @@
 </file>
 
 <file path=word/numbering.xml><?xml version="1.0" encoding="utf-8"?>
-<w:numbering xmlns:ve="http://schemas.openxmlformats.org/markup-compatibility/2006" xmlns:o="urn:schemas-microsoft-com:office:office" xmlns:r="http://schemas.openxmlformats.org/officeDocument/2006/relationships" xmlns:m="http://schemas.openxmlformats.org/officeDocument/2006/math" xmlns:v="urn:schemas-microsoft-com:vml" xmlns:wp="http://schemas.openxmlformats.org/drawingml/2006/wordprocessingDrawing" xmlns:w10="urn:schemas-microsoft-com:office:word" xmlns:w="http://schemas.openxmlformats.org/wordprocessingml/2006/main" xmlns:wne="http://schemas.microsoft.com/office/word/2006/wordml">
+<w:numbering xmlns:wpc="http://schemas.microsoft.com/office/word/2010/wordprocessingCanvas" xmlns:mo="http://schemas.microsoft.com/office/mac/office/2008/main" xmlns:mc="http://schemas.openxmlformats.org/markup-compatibility/2006" xmlns:mv="urn:schemas-microsoft-com:mac:vml" xmlns:o="urn:schemas-microsoft-com:office:office" xmlns:r="http://schemas.openxmlformats.org/officeDocument/2006/relationships" xmlns:m="http://schemas.openxmlformats.org/officeDocument/2006/math" xmlns:v="urn:schemas-microsoft-com:vml" xmlns:wp14="http://schemas.microsoft.com/office/word/2010/wordprocessingDrawing" xmlns:wp="http://schemas.openxmlformats.org/drawingml/2006/wordprocessingDrawing" xmlns:w10="urn:schemas-microsoft-com:office:word" xmlns:w="http://schemas.openxmlformats.org/wordprocessingml/2006/main" xmlns:w14="http://schemas.microsoft.com/office/word/2010/wordml" xmlns:wpg="http://schemas.microsoft.com/office/word/2010/wordprocessingGroup" xmlns:wpi="http://schemas.microsoft.com/office/word/2010/wordprocessingInk" xmlns:wne="http://schemas.microsoft.com/office/word/2006/wordml" xmlns:wps="http://schemas.microsoft.com/office/word/2010/wordprocessingShape" mc:Ignorable="w14 wp14">
   <w:abstractNum w:abstractNumId="0">
     <w:nsid w:val="170D75CE"/>
     <w:multiLevelType w:val="hybridMultilevel"/>
@@ -3593,7 +3613,7 @@
 </file>
 
 <file path=word/styles.xml><?xml version="1.0" encoding="utf-8"?>
-<w:styles xmlns:r="http://schemas.openxmlformats.org/officeDocument/2006/relationships" xmlns:w="http://schemas.openxmlformats.org/wordprocessingml/2006/main">
+<w:styles xmlns:mc="http://schemas.openxmlformats.org/markup-compatibility/2006" xmlns:r="http://schemas.openxmlformats.org/officeDocument/2006/relationships" xmlns:w="http://schemas.openxmlformats.org/wordprocessingml/2006/main" xmlns:w14="http://schemas.microsoft.com/office/word/2010/wordml" mc:Ignorable="w14">
   <w:docDefaults>
     <w:rPrDefault>
       <w:rPr>
@@ -3606,7 +3626,7 @@
     </w:rPrDefault>
     <w:pPrDefault/>
   </w:docDefaults>
-  <w:latentStyles w:defLockedState="0" w:defUIPriority="99" w:defSemiHidden="1" w:defUnhideWhenUsed="1" w:defQFormat="0" w:count="267">
+  <w:latentStyles w:defLockedState="0" w:defUIPriority="99" w:defSemiHidden="1" w:defUnhideWhenUsed="1" w:defQFormat="0" w:count="276">
     <w:lsdException w:name="Normal" w:semiHidden="0" w:uiPriority="0" w:unhideWhenUsed="0" w:qFormat="1"/>
     <w:lsdException w:name="heading 1" w:semiHidden="0" w:uiPriority="9" w:unhideWhenUsed="0" w:qFormat="1"/>
     <w:lsdException w:name="heading 2" w:uiPriority="9" w:qFormat="1"/>
@@ -3832,7 +3852,6 @@
     <w:uiPriority w:val="99"/>
     <w:semiHidden/>
     <w:unhideWhenUsed/>
-    <w:qFormat/>
     <w:tblPr>
       <w:tblInd w:w="0" w:type="dxa"/>
       <w:tblCellMar>

</xml_diff>